<commit_message>
Small change in risks part
</commit_message>
<xml_diff>
--- a/doc/G10_project_plan.docx
+++ b/doc/G10_project_plan.docx
@@ -736,7 +736,7 @@
                 <w:noProof/>
                 <w:lang w:val="fi-FI"/>
               </w:rPr>
-              <w:t>20.01.2018 14:55</w:t>
+              <w:t>02.02.2018 14:45</w:t>
             </w:r>
             <w:r>
               <w:rPr>
@@ -2949,6 +2949,12 @@
           <w:lang w:val="fi-FI"/>
         </w:rPr>
       </w:pPr>
+      <w:r>
+        <w:rPr>
+          <w:lang w:val="fi-FI"/>
+        </w:rPr>
+        <w:t xml:space="preserve">This project is developing </w:t>
+      </w:r>
     </w:p>
     <w:p>
       <w:pPr>
@@ -3988,29 +3994,15 @@
         </w:rPr>
         <w:t xml:space="preserve">Mail: </w:t>
       </w:r>
-      <w:r>
-        <w:fldChar w:fldCharType="begin"/>
-      </w:r>
-      <w:r>
-        <w:instrText xml:space="preserve"> HYPERLINK "mailto:wladimir.hofmann@student.tut.fi" </w:instrText>
-      </w:r>
-      <w:r>
-        <w:fldChar w:fldCharType="separate"/>
-      </w:r>
-      <w:r>
-        <w:rPr>
-          <w:rStyle w:val="Hypertextovodkaz"/>
-          <w:lang w:val="fi-FI"/>
-        </w:rPr>
-        <w:t>wladimir.hofmann@student.tut.fi</w:t>
-      </w:r>
-      <w:r>
-        <w:rPr>
-          <w:rStyle w:val="Hypertextovodkaz"/>
-          <w:lang w:val="fi-FI"/>
-        </w:rPr>
-        <w:fldChar w:fldCharType="end"/>
-      </w:r>
+      <w:hyperlink r:id="rId11" w:history="1">
+        <w:r>
+          <w:rPr>
+            <w:rStyle w:val="Hypertextovodkaz"/>
+            <w:lang w:val="fi-FI"/>
+          </w:rPr>
+          <w:t>wladimir.hofmann@student.tut.fi</w:t>
+        </w:r>
+      </w:hyperlink>
     </w:p>
     <w:p>
       <w:pPr>
@@ -4298,7 +4290,7 @@
           <w:lang w:val="fi-FI"/>
         </w:rPr>
       </w:pPr>
-      <w:hyperlink r:id="rId11" w:history="1">
+      <w:hyperlink r:id="rId12" w:history="1">
         <w:r>
           <w:rPr>
             <w:rStyle w:val="Hypertextovodkaz"/>
@@ -4325,7 +4317,7 @@
           <w:lang w:val="fi-FI"/>
         </w:rPr>
       </w:pPr>
-      <w:hyperlink r:id="rId12" w:history="1">
+      <w:hyperlink r:id="rId13" w:history="1">
         <w:r>
           <w:rPr>
             <w:rStyle w:val="Hypertextovodkaz"/>
@@ -4346,7 +4338,7 @@
           <w:lang w:val="fi-FI"/>
         </w:rPr>
       </w:pPr>
-      <w:hyperlink r:id="rId13" w:history="1">
+      <w:hyperlink r:id="rId14" w:history="1">
         <w:r>
           <w:rPr>
             <w:rStyle w:val="Hypertextovodkaz"/>
@@ -4416,7 +4408,7 @@
         </w:rPr>
         <w:t xml:space="preserve">pe: </w:t>
       </w:r>
-      <w:hyperlink r:id="rId14" w:history="1">
+      <w:hyperlink r:id="rId15" w:history="1">
         <w:r>
           <w:rPr>
             <w:rStyle w:val="Hypertextovodkaz"/>
@@ -4443,33 +4435,6 @@
           <w:lang w:val="fi-FI"/>
         </w:rPr>
         <w:t xml:space="preserve">Facebook: </w:t>
-      </w:r>
-      <w:hyperlink r:id="rId15" w:history="1">
-        <w:r>
-          <w:rPr>
-            <w:rStyle w:val="Hypertextovodkaz"/>
-            <w:lang w:val="fi-FI"/>
-          </w:rPr>
-          <w:t>Nejc Maček</w:t>
-        </w:r>
-      </w:hyperlink>
-    </w:p>
-    <w:p>
-      <w:pPr>
-        <w:pStyle w:val="Leipteksti1"/>
-        <w:numPr>
-          <w:ilvl w:val="1"/>
-          <w:numId w:val="16"/>
-        </w:numPr>
-        <w:rPr>
-          <w:lang w:val="fi-FI"/>
-        </w:rPr>
-      </w:pPr>
-      <w:r>
-        <w:rPr>
-          <w:lang w:val="fi-FI"/>
-        </w:rPr>
-        <w:t xml:space="preserve">LinkedIn: </w:t>
       </w:r>
       <w:hyperlink r:id="rId16" w:history="1">
         <w:r>
@@ -4496,9 +4461,36 @@
         <w:rPr>
           <w:lang w:val="fi-FI"/>
         </w:rPr>
+        <w:t xml:space="preserve">LinkedIn: </w:t>
+      </w:r>
+      <w:hyperlink r:id="rId17" w:history="1">
+        <w:r>
+          <w:rPr>
+            <w:rStyle w:val="Hypertextovodkaz"/>
+            <w:lang w:val="fi-FI"/>
+          </w:rPr>
+          <w:t>Nejc Maček</w:t>
+        </w:r>
+      </w:hyperlink>
+    </w:p>
+    <w:p>
+      <w:pPr>
+        <w:pStyle w:val="Leipteksti1"/>
+        <w:numPr>
+          <w:ilvl w:val="1"/>
+          <w:numId w:val="16"/>
+        </w:numPr>
+        <w:rPr>
+          <w:lang w:val="fi-FI"/>
+        </w:rPr>
+      </w:pPr>
+      <w:r>
+        <w:rPr>
+          <w:lang w:val="fi-FI"/>
+        </w:rPr>
         <w:t xml:space="preserve">Website: </w:t>
       </w:r>
-      <w:hyperlink r:id="rId17" w:history="1">
+      <w:hyperlink r:id="rId18" w:history="1">
         <w:r>
           <w:rPr>
             <w:rStyle w:val="Hypertextovodkaz"/>
@@ -4633,7 +4625,7 @@
           <w:lang w:val="fi-FI"/>
         </w:rPr>
       </w:pPr>
-      <w:hyperlink r:id="rId18" w:history="1">
+      <w:hyperlink r:id="rId19" w:history="1">
         <w:r>
           <w:rPr>
             <w:rStyle w:val="Hypertextovodkaz"/>
@@ -4661,7 +4653,7 @@
           <w:lang w:val="fi-FI"/>
         </w:rPr>
       </w:pPr>
-      <w:hyperlink r:id="rId19" w:history="1">
+      <w:hyperlink r:id="rId20" w:history="1">
         <w:r>
           <w:rPr>
             <w:rStyle w:val="Hypertextovodkaz"/>
@@ -4984,7 +4976,7 @@
           <w:lang w:val="fi-FI"/>
         </w:rPr>
       </w:pPr>
-      <w:hyperlink r:id="rId20" w:history="1">
+      <w:hyperlink r:id="rId21" w:history="1">
         <w:r>
           <w:rPr>
             <w:rStyle w:val="Hypertextovodkaz"/>
@@ -5004,7 +4996,7 @@
           <w:lang w:val="fi-FI"/>
         </w:rPr>
       </w:pPr>
-      <w:hyperlink r:id="rId21" w:history="1">
+      <w:hyperlink r:id="rId22" w:history="1">
         <w:r>
           <w:rPr>
             <w:rStyle w:val="Hypertextovodkaz"/>
@@ -5155,7 +5147,7 @@
       <w:r>
         <w:t xml:space="preserve"> </w:t>
       </w:r>
-      <w:hyperlink r:id="rId22" w:history="1">
+      <w:hyperlink r:id="rId23" w:history="1">
         <w:r>
           <w:rPr>
             <w:rStyle w:val="Hypertextovodkaz"/>
@@ -6097,226 +6089,6 @@
     <w:p>
       <w:pPr>
         <w:pStyle w:val="Leipteksti1"/>
-        <w:rPr>
-          <w:i/>
-        </w:rPr>
-      </w:pPr>
-      <w:r>
-        <w:rPr>
-          <w:i/>
-        </w:rPr>
-        <w:t xml:space="preserve">Describe your </w:t>
-      </w:r>
-      <w:r>
-        <w:rPr>
-          <w:i/>
-        </w:rPr>
-        <w:t xml:space="preserve">(preliminary) </w:t>
-      </w:r>
-      <w:r>
-        <w:rPr>
-          <w:i/>
-        </w:rPr>
-        <w:t>roadmap for the project (including milestone</w:t>
-      </w:r>
-      <w:r>
-        <w:rPr>
-          <w:i/>
-        </w:rPr>
-        <w:t>s). What are your project goals and</w:t>
-      </w:r>
-      <w:r>
-        <w:rPr>
-          <w:i/>
-        </w:rPr>
-        <w:t xml:space="preserve"> </w:t>
-      </w:r>
-      <w:r>
-        <w:rPr>
-          <w:i/>
-        </w:rPr>
-        <w:t>success</w:t>
-      </w:r>
-      <w:r>
-        <w:rPr>
-          <w:i/>
-        </w:rPr>
-        <w:t xml:space="preserve"> </w:t>
-      </w:r>
-      <w:r>
-        <w:rPr>
-          <w:i/>
-        </w:rPr>
-        <w:t>criteria?</w:t>
-      </w:r>
-      <w:r>
-        <w:rPr>
-          <w:i/>
-        </w:rPr>
-        <w:t xml:space="preserve"> </w:t>
-      </w:r>
-      <w:r>
-        <w:rPr>
-          <w:b/>
-          <w:i/>
-        </w:rPr>
-        <w:t>How do yo</w:t>
-      </w:r>
-      <w:r>
-        <w:rPr>
-          <w:b/>
-          <w:i/>
-        </w:rPr>
-        <w:t>u define success and measure it?</w:t>
-      </w:r>
-      <w:r>
-        <w:rPr>
-          <w:i/>
-        </w:rPr>
-        <w:t xml:space="preserve"> </w:t>
-      </w:r>
-    </w:p>
-    <w:p>
-      <w:pPr>
-        <w:pStyle w:val="Leipteksti1"/>
-        <w:rPr>
-          <w:i/>
-        </w:rPr>
-      </w:pPr>
-      <w:r>
-        <w:rPr>
-          <w:i/>
-        </w:rPr>
-        <w:t>How do you run your project? For example, do you communicate by having w</w:t>
-      </w:r>
-      <w:r>
-        <w:rPr>
-          <w:i/>
-        </w:rPr>
-        <w:t xml:space="preserve">eekly meetings, sending e-mails, </w:t>
-      </w:r>
-      <w:r>
-        <w:rPr>
-          <w:i/>
-        </w:rPr>
-        <w:t>IRC</w:t>
-      </w:r>
-      <w:r>
-        <w:rPr>
-          <w:i/>
-        </w:rPr>
-        <w:t xml:space="preserve"> channels and other means of communica</w:t>
-      </w:r>
-      <w:r>
-        <w:rPr>
-          <w:i/>
-        </w:rPr>
-        <w:t>tion?</w:t>
-      </w:r>
-      <w:r>
-        <w:rPr>
-          <w:i/>
-        </w:rPr>
-        <w:t xml:space="preserve"> </w:t>
-      </w:r>
-      <w:r>
-        <w:rPr>
-          <w:i/>
-        </w:rPr>
-        <w:t>Who is responsible for what? Try to keep responsibilities clear, so that there will not be situations where magical “someone”</w:t>
-      </w:r>
-      <w:r>
-        <w:rPr>
-          <w:i/>
-        </w:rPr>
-        <w:t xml:space="preserve"> (Sam Body or some other Body brother)</w:t>
-      </w:r>
-      <w:r>
-        <w:rPr>
-          <w:i/>
-        </w:rPr>
-        <w:t xml:space="preserve"> will take of care of something crucial. You should also be able to commit, so taking a responsibility on something should also mean autonomy to take care of the duty. One cannot be held accountable, if the person did not have the necessary freedom and support.</w:t>
-      </w:r>
-      <w:r>
-        <w:rPr>
-          <w:i/>
-        </w:rPr>
-        <w:t xml:space="preserve"> Common working moments </w:t>
-      </w:r>
-      <w:proofErr w:type="gramStart"/>
-      <w:r>
-        <w:rPr>
-          <w:i/>
-        </w:rPr>
-        <w:t>(</w:t>
-      </w:r>
-      <w:r>
-        <w:rPr>
-          <w:b/>
-          <w:i/>
-        </w:rPr>
-        <w:t>”coding</w:t>
-      </w:r>
-      <w:proofErr w:type="gramEnd"/>
-      <w:r>
-        <w:rPr>
-          <w:b/>
-          <w:i/>
-        </w:rPr>
-        <w:t xml:space="preserve"> nights”</w:t>
-      </w:r>
-      <w:r>
-        <w:rPr>
-          <w:i/>
-        </w:rPr>
-        <w:t xml:space="preserve">) together with the whole groups are highly recommended. </w:t>
-      </w:r>
-    </w:p>
-    <w:p>
-      <w:pPr>
-        <w:pStyle w:val="Leipteksti1"/>
-        <w:rPr>
-          <w:i/>
-        </w:rPr>
-      </w:pPr>
-      <w:r>
-        <w:rPr>
-          <w:i/>
-        </w:rPr>
-        <w:t>Check also the risks in chapter</w:t>
-      </w:r>
-      <w:r>
-        <w:rPr>
-          <w:i/>
-        </w:rPr>
-        <w:t xml:space="preserve"> 3, as your process should make you at least robust to the risks. For example, how to avoid impact of absent key person? In addition, it is not enough to be robust, you should also learn. So, how do you get feedback from the team, assistant and so on? Daily Scrums, sprint autopsies and other such events?</w:t>
-      </w:r>
-    </w:p>
-    <w:p>
-      <w:pPr>
-        <w:pStyle w:val="Leipteksti1"/>
-        <w:rPr>
-          <w:i/>
-        </w:rPr>
-      </w:pPr>
-    </w:p>
-    <w:p>
-      <w:pPr>
-        <w:pStyle w:val="Leipteksti1"/>
-        <w:rPr>
-          <w:i/>
-        </w:rPr>
-      </w:pPr>
-      <w:r>
-        <w:rPr>
-          <w:i/>
-        </w:rPr>
-        <w:t>KEEP THIS UPDATED AS YOU LEARN DURING THE COURSE.</w:t>
-      </w:r>
-    </w:p>
-    <w:p>
-      <w:pPr>
-        <w:pStyle w:val="Leipteksti1"/>
       </w:pPr>
     </w:p>
     <w:p>
@@ -6344,79 +6116,45 @@
         <w:pStyle w:val="Leipteksti1"/>
         <w:rPr>
           <w:i/>
+          <w:color w:val="FF0000"/>
         </w:rPr>
       </w:pPr>
       <w:r>
         <w:rPr>
           <w:i/>
-        </w:rPr>
-        <w:t xml:space="preserve">What tools and technologies you are utilizing during the project? If there is possibility of version compatibility issues, the version number should be mentioned. If a tool is hard to use, you can assign someone to be the contact </w:t>
-      </w:r>
+          <w:color w:val="FF0000"/>
+        </w:rPr>
+        <w:t xml:space="preserve">How do you react if new versions of tools emerge during the project? If you are using version control repository, please describe how to access it. </w:t>
+      </w:r>
+      <w:proofErr w:type="gramStart"/>
       <w:r>
         <w:rPr>
           <w:i/>
-        </w:rPr>
-        <w:t xml:space="preserve">or </w:t>
-      </w:r>
-      <w:r>
-        <w:rPr>
-          <w:b/>
+          <w:color w:val="FF0000"/>
+        </w:rPr>
+        <w:t>Also</w:t>
+      </w:r>
+      <w:proofErr w:type="gramEnd"/>
+      <w:r>
+        <w:rPr>
           <w:i/>
-        </w:rPr>
-        <w:t xml:space="preserve">responsible </w:t>
-      </w:r>
-      <w:r>
-        <w:rPr>
-          <w:b/>
+          <w:color w:val="FF0000"/>
+        </w:rPr>
+        <w:t xml:space="preserve"> </w:t>
+      </w:r>
+      <w:proofErr w:type="spellStart"/>
+      <w:r>
+        <w:rPr>
           <w:i/>
-        </w:rPr>
-        <w:t xml:space="preserve">person </w:t>
-      </w:r>
-      <w:r>
-        <w:rPr>
-          <w:b/>
+          <w:color w:val="FF0000"/>
+        </w:rPr>
+        <w:t>AgileFant</w:t>
+      </w:r>
+      <w:proofErr w:type="spellEnd"/>
+      <w:r>
+        <w:rPr>
           <w:i/>
-        </w:rPr>
-        <w:t xml:space="preserve">(“guru”) </w:t>
-      </w:r>
-      <w:r>
-        <w:rPr>
-          <w:b/>
-          <w:i/>
-        </w:rPr>
-        <w:t>on the tool</w:t>
-      </w:r>
-      <w:r>
-        <w:rPr>
-          <w:i/>
-        </w:rPr>
-        <w:t xml:space="preserve">. How do you react if new versions of tools emerge during the project? If you are using version control repository, please describe how to access it. </w:t>
-      </w:r>
-      <w:proofErr w:type="gramStart"/>
-      <w:r>
-        <w:rPr>
-          <w:i/>
-        </w:rPr>
-        <w:t>Also</w:t>
-      </w:r>
-      <w:proofErr w:type="gramEnd"/>
-      <w:r>
-        <w:rPr>
-          <w:i/>
-        </w:rPr>
-        <w:t xml:space="preserve"> </w:t>
-      </w:r>
-      <w:proofErr w:type="spellStart"/>
-      <w:r>
-        <w:rPr>
-          <w:i/>
-        </w:rPr>
-        <w:t>AgileFant</w:t>
-      </w:r>
-      <w:proofErr w:type="spellEnd"/>
-      <w:r>
-        <w:rPr>
-          <w:i/>
+          <w:color w:val="FF0000"/>
         </w:rPr>
         <w:t xml:space="preserve"> URL can be documented here.</w:t>
       </w:r>
@@ -6692,7 +6430,7 @@
                 <w:lang w:val="en-GB"/>
               </w:rPr>
             </w:pPr>
-            <w:hyperlink r:id="rId23" w:history="1">
+            <w:hyperlink r:id="rId24" w:history="1">
               <w:r>
                 <w:rPr>
                   <w:rStyle w:val="Hypertextovodkaz"/>
@@ -6800,7 +6538,7 @@
               <w:ind w:left="0"/>
               <w:jc w:val="left"/>
             </w:pPr>
-            <w:hyperlink r:id="rId24" w:history="1">
+            <w:hyperlink r:id="rId25" w:history="1">
               <w:r>
                 <w:rPr>
                   <w:rStyle w:val="Hypertextovodkaz"/>
@@ -6912,7 +6650,7 @@
               <w:ind w:left="0"/>
               <w:jc w:val="left"/>
             </w:pPr>
-            <w:hyperlink r:id="rId25" w:history="1">
+            <w:hyperlink r:id="rId26" w:history="1">
               <w:r>
                 <w:rPr>
                   <w:rStyle w:val="Hypertextovodkaz"/>
@@ -7023,7 +6761,7 @@
                 <w:lang w:val="fi-FI"/>
               </w:rPr>
             </w:pPr>
-            <w:hyperlink r:id="rId26" w:history="1">
+            <w:hyperlink r:id="rId27" w:history="1">
               <w:r>
                 <w:rPr>
                   <w:rStyle w:val="Hypertextovodkaz"/>
@@ -7071,7 +6809,7 @@
                 <w:lang w:val="en-GB"/>
               </w:rPr>
             </w:pPr>
-            <w:hyperlink r:id="rId27" w:history="1">
+            <w:hyperlink r:id="rId28" w:history="1">
               <w:r>
                 <w:rPr>
                   <w:rStyle w:val="Hypertextovodkaz"/>
@@ -7246,6 +6984,7 @@
               <w:jc w:val="left"/>
             </w:pPr>
             <w:r>
+              <w:lastRenderedPageBreak/>
               <w:t>Project Management</w:t>
             </w:r>
           </w:p>
@@ -7279,7 +7018,7 @@
                 <w:lang w:val="fi-FI"/>
               </w:rPr>
             </w:pPr>
-            <w:hyperlink r:id="rId28" w:history="1">
+            <w:hyperlink r:id="rId29" w:history="1">
               <w:r>
                 <w:rPr>
                   <w:rStyle w:val="Hypertextovodkaz"/>
@@ -7392,7 +7131,7 @@
                 <w:lang w:val="fi-FI"/>
               </w:rPr>
             </w:pPr>
-            <w:hyperlink r:id="rId29" w:history="1">
+            <w:hyperlink r:id="rId30" w:history="1">
               <w:r>
                 <w:rPr>
                   <w:rStyle w:val="Hypertextovodkaz"/>
@@ -7517,7 +7256,7 @@
                 <w:lang w:val="fi-FI"/>
               </w:rPr>
             </w:pPr>
-            <w:hyperlink r:id="rId30" w:history="1">
+            <w:hyperlink r:id="rId31" w:history="1">
               <w:r>
                 <w:rPr>
                   <w:rStyle w:val="Hypertextovodkaz"/>
@@ -7684,7 +7423,6 @@
         <w:pStyle w:val="Nadpis3"/>
       </w:pPr>
       <w:r>
-        <w:lastRenderedPageBreak/>
         <w:t>What went well</w:t>
       </w:r>
     </w:p>
@@ -7816,660 +7554,53 @@
         <w:pStyle w:val="Leipteksti1"/>
       </w:pPr>
       <w:r>
-        <w:t>Our basic risk-prevention policy is shared code ownership, by which we mean, that everybody should at least at a very basic level know about code written by others. Anybody can view and modify any part of the codebase.</w:t>
-      </w:r>
-      <w:r>
-        <w:t xml:space="preserve"> </w:t>
-      </w:r>
-      <w:r>
-        <w:t>This allows others to finish other person’s task in case of sudden absence.</w:t>
-      </w:r>
-    </w:p>
-    <w:p>
-      <w:pPr>
-        <w:pStyle w:val="Leipteksti1"/>
-      </w:pPr>
-      <w:r>
-        <w:t xml:space="preserve"> </w:t>
-      </w:r>
-    </w:p>
-    <w:p>
-      <w:pPr>
-        <w:pStyle w:val="Leipteksti1"/>
-        <w:rPr>
-          <w:i/>
-        </w:rPr>
-      </w:pPr>
-      <w:r>
-        <w:rPr>
-          <w:i/>
-        </w:rPr>
-        <w:t>Consider risks for your project</w:t>
-      </w:r>
-      <w:r>
-        <w:rPr>
-          <w:i/>
-        </w:rPr>
-        <w:t xml:space="preserve">. </w:t>
-      </w:r>
-      <w:r>
-        <w:rPr>
-          <w:b/>
-          <w:i/>
-        </w:rPr>
-        <w:t>The most usual risks</w:t>
-      </w:r>
-      <w:r>
-        <w:rPr>
-          <w:i/>
-        </w:rPr>
-        <w:t xml:space="preserve"> that will affect projects are due to customer, the team </w:t>
-      </w:r>
-      <w:r>
-        <w:rPr>
-          <w:i/>
-        </w:rPr>
-        <w:t xml:space="preserve">itself </w:t>
-      </w:r>
-      <w:r>
-        <w:rPr>
-          <w:i/>
-        </w:rPr>
-        <w:t>and technology.</w:t>
-      </w:r>
-    </w:p>
-    <w:p>
-      <w:pPr>
-        <w:pStyle w:val="Leipteksti1"/>
-        <w:rPr>
-          <w:i/>
-          <w:lang w:val="en-GB"/>
-        </w:rPr>
-      </w:pPr>
-    </w:p>
-    <w:p>
-      <w:pPr>
-        <w:pStyle w:val="Leipteksti1"/>
-        <w:rPr>
-          <w:i/>
-          <w:lang w:val="en-GB"/>
-        </w:rPr>
-      </w:pPr>
-      <w:r>
-        <w:rPr>
-          <w:i/>
-          <w:lang w:val="en-GB"/>
-        </w:rPr>
-        <w:t xml:space="preserve">Just listing some risks at the beginning of the project doesn’t help you much… if anything at all. </w:t>
-      </w:r>
-    </w:p>
-    <w:p>
-      <w:pPr>
-        <w:pStyle w:val="Leipteksti1"/>
-        <w:rPr>
-          <w:i/>
-          <w:lang w:val="en-GB"/>
-        </w:rPr>
-      </w:pPr>
-      <w:r>
-        <w:rPr>
-          <w:i/>
-          <w:lang w:val="en-GB"/>
-        </w:rPr>
-        <w:t xml:space="preserve"> </w:t>
-      </w:r>
-    </w:p>
-    <w:p>
-      <w:pPr>
-        <w:pStyle w:val="Leipteksti1"/>
-        <w:rPr>
-          <w:i/>
-        </w:rPr>
-      </w:pPr>
-      <w:r>
-        <w:rPr>
-          <w:i/>
-        </w:rPr>
-        <w:t xml:space="preserve">You can try to come up with </w:t>
-      </w:r>
-      <w:r>
-        <w:rPr>
-          <w:b/>
-          <w:i/>
-        </w:rPr>
-        <w:t>P</w:t>
-      </w:r>
-      <w:r>
-        <w:rPr>
-          <w:b/>
-          <w:i/>
-        </w:rPr>
-        <w:t xml:space="preserve">lan </w:t>
-      </w:r>
-      <w:proofErr w:type="spellStart"/>
-      <w:r>
-        <w:rPr>
-          <w:b/>
-          <w:i/>
-        </w:rPr>
-        <w:t>Bs</w:t>
-      </w:r>
-      <w:proofErr w:type="spellEnd"/>
-      <w:r>
-        <w:rPr>
-          <w:i/>
-        </w:rPr>
-        <w:t xml:space="preserve"> for the risks. However, remember that the things you won’t expect, will hurt you the most. Thus, focus on the generalities, not on </w:t>
-      </w:r>
-      <w:r>
-        <w:rPr>
-          <w:i/>
-        </w:rPr>
-        <w:t>specifics</w:t>
-      </w:r>
-      <w:r>
-        <w:rPr>
-          <w:i/>
-        </w:rPr>
-        <w:t xml:space="preserve">. </w:t>
-      </w:r>
-    </w:p>
-    <w:p>
-      <w:pPr>
-        <w:pStyle w:val="Leipteksti1"/>
-        <w:rPr>
-          <w:i/>
-        </w:rPr>
-      </w:pPr>
-    </w:p>
-    <w:p>
-      <w:pPr>
-        <w:pStyle w:val="Leipteksti1"/>
-        <w:rPr>
-          <w:i/>
-        </w:rPr>
-      </w:pPr>
-      <w:r>
-        <w:rPr>
-          <w:i/>
-        </w:rPr>
-        <w:t xml:space="preserve">Try not to underestimate the probability of small and common risks, and not to overestimate the probability of rare and remarkable events. For example, </w:t>
-      </w:r>
-      <w:r>
-        <w:rPr>
-          <w:i/>
-        </w:rPr>
-        <w:t>people usually get 1-2 flus during a year, so in 4 months, it is quite probable that one of the team will be sick and may infect others, too. An average fl</w:t>
-      </w:r>
-      <w:r>
-        <w:rPr>
-          <w:i/>
-        </w:rPr>
-        <w:t xml:space="preserve">u lasts for more than one week. So, be prepared. On the other hand, </w:t>
-      </w:r>
-      <w:r>
-        <w:rPr>
-          <w:i/>
-        </w:rPr>
-        <w:t>getting hurt in traffic so that it will take a week to recover happens to only for 15000 people yearly in Finland (less than 3 permille of population).</w:t>
-      </w:r>
-    </w:p>
-    <w:p>
-      <w:pPr>
-        <w:pStyle w:val="Leipteksti1"/>
-        <w:rPr>
-          <w:i/>
-        </w:rPr>
-      </w:pPr>
-      <w:r>
-        <w:rPr>
-          <w:i/>
-        </w:rPr>
+        <w:t>Our risks are divided</w:t>
+      </w:r>
+      <w:r>
+        <w:t xml:space="preserve"> into </w:t>
+      </w:r>
+      <w:r>
+        <w:t xml:space="preserve">5 </w:t>
+      </w:r>
+      <w:r>
+        <w:t xml:space="preserve">categories – personnel, </w:t>
+      </w:r>
+      <w:r>
+        <w:t xml:space="preserve">technology, customer, environment and project management risks. </w:t>
+      </w:r>
+    </w:p>
+    <w:p>
+      <w:pPr>
+        <w:pStyle w:val="Leipteksti1"/>
+      </w:pPr>
+    </w:p>
+    <w:p>
+      <w:pPr>
+        <w:pStyle w:val="Leipteksti1"/>
+      </w:pPr>
+      <w:r>
         <w:lastRenderedPageBreak/>
-        <w:t>Be sensitive for weak signals, such as difficulties with new technology or runny noses.</w:t>
-      </w:r>
-    </w:p>
-    <w:p>
-      <w:pPr>
-        <w:pStyle w:val="Leipteksti1"/>
-        <w:ind w:left="0"/>
-        <w:rPr>
-          <w:i/>
-        </w:rPr>
-      </w:pPr>
-    </w:p>
-    <w:p>
-      <w:pPr>
-        <w:pStyle w:val="Leipteksti1"/>
-        <w:rPr>
-          <w:b/>
-          <w:i/>
-        </w:rPr>
-      </w:pPr>
-      <w:r>
-        <w:rPr>
-          <w:b/>
-          <w:i/>
-        </w:rPr>
-        <w:t>You should think of risks in all categories:</w:t>
-      </w:r>
-      <w:r>
-        <w:rPr>
-          <w:b/>
-          <w:i/>
-        </w:rPr>
-        <w:t xml:space="preserve"> </w:t>
-      </w:r>
-    </w:p>
-    <w:p>
-      <w:pPr>
-        <w:pStyle w:val="Leipteksti1"/>
-        <w:numPr>
-          <w:ilvl w:val="0"/>
-          <w:numId w:val="9"/>
-        </w:numPr>
-        <w:tabs>
-          <w:tab w:val="clear" w:pos="2138"/>
-          <w:tab w:val="num" w:pos="1843"/>
-        </w:tabs>
-        <w:ind w:left="1843" w:hanging="425"/>
-        <w:rPr>
-          <w:i/>
-        </w:rPr>
-      </w:pPr>
-      <w:r>
-        <w:rPr>
-          <w:i/>
-        </w:rPr>
-        <w:t>customer</w:t>
-      </w:r>
-      <w:r>
-        <w:rPr>
-          <w:i/>
-        </w:rPr>
-        <w:t xml:space="preserve"> (</w:t>
-      </w:r>
-      <w:r>
-        <w:rPr>
-          <w:i/>
-        </w:rPr>
-        <w:t xml:space="preserve">ending the project, </w:t>
-      </w:r>
-      <w:r>
-        <w:rPr>
-          <w:i/>
-        </w:rPr>
-        <w:t xml:space="preserve">changing requirements, </w:t>
-      </w:r>
-      <w:r>
-        <w:rPr>
-          <w:i/>
-        </w:rPr>
-        <w:t xml:space="preserve">requirements remain </w:t>
-      </w:r>
-      <w:proofErr w:type="gramStart"/>
-      <w:r>
-        <w:rPr>
-          <w:i/>
-        </w:rPr>
-        <w:t>unclear</w:t>
-      </w:r>
-      <w:r>
-        <w:rPr>
-          <w:i/>
-        </w:rPr>
-        <w:t>,</w:t>
-      </w:r>
-      <w:r>
-        <w:rPr>
-          <w:i/>
-        </w:rPr>
-        <w:t>…</w:t>
-      </w:r>
-      <w:proofErr w:type="gramEnd"/>
-      <w:r>
-        <w:rPr>
-          <w:i/>
-        </w:rPr>
-        <w:t>)</w:t>
-      </w:r>
-    </w:p>
-    <w:p>
-      <w:pPr>
-        <w:pStyle w:val="Leipteksti1"/>
-        <w:numPr>
-          <w:ilvl w:val="0"/>
-          <w:numId w:val="9"/>
-        </w:numPr>
-        <w:tabs>
-          <w:tab w:val="clear" w:pos="2138"/>
-          <w:tab w:val="num" w:pos="1843"/>
-        </w:tabs>
-        <w:ind w:left="1843" w:hanging="425"/>
-        <w:rPr>
-          <w:i/>
-        </w:rPr>
-      </w:pPr>
-      <w:r>
-        <w:rPr>
-          <w:i/>
-        </w:rPr>
-        <w:t>technologies</w:t>
-      </w:r>
-      <w:r>
-        <w:rPr>
-          <w:i/>
-        </w:rPr>
-        <w:t xml:space="preserve"> (</w:t>
-      </w:r>
-      <w:proofErr w:type="spellStart"/>
-      <w:r>
-        <w:rPr>
-          <w:i/>
-        </w:rPr>
-        <w:t>hw</w:t>
-      </w:r>
-      <w:proofErr w:type="spellEnd"/>
-      <w:r>
-        <w:rPr>
-          <w:i/>
-        </w:rPr>
-        <w:t>/</w:t>
-      </w:r>
-      <w:proofErr w:type="spellStart"/>
-      <w:r>
-        <w:rPr>
-          <w:i/>
-        </w:rPr>
-        <w:t>sw</w:t>
-      </w:r>
-      <w:proofErr w:type="spellEnd"/>
-      <w:r>
-        <w:rPr>
-          <w:i/>
-        </w:rPr>
-        <w:t xml:space="preserve">; </w:t>
-      </w:r>
-      <w:r>
-        <w:rPr>
-          <w:i/>
-        </w:rPr>
-        <w:t>hard to acquire, learning new technologies takes time</w:t>
-      </w:r>
-      <w:r>
-        <w:rPr>
-          <w:i/>
-        </w:rPr>
-        <w:t xml:space="preserve">, suitable library is not </w:t>
-      </w:r>
-      <w:proofErr w:type="gramStart"/>
-      <w:r>
-        <w:rPr>
-          <w:i/>
-        </w:rPr>
-        <w:t>found,</w:t>
-      </w:r>
-      <w:r>
-        <w:rPr>
-          <w:i/>
-        </w:rPr>
-        <w:t>…</w:t>
-      </w:r>
-      <w:proofErr w:type="gramEnd"/>
-      <w:r>
-        <w:rPr>
-          <w:i/>
-        </w:rPr>
-        <w:t>)</w:t>
-      </w:r>
-    </w:p>
-    <w:p>
-      <w:pPr>
-        <w:pStyle w:val="Leipteksti1"/>
-        <w:numPr>
-          <w:ilvl w:val="0"/>
-          <w:numId w:val="9"/>
-        </w:numPr>
-        <w:tabs>
-          <w:tab w:val="clear" w:pos="2138"/>
-          <w:tab w:val="num" w:pos="1843"/>
-        </w:tabs>
-        <w:ind w:left="1843" w:hanging="425"/>
-        <w:rPr>
-          <w:i/>
-        </w:rPr>
-      </w:pPr>
-      <w:r>
-        <w:rPr>
-          <w:i/>
-        </w:rPr>
-        <w:t>environment</w:t>
-      </w:r>
-      <w:r>
-        <w:rPr>
-          <w:i/>
-        </w:rPr>
-        <w:t xml:space="preserve"> (</w:t>
-      </w:r>
-      <w:r>
-        <w:rPr>
-          <w:i/>
-        </w:rPr>
-        <w:t xml:space="preserve">network connections and servers </w:t>
-      </w:r>
-      <w:proofErr w:type="gramStart"/>
-      <w:r>
-        <w:rPr>
-          <w:i/>
-        </w:rPr>
-        <w:t>fail</w:t>
-      </w:r>
-      <w:r>
-        <w:rPr>
-          <w:i/>
-        </w:rPr>
-        <w:t>,</w:t>
-      </w:r>
-      <w:r>
-        <w:rPr>
-          <w:i/>
-        </w:rPr>
-        <w:t>…</w:t>
-      </w:r>
-      <w:proofErr w:type="gramEnd"/>
-      <w:r>
-        <w:rPr>
-          <w:i/>
-        </w:rPr>
-        <w:t>)</w:t>
-      </w:r>
-    </w:p>
-    <w:p>
-      <w:pPr>
-        <w:pStyle w:val="Leipteksti1"/>
-        <w:numPr>
-          <w:ilvl w:val="0"/>
-          <w:numId w:val="9"/>
-        </w:numPr>
-        <w:tabs>
-          <w:tab w:val="clear" w:pos="2138"/>
-          <w:tab w:val="num" w:pos="1843"/>
-        </w:tabs>
-        <w:ind w:left="1843" w:hanging="425"/>
-        <w:rPr>
-          <w:i/>
-        </w:rPr>
-      </w:pPr>
-      <w:r>
-        <w:rPr>
-          <w:i/>
-        </w:rPr>
-        <w:t>personnel</w:t>
-      </w:r>
-      <w:r>
-        <w:rPr>
-          <w:i/>
-        </w:rPr>
-        <w:t xml:space="preserve"> (</w:t>
-      </w:r>
-      <w:r>
-        <w:rPr>
-          <w:i/>
-        </w:rPr>
-        <w:t>getting ill, changing jobs</w:t>
-      </w:r>
-      <w:r>
-        <w:rPr>
-          <w:i/>
-        </w:rPr>
-        <w:t xml:space="preserve">, busy with </w:t>
-      </w:r>
-      <w:proofErr w:type="gramStart"/>
-      <w:r>
-        <w:rPr>
-          <w:i/>
-        </w:rPr>
-        <w:t>work,</w:t>
-      </w:r>
-      <w:r>
-        <w:rPr>
-          <w:i/>
-        </w:rPr>
-        <w:t>…</w:t>
-      </w:r>
-      <w:proofErr w:type="gramEnd"/>
-      <w:r>
-        <w:rPr>
-          <w:i/>
-        </w:rPr>
-        <w:t>)</w:t>
-      </w:r>
-    </w:p>
-    <w:p>
-      <w:pPr>
-        <w:pStyle w:val="Leipteksti1"/>
-        <w:numPr>
-          <w:ilvl w:val="0"/>
-          <w:numId w:val="9"/>
-        </w:numPr>
-        <w:tabs>
-          <w:tab w:val="clear" w:pos="2138"/>
-          <w:tab w:val="num" w:pos="1843"/>
-        </w:tabs>
-        <w:ind w:left="1843" w:hanging="425"/>
-        <w:rPr>
-          <w:i/>
-        </w:rPr>
-      </w:pPr>
-      <w:r>
-        <w:rPr>
-          <w:i/>
-        </w:rPr>
-        <w:t>project management</w:t>
-      </w:r>
-      <w:r>
-        <w:rPr>
-          <w:i/>
-        </w:rPr>
-        <w:t xml:space="preserve"> (</w:t>
-      </w:r>
-      <w:r>
-        <w:rPr>
-          <w:i/>
-        </w:rPr>
-        <w:t>bad scheduling, bad communication</w:t>
-      </w:r>
-      <w:r>
-        <w:rPr>
-          <w:i/>
-        </w:rPr>
-        <w:t>,</w:t>
-      </w:r>
-      <w:r>
-        <w:rPr>
-          <w:i/>
-        </w:rPr>
-        <w:t xml:space="preserve"> forgetting </w:t>
-      </w:r>
-      <w:proofErr w:type="gramStart"/>
-      <w:r>
-        <w:rPr>
-          <w:i/>
-        </w:rPr>
-        <w:t>things,</w:t>
-      </w:r>
-      <w:r>
-        <w:rPr>
-          <w:i/>
-        </w:rPr>
-        <w:t>…</w:t>
-      </w:r>
-      <w:proofErr w:type="gramEnd"/>
-      <w:r>
-        <w:rPr>
-          <w:i/>
-        </w:rPr>
-        <w:t>)</w:t>
-      </w:r>
-      <w:r>
-        <w:rPr>
-          <w:i/>
-        </w:rPr>
-        <w:t>.</w:t>
-      </w:r>
-      <w:r>
-        <w:rPr>
-          <w:i/>
-        </w:rPr>
-        <w:t xml:space="preserve"> </w:t>
-      </w:r>
-    </w:p>
-    <w:p>
-      <w:pPr>
-        <w:pStyle w:val="Leipteksti1"/>
-        <w:rPr>
-          <w:i/>
-        </w:rPr>
-      </w:pPr>
-    </w:p>
-    <w:p>
-      <w:pPr>
-        <w:pStyle w:val="Leipteksti1"/>
-        <w:rPr>
-          <w:i/>
-          <w:szCs w:val="24"/>
-          <w:lang w:eastAsia="en-GB"/>
-        </w:rPr>
-      </w:pPr>
-      <w:r>
-        <w:rPr>
-          <w:i/>
-          <w:szCs w:val="24"/>
-        </w:rPr>
-        <w:t xml:space="preserve">Usually we calculate risk’s </w:t>
-      </w:r>
-      <w:r>
-        <w:rPr>
-          <w:b/>
-          <w:i/>
-          <w:szCs w:val="24"/>
-          <w:lang w:eastAsia="en-GB"/>
-        </w:rPr>
-        <w:t>seriousness = severity * probability</w:t>
-      </w:r>
-      <w:r>
-        <w:rPr>
-          <w:i/>
-          <w:szCs w:val="24"/>
-          <w:lang w:eastAsia="en-GB"/>
-        </w:rPr>
-        <w:t xml:space="preserve">. </w:t>
-      </w:r>
-    </w:p>
-    <w:p>
-      <w:pPr>
-        <w:pStyle w:val="Leipteksti1"/>
-      </w:pPr>
+        <w:t>We put risks into a table</w:t>
+      </w:r>
+      <w:r>
+        <w:t xml:space="preserve"> 4.1</w:t>
+      </w:r>
+      <w:r>
+        <w:t xml:space="preserve"> and for every risk we estimated probability and impact by using a scale of 1 to 3. Then we calculated seriousness for each risk.</w:t>
+      </w:r>
+    </w:p>
+    <w:p>
+      <w:pPr>
+        <w:pStyle w:val="Leipteksti1"/>
+      </w:pPr>
+    </w:p>
+    <w:p>
+      <w:pPr>
+        <w:pStyle w:val="Leipteksti1"/>
+      </w:pPr>
+      <w:r>
+        <w:t>Our basic risk-prevention policy is shared code ownership, by which we mean, that everybody should at least at a very basic level know about code written by others. Anybody can view and modify any part of the codebase. This allows others to finish other person’s task in case of sudden absence.</w:t>
+      </w:r>
     </w:p>
     <w:p>
       <w:pPr>
@@ -8528,7 +7659,7 @@
     </w:p>
     <w:tbl>
       <w:tblPr>
-        <w:tblW w:w="7082" w:type="dxa"/>
+        <w:tblW w:w="6940" w:type="dxa"/>
         <w:tblInd w:w="1418" w:type="dxa"/>
         <w:tblBorders>
           <w:top w:val="single" w:sz="4" w:space="0" w:color="auto"/>
@@ -8543,9 +7674,10 @@
       </w:tblPr>
       <w:tblGrid>
         <w:gridCol w:w="1128"/>
-        <w:gridCol w:w="4112"/>
+        <w:gridCol w:w="2836"/>
         <w:gridCol w:w="992"/>
-        <w:gridCol w:w="850"/>
+        <w:gridCol w:w="992"/>
+        <w:gridCol w:w="992"/>
       </w:tblGrid>
       <w:tr>
         <w:trPr>
@@ -8576,7 +7708,7 @@
         </w:tc>
         <w:tc>
           <w:tcPr>
-            <w:tcW w:w="4112" w:type="dxa"/>
+            <w:tcW w:w="2836" w:type="dxa"/>
             <w:shd w:val="clear" w:color="auto" w:fill="E6E6E6"/>
           </w:tcPr>
           <w:p>
@@ -8629,7 +7761,7 @@
         </w:tc>
         <w:tc>
           <w:tcPr>
-            <w:tcW w:w="850" w:type="dxa"/>
+            <w:tcW w:w="992" w:type="dxa"/>
             <w:shd w:val="clear" w:color="auto" w:fill="E6E6E6"/>
           </w:tcPr>
           <w:p>
@@ -8647,6 +7779,29 @@
                 <w:lang w:val="en-GB"/>
               </w:rPr>
               <w:t>Impact</w:t>
+            </w:r>
+          </w:p>
+        </w:tc>
+        <w:tc>
+          <w:tcPr>
+            <w:tcW w:w="992" w:type="dxa"/>
+            <w:shd w:val="clear" w:color="auto" w:fill="E6E6E6"/>
+          </w:tcPr>
+          <w:p>
+            <w:pPr>
+              <w:pStyle w:val="Leipteksti1"/>
+              <w:ind w:left="0"/>
+              <w:rPr>
+                <w:b/>
+                <w:lang w:val="en-GB"/>
+              </w:rPr>
+            </w:pPr>
+            <w:r>
+              <w:rPr>
+                <w:b/>
+                <w:lang w:val="en-GB"/>
+              </w:rPr>
+              <w:t>Seriousness</w:t>
             </w:r>
           </w:p>
         </w:tc>
@@ -8677,7 +7832,7 @@
         </w:tc>
         <w:tc>
           <w:tcPr>
-            <w:tcW w:w="4112" w:type="dxa"/>
+            <w:tcW w:w="2836" w:type="dxa"/>
           </w:tcPr>
           <w:p>
             <w:pPr>
@@ -8718,7 +7873,7 @@
         </w:tc>
         <w:tc>
           <w:tcPr>
-            <w:tcW w:w="850" w:type="dxa"/>
+            <w:tcW w:w="992" w:type="dxa"/>
           </w:tcPr>
           <w:p>
             <w:pPr>
@@ -8734,6 +7889,27 @@
                 <w:lang w:val="en-GB"/>
               </w:rPr>
               <w:t>2</w:t>
+            </w:r>
+          </w:p>
+        </w:tc>
+        <w:tc>
+          <w:tcPr>
+            <w:tcW w:w="992" w:type="dxa"/>
+          </w:tcPr>
+          <w:p>
+            <w:pPr>
+              <w:pStyle w:val="Leipteksti1"/>
+              <w:ind w:left="0"/>
+              <w:jc w:val="center"/>
+              <w:rPr>
+                <w:lang w:val="en-GB"/>
+              </w:rPr>
+            </w:pPr>
+            <w:r>
+              <w:rPr>
+                <w:lang w:val="en-GB"/>
+              </w:rPr>
+              <w:t>4</w:t>
             </w:r>
           </w:p>
         </w:tc>
@@ -8764,7 +7940,7 @@
         </w:tc>
         <w:tc>
           <w:tcPr>
-            <w:tcW w:w="4112" w:type="dxa"/>
+            <w:tcW w:w="2836" w:type="dxa"/>
           </w:tcPr>
           <w:p>
             <w:pPr>
@@ -8805,7 +7981,28 @@
         </w:tc>
         <w:tc>
           <w:tcPr>
-            <w:tcW w:w="850" w:type="dxa"/>
+            <w:tcW w:w="992" w:type="dxa"/>
+          </w:tcPr>
+          <w:p>
+            <w:pPr>
+              <w:pStyle w:val="Leipteksti1"/>
+              <w:ind w:left="0"/>
+              <w:jc w:val="center"/>
+              <w:rPr>
+                <w:lang w:val="en-GB"/>
+              </w:rPr>
+            </w:pPr>
+            <w:r>
+              <w:rPr>
+                <w:lang w:val="en-GB"/>
+              </w:rPr>
+              <w:t>3</w:t>
+            </w:r>
+          </w:p>
+        </w:tc>
+        <w:tc>
+          <w:tcPr>
+            <w:tcW w:w="992" w:type="dxa"/>
           </w:tcPr>
           <w:p>
             <w:pPr>
@@ -8851,7 +8048,7 @@
         </w:tc>
         <w:tc>
           <w:tcPr>
-            <w:tcW w:w="4112" w:type="dxa"/>
+            <w:tcW w:w="2836" w:type="dxa"/>
           </w:tcPr>
           <w:p>
             <w:pPr>
@@ -8892,7 +8089,7 @@
         </w:tc>
         <w:tc>
           <w:tcPr>
-            <w:tcW w:w="850" w:type="dxa"/>
+            <w:tcW w:w="992" w:type="dxa"/>
           </w:tcPr>
           <w:p>
             <w:pPr>
@@ -8908,6 +8105,27 @@
                 <w:lang w:val="en-GB"/>
               </w:rPr>
               <w:t>2</w:t>
+            </w:r>
+          </w:p>
+        </w:tc>
+        <w:tc>
+          <w:tcPr>
+            <w:tcW w:w="992" w:type="dxa"/>
+          </w:tcPr>
+          <w:p>
+            <w:pPr>
+              <w:pStyle w:val="Leipteksti1"/>
+              <w:ind w:left="0"/>
+              <w:jc w:val="center"/>
+              <w:rPr>
+                <w:lang w:val="en-GB"/>
+              </w:rPr>
+            </w:pPr>
+            <w:r>
+              <w:rPr>
+                <w:lang w:val="en-GB"/>
+              </w:rPr>
+              <w:t>6</w:t>
             </w:r>
           </w:p>
         </w:tc>
@@ -8938,7 +8156,7 @@
         </w:tc>
         <w:tc>
           <w:tcPr>
-            <w:tcW w:w="4112" w:type="dxa"/>
+            <w:tcW w:w="2836" w:type="dxa"/>
           </w:tcPr>
           <w:p>
             <w:pPr>
@@ -8979,7 +8197,28 @@
         </w:tc>
         <w:tc>
           <w:tcPr>
-            <w:tcW w:w="850" w:type="dxa"/>
+            <w:tcW w:w="992" w:type="dxa"/>
+          </w:tcPr>
+          <w:p>
+            <w:pPr>
+              <w:pStyle w:val="Leipteksti1"/>
+              <w:ind w:left="0"/>
+              <w:jc w:val="center"/>
+              <w:rPr>
+                <w:lang w:val="en-GB"/>
+              </w:rPr>
+            </w:pPr>
+            <w:r>
+              <w:rPr>
+                <w:lang w:val="en-GB"/>
+              </w:rPr>
+              <w:t>2</w:t>
+            </w:r>
+          </w:p>
+        </w:tc>
+        <w:tc>
+          <w:tcPr>
+            <w:tcW w:w="992" w:type="dxa"/>
           </w:tcPr>
           <w:p>
             <w:pPr>
@@ -9025,7 +8264,7 @@
         </w:tc>
         <w:tc>
           <w:tcPr>
-            <w:tcW w:w="4112" w:type="dxa"/>
+            <w:tcW w:w="2836" w:type="dxa"/>
           </w:tcPr>
           <w:p>
             <w:pPr>
@@ -9066,7 +8305,7 @@
         </w:tc>
         <w:tc>
           <w:tcPr>
-            <w:tcW w:w="850" w:type="dxa"/>
+            <w:tcW w:w="992" w:type="dxa"/>
           </w:tcPr>
           <w:p>
             <w:pPr>
@@ -9082,6 +8321,27 @@
                 <w:lang w:val="en-GB"/>
               </w:rPr>
               <w:t>2</w:t>
+            </w:r>
+          </w:p>
+        </w:tc>
+        <w:tc>
+          <w:tcPr>
+            <w:tcW w:w="992" w:type="dxa"/>
+          </w:tcPr>
+          <w:p>
+            <w:pPr>
+              <w:pStyle w:val="Leipteksti1"/>
+              <w:ind w:left="0"/>
+              <w:jc w:val="center"/>
+              <w:rPr>
+                <w:lang w:val="en-GB"/>
+              </w:rPr>
+            </w:pPr>
+            <w:r>
+              <w:rPr>
+                <w:lang w:val="en-GB"/>
+              </w:rPr>
+              <w:t>6</w:t>
             </w:r>
           </w:p>
         </w:tc>
@@ -9112,7 +8372,7 @@
         </w:tc>
         <w:tc>
           <w:tcPr>
-            <w:tcW w:w="4112" w:type="dxa"/>
+            <w:tcW w:w="2836" w:type="dxa"/>
           </w:tcPr>
           <w:p>
             <w:pPr>
@@ -9153,7 +8413,28 @@
         </w:tc>
         <w:tc>
           <w:tcPr>
-            <w:tcW w:w="850" w:type="dxa"/>
+            <w:tcW w:w="992" w:type="dxa"/>
+          </w:tcPr>
+          <w:p>
+            <w:pPr>
+              <w:pStyle w:val="Leipteksti1"/>
+              <w:ind w:left="0"/>
+              <w:jc w:val="center"/>
+              <w:rPr>
+                <w:lang w:val="en-GB"/>
+              </w:rPr>
+            </w:pPr>
+            <w:r>
+              <w:rPr>
+                <w:lang w:val="en-GB"/>
+              </w:rPr>
+              <w:t>3</w:t>
+            </w:r>
+          </w:p>
+        </w:tc>
+        <w:tc>
+          <w:tcPr>
+            <w:tcW w:w="992" w:type="dxa"/>
           </w:tcPr>
           <w:p>
             <w:pPr>
@@ -9199,7 +8480,7 @@
         </w:tc>
         <w:tc>
           <w:tcPr>
-            <w:tcW w:w="4112" w:type="dxa"/>
+            <w:tcW w:w="2836" w:type="dxa"/>
           </w:tcPr>
           <w:p>
             <w:pPr>
@@ -9240,7 +8521,7 @@
         </w:tc>
         <w:tc>
           <w:tcPr>
-            <w:tcW w:w="850" w:type="dxa"/>
+            <w:tcW w:w="992" w:type="dxa"/>
           </w:tcPr>
           <w:p>
             <w:pPr>
@@ -9257,8 +8538,27 @@
               </w:rPr>
               <w:t>1</w:t>
             </w:r>
-            <w:bookmarkStart w:id="9" w:name="_GoBack"/>
-            <w:bookmarkEnd w:id="9"/>
+          </w:p>
+        </w:tc>
+        <w:tc>
+          <w:tcPr>
+            <w:tcW w:w="992" w:type="dxa"/>
+          </w:tcPr>
+          <w:p>
+            <w:pPr>
+              <w:pStyle w:val="Leipteksti1"/>
+              <w:ind w:left="0"/>
+              <w:jc w:val="center"/>
+              <w:rPr>
+                <w:lang w:val="en-GB"/>
+              </w:rPr>
+            </w:pPr>
+            <w:r>
+              <w:rPr>
+                <w:lang w:val="en-GB"/>
+              </w:rPr>
+              <w:t>3</w:t>
+            </w:r>
           </w:p>
         </w:tc>
       </w:tr>
@@ -9288,7 +8588,7 @@
         </w:tc>
         <w:tc>
           <w:tcPr>
-            <w:tcW w:w="4112" w:type="dxa"/>
+            <w:tcW w:w="2836" w:type="dxa"/>
           </w:tcPr>
           <w:p>
             <w:pPr>
@@ -9329,7 +8629,7 @@
         </w:tc>
         <w:tc>
           <w:tcPr>
-            <w:tcW w:w="850" w:type="dxa"/>
+            <w:tcW w:w="992" w:type="dxa"/>
           </w:tcPr>
           <w:p>
             <w:pPr>
@@ -9345,6 +8645,27 @@
                 <w:lang w:val="en-GB"/>
               </w:rPr>
               <w:t>2</w:t>
+            </w:r>
+          </w:p>
+        </w:tc>
+        <w:tc>
+          <w:tcPr>
+            <w:tcW w:w="992" w:type="dxa"/>
+          </w:tcPr>
+          <w:p>
+            <w:pPr>
+              <w:pStyle w:val="Leipteksti1"/>
+              <w:ind w:left="0"/>
+              <w:jc w:val="center"/>
+              <w:rPr>
+                <w:lang w:val="en-GB"/>
+              </w:rPr>
+            </w:pPr>
+            <w:r>
+              <w:rPr>
+                <w:lang w:val="en-GB"/>
+              </w:rPr>
+              <w:t>6</w:t>
             </w:r>
           </w:p>
         </w:tc>
@@ -9375,7 +8696,7 @@
         </w:tc>
         <w:tc>
           <w:tcPr>
-            <w:tcW w:w="4112" w:type="dxa"/>
+            <w:tcW w:w="2836" w:type="dxa"/>
           </w:tcPr>
           <w:p>
             <w:pPr>
@@ -9416,7 +8737,28 @@
         </w:tc>
         <w:tc>
           <w:tcPr>
-            <w:tcW w:w="850" w:type="dxa"/>
+            <w:tcW w:w="992" w:type="dxa"/>
+          </w:tcPr>
+          <w:p>
+            <w:pPr>
+              <w:pStyle w:val="Leipteksti1"/>
+              <w:ind w:left="0"/>
+              <w:jc w:val="center"/>
+              <w:rPr>
+                <w:lang w:val="en-GB"/>
+              </w:rPr>
+            </w:pPr>
+            <w:r>
+              <w:rPr>
+                <w:lang w:val="en-GB"/>
+              </w:rPr>
+              <w:t>2</w:t>
+            </w:r>
+          </w:p>
+        </w:tc>
+        <w:tc>
+          <w:tcPr>
+            <w:tcW w:w="992" w:type="dxa"/>
           </w:tcPr>
           <w:p>
             <w:pPr>
@@ -9462,7 +8804,7 @@
         </w:tc>
         <w:tc>
           <w:tcPr>
-            <w:tcW w:w="4112" w:type="dxa"/>
+            <w:tcW w:w="2836" w:type="dxa"/>
           </w:tcPr>
           <w:p>
             <w:pPr>
@@ -9503,7 +8845,28 @@
         </w:tc>
         <w:tc>
           <w:tcPr>
-            <w:tcW w:w="850" w:type="dxa"/>
+            <w:tcW w:w="992" w:type="dxa"/>
+          </w:tcPr>
+          <w:p>
+            <w:pPr>
+              <w:pStyle w:val="Leipteksti1"/>
+              <w:ind w:left="0"/>
+              <w:jc w:val="center"/>
+              <w:rPr>
+                <w:lang w:val="en-GB"/>
+              </w:rPr>
+            </w:pPr>
+            <w:r>
+              <w:rPr>
+                <w:lang w:val="en-GB"/>
+              </w:rPr>
+              <w:t>3</w:t>
+            </w:r>
+          </w:p>
+        </w:tc>
+        <w:tc>
+          <w:tcPr>
+            <w:tcW w:w="992" w:type="dxa"/>
           </w:tcPr>
           <w:p>
             <w:pPr>
@@ -9549,7 +8912,7 @@
         </w:tc>
         <w:tc>
           <w:tcPr>
-            <w:tcW w:w="4112" w:type="dxa"/>
+            <w:tcW w:w="2836" w:type="dxa"/>
           </w:tcPr>
           <w:p>
             <w:pPr>
@@ -9590,7 +8953,28 @@
         </w:tc>
         <w:tc>
           <w:tcPr>
-            <w:tcW w:w="850" w:type="dxa"/>
+            <w:tcW w:w="992" w:type="dxa"/>
+          </w:tcPr>
+          <w:p>
+            <w:pPr>
+              <w:pStyle w:val="Leipteksti1"/>
+              <w:ind w:left="0"/>
+              <w:jc w:val="center"/>
+              <w:rPr>
+                <w:lang w:val="en-GB"/>
+              </w:rPr>
+            </w:pPr>
+            <w:r>
+              <w:rPr>
+                <w:lang w:val="en-GB"/>
+              </w:rPr>
+              <w:t>1</w:t>
+            </w:r>
+          </w:p>
+        </w:tc>
+        <w:tc>
+          <w:tcPr>
+            <w:tcW w:w="992" w:type="dxa"/>
           </w:tcPr>
           <w:p>
             <w:pPr>
@@ -9636,7 +9020,7 @@
         </w:tc>
         <w:tc>
           <w:tcPr>
-            <w:tcW w:w="4112" w:type="dxa"/>
+            <w:tcW w:w="2836" w:type="dxa"/>
           </w:tcPr>
           <w:p>
             <w:pPr>
@@ -9685,7 +9069,28 @@
         </w:tc>
         <w:tc>
           <w:tcPr>
-            <w:tcW w:w="850" w:type="dxa"/>
+            <w:tcW w:w="992" w:type="dxa"/>
+          </w:tcPr>
+          <w:p>
+            <w:pPr>
+              <w:pStyle w:val="Leipteksti1"/>
+              <w:ind w:left="0"/>
+              <w:jc w:val="center"/>
+              <w:rPr>
+                <w:lang w:val="en-GB"/>
+              </w:rPr>
+            </w:pPr>
+            <w:r>
+              <w:rPr>
+                <w:lang w:val="en-GB"/>
+              </w:rPr>
+              <w:t>3</w:t>
+            </w:r>
+          </w:p>
+        </w:tc>
+        <w:tc>
+          <w:tcPr>
+            <w:tcW w:w="992" w:type="dxa"/>
           </w:tcPr>
           <w:p>
             <w:pPr>
@@ -9725,14 +9130,13 @@
               <w:rPr>
                 <w:lang w:val="en-GB"/>
               </w:rPr>
-              <w:lastRenderedPageBreak/>
               <w:t>E5</w:t>
             </w:r>
           </w:p>
         </w:tc>
         <w:tc>
           <w:tcPr>
-            <w:tcW w:w="4112" w:type="dxa"/>
+            <w:tcW w:w="2836" w:type="dxa"/>
           </w:tcPr>
           <w:p>
             <w:pPr>
@@ -9773,7 +9177,28 @@
         </w:tc>
         <w:tc>
           <w:tcPr>
-            <w:tcW w:w="850" w:type="dxa"/>
+            <w:tcW w:w="992" w:type="dxa"/>
+          </w:tcPr>
+          <w:p>
+            <w:pPr>
+              <w:pStyle w:val="Leipteksti1"/>
+              <w:ind w:left="0"/>
+              <w:jc w:val="center"/>
+              <w:rPr>
+                <w:lang w:val="en-GB"/>
+              </w:rPr>
+            </w:pPr>
+            <w:r>
+              <w:rPr>
+                <w:lang w:val="en-GB"/>
+              </w:rPr>
+              <w:t>1</w:t>
+            </w:r>
+          </w:p>
+        </w:tc>
+        <w:tc>
+          <w:tcPr>
+            <w:tcW w:w="992" w:type="dxa"/>
           </w:tcPr>
           <w:p>
             <w:pPr>
@@ -9819,7 +9244,7 @@
         </w:tc>
         <w:tc>
           <w:tcPr>
-            <w:tcW w:w="4112" w:type="dxa"/>
+            <w:tcW w:w="2836" w:type="dxa"/>
           </w:tcPr>
           <w:p>
             <w:pPr>
@@ -9860,7 +9285,7 @@
         </w:tc>
         <w:tc>
           <w:tcPr>
-            <w:tcW w:w="850" w:type="dxa"/>
+            <w:tcW w:w="992" w:type="dxa"/>
           </w:tcPr>
           <w:p>
             <w:pPr>
@@ -9876,6 +9301,27 @@
                 <w:lang w:val="en-GB"/>
               </w:rPr>
               <w:t>2</w:t>
+            </w:r>
+          </w:p>
+        </w:tc>
+        <w:tc>
+          <w:tcPr>
+            <w:tcW w:w="992" w:type="dxa"/>
+          </w:tcPr>
+          <w:p>
+            <w:pPr>
+              <w:pStyle w:val="Leipteksti1"/>
+              <w:ind w:left="0"/>
+              <w:jc w:val="center"/>
+              <w:rPr>
+                <w:lang w:val="en-GB"/>
+              </w:rPr>
+            </w:pPr>
+            <w:r>
+              <w:rPr>
+                <w:lang w:val="en-GB"/>
+              </w:rPr>
+              <w:t>4</w:t>
             </w:r>
           </w:p>
         </w:tc>
@@ -9906,7 +9352,7 @@
         </w:tc>
         <w:tc>
           <w:tcPr>
-            <w:tcW w:w="4112" w:type="dxa"/>
+            <w:tcW w:w="2836" w:type="dxa"/>
           </w:tcPr>
           <w:p>
             <w:pPr>
@@ -9947,7 +9393,7 @@
         </w:tc>
         <w:tc>
           <w:tcPr>
-            <w:tcW w:w="850" w:type="dxa"/>
+            <w:tcW w:w="992" w:type="dxa"/>
           </w:tcPr>
           <w:p>
             <w:pPr>
@@ -9963,6 +9409,27 @@
                 <w:lang w:val="en-GB"/>
               </w:rPr>
               <w:t>2</w:t>
+            </w:r>
+          </w:p>
+        </w:tc>
+        <w:tc>
+          <w:tcPr>
+            <w:tcW w:w="992" w:type="dxa"/>
+          </w:tcPr>
+          <w:p>
+            <w:pPr>
+              <w:pStyle w:val="Leipteksti1"/>
+              <w:ind w:left="0"/>
+              <w:jc w:val="center"/>
+              <w:rPr>
+                <w:lang w:val="en-GB"/>
+              </w:rPr>
+            </w:pPr>
+            <w:r>
+              <w:rPr>
+                <w:lang w:val="en-GB"/>
+              </w:rPr>
+              <w:t>4</w:t>
             </w:r>
           </w:p>
         </w:tc>
@@ -9987,13 +9454,14 @@
               <w:rPr>
                 <w:lang w:val="en-GB"/>
               </w:rPr>
+              <w:lastRenderedPageBreak/>
               <w:t>PM3</w:t>
             </w:r>
           </w:p>
         </w:tc>
         <w:tc>
           <w:tcPr>
-            <w:tcW w:w="4112" w:type="dxa"/>
+            <w:tcW w:w="2836" w:type="dxa"/>
           </w:tcPr>
           <w:p>
             <w:pPr>
@@ -10034,7 +9502,7 @@
         </w:tc>
         <w:tc>
           <w:tcPr>
-            <w:tcW w:w="850" w:type="dxa"/>
+            <w:tcW w:w="992" w:type="dxa"/>
           </w:tcPr>
           <w:p>
             <w:pPr>
@@ -10050,6 +9518,27 @@
                 <w:lang w:val="en-GB"/>
               </w:rPr>
               <w:t>2</w:t>
+            </w:r>
+          </w:p>
+        </w:tc>
+        <w:tc>
+          <w:tcPr>
+            <w:tcW w:w="992" w:type="dxa"/>
+          </w:tcPr>
+          <w:p>
+            <w:pPr>
+              <w:pStyle w:val="Leipteksti1"/>
+              <w:ind w:left="0"/>
+              <w:jc w:val="center"/>
+              <w:rPr>
+                <w:lang w:val="en-GB"/>
+              </w:rPr>
+            </w:pPr>
+            <w:r>
+              <w:rPr>
+                <w:lang w:val="en-GB"/>
+              </w:rPr>
+              <w:t>5</w:t>
             </w:r>
           </w:p>
         </w:tc>
@@ -10058,172 +9547,40 @@
     <w:p>
       <w:pPr>
         <w:pStyle w:val="Nadpis2"/>
+        <w:numPr>
+          <w:ilvl w:val="0"/>
+          <w:numId w:val="0"/>
+        </w:numPr>
+        <w:rPr>
+          <w:lang w:val="en-GB"/>
+        </w:rPr>
+      </w:pPr>
+      <w:bookmarkStart w:id="9" w:name="_Toc410136845"/>
+    </w:p>
+    <w:p>
+      <w:pPr>
+        <w:pStyle w:val="Nadpis2"/>
         <w:ind w:left="1418" w:hanging="1418"/>
         <w:rPr>
           <w:lang w:val="en-GB"/>
         </w:rPr>
       </w:pPr>
-      <w:bookmarkStart w:id="10" w:name="_Toc410136845"/>
       <w:r>
         <w:rPr>
           <w:lang w:val="en-GB"/>
         </w:rPr>
-        <w:t>[</w:t>
-      </w:r>
-      <w:r>
-        <w:rPr>
-          <w:lang w:val="en-GB"/>
-        </w:rPr>
-        <w:t>e</w:t>
-      </w:r>
-      <w:r>
-        <w:rPr>
-          <w:lang w:val="en-GB"/>
-        </w:rPr>
-        <w:t>xample</w:t>
-      </w:r>
-      <w:r>
-        <w:rPr>
-          <w:lang w:val="en-GB"/>
-        </w:rPr>
-        <w:t>]</w:t>
-      </w:r>
-      <w:r>
-        <w:rPr>
-          <w:lang w:val="en-GB"/>
-        </w:rPr>
-        <w:t xml:space="preserve"> </w:t>
-      </w:r>
-      <w:r>
-        <w:rPr>
-          <w:lang w:val="en-GB"/>
-        </w:rPr>
         <w:t>Personnel risks</w:t>
       </w:r>
-      <w:bookmarkEnd w:id="10"/>
-    </w:p>
-    <w:p>
-      <w:pPr>
-        <w:pStyle w:val="Leipteksti1"/>
-        <w:rPr>
-          <w:lang w:val="en-GB"/>
-        </w:rPr>
-      </w:pPr>
-      <w:r>
-        <w:rPr>
-          <w:lang w:val="en-GB"/>
-        </w:rPr>
-        <w:t xml:space="preserve">Try to estimate risk probability, use a scale of </w:t>
-      </w:r>
-      <w:r>
-        <w:rPr>
-          <w:b/>
-          <w:lang w:val="en-GB"/>
-        </w:rPr>
-        <w:t xml:space="preserve">1 to </w:t>
-      </w:r>
-      <w:r>
-        <w:rPr>
-          <w:b/>
-          <w:lang w:val="en-GB"/>
-        </w:rPr>
-        <w:t>3</w:t>
-      </w:r>
-      <w:r>
-        <w:rPr>
-          <w:lang w:val="en-GB"/>
-        </w:rPr>
-        <w:t xml:space="preserve"> (</w:t>
-      </w:r>
-      <w:r>
-        <w:rPr>
-          <w:lang w:val="en-GB"/>
-        </w:rPr>
-        <w:t xml:space="preserve">or </w:t>
-      </w:r>
-      <w:proofErr w:type="gramStart"/>
-      <w:r>
-        <w:rPr>
-          <w:lang w:val="en-GB"/>
-        </w:rPr>
-        <w:t>1..</w:t>
-      </w:r>
-      <w:proofErr w:type="gramEnd"/>
-      <w:r>
-        <w:rPr>
-          <w:lang w:val="en-GB"/>
-        </w:rPr>
-        <w:t>5</w:t>
-      </w:r>
-      <w:r>
-        <w:rPr>
-          <w:lang w:val="en-GB"/>
-        </w:rPr>
-        <w:t>)</w:t>
-      </w:r>
-      <w:r>
-        <w:rPr>
-          <w:lang w:val="en-GB"/>
-        </w:rPr>
-        <w:t xml:space="preserve"> or Small, Medium, Large.</w:t>
-      </w:r>
-    </w:p>
-    <w:p>
-      <w:pPr>
-        <w:pStyle w:val="Leipteksti1"/>
-      </w:pPr>
-      <w:r>
-        <w:t>Other criterion will be the impact</w:t>
-      </w:r>
-      <w:r>
-        <w:t xml:space="preserve"> or se</w:t>
-      </w:r>
-      <w:r>
-        <w:t>verity</w:t>
-      </w:r>
-      <w:r>
-        <w:t>. So, how</w:t>
-      </w:r>
-      <w:r>
-        <w:t xml:space="preserve"> the risk will harm you, if realized.</w:t>
-      </w:r>
-      <w:r>
-        <w:t xml:space="preserve"> Use similar scaling</w:t>
-      </w:r>
-      <w:r>
-        <w:t xml:space="preserve"> as in probability</w:t>
-      </w:r>
-      <w:r>
-        <w:t xml:space="preserve">. </w:t>
-      </w:r>
-    </w:p>
-    <w:p>
-      <w:pPr>
-        <w:pStyle w:val="Leipteksti1"/>
-      </w:pPr>
-    </w:p>
-    <w:p>
-      <w:pPr>
-        <w:pStyle w:val="Leipteksti1"/>
-      </w:pPr>
+      <w:bookmarkEnd w:id="9"/>
     </w:p>
     <w:p>
       <w:pPr>
         <w:pStyle w:val="Nadpis3"/>
         <w:ind w:left="1418" w:hanging="1418"/>
       </w:pPr>
-      <w:bookmarkStart w:id="11" w:name="_Toc410136846"/>
+      <w:bookmarkStart w:id="10" w:name="_Toc410136846"/>
       <w:bookmarkEnd w:id="8"/>
       <w:r>
-        <w:t>[e</w:t>
-      </w:r>
-      <w:r>
-        <w:t>xample</w:t>
-      </w:r>
-      <w:r>
-        <w:t xml:space="preserve">] </w:t>
-      </w:r>
-      <w:r>
         <w:t>Risk</w:t>
       </w:r>
       <w:r>
@@ -10236,18 +9593,21 @@
         <w:t>1</w:t>
       </w:r>
       <w:r>
-        <w:t xml:space="preserve">: </w:t>
-      </w:r>
-      <w:r>
-        <w:t>s</w:t>
+        <w:t xml:space="preserve"> -</w:t>
+      </w:r>
+      <w:r>
+        <w:t xml:space="preserve"> </w:t>
+      </w:r>
+      <w:r>
+        <w:t>S</w:t>
       </w:r>
       <w:r>
         <w:t>hort term absence</w:t>
       </w:r>
       <w:r>
-        <w:t xml:space="preserve"> of one person</w:t>
-      </w:r>
-      <w:bookmarkEnd w:id="11"/>
+        <w:t xml:space="preserve"> </w:t>
+      </w:r>
+      <w:bookmarkEnd w:id="10"/>
     </w:p>
     <w:p>
       <w:pPr>
@@ -10278,6 +9638,7 @@
       <w:pPr>
         <w:pStyle w:val="Leipteksti1"/>
       </w:pPr>
+      <w:bookmarkStart w:id="11" w:name="_GoBack"/>
       <w:r>
         <w:t xml:space="preserve">Incorporate your mitigation methods to your process (see 1.2.). However, consider the sensibleness of the measures (risk severity vs. cost). For example, getting a flu shot </w:t>
       </w:r>
@@ -10288,6 +9649,7 @@
         <w:t>for everyone in the team would surely be overkill.</w:t>
       </w:r>
     </w:p>
+    <w:bookmarkEnd w:id="11"/>
     <w:p>
       <w:pPr>
         <w:pStyle w:val="Leipteksti1"/>
@@ -10522,7 +9884,6 @@
         <w:rPr>
           <w:lang w:val="en-GB" w:eastAsia="en-GB"/>
         </w:rPr>
-        <w:lastRenderedPageBreak/>
         <w:tab/>
       </w:r>
       <w:bookmarkStart w:id="13" w:name="_Toc410136848"/>
@@ -10866,6 +10227,7 @@
           <w:szCs w:val="24"/>
           <w:lang w:val="en-GB" w:eastAsia="en-GB"/>
         </w:rPr>
+        <w:lastRenderedPageBreak/>
         <w:t>How to survive:</w:t>
       </w:r>
       <w:r>
@@ -10931,8 +10293,8 @@
       </w:r>
     </w:p>
     <w:sectPr>
-      <w:headerReference w:type="default" r:id="rId31"/>
-      <w:footerReference w:type="default" r:id="rId32"/>
+      <w:headerReference w:type="default" r:id="rId32"/>
+      <w:footerReference w:type="default" r:id="rId33"/>
       <w:pgSz w:w="11906" w:h="16838"/>
       <w:pgMar w:top="1985" w:right="1134" w:bottom="1418" w:left="2552" w:header="851" w:footer="720" w:gutter="0"/>
       <w:cols w:space="720"/>
@@ -10990,7 +10352,7 @@
       <w:rPr>
         <w:noProof/>
       </w:rPr>
-      <w:t>20.01.2018 14:55</w:t>
+      <w:t>02.02.2018 14:45</w:t>
     </w:r>
     <w:r>
       <w:fldChar w:fldCharType="end"/>
@@ -11014,7 +10376,7 @@
       <w:rPr>
         <w:noProof/>
       </w:rPr>
-      <w:t>12</w:t>
+      <w:t>11</w:t>
     </w:r>
     <w:r>
       <w:fldChar w:fldCharType="end"/>
@@ -11027,7 +10389,7 @@
         <w:rPr>
           <w:noProof/>
         </w:rPr>
-        <w:t>12</w:t>
+        <w:t>11</w:t>
       </w:r>
     </w:fldSimple>
   </w:p>
@@ -14302,7 +13664,7 @@
 </file>
 
 <file path=customXml/itemProps1.xml><?xml version="1.0" encoding="utf-8"?>
-<ds:datastoreItem xmlns:ds="http://schemas.openxmlformats.org/officeDocument/2006/customXml" ds:itemID="{171335F1-5067-477A-A078-6415C10FDCDC}">
+<ds:datastoreItem xmlns:ds="http://schemas.openxmlformats.org/officeDocument/2006/customXml" ds:itemID="{9D9D18A3-0000-484F-85B8-61F95D855F11}">
   <ds:schemaRefs>
     <ds:schemaRef ds:uri="http://schemas.openxmlformats.org/officeDocument/2006/bibliography"/>
   </ds:schemaRefs>

</xml_diff>

<commit_message>
Changes in risks section.
</commit_message>
<xml_diff>
--- a/doc/G10_project_plan.docx
+++ b/doc/G10_project_plan.docx
@@ -736,7 +736,7 @@
                 <w:noProof/>
                 <w:lang w:val="fi-FI"/>
               </w:rPr>
-              <w:t>02.02.2018 14:45</w:t>
+              <w:t>02.02.2018 19:25</w:t>
             </w:r>
             <w:r>
               <w:rPr>
@@ -2949,11 +2949,49 @@
           <w:lang w:val="fi-FI"/>
         </w:rPr>
       </w:pPr>
+    </w:p>
+    <w:p>
+      <w:pPr>
+        <w:pStyle w:val="Leipteksti1"/>
+        <w:rPr>
+          <w:lang w:val="fi-FI"/>
+        </w:rPr>
+      </w:pPr>
       <w:r>
         <w:rPr>
           <w:lang w:val="fi-FI"/>
         </w:rPr>
         <w:t xml:space="preserve">This project is developing </w:t>
+      </w:r>
+      <w:r>
+        <w:rPr>
+          <w:lang w:val="fi-FI"/>
+        </w:rPr>
+        <w:t xml:space="preserve">within course Software Engineering Methodologies in TUT.  Main topic of the project is to </w:t>
+      </w:r>
+      <w:r>
+        <w:rPr>
+          <w:lang w:val="fi-FI"/>
+        </w:rPr>
+        <w:t xml:space="preserve">create a game which will be similar to the JungleHunt game. </w:t>
+      </w:r>
+      <w:r>
+        <w:rPr>
+          <w:lang w:val="fi-FI"/>
+        </w:rPr>
+        <w:t>Unlike the original game, our game will be called SpaceHunt and it will take place on planet in another galaxy.</w:t>
+      </w:r>
+      <w:r>
+        <w:rPr>
+          <w:lang w:val="fi-FI"/>
+        </w:rPr>
+        <w:t xml:space="preserve"> We will manage our work by using Scrum framework</w:t>
+      </w:r>
+      <w:r>
+        <w:rPr>
+          <w:lang w:val="fi-FI"/>
+        </w:rPr>
+        <w:t xml:space="preserve"> and AgileFant software. Our work will be divided into 4 sprints. For implementing the game we will use JavaScript programming language.</w:t>
       </w:r>
     </w:p>
     <w:p>
@@ -3637,6 +3675,7 @@
         <w:rPr>
           <w:lang w:val="fi-FI"/>
         </w:rPr>
+        <w:lastRenderedPageBreak/>
         <w:t>d</w:t>
       </w:r>
       <w:r>
@@ -3769,7 +3808,6 @@
         <w:rPr>
           <w:lang w:val="fi-FI"/>
         </w:rPr>
-        <w:lastRenderedPageBreak/>
         <w:t xml:space="preserve">Javascript, </w:t>
       </w:r>
     </w:p>
@@ -4611,6 +4649,7 @@
         <w:rPr>
           <w:lang w:val="fi-FI"/>
         </w:rPr>
+        <w:lastRenderedPageBreak/>
         <w:t>c++ Variadic Templates research</w:t>
       </w:r>
     </w:p>
@@ -4738,7 +4777,6 @@
         <w:rPr>
           <w:lang w:val="fi-FI"/>
         </w:rPr>
-        <w:lastRenderedPageBreak/>
         <w:t>C#, WinForms</w:t>
       </w:r>
       <w:r>
@@ -5621,314 +5659,314 @@
         <w:pStyle w:val="Nadpis2"/>
       </w:pPr>
       <w:r>
+        <w:tab/>
+      </w:r>
+      <w:bookmarkStart w:id="2" w:name="_Toc410136836"/>
+      <w:r>
+        <w:t>Process description</w:t>
+      </w:r>
+      <w:bookmarkEnd w:id="2"/>
+    </w:p>
+    <w:p>
+      <w:pPr>
+        <w:pStyle w:val="Nadpis3"/>
+      </w:pPr>
+      <w:r>
+        <w:tab/>
+        <w:t>Project roadmap</w:t>
+      </w:r>
+    </w:p>
+    <w:p>
+      <w:pPr>
+        <w:pStyle w:val="Leipteksti1"/>
+        <w:rPr>
+          <w:lang w:val="fi-FI"/>
+        </w:rPr>
+      </w:pPr>
+      <w:r>
+        <w:rPr>
+          <w:lang w:val="fi-FI"/>
+        </w:rPr>
+        <w:t>We will measure success by gathering feedback from our friends.</w:t>
+      </w:r>
+      <w:r>
+        <w:rPr>
+          <w:lang w:val="fi-FI"/>
+        </w:rPr>
+        <w:t xml:space="preserve"> After every sprint we will send the game to our friends, they will test it and give us a feedback.</w:t>
+      </w:r>
+    </w:p>
+    <w:p>
+      <w:pPr>
+        <w:pStyle w:val="Leipteksti1"/>
+        <w:rPr>
+          <w:lang w:val="fi-FI"/>
+        </w:rPr>
+      </w:pPr>
+    </w:p>
+    <w:p>
+      <w:pPr>
+        <w:pStyle w:val="Nadpis4"/>
+      </w:pPr>
+      <w:r>
+        <w:tab/>
+        <w:t>Sprint 1</w:t>
+      </w:r>
+    </w:p>
+    <w:p>
+      <w:pPr>
+        <w:pStyle w:val="Leipteksti1"/>
+      </w:pPr>
+      <w:r>
+        <w:t>Environment setup and basic architecture. Our goal (milestone) will be that player can move in the environment.</w:t>
+      </w:r>
+      <w:r>
+        <w:t xml:space="preserve"> </w:t>
+      </w:r>
+    </w:p>
+    <w:p>
+      <w:pPr>
+        <w:pStyle w:val="Leipteksti1"/>
+      </w:pPr>
+    </w:p>
+    <w:p>
+      <w:pPr>
+        <w:pStyle w:val="Nadpis4"/>
+      </w:pPr>
+      <w:r>
+        <w:tab/>
+        <w:t>Sprint 2</w:t>
+      </w:r>
+    </w:p>
+    <w:p>
+      <w:pPr>
+        <w:pStyle w:val="Leipteksti1"/>
+        <w:rPr>
+          <w:lang w:val="fi-FI"/>
+        </w:rPr>
+      </w:pPr>
+      <w:r>
+        <w:rPr>
+          <w:lang w:val="fi-FI"/>
+        </w:rPr>
+        <w:t>Implementing 2 levels of the game.</w:t>
+      </w:r>
+      <w:r>
+        <w:rPr>
+          <w:lang w:val="fi-FI"/>
+        </w:rPr>
+        <w:t xml:space="preserve"> We will have a playable game with 2 levels.</w:t>
+      </w:r>
+    </w:p>
+    <w:p>
+      <w:pPr>
+        <w:pStyle w:val="Leipteksti1"/>
+        <w:rPr>
+          <w:lang w:val="fi-FI"/>
+        </w:rPr>
+      </w:pPr>
+    </w:p>
+    <w:p>
+      <w:pPr>
+        <w:pStyle w:val="Nadpis4"/>
+      </w:pPr>
+      <w:r>
+        <w:tab/>
+        <w:t>Sprint 3</w:t>
+      </w:r>
+    </w:p>
+    <w:p>
+      <w:pPr>
+        <w:pStyle w:val="Leipteksti1"/>
+        <w:rPr>
+          <w:lang w:val="fi-FI"/>
+        </w:rPr>
+      </w:pPr>
+      <w:r>
+        <w:rPr>
+          <w:lang w:val="fi-FI"/>
+        </w:rPr>
+        <w:t>Implementing another 2 levels of the game.</w:t>
+      </w:r>
+      <w:r>
+        <w:rPr>
+          <w:lang w:val="fi-FI"/>
+        </w:rPr>
+        <w:t xml:space="preserve"> We will have a playable game with 4 levels.</w:t>
+      </w:r>
+    </w:p>
+    <w:p>
+      <w:pPr>
+        <w:pStyle w:val="Leipteksti1"/>
+        <w:rPr>
+          <w:lang w:val="fi-FI"/>
+        </w:rPr>
+      </w:pPr>
+    </w:p>
+    <w:p>
+      <w:pPr>
+        <w:pStyle w:val="Nadpis4"/>
+      </w:pPr>
+      <w:r>
+        <w:tab/>
+        <w:t>Sprint 4</w:t>
+      </w:r>
+    </w:p>
+    <w:p>
+      <w:pPr>
+        <w:pStyle w:val="Leipteksti1"/>
+        <w:rPr>
+          <w:lang w:val="fi-FI"/>
+        </w:rPr>
+      </w:pPr>
+      <w:r>
+        <w:rPr>
+          <w:lang w:val="fi-FI"/>
+        </w:rPr>
+        <w:t xml:space="preserve">Implementing score system, storytelling, testing, fixing bugs and improving graphics. </w:t>
+      </w:r>
+    </w:p>
+    <w:p>
+      <w:pPr>
+        <w:pStyle w:val="Leipteksti1"/>
+        <w:rPr>
+          <w:lang w:val="fi-FI"/>
+        </w:rPr>
+      </w:pPr>
+    </w:p>
+    <w:p>
+      <w:pPr>
+        <w:pStyle w:val="Nadpis3"/>
+      </w:pPr>
+      <w:r>
+        <w:tab/>
+        <w:t>Communication</w:t>
+      </w:r>
+    </w:p>
+    <w:p>
+      <w:pPr>
+        <w:pStyle w:val="Leipteksti1"/>
+        <w:rPr>
+          <w:lang w:val="fi-FI"/>
+        </w:rPr>
+      </w:pPr>
+      <w:r>
+        <w:rPr>
+          <w:lang w:val="fi-FI"/>
+        </w:rPr>
+        <w:t xml:space="preserve">We will have weekly meetings each Friday from 2pm to 4pm. After this meeting we will have an optional coding session. </w:t>
+      </w:r>
+      <w:r>
+        <w:rPr>
+          <w:lang w:val="fi-FI"/>
+        </w:rPr>
+        <w:t xml:space="preserve">The first one will be held </w:t>
+      </w:r>
+      <w:r>
+        <w:rPr>
+          <w:lang w:val="fi-FI"/>
+        </w:rPr>
+        <w:t xml:space="preserve">on 26.1. with the aim of setting up the </w:t>
+      </w:r>
+      <w:r>
+        <w:rPr>
+          <w:lang w:val="fi-FI"/>
+        </w:rPr>
+        <w:t>develoment envirnoment and preparing the application structure.</w:t>
+      </w:r>
+      <w:r>
+        <w:rPr>
+          <w:lang w:val="fi-FI"/>
+        </w:rPr>
+        <w:t xml:space="preserve"> We plan to use WhatsApp and Skype for remote communication.</w:t>
+      </w:r>
+    </w:p>
+    <w:p>
+      <w:pPr>
+        <w:pStyle w:val="Leipteksti1"/>
+        <w:rPr>
+          <w:lang w:val="fi-FI"/>
+        </w:rPr>
+      </w:pPr>
+    </w:p>
+    <w:p>
+      <w:pPr>
+        <w:pStyle w:val="Nadpis3"/>
+      </w:pPr>
+      <w:r>
+        <w:tab/>
+        <w:t>Responsibilities</w:t>
+      </w:r>
+    </w:p>
+    <w:p>
+      <w:pPr>
+        <w:pStyle w:val="Leipteksti1"/>
+      </w:pPr>
+      <w:r>
+        <w:t>Implementation of individual user requirements/stories will be delegated on the start of each sprint to one of the developers.</w:t>
+      </w:r>
+    </w:p>
+    <w:p>
+      <w:pPr>
+        <w:pStyle w:val="Leipteksti1"/>
+      </w:pPr>
+    </w:p>
+    <w:p>
+      <w:pPr>
+        <w:pStyle w:val="Nadpis4"/>
+      </w:pPr>
+      <w:r>
+        <w:tab/>
+        <w:t>Anna</w:t>
+      </w:r>
+    </w:p>
+    <w:p>
+      <w:pPr>
+        <w:pStyle w:val="Leipteksti1"/>
+        <w:rPr>
+          <w:lang w:val="fi-FI"/>
+        </w:rPr>
+      </w:pPr>
+      <w:r>
+        <w:rPr>
+          <w:lang w:val="fi-FI"/>
+        </w:rPr>
+        <w:t xml:space="preserve">Storytelling, </w:t>
+      </w:r>
+      <w:r>
+        <w:rPr>
+          <w:lang w:val="fi-FI"/>
+        </w:rPr>
+        <w:t xml:space="preserve">project management </w:t>
+      </w:r>
+      <w:r>
+        <w:rPr>
+          <w:lang w:val="fi-FI"/>
+        </w:rPr>
+        <w:t>–</w:t>
+      </w:r>
+      <w:r>
+        <w:rPr>
+          <w:lang w:val="fi-FI"/>
+        </w:rPr>
+        <w:t xml:space="preserve"> Agilefant</w:t>
+      </w:r>
+    </w:p>
+    <w:p>
+      <w:pPr>
+        <w:pStyle w:val="Leipteksti1"/>
+        <w:rPr>
+          <w:lang w:val="fi-FI"/>
+        </w:rPr>
+      </w:pPr>
+    </w:p>
+    <w:p>
+      <w:pPr>
+        <w:pStyle w:val="Nadpis4"/>
+      </w:pPr>
+      <w:r>
         <w:lastRenderedPageBreak/>
         <w:tab/>
-      </w:r>
-      <w:bookmarkStart w:id="2" w:name="_Toc410136836"/>
-      <w:r>
-        <w:t>Process description</w:t>
-      </w:r>
-      <w:bookmarkEnd w:id="2"/>
-    </w:p>
-    <w:p>
-      <w:pPr>
-        <w:pStyle w:val="Nadpis3"/>
-      </w:pPr>
-      <w:r>
-        <w:tab/>
-        <w:t>Project roadmap</w:t>
-      </w:r>
-    </w:p>
-    <w:p>
-      <w:pPr>
-        <w:pStyle w:val="Leipteksti1"/>
-        <w:rPr>
-          <w:lang w:val="fi-FI"/>
-        </w:rPr>
-      </w:pPr>
-      <w:r>
-        <w:rPr>
-          <w:lang w:val="fi-FI"/>
-        </w:rPr>
-        <w:t>We will measure success by gathering feedback from our friends.</w:t>
-      </w:r>
-      <w:r>
-        <w:rPr>
-          <w:lang w:val="fi-FI"/>
-        </w:rPr>
-        <w:t xml:space="preserve"> After every sprint we will send the game to our friends, they will test it and give us a feedback.</w:t>
-      </w:r>
-    </w:p>
-    <w:p>
-      <w:pPr>
-        <w:pStyle w:val="Leipteksti1"/>
-        <w:rPr>
-          <w:lang w:val="fi-FI"/>
-        </w:rPr>
-      </w:pPr>
-    </w:p>
-    <w:p>
-      <w:pPr>
-        <w:pStyle w:val="Nadpis4"/>
-      </w:pPr>
-      <w:r>
-        <w:tab/>
-        <w:t>Sprint 1</w:t>
-      </w:r>
-    </w:p>
-    <w:p>
-      <w:pPr>
-        <w:pStyle w:val="Leipteksti1"/>
-      </w:pPr>
-      <w:r>
-        <w:t>Environment setup and basic architecture. Our goal (milestone) will be that player can move in the environment.</w:t>
-      </w:r>
-      <w:r>
-        <w:t xml:space="preserve"> </w:t>
-      </w:r>
-    </w:p>
-    <w:p>
-      <w:pPr>
-        <w:pStyle w:val="Leipteksti1"/>
-      </w:pPr>
-    </w:p>
-    <w:p>
-      <w:pPr>
-        <w:pStyle w:val="Nadpis4"/>
-      </w:pPr>
-      <w:r>
-        <w:tab/>
-        <w:t>Sprint 2</w:t>
-      </w:r>
-    </w:p>
-    <w:p>
-      <w:pPr>
-        <w:pStyle w:val="Leipteksti1"/>
-        <w:rPr>
-          <w:lang w:val="fi-FI"/>
-        </w:rPr>
-      </w:pPr>
-      <w:r>
-        <w:rPr>
-          <w:lang w:val="fi-FI"/>
-        </w:rPr>
-        <w:t>Implementing 2 levels of the game.</w:t>
-      </w:r>
-      <w:r>
-        <w:rPr>
-          <w:lang w:val="fi-FI"/>
-        </w:rPr>
-        <w:t xml:space="preserve"> We will have a playable game with 2 levels.</w:t>
-      </w:r>
-    </w:p>
-    <w:p>
-      <w:pPr>
-        <w:pStyle w:val="Leipteksti1"/>
-        <w:rPr>
-          <w:lang w:val="fi-FI"/>
-        </w:rPr>
-      </w:pPr>
-    </w:p>
-    <w:p>
-      <w:pPr>
-        <w:pStyle w:val="Nadpis4"/>
-      </w:pPr>
-      <w:r>
-        <w:tab/>
-        <w:t>Sprint 3</w:t>
-      </w:r>
-    </w:p>
-    <w:p>
-      <w:pPr>
-        <w:pStyle w:val="Leipteksti1"/>
-        <w:rPr>
-          <w:lang w:val="fi-FI"/>
-        </w:rPr>
-      </w:pPr>
-      <w:r>
-        <w:rPr>
-          <w:lang w:val="fi-FI"/>
-        </w:rPr>
-        <w:t>Implementing another 2 levels of the game.</w:t>
-      </w:r>
-      <w:r>
-        <w:rPr>
-          <w:lang w:val="fi-FI"/>
-        </w:rPr>
-        <w:t xml:space="preserve"> We will have a playable game with 4 levels.</w:t>
-      </w:r>
-    </w:p>
-    <w:p>
-      <w:pPr>
-        <w:pStyle w:val="Leipteksti1"/>
-        <w:rPr>
-          <w:lang w:val="fi-FI"/>
-        </w:rPr>
-      </w:pPr>
-    </w:p>
-    <w:p>
-      <w:pPr>
-        <w:pStyle w:val="Nadpis4"/>
-      </w:pPr>
-      <w:r>
-        <w:tab/>
-        <w:t>Sprint 4</w:t>
-      </w:r>
-    </w:p>
-    <w:p>
-      <w:pPr>
-        <w:pStyle w:val="Leipteksti1"/>
-        <w:rPr>
-          <w:lang w:val="fi-FI"/>
-        </w:rPr>
-      </w:pPr>
-      <w:r>
-        <w:rPr>
-          <w:lang w:val="fi-FI"/>
-        </w:rPr>
-        <w:t xml:space="preserve">Implementing score system, storytelling, testing, fixing bugs and improving graphics. </w:t>
-      </w:r>
-    </w:p>
-    <w:p>
-      <w:pPr>
-        <w:pStyle w:val="Leipteksti1"/>
-        <w:rPr>
-          <w:lang w:val="fi-FI"/>
-        </w:rPr>
-      </w:pPr>
-    </w:p>
-    <w:p>
-      <w:pPr>
-        <w:pStyle w:val="Nadpis3"/>
-      </w:pPr>
-      <w:r>
-        <w:tab/>
-        <w:t>Communication</w:t>
-      </w:r>
-    </w:p>
-    <w:p>
-      <w:pPr>
-        <w:pStyle w:val="Leipteksti1"/>
-        <w:rPr>
-          <w:lang w:val="fi-FI"/>
-        </w:rPr>
-      </w:pPr>
-      <w:r>
-        <w:rPr>
-          <w:lang w:val="fi-FI"/>
-        </w:rPr>
-        <w:t xml:space="preserve">We will have weekly meetings each Friday from 2pm to 4pm. After this meeting we will have an optional coding session. </w:t>
-      </w:r>
-      <w:r>
-        <w:rPr>
-          <w:lang w:val="fi-FI"/>
-        </w:rPr>
-        <w:t xml:space="preserve">The first one will be held </w:t>
-      </w:r>
-      <w:r>
-        <w:rPr>
-          <w:lang w:val="fi-FI"/>
-        </w:rPr>
-        <w:t xml:space="preserve">on 26.1. with the aim of setting up the </w:t>
-      </w:r>
-      <w:r>
-        <w:rPr>
-          <w:lang w:val="fi-FI"/>
-        </w:rPr>
-        <w:t>develoment envirnoment and preparing the application structure.</w:t>
-      </w:r>
-      <w:r>
-        <w:rPr>
-          <w:lang w:val="fi-FI"/>
-        </w:rPr>
-        <w:t xml:space="preserve"> We plan to use WhatsApp and Skype for remote communication.</w:t>
-      </w:r>
-    </w:p>
-    <w:p>
-      <w:pPr>
-        <w:pStyle w:val="Leipteksti1"/>
-        <w:rPr>
-          <w:lang w:val="fi-FI"/>
-        </w:rPr>
-      </w:pPr>
-    </w:p>
-    <w:p>
-      <w:pPr>
-        <w:pStyle w:val="Nadpis3"/>
-      </w:pPr>
-      <w:r>
-        <w:tab/>
-        <w:t>Responsibilities</w:t>
-      </w:r>
-    </w:p>
-    <w:p>
-      <w:pPr>
-        <w:pStyle w:val="Leipteksti1"/>
-      </w:pPr>
-      <w:r>
-        <w:t>Implementation of individual user requirements/stories will be delegated on the start of each sprint to one of the developers.</w:t>
-      </w:r>
-    </w:p>
-    <w:p>
-      <w:pPr>
-        <w:pStyle w:val="Leipteksti1"/>
-      </w:pPr>
-    </w:p>
-    <w:p>
-      <w:pPr>
-        <w:pStyle w:val="Nadpis4"/>
-      </w:pPr>
-      <w:r>
-        <w:tab/>
-        <w:t>Anna</w:t>
-      </w:r>
-    </w:p>
-    <w:p>
-      <w:pPr>
-        <w:pStyle w:val="Leipteksti1"/>
-        <w:rPr>
-          <w:lang w:val="fi-FI"/>
-        </w:rPr>
-      </w:pPr>
-      <w:r>
-        <w:rPr>
-          <w:lang w:val="fi-FI"/>
-        </w:rPr>
-        <w:t xml:space="preserve">Storytelling, </w:t>
-      </w:r>
-      <w:r>
-        <w:rPr>
-          <w:lang w:val="fi-FI"/>
-        </w:rPr>
-        <w:t xml:space="preserve">project management </w:t>
-      </w:r>
-      <w:r>
-        <w:rPr>
-          <w:lang w:val="fi-FI"/>
-        </w:rPr>
-        <w:t>–</w:t>
-      </w:r>
-      <w:r>
-        <w:rPr>
-          <w:lang w:val="fi-FI"/>
-        </w:rPr>
-        <w:t xml:space="preserve"> Agilefant</w:t>
-      </w:r>
-    </w:p>
-    <w:p>
-      <w:pPr>
-        <w:pStyle w:val="Leipteksti1"/>
-        <w:rPr>
-          <w:lang w:val="fi-FI"/>
-        </w:rPr>
-      </w:pPr>
-    </w:p>
-    <w:p>
-      <w:pPr>
-        <w:pStyle w:val="Nadpis4"/>
-      </w:pPr>
-      <w:r>
-        <w:tab/>
         <w:t>Milos</w:t>
       </w:r>
     </w:p>
@@ -6110,75 +6148,6 @@
         <w:t>echnologies</w:t>
       </w:r>
       <w:bookmarkEnd w:id="3"/>
-    </w:p>
-    <w:p>
-      <w:pPr>
-        <w:pStyle w:val="Leipteksti1"/>
-        <w:rPr>
-          <w:i/>
-          <w:color w:val="FF0000"/>
-        </w:rPr>
-      </w:pPr>
-      <w:r>
-        <w:rPr>
-          <w:i/>
-          <w:color w:val="FF0000"/>
-        </w:rPr>
-        <w:t xml:space="preserve">How do you react if new versions of tools emerge during the project? If you are using version control repository, please describe how to access it. </w:t>
-      </w:r>
-      <w:proofErr w:type="gramStart"/>
-      <w:r>
-        <w:rPr>
-          <w:i/>
-          <w:color w:val="FF0000"/>
-        </w:rPr>
-        <w:t>Also</w:t>
-      </w:r>
-      <w:proofErr w:type="gramEnd"/>
-      <w:r>
-        <w:rPr>
-          <w:i/>
-          <w:color w:val="FF0000"/>
-        </w:rPr>
-        <w:t xml:space="preserve"> </w:t>
-      </w:r>
-      <w:proofErr w:type="spellStart"/>
-      <w:r>
-        <w:rPr>
-          <w:i/>
-          <w:color w:val="FF0000"/>
-        </w:rPr>
-        <w:t>AgileFant</w:t>
-      </w:r>
-      <w:proofErr w:type="spellEnd"/>
-      <w:r>
-        <w:rPr>
-          <w:i/>
-          <w:color w:val="FF0000"/>
-        </w:rPr>
-        <w:t xml:space="preserve"> URL can be documented here.</w:t>
-      </w:r>
-    </w:p>
-    <w:p>
-      <w:pPr>
-        <w:pStyle w:val="Leipteksti1"/>
-      </w:pPr>
-    </w:p>
-    <w:p>
-      <w:pPr>
-        <w:pStyle w:val="Leipteksti1"/>
-      </w:pPr>
-    </w:p>
-    <w:p>
-      <w:pPr>
-        <w:pStyle w:val="Leipteksti1"/>
-      </w:pPr>
-    </w:p>
-    <w:p>
-      <w:pPr>
-        <w:pStyle w:val="Leipteksti1"/>
-        <w:ind w:left="0"/>
-      </w:pPr>
     </w:p>
     <w:p>
       <w:pPr>
@@ -6984,7 +6953,6 @@
               <w:jc w:val="left"/>
             </w:pPr>
             <w:r>
-              <w:lastRenderedPageBreak/>
               <w:t>Project Management</w:t>
             </w:r>
           </w:p>
@@ -7098,6 +7066,7 @@
               <w:jc w:val="left"/>
             </w:pPr>
             <w:r>
+              <w:lastRenderedPageBreak/>
               <w:t>Editor/IDE</w:t>
             </w:r>
           </w:p>
@@ -7566,7 +7535,32 @@
         <w:t xml:space="preserve">categories – personnel, </w:t>
       </w:r>
       <w:r>
-        <w:t xml:space="preserve">technology, customer, environment and project management risks. </w:t>
+        <w:t>technology, customer, environment</w:t>
+      </w:r>
+      <w:r>
+        <w:t>al</w:t>
+      </w:r>
+      <w:r>
+        <w:t xml:space="preserve"> and project management risks. </w:t>
+      </w:r>
+    </w:p>
+    <w:p>
+      <w:pPr>
+        <w:pStyle w:val="Leipteksti1"/>
+      </w:pPr>
+    </w:p>
+    <w:p>
+      <w:pPr>
+        <w:pStyle w:val="Leipteksti1"/>
+      </w:pPr>
+      <w:r>
+        <w:t>We put risks into a table</w:t>
+      </w:r>
+      <w:r>
+        <w:t xml:space="preserve"> 4.1</w:t>
+      </w:r>
+      <w:r>
+        <w:t xml:space="preserve"> and for every risk we estimated probability and impact by using a scale of 1 to 3. Then we calculated seriousness for each risk.</w:t>
       </w:r>
     </w:p>
     <w:p>
@@ -7580,25 +7574,6 @@
       </w:pPr>
       <w:r>
         <w:lastRenderedPageBreak/>
-        <w:t>We put risks into a table</w:t>
-      </w:r>
-      <w:r>
-        <w:t xml:space="preserve"> 4.1</w:t>
-      </w:r>
-      <w:r>
-        <w:t xml:space="preserve"> and for every risk we estimated probability and impact by using a scale of 1 to 3. Then we calculated seriousness for each risk.</w:t>
-      </w:r>
-    </w:p>
-    <w:p>
-      <w:pPr>
-        <w:pStyle w:val="Leipteksti1"/>
-      </w:pPr>
-    </w:p>
-    <w:p>
-      <w:pPr>
-        <w:pStyle w:val="Leipteksti1"/>
-      </w:pPr>
-      <w:r>
         <w:t>Our basic risk-prevention policy is shared code ownership, by which we mean, that everybody should at least at a very basic level know about code written by others. Anybody can view and modify any part of the codebase. This allows others to finish other person’s task in case of sudden absence.</w:t>
       </w:r>
     </w:p>
@@ -7867,6 +7842,27 @@
               <w:rPr>
                 <w:lang w:val="en-GB"/>
               </w:rPr>
+              <w:t>3</w:t>
+            </w:r>
+          </w:p>
+        </w:tc>
+        <w:tc>
+          <w:tcPr>
+            <w:tcW w:w="992" w:type="dxa"/>
+          </w:tcPr>
+          <w:p>
+            <w:pPr>
+              <w:pStyle w:val="Leipteksti1"/>
+              <w:ind w:left="0"/>
+              <w:jc w:val="center"/>
+              <w:rPr>
+                <w:lang w:val="en-GB"/>
+              </w:rPr>
+            </w:pPr>
+            <w:r>
+              <w:rPr>
+                <w:lang w:val="en-GB"/>
+              </w:rPr>
               <w:t>2</w:t>
             </w:r>
           </w:p>
@@ -7888,28 +7884,7 @@
               <w:rPr>
                 <w:lang w:val="en-GB"/>
               </w:rPr>
-              <w:t>2</w:t>
-            </w:r>
-          </w:p>
-        </w:tc>
-        <w:tc>
-          <w:tcPr>
-            <w:tcW w:w="992" w:type="dxa"/>
-          </w:tcPr>
-          <w:p>
-            <w:pPr>
-              <w:pStyle w:val="Leipteksti1"/>
-              <w:ind w:left="0"/>
-              <w:jc w:val="center"/>
-              <w:rPr>
-                <w:lang w:val="en-GB"/>
-              </w:rPr>
-            </w:pPr>
-            <w:r>
-              <w:rPr>
-                <w:lang w:val="en-GB"/>
-              </w:rPr>
-              <w:t>4</w:t>
+              <w:t>6</w:t>
             </w:r>
           </w:p>
         </w:tc>
@@ -9454,7 +9429,6 @@
               <w:rPr>
                 <w:lang w:val="en-GB"/>
               </w:rPr>
-              <w:lastRenderedPageBreak/>
               <w:t>PM3</w:t>
             </w:r>
           </w:p>
@@ -9614,236 +9588,501 @@
         <w:pStyle w:val="Leipteksti1"/>
       </w:pPr>
       <w:r>
-        <w:t xml:space="preserve">Every </w:t>
-      </w:r>
-      <w:r>
-        <w:t xml:space="preserve">major </w:t>
-      </w:r>
-      <w:r>
-        <w:t xml:space="preserve">risk in the table will be further elaborated here. Analyze the risks, so that those risks which will hurt you the most are analyzed in more detail than rare and </w:t>
-      </w:r>
-      <w:r>
-        <w:t>low-impact risks.</w:t>
-      </w:r>
-    </w:p>
-    <w:p>
-      <w:pPr>
-        <w:pStyle w:val="Leipteksti1"/>
-      </w:pPr>
-      <w:r>
-        <w:t>However, remember that the low impact risks may have cumulative effects, if they have high probability, and thus occur frequently.</w:t>
-      </w:r>
-    </w:p>
-    <w:p>
-      <w:pPr>
-        <w:pStyle w:val="Leipteksti1"/>
-      </w:pPr>
-      <w:bookmarkStart w:id="11" w:name="_GoBack"/>
-      <w:r>
-        <w:t xml:space="preserve">Incorporate your mitigation methods to your process (see 1.2.). However, consider the sensibleness of the measures (risk severity vs. cost). For example, getting a flu shot </w:t>
-      </w:r>
-      <w:r>
-        <w:t xml:space="preserve">(vaccination) </w:t>
-      </w:r>
-      <w:r>
-        <w:t>for everyone in the team would surely be overkill.</w:t>
-      </w:r>
-    </w:p>
-    <w:bookmarkEnd w:id="11"/>
-    <w:p>
-      <w:pPr>
-        <w:pStyle w:val="Leipteksti1"/>
-        <w:tabs>
-          <w:tab w:val="left" w:pos="2293"/>
-        </w:tabs>
+        <w:rPr>
+          <w:b/>
+        </w:rPr>
+        <w:t>Root cause:</w:t>
+      </w:r>
+      <w:r>
+        <w:rPr>
+          <w:b/>
+        </w:rPr>
+        <w:t xml:space="preserve"> </w:t>
+      </w:r>
+      <w:r>
+        <w:t>It can be flu or absence caused by travelling</w:t>
+      </w:r>
+      <w:r>
+        <w:t>.</w:t>
+      </w:r>
+    </w:p>
+    <w:p>
+      <w:pPr>
+        <w:pStyle w:val="Leipteksti1"/>
+      </w:pPr>
+    </w:p>
+    <w:p>
+      <w:pPr>
+        <w:pStyle w:val="Leipteksti1"/>
+      </w:pPr>
+      <w:r>
+        <w:rPr>
+          <w:b/>
+        </w:rPr>
+        <w:t>Seriousness:</w:t>
+      </w:r>
+      <w:r>
+        <w:rPr>
+          <w:b/>
+        </w:rPr>
+        <w:t xml:space="preserve"> </w:t>
+      </w:r>
+      <w:r>
+        <w:t>Probability</w:t>
+      </w:r>
+      <w:r>
+        <w:rPr>
+          <w:b/>
+        </w:rPr>
+        <w:t xml:space="preserve"> </w:t>
+      </w:r>
+      <w:r>
+        <w:t xml:space="preserve">of this risk is high because most of us plan some travelling and we are not </w:t>
+      </w:r>
+      <w:r>
+        <w:t xml:space="preserve">accustomed to </w:t>
+      </w:r>
+      <w:r>
+        <w:t xml:space="preserve">such a </w:t>
+      </w:r>
+      <w:r>
+        <w:t xml:space="preserve">low </w:t>
+      </w:r>
+      <w:r>
+        <w:t xml:space="preserve">temperature, co we can easily get ill. However, impact is </w:t>
+      </w:r>
+      <w:proofErr w:type="gramStart"/>
+      <w:r>
+        <w:t>medium</w:t>
+      </w:r>
+      <w:proofErr w:type="gramEnd"/>
+      <w:r>
+        <w:t xml:space="preserve"> </w:t>
+      </w:r>
+      <w:r>
+        <w:t>and we are prepared for this.</w:t>
+      </w:r>
+    </w:p>
+    <w:p>
+      <w:pPr>
+        <w:pStyle w:val="Leipteksti1"/>
+      </w:pPr>
+    </w:p>
+    <w:p>
+      <w:pPr>
+        <w:pStyle w:val="Leipteksti1"/>
+      </w:pPr>
+      <w:r>
+        <w:rPr>
+          <w:b/>
+        </w:rPr>
+        <w:t>How to avoid:</w:t>
+      </w:r>
+      <w:r>
+        <w:rPr>
+          <w:b/>
+        </w:rPr>
+        <w:t xml:space="preserve"> </w:t>
+      </w:r>
+      <w:r>
+        <w:t>At least in case of illness, we should take care about our health and wear warm clothes.</w:t>
+      </w:r>
+    </w:p>
+    <w:p>
+      <w:pPr>
+        <w:pStyle w:val="Leipteksti1"/>
+      </w:pPr>
+    </w:p>
+    <w:p>
+      <w:pPr>
+        <w:pStyle w:val="Leipteksti1"/>
+      </w:pPr>
+      <w:r>
+        <w:rPr>
+          <w:b/>
+        </w:rPr>
+        <w:t>How to prevent:</w:t>
+      </w:r>
+      <w:r>
+        <w:rPr>
+          <w:b/>
+        </w:rPr>
+        <w:t xml:space="preserve"> </w:t>
+      </w:r>
+      <w:r>
+        <w:t xml:space="preserve">Everything is </w:t>
+      </w:r>
+      <w:proofErr w:type="gramStart"/>
+      <w:r>
+        <w:t>shared</w:t>
+      </w:r>
+      <w:proofErr w:type="gramEnd"/>
+      <w:r>
+        <w:t xml:space="preserve"> and everyone can modify it</w:t>
+      </w:r>
+      <w:r>
+        <w:t>, even when the key person is missing.</w:t>
+      </w:r>
+    </w:p>
+    <w:p>
+      <w:pPr>
+        <w:pStyle w:val="Leipteksti1"/>
         <w:ind w:left="0"/>
-      </w:pPr>
-      <w:r>
-        <w:tab/>
-      </w:r>
-    </w:p>
-    <w:p>
-      <w:pPr>
-        <w:pStyle w:val="Leipteksti1"/>
-      </w:pPr>
-      <w:r>
-        <w:rPr>
-          <w:b/>
-        </w:rPr>
-        <w:t>Root cause</w:t>
-      </w:r>
-      <w:r>
-        <w:rPr>
-          <w:b/>
-        </w:rPr>
-        <w:t xml:space="preserve"> (source)</w:t>
-      </w:r>
-      <w:r>
-        <w:rPr>
-          <w:b/>
-        </w:rPr>
-        <w:t>:</w:t>
-      </w:r>
-      <w:r>
+        <w:rPr>
+          <w:b/>
+        </w:rPr>
+      </w:pPr>
+    </w:p>
+    <w:p>
+      <w:pPr>
+        <w:pStyle w:val="Leipteksti1"/>
+      </w:pPr>
+      <w:r>
+        <w:rPr>
+          <w:b/>
+        </w:rPr>
+        <w:t>How to survive:</w:t>
+      </w:r>
+      <w:r>
+        <w:rPr>
+          <w:b/>
+        </w:rPr>
         <w:t xml:space="preserve"> </w:t>
       </w:r>
       <w:r>
-        <w:t xml:space="preserve">description of the risk. </w:t>
-      </w:r>
-      <w:r>
-        <w:t>A key person will be absent for several days.</w:t>
-      </w:r>
-    </w:p>
-    <w:p>
-      <w:pPr>
-        <w:pStyle w:val="Leipteksti1"/>
-        <w:rPr>
-          <w:b/>
-        </w:rPr>
-      </w:pPr>
-      <w:r>
-        <w:rPr>
-          <w:b/>
-        </w:rPr>
-        <w:t>Importance</w:t>
-      </w:r>
-      <w:r>
-        <w:rPr>
-          <w:b/>
-        </w:rPr>
-        <w:t xml:space="preserve"> (seriousness)</w:t>
-      </w:r>
-      <w:r>
-        <w:rPr>
-          <w:b/>
-        </w:rPr>
-        <w:t xml:space="preserve">: </w:t>
-      </w:r>
-      <w:r>
-        <w:t>f</w:t>
-      </w:r>
-      <w:r>
-        <w:t>rom t</w:t>
-      </w:r>
-      <w:r>
-        <w:t xml:space="preserve">he table, basically probability </w:t>
-      </w:r>
-      <w:r>
-        <w:t>and im</w:t>
-      </w:r>
-      <w:r>
-        <w:t xml:space="preserve">pact, possibly </w:t>
-      </w:r>
-      <w:r>
-        <w:t>combined with frequency.</w:t>
-      </w:r>
-    </w:p>
-    <w:p>
-      <w:pPr>
-        <w:pStyle w:val="Leipteksti1"/>
-      </w:pPr>
-      <w:r>
-        <w:rPr>
-          <w:b/>
-        </w:rPr>
-        <w:t>Avoidance</w:t>
-      </w:r>
-      <w:r>
-        <w:rPr>
-          <w:b/>
-        </w:rPr>
-        <w:t>:</w:t>
-      </w:r>
-      <w:r>
-        <w:t xml:space="preserve"> if you can lower the probability by preventive means</w:t>
-      </w:r>
-      <w:r>
-        <w:t>, or even totally suppress (reject) the risk</w:t>
-      </w:r>
-      <w:r>
-        <w:t>. For example, getting flu shots for everyone will lower the risk of short term sickness.</w:t>
+        <w:t xml:space="preserve">We will divide </w:t>
+      </w:r>
+      <w:r>
+        <w:t xml:space="preserve">a missing person’s work and we will try to keep in touch, also with ill person throw </w:t>
+      </w:r>
+      <w:proofErr w:type="spellStart"/>
+      <w:r>
+        <w:t>Sype</w:t>
+      </w:r>
+      <w:proofErr w:type="spellEnd"/>
+      <w:r>
+        <w:t xml:space="preserve"> and </w:t>
+      </w:r>
+      <w:proofErr w:type="spellStart"/>
+      <w:r>
+        <w:t>Whatsapp</w:t>
+      </w:r>
+      <w:proofErr w:type="spellEnd"/>
+      <w:r>
+        <w:t>.</w:t>
+      </w:r>
+    </w:p>
+    <w:p>
+      <w:pPr>
+        <w:pStyle w:val="Leipteksti1"/>
+        <w:rPr>
+          <w:b/>
+        </w:rPr>
+      </w:pPr>
+    </w:p>
+    <w:p>
+      <w:pPr>
+        <w:pStyle w:val="Nadpis3"/>
+        <w:ind w:left="1418" w:hanging="1418"/>
+      </w:pPr>
+      <w:r>
+        <w:t>Risk</w:t>
+      </w:r>
+      <w:r>
+        <w:t xml:space="preserve"> P2 -</w:t>
       </w:r>
       <w:r>
         <w:t xml:space="preserve"> </w:t>
       </w:r>
-    </w:p>
-    <w:p>
-      <w:pPr>
-        <w:pStyle w:val="Leipteksti1"/>
-        <w:rPr>
-          <w:b/>
-        </w:rPr>
-      </w:pPr>
-      <w:r>
-        <w:rPr>
-          <w:b/>
-        </w:rPr>
-        <w:t>Response</w:t>
-      </w:r>
-      <w:r>
-        <w:rPr>
-          <w:b/>
-        </w:rPr>
-        <w:t xml:space="preserve"> (prevention)</w:t>
-      </w:r>
-      <w:r>
-        <w:rPr>
-          <w:b/>
-        </w:rPr>
-        <w:t xml:space="preserve">: </w:t>
-      </w:r>
-      <w:r>
-        <w:t>m</w:t>
-      </w:r>
-      <w:r>
-        <w:t>eans to take, if you have weak signals of looming disaster</w:t>
-      </w:r>
-      <w:r>
-        <w:t>. For example, someone seems to be getting sick or will have a mandatory absence next week, redistribute the work load and share all relevant information, so that the team will be able to carry on.</w:t>
-      </w:r>
-    </w:p>
-    <w:p>
-      <w:pPr>
-        <w:pStyle w:val="Leipteksti1"/>
-      </w:pPr>
-      <w:r>
-        <w:rPr>
-          <w:b/>
-        </w:rPr>
-        <w:t>Recovery</w:t>
-      </w:r>
-      <w:r>
-        <w:rPr>
-          <w:b/>
-        </w:rPr>
-        <w:t xml:space="preserve"> (survival)</w:t>
-      </w:r>
-      <w:r>
-        <w:rPr>
-          <w:b/>
-        </w:rPr>
-        <w:t xml:space="preserve">: </w:t>
-      </w:r>
-      <w:r>
-        <w:t>the means to take, if other means have failed, and the risk has realized</w:t>
+      <w:r>
+        <w:t>Long</w:t>
+      </w:r>
+      <w:r>
+        <w:t xml:space="preserve"> term absence </w:t>
+      </w:r>
+    </w:p>
+    <w:p>
+      <w:pPr>
+        <w:pStyle w:val="Leipteksti1"/>
+      </w:pPr>
+      <w:r>
+        <w:rPr>
+          <w:b/>
+        </w:rPr>
+        <w:t>Root cause:</w:t>
+      </w:r>
+      <w:r>
+        <w:rPr>
+          <w:b/>
+        </w:rPr>
+        <w:t xml:space="preserve"> </w:t>
+      </w:r>
+      <w:r>
+        <w:t xml:space="preserve">Something more serious could happen and someone would have to stay in hospital </w:t>
+      </w:r>
+      <w:r>
+        <w:t>or leave the Finland. It can be bad injury or some family tragedy.</w:t>
+      </w:r>
+    </w:p>
+    <w:p>
+      <w:pPr>
+        <w:pStyle w:val="Leipteksti1"/>
+      </w:pPr>
+    </w:p>
+    <w:p>
+      <w:pPr>
+        <w:pStyle w:val="Leipteksti1"/>
+      </w:pPr>
+      <w:r>
+        <w:rPr>
+          <w:b/>
+        </w:rPr>
+        <w:t>Seriousness:</w:t>
+      </w:r>
+      <w:r>
+        <w:rPr>
+          <w:b/>
+        </w:rPr>
+        <w:t xml:space="preserve"> </w:t>
+      </w:r>
+      <w:r>
+        <w:t>Probability in this case is quite low, but on the other hand impact would be very high. Everyone is important for our teamwork.</w:t>
+      </w:r>
+    </w:p>
+    <w:p>
+      <w:pPr>
+        <w:pStyle w:val="Leipteksti1"/>
+      </w:pPr>
+    </w:p>
+    <w:p>
+      <w:pPr>
+        <w:pStyle w:val="Leipteksti1"/>
+      </w:pPr>
+      <w:r>
+        <w:rPr>
+          <w:b/>
+        </w:rPr>
+        <w:t>How to avoid:</w:t>
+      </w:r>
+      <w:r>
+        <w:rPr>
+          <w:b/>
+        </w:rPr>
+        <w:t xml:space="preserve"> </w:t>
+      </w:r>
+      <w:r>
+        <w:t>Don’t do any risky sports or other dangerous activities.</w:t>
+      </w:r>
+    </w:p>
+    <w:p>
+      <w:pPr>
+        <w:pStyle w:val="Leipteksti1"/>
+      </w:pPr>
+    </w:p>
+    <w:p>
+      <w:pPr>
+        <w:pStyle w:val="Leipteksti1"/>
+      </w:pPr>
+      <w:r>
+        <w:rPr>
+          <w:b/>
+        </w:rPr>
+        <w:t>How to prevent:</w:t>
+      </w:r>
+      <w:r>
+        <w:rPr>
+          <w:b/>
+        </w:rPr>
+        <w:t xml:space="preserve"> </w:t>
+      </w:r>
+      <w:r>
+        <w:t xml:space="preserve">Everything is </w:t>
+      </w:r>
+      <w:proofErr w:type="gramStart"/>
+      <w:r>
+        <w:t>shared</w:t>
+      </w:r>
+      <w:proofErr w:type="gramEnd"/>
+      <w:r>
+        <w:t xml:space="preserve"> and everyone can modify it, even when the key person is missing.</w:t>
+      </w:r>
+    </w:p>
+    <w:p>
+      <w:pPr>
+        <w:pStyle w:val="Leipteksti1"/>
+        <w:rPr>
+          <w:b/>
+        </w:rPr>
+      </w:pPr>
+    </w:p>
+    <w:p>
+      <w:pPr>
+        <w:pStyle w:val="Leipteksti1"/>
+        <w:rPr>
+          <w:b/>
+        </w:rPr>
+      </w:pPr>
+      <w:r>
+        <w:rPr>
+          <w:b/>
+        </w:rPr>
+        <w:t>How to survive:</w:t>
+      </w:r>
+      <w:r>
+        <w:rPr>
+          <w:b/>
+        </w:rPr>
+        <w:t xml:space="preserve"> </w:t>
+      </w:r>
+      <w:r>
+        <w:t>We would have extra meeting where we would divide a missing person’s work and do more things in shorter time.</w:t>
+      </w:r>
+    </w:p>
+    <w:p>
+      <w:pPr>
+        <w:pStyle w:val="Leipteksti1"/>
+        <w:rPr>
+          <w:b/>
+        </w:rPr>
+      </w:pPr>
+    </w:p>
+    <w:p>
+      <w:pPr>
+        <w:pStyle w:val="Nadpis3"/>
+        <w:ind w:left="1418" w:hanging="1418"/>
+      </w:pPr>
+      <w:r>
+        <w:t>Risk</w:t>
+      </w:r>
+      <w:r>
+        <w:t xml:space="preserve"> P3 –</w:t>
+      </w:r>
+      <w:r>
+        <w:t xml:space="preserve"> </w:t>
+      </w:r>
+      <w:r>
+        <w:t>Busy with work/school assignment</w:t>
+      </w:r>
+      <w:r>
+        <w:t xml:space="preserve"> </w:t>
+      </w:r>
+    </w:p>
+    <w:p>
+      <w:pPr>
+        <w:pStyle w:val="Leipteksti1"/>
+      </w:pPr>
+      <w:r>
+        <w:rPr>
+          <w:b/>
+        </w:rPr>
+        <w:t>Root cause:</w:t>
+      </w:r>
+      <w:r>
+        <w:rPr>
+          <w:b/>
+        </w:rPr>
+        <w:t xml:space="preserve"> </w:t>
+      </w:r>
+      <w:r>
+        <w:t>We have signed up for many courses, some of us are working and it can happen that we will need to finish some other important work</w:t>
       </w:r>
       <w:r>
         <w:t>.</w:t>
       </w:r>
-      <w:r>
-        <w:t xml:space="preserve"> Plan B. For example, </w:t>
-      </w:r>
-      <w:r>
-        <w:t xml:space="preserve">redistribute the </w:t>
-      </w:r>
-      <w:r>
-        <w:t>workload;</w:t>
-      </w:r>
-      <w:r>
-        <w:t xml:space="preserve"> focus on the most important features</w:t>
-      </w:r>
-      <w:r>
-        <w:t>.</w:t>
+    </w:p>
+    <w:p>
+      <w:pPr>
+        <w:pStyle w:val="Leipteksti1"/>
+      </w:pPr>
+    </w:p>
+    <w:p>
+      <w:pPr>
+        <w:pStyle w:val="Leipteksti1"/>
+      </w:pPr>
+      <w:r>
+        <w:rPr>
+          <w:b/>
+        </w:rPr>
+        <w:t>Seriousness:</w:t>
+      </w:r>
+      <w:r>
+        <w:rPr>
+          <w:b/>
+        </w:rPr>
+        <w:t xml:space="preserve"> </w:t>
+      </w:r>
+      <w:r>
+        <w:t>Chance that this will happen is very big and it would have medium impact on our work. This risk is one of the most serious.</w:t>
+      </w:r>
+    </w:p>
+    <w:p>
+      <w:pPr>
+        <w:pStyle w:val="Leipteksti1"/>
+      </w:pPr>
+    </w:p>
+    <w:p>
+      <w:pPr>
+        <w:pStyle w:val="Leipteksti1"/>
+      </w:pPr>
+      <w:r>
+        <w:rPr>
+          <w:b/>
+        </w:rPr>
+        <w:lastRenderedPageBreak/>
+        <w:t>How to avoid:</w:t>
+      </w:r>
+      <w:r>
+        <w:rPr>
+          <w:b/>
+        </w:rPr>
+        <w:t xml:space="preserve"> </w:t>
+      </w:r>
+      <w:r>
+        <w:t xml:space="preserve">To avoid this risk is important to prepare everything, make some schedule of work and try to follow it. </w:t>
+      </w:r>
+    </w:p>
+    <w:p>
+      <w:pPr>
+        <w:pStyle w:val="Leipteksti1"/>
+      </w:pPr>
+    </w:p>
+    <w:p>
+      <w:pPr>
+        <w:pStyle w:val="Leipteksti1"/>
+      </w:pPr>
+      <w:r>
+        <w:rPr>
+          <w:b/>
+        </w:rPr>
+        <w:t>How to prevent:</w:t>
+      </w:r>
+      <w:r>
+        <w:rPr>
+          <w:b/>
+        </w:rPr>
+        <w:t xml:space="preserve"> </w:t>
+      </w:r>
+      <w:r>
+        <w:t>It is good to do difficult tasks as soon as possible to have some time reserve at the end of the project.</w:t>
+      </w:r>
+    </w:p>
+    <w:p>
+      <w:pPr>
+        <w:pStyle w:val="Leipteksti1"/>
+      </w:pPr>
+    </w:p>
+    <w:p>
+      <w:pPr>
+        <w:pStyle w:val="Leipteksti1"/>
+      </w:pPr>
+      <w:r>
+        <w:rPr>
+          <w:b/>
+        </w:rPr>
+        <w:t>How to survive:</w:t>
+      </w:r>
+      <w:r>
+        <w:t xml:space="preserve"> We have some time reserves and we are doing the most work we can when we have a time.</w:t>
       </w:r>
     </w:p>
     <w:p>
@@ -9859,423 +10098,1419 @@
         <w:pStyle w:val="Nadpis2"/>
         <w:ind w:left="1418" w:hanging="1418"/>
       </w:pPr>
-      <w:bookmarkStart w:id="12" w:name="_Toc410136847"/>
-      <w:r>
-        <w:t>[example] Technology risks</w:t>
-      </w:r>
-      <w:bookmarkEnd w:id="12"/>
-    </w:p>
-    <w:p>
-      <w:pPr>
-        <w:pStyle w:val="Leipteksti1"/>
-        <w:rPr>
-          <w:b/>
-        </w:rPr>
-      </w:pPr>
+      <w:bookmarkStart w:id="11" w:name="_Toc410136847"/>
+      <w:r>
+        <w:t>Technology risks</w:t>
+      </w:r>
+      <w:bookmarkEnd w:id="11"/>
     </w:p>
     <w:p>
       <w:pPr>
         <w:pStyle w:val="Nadpis3"/>
-        <w:rPr>
-          <w:lang w:val="en-GB" w:eastAsia="en-GB"/>
-        </w:rPr>
-      </w:pPr>
-      <w:r>
-        <w:rPr>
-          <w:lang w:val="en-GB" w:eastAsia="en-GB"/>
+        <w:ind w:left="1418" w:hanging="1418"/>
+      </w:pPr>
+      <w:r>
+        <w:t>Risk</w:t>
+      </w:r>
+      <w:r>
+        <w:t xml:space="preserve"> T1 –</w:t>
+      </w:r>
+      <w:r>
+        <w:t xml:space="preserve"> </w:t>
+      </w:r>
+      <w:r>
+        <w:t>Library dependency issues</w:t>
+      </w:r>
+      <w:r>
+        <w:t xml:space="preserve"> </w:t>
+      </w:r>
+    </w:p>
+    <w:p>
+      <w:pPr>
+        <w:pStyle w:val="Leipteksti1"/>
+        <w:rPr>
+          <w:b/>
+        </w:rPr>
+      </w:pPr>
+      <w:r>
+        <w:rPr>
+          <w:b/>
+        </w:rPr>
+        <w:t>Root cause:</w:t>
+      </w:r>
+    </w:p>
+    <w:p>
+      <w:pPr>
+        <w:pStyle w:val="Leipteksti1"/>
+        <w:rPr>
+          <w:b/>
+        </w:rPr>
+      </w:pPr>
+      <w:r>
+        <w:rPr>
+          <w:b/>
+        </w:rPr>
+        <w:t>Seriousness:</w:t>
+      </w:r>
+    </w:p>
+    <w:p>
+      <w:pPr>
+        <w:pStyle w:val="Leipteksti1"/>
+        <w:rPr>
+          <w:b/>
+        </w:rPr>
+      </w:pPr>
+      <w:r>
+        <w:rPr>
+          <w:b/>
+        </w:rPr>
+        <w:t>How to avoid:</w:t>
+      </w:r>
+    </w:p>
+    <w:p>
+      <w:pPr>
+        <w:pStyle w:val="Leipteksti1"/>
+        <w:rPr>
+          <w:b/>
+        </w:rPr>
+      </w:pPr>
+      <w:r>
+        <w:rPr>
+          <w:b/>
+        </w:rPr>
+        <w:t>How to prevent:</w:t>
+      </w:r>
+    </w:p>
+    <w:p>
+      <w:pPr>
+        <w:pStyle w:val="Leipteksti1"/>
+        <w:rPr>
+          <w:b/>
+        </w:rPr>
+      </w:pPr>
+      <w:r>
+        <w:rPr>
+          <w:b/>
+        </w:rPr>
+        <w:t>How to survive:</w:t>
+      </w:r>
+    </w:p>
+    <w:p>
+      <w:pPr>
+        <w:pStyle w:val="Leipteksti1"/>
+        <w:rPr>
+          <w:b/>
+        </w:rPr>
+      </w:pPr>
+    </w:p>
+    <w:p>
+      <w:pPr>
+        <w:pStyle w:val="Nadpis3"/>
+        <w:ind w:left="1418" w:hanging="1418"/>
+      </w:pPr>
+      <w:r>
+        <w:t>Risk</w:t>
+      </w:r>
+      <w:r>
+        <w:t xml:space="preserve"> T2 – Learning new technologies issues</w:t>
+      </w:r>
+      <w:r>
+        <w:t xml:space="preserve"> </w:t>
+      </w:r>
+    </w:p>
+    <w:p>
+      <w:pPr>
+        <w:pStyle w:val="Leipteksti1"/>
+      </w:pPr>
+      <w:r>
+        <w:rPr>
+          <w:b/>
+        </w:rPr>
+        <w:t>Root cause:</w:t>
+      </w:r>
+      <w:r>
+        <w:rPr>
+          <w:b/>
+        </w:rPr>
+        <w:t xml:space="preserve"> </w:t>
+      </w:r>
+      <w:r>
+        <w:t xml:space="preserve">Some technologies are </w:t>
+      </w:r>
+      <w:r>
+        <w:t>new for most of us and learn it can be harder than we expected.</w:t>
+      </w:r>
+    </w:p>
+    <w:p>
+      <w:pPr>
+        <w:pStyle w:val="Leipteksti1"/>
+      </w:pPr>
+      <w:r>
+        <w:t xml:space="preserve"> </w:t>
+      </w:r>
+    </w:p>
+    <w:p>
+      <w:pPr>
+        <w:pStyle w:val="Leipteksti1"/>
+      </w:pPr>
+      <w:r>
+        <w:rPr>
+          <w:b/>
+        </w:rPr>
+        <w:t>Seriousness:</w:t>
+      </w:r>
+      <w:r>
+        <w:rPr>
+          <w:b/>
+        </w:rPr>
+        <w:t xml:space="preserve"> </w:t>
+      </w:r>
+      <w:r>
+        <w:t>It will happen with high probability, but impact is not so high.</w:t>
+      </w:r>
+    </w:p>
+    <w:p>
+      <w:pPr>
+        <w:pStyle w:val="Leipteksti1"/>
+      </w:pPr>
+    </w:p>
+    <w:p>
+      <w:pPr>
+        <w:pStyle w:val="Leipteksti1"/>
+      </w:pPr>
+      <w:r>
+        <w:rPr>
+          <w:b/>
+        </w:rPr>
+        <w:t>How to avoid:</w:t>
+      </w:r>
+      <w:r>
+        <w:t xml:space="preserve"> We should agree on technologies we will use in advance.</w:t>
+      </w:r>
+    </w:p>
+    <w:p>
+      <w:pPr>
+        <w:pStyle w:val="Leipteksti1"/>
+        <w:rPr>
+          <w:b/>
+        </w:rPr>
+      </w:pPr>
+    </w:p>
+    <w:p>
+      <w:pPr>
+        <w:pStyle w:val="Leipteksti1"/>
+      </w:pPr>
+      <w:r>
+        <w:rPr>
+          <w:b/>
+        </w:rPr>
+        <w:t>How to prevent:</w:t>
+      </w:r>
+      <w:r>
+        <w:rPr>
+          <w:b/>
+        </w:rPr>
+        <w:t xml:space="preserve"> </w:t>
+      </w:r>
+      <w:r>
+        <w:t xml:space="preserve">At least one team member </w:t>
+      </w:r>
+      <w:proofErr w:type="gramStart"/>
+      <w:r>
+        <w:t>know</w:t>
+      </w:r>
+      <w:proofErr w:type="gramEnd"/>
+      <w:r>
+        <w:t xml:space="preserve"> the technology.</w:t>
+      </w:r>
+    </w:p>
+    <w:p>
+      <w:pPr>
+        <w:pStyle w:val="Leipteksti1"/>
+      </w:pPr>
+    </w:p>
+    <w:p>
+      <w:pPr>
+        <w:pStyle w:val="Leipteksti1"/>
+      </w:pPr>
+      <w:r>
+        <w:rPr>
+          <w:b/>
+        </w:rPr>
+        <w:t>How to survive:</w:t>
+      </w:r>
+      <w:r>
+        <w:rPr>
+          <w:b/>
+        </w:rPr>
+        <w:t xml:space="preserve"> </w:t>
+      </w:r>
+      <w:r>
+        <w:t>We will have meeting every week, where we will discuss our problems, we will help each other and explaining unclear things.</w:t>
+      </w:r>
+    </w:p>
+    <w:p>
+      <w:pPr>
+        <w:pStyle w:val="Leipteksti1"/>
+        <w:rPr>
+          <w:b/>
+        </w:rPr>
+      </w:pPr>
+    </w:p>
+    <w:p>
+      <w:pPr>
+        <w:pStyle w:val="Nadpis3"/>
+        <w:ind w:left="1418" w:hanging="1418"/>
+      </w:pPr>
+      <w:r>
+        <w:t>Risk</w:t>
+      </w:r>
+      <w:r>
+        <w:t xml:space="preserve"> T3 – Framework malfunction</w:t>
+      </w:r>
+      <w:r>
+        <w:t xml:space="preserve"> </w:t>
+      </w:r>
+    </w:p>
+    <w:p>
+      <w:pPr>
+        <w:pStyle w:val="Leipteksti1"/>
+      </w:pPr>
+      <w:r>
+        <w:rPr>
+          <w:b/>
+        </w:rPr>
+        <w:t>Root cause:</w:t>
+      </w:r>
+      <w:r>
+        <w:rPr>
+          <w:b/>
+        </w:rPr>
+        <w:t xml:space="preserve"> </w:t>
+      </w:r>
+      <w:r>
+        <w:t>Chosen framework won’t have required functions.</w:t>
+      </w:r>
+    </w:p>
+    <w:p>
+      <w:pPr>
+        <w:pStyle w:val="Leipteksti1"/>
+      </w:pPr>
+    </w:p>
+    <w:p>
+      <w:pPr>
+        <w:pStyle w:val="Leipteksti1"/>
+      </w:pPr>
+      <w:r>
+        <w:rPr>
+          <w:b/>
+        </w:rPr>
+        <w:t>Seriousness:</w:t>
+      </w:r>
+      <w:r>
+        <w:rPr>
+          <w:b/>
+        </w:rPr>
+        <w:t xml:space="preserve"> </w:t>
+      </w:r>
+      <w:r>
+        <w:t>Impact of this would be high, but probability of this is very low.</w:t>
+      </w:r>
+    </w:p>
+    <w:p>
+      <w:pPr>
+        <w:pStyle w:val="Leipteksti1"/>
+      </w:pPr>
+    </w:p>
+    <w:p>
+      <w:pPr>
+        <w:pStyle w:val="Leipteksti1"/>
+      </w:pPr>
+      <w:r>
+        <w:rPr>
+          <w:b/>
+        </w:rPr>
+        <w:t>How to avoid:</w:t>
+      </w:r>
+      <w:r>
+        <w:rPr>
+          <w:b/>
+        </w:rPr>
+        <w:t xml:space="preserve"> </w:t>
+      </w:r>
+      <w:r>
+        <w:t>Learn as much as possible about the framework before project starts.</w:t>
+      </w:r>
+    </w:p>
+    <w:p>
+      <w:pPr>
+        <w:pStyle w:val="Leipteksti1"/>
+      </w:pPr>
+    </w:p>
+    <w:p>
+      <w:pPr>
+        <w:pStyle w:val="Leipteksti1"/>
+        <w:rPr>
+          <w:b/>
+        </w:rPr>
+      </w:pPr>
+      <w:r>
+        <w:rPr>
+          <w:b/>
+        </w:rPr>
+        <w:t>How to prevent:</w:t>
+      </w:r>
+    </w:p>
+    <w:p>
+      <w:pPr>
+        <w:pStyle w:val="Leipteksti1"/>
+        <w:rPr>
+          <w:b/>
+        </w:rPr>
+      </w:pPr>
+      <w:r>
+        <w:rPr>
+          <w:b/>
+        </w:rPr>
+        <w:t>How to survive:</w:t>
+      </w:r>
+    </w:p>
+    <w:p>
+      <w:pPr>
+        <w:pStyle w:val="Leipteksti1"/>
+        <w:ind w:left="0"/>
+        <w:rPr>
+          <w:szCs w:val="24"/>
+          <w:lang w:val="en-GB"/>
+        </w:rPr>
+      </w:pPr>
+    </w:p>
+    <w:p>
+      <w:pPr>
+        <w:pStyle w:val="Nadpis2"/>
+        <w:rPr>
+          <w:lang w:val="en-GB"/>
+        </w:rPr>
+      </w:pPr>
+      <w:r>
+        <w:rPr>
+          <w:lang w:val="en-GB"/>
         </w:rPr>
         <w:tab/>
-      </w:r>
-      <w:bookmarkStart w:id="13" w:name="_Toc410136848"/>
-      <w:r>
-        <w:rPr>
-          <w:lang w:val="en-GB" w:eastAsia="en-GB"/>
-        </w:rPr>
-        <w:t xml:space="preserve">[example] </w:t>
-      </w:r>
-      <w:r>
-        <w:rPr>
-          <w:lang w:val="en-GB" w:eastAsia="en-GB"/>
-        </w:rPr>
+        <w:t>Customer risks</w:t>
+      </w:r>
+    </w:p>
+    <w:p>
+      <w:pPr>
+        <w:pStyle w:val="Nadpis3"/>
+        <w:ind w:left="1418" w:hanging="1418"/>
+      </w:pPr>
+      <w:r>
         <w:t>Risk</w:t>
       </w:r>
       <w:r>
-        <w:rPr>
-          <w:lang w:val="en-GB" w:eastAsia="en-GB"/>
-        </w:rPr>
+        <w:t xml:space="preserve"> C1 – Changing requirements</w:t>
+      </w:r>
+      <w:r>
         <w:t xml:space="preserve"> </w:t>
       </w:r>
-      <w:r>
-        <w:rPr>
-          <w:lang w:val="en-GB" w:eastAsia="en-GB"/>
-        </w:rPr>
-        <w:t>T1</w:t>
-      </w:r>
-      <w:r>
-        <w:rPr>
-          <w:lang w:val="en-GB" w:eastAsia="en-GB"/>
-        </w:rPr>
-        <w:t>: hard disk failure</w:t>
-      </w:r>
-      <w:bookmarkEnd w:id="13"/>
-      <w:r>
-        <w:rPr>
-          <w:lang w:val="en-GB" w:eastAsia="en-GB"/>
+    </w:p>
+    <w:p>
+      <w:pPr>
+        <w:pStyle w:val="Leipteksti1"/>
+      </w:pPr>
+      <w:r>
+        <w:rPr>
+          <w:b/>
+        </w:rPr>
+        <w:t>Root cause:</w:t>
+      </w:r>
+      <w:r>
+        <w:rPr>
+          <w:b/>
         </w:rPr>
         <w:t xml:space="preserve"> </w:t>
       </w:r>
-    </w:p>
-    <w:p>
-      <w:pPr>
-        <w:autoSpaceDE w:val="0"/>
-        <w:autoSpaceDN w:val="0"/>
-        <w:adjustRightInd w:val="0"/>
-        <w:spacing w:line="240" w:lineRule="auto"/>
-        <w:ind w:left="1418"/>
-        <w:jc w:val="left"/>
-        <w:rPr>
-          <w:szCs w:val="24"/>
-          <w:lang w:val="en-GB" w:eastAsia="en-GB"/>
-        </w:rPr>
-      </w:pPr>
-      <w:r>
-        <w:rPr>
-          <w:b/>
-          <w:szCs w:val="24"/>
-          <w:lang w:val="en-GB" w:eastAsia="en-GB"/>
-        </w:rPr>
-        <w:t>Symptom, early warning sign:</w:t>
-      </w:r>
-      <w:r>
-        <w:rPr>
-          <w:szCs w:val="24"/>
-          <w:lang w:val="en-GB" w:eastAsia="en-GB"/>
-        </w:rPr>
-        <w:t xml:space="preserve"> disk makes noise, arbitrary reading errors occur</w:t>
-      </w:r>
-      <w:r>
-        <w:rPr>
-          <w:szCs w:val="24"/>
-          <w:lang w:val="en-GB" w:eastAsia="en-GB"/>
-        </w:rPr>
-        <w:t xml:space="preserve"> more often than before</w:t>
-      </w:r>
-      <w:r>
-        <w:rPr>
-          <w:szCs w:val="24"/>
-          <w:lang w:val="en-GB" w:eastAsia="en-GB"/>
-        </w:rPr>
-        <w:t xml:space="preserve">. </w:t>
-      </w:r>
-    </w:p>
-    <w:p>
-      <w:pPr>
-        <w:autoSpaceDE w:val="0"/>
-        <w:autoSpaceDN w:val="0"/>
-        <w:adjustRightInd w:val="0"/>
-        <w:spacing w:line="240" w:lineRule="auto"/>
-        <w:ind w:left="1418"/>
-        <w:jc w:val="left"/>
-        <w:rPr>
-          <w:szCs w:val="24"/>
-          <w:lang w:val="en-GB" w:eastAsia="en-GB"/>
-        </w:rPr>
-      </w:pPr>
-      <w:r>
-        <w:rPr>
-          <w:b/>
-          <w:szCs w:val="24"/>
-          <w:lang w:val="en-GB" w:eastAsia="en-GB"/>
-        </w:rPr>
-        <w:t>Source or reason:</w:t>
-      </w:r>
-      <w:r>
-        <w:rPr>
-          <w:szCs w:val="24"/>
-          <w:lang w:val="en-GB" w:eastAsia="en-GB"/>
-        </w:rPr>
-        <w:t xml:space="preserve"> hard disk is at the end of its lifespan, or hard hit</w:t>
-      </w:r>
-    </w:p>
-    <w:p>
-      <w:pPr>
-        <w:autoSpaceDE w:val="0"/>
-        <w:autoSpaceDN w:val="0"/>
-        <w:adjustRightInd w:val="0"/>
-        <w:spacing w:line="240" w:lineRule="auto"/>
-        <w:ind w:left="1418"/>
-        <w:jc w:val="left"/>
-        <w:rPr>
-          <w:szCs w:val="24"/>
-          <w:lang w:val="en-GB" w:eastAsia="en-GB"/>
-        </w:rPr>
-      </w:pPr>
-      <w:r>
-        <w:rPr>
-          <w:szCs w:val="24"/>
-          <w:lang w:val="en-GB" w:eastAsia="en-GB"/>
-        </w:rPr>
-        <w:t xml:space="preserve">on computer while disk was running. </w:t>
-      </w:r>
-    </w:p>
-    <w:p>
-      <w:pPr>
-        <w:autoSpaceDE w:val="0"/>
-        <w:autoSpaceDN w:val="0"/>
-        <w:adjustRightInd w:val="0"/>
-        <w:spacing w:line="240" w:lineRule="auto"/>
-        <w:ind w:left="1418"/>
-        <w:jc w:val="left"/>
-        <w:rPr>
-          <w:szCs w:val="24"/>
-          <w:lang w:val="en-GB" w:eastAsia="en-GB"/>
-        </w:rPr>
-      </w:pPr>
-      <w:r>
-        <w:rPr>
-          <w:b/>
-          <w:szCs w:val="24"/>
-          <w:lang w:val="en-GB" w:eastAsia="en-GB"/>
-        </w:rPr>
-        <w:t>Probability:</w:t>
-      </w:r>
-      <w:r>
-        <w:rPr>
-          <w:szCs w:val="24"/>
-          <w:lang w:val="en-GB" w:eastAsia="en-GB"/>
-        </w:rPr>
-        <w:t xml:space="preserve"> 2 </w:t>
+      <w:r>
+        <w:t>Customer will change his/her mind about requirements.</w:t>
+      </w:r>
+    </w:p>
+    <w:p>
+      <w:pPr>
+        <w:pStyle w:val="Leipteksti1"/>
+      </w:pPr>
+    </w:p>
+    <w:p>
+      <w:pPr>
+        <w:pStyle w:val="Leipteksti1"/>
+      </w:pPr>
+      <w:r>
+        <w:rPr>
+          <w:b/>
+        </w:rPr>
+        <w:t>Seriousness:</w:t>
+      </w:r>
+      <w:r>
+        <w:rPr>
+          <w:b/>
+        </w:rPr>
+        <w:t xml:space="preserve"> </w:t>
+      </w:r>
+      <w:r>
+        <w:t>Because we are learning it, probability that some requirement will be changed is high</w:t>
+      </w:r>
+      <w:r>
+        <w:t>,</w:t>
+      </w:r>
+      <w:r>
+        <w:t xml:space="preserve"> anyway we are </w:t>
       </w:r>
       <w:proofErr w:type="gramStart"/>
       <w:r>
-        <w:rPr>
-          <w:szCs w:val="24"/>
-          <w:lang w:val="en-GB" w:eastAsia="en-GB"/>
-        </w:rPr>
-        <w:t>medium</w:t>
+        <w:t>prepare</w:t>
       </w:r>
       <w:proofErr w:type="gramEnd"/>
       <w:r>
-        <w:rPr>
-          <w:szCs w:val="24"/>
-          <w:lang w:val="en-GB" w:eastAsia="en-GB"/>
-        </w:rPr>
-        <w:t xml:space="preserve"> (on scale 1-3) </w:t>
-      </w:r>
-    </w:p>
-    <w:p>
-      <w:pPr>
-        <w:autoSpaceDE w:val="0"/>
-        <w:autoSpaceDN w:val="0"/>
-        <w:adjustRightInd w:val="0"/>
-        <w:spacing w:line="240" w:lineRule="auto"/>
-        <w:ind w:left="1418"/>
-        <w:jc w:val="left"/>
-        <w:rPr>
-          <w:szCs w:val="24"/>
-          <w:lang w:val="en-GB" w:eastAsia="en-GB"/>
-        </w:rPr>
-      </w:pPr>
-      <w:r>
-        <w:rPr>
-          <w:b/>
-          <w:szCs w:val="24"/>
-          <w:lang w:val="en-GB" w:eastAsia="en-GB"/>
+        <w:t xml:space="preserve"> for </w:t>
+      </w:r>
+      <w:r>
+        <w:t>this situation</w:t>
+      </w:r>
+      <w:r>
+        <w:t xml:space="preserve"> that’s why impact is low.</w:t>
+      </w:r>
+    </w:p>
+    <w:p>
+      <w:pPr>
+        <w:pStyle w:val="Leipteksti1"/>
+        <w:rPr>
+          <w:b/>
+        </w:rPr>
+      </w:pPr>
+    </w:p>
+    <w:p>
+      <w:pPr>
+        <w:pStyle w:val="Leipteksti1"/>
+      </w:pPr>
+      <w:r>
+        <w:rPr>
+          <w:b/>
+        </w:rPr>
+        <w:t>How to avoid:</w:t>
+      </w:r>
+      <w:r>
+        <w:rPr>
+          <w:b/>
+        </w:rPr>
+        <w:t xml:space="preserve"> </w:t>
+      </w:r>
+      <w:r>
+        <w:t xml:space="preserve">Ask customer </w:t>
+      </w:r>
+      <w:r>
+        <w:t>about</w:t>
+      </w:r>
+      <w:r>
+        <w:t xml:space="preserve"> every detail about the product and his requirements in advance and write it down.</w:t>
+      </w:r>
+    </w:p>
+    <w:p>
+      <w:pPr>
+        <w:pStyle w:val="Leipteksti1"/>
+      </w:pPr>
+    </w:p>
+    <w:p>
+      <w:pPr>
+        <w:pStyle w:val="Leipteksti1"/>
+      </w:pPr>
+      <w:r>
+        <w:rPr>
+          <w:b/>
+        </w:rPr>
+        <w:t>How to prevent:</w:t>
+      </w:r>
+      <w:r>
+        <w:rPr>
+          <w:b/>
+        </w:rPr>
+        <w:t xml:space="preserve"> </w:t>
+      </w:r>
+      <w:r>
+        <w:t>Meet with customer often to approve our work.</w:t>
+      </w:r>
+    </w:p>
+    <w:p>
+      <w:pPr>
+        <w:pStyle w:val="Leipteksti1"/>
+        <w:rPr>
+          <w:b/>
+        </w:rPr>
+      </w:pPr>
+    </w:p>
+    <w:p>
+      <w:pPr>
+        <w:pStyle w:val="Leipteksti1"/>
+      </w:pPr>
+      <w:r>
+        <w:rPr>
+          <w:b/>
+        </w:rPr>
+        <w:t>How to survive:</w:t>
+      </w:r>
+      <w:r>
+        <w:rPr>
+          <w:b/>
+        </w:rPr>
+        <w:t xml:space="preserve"> </w:t>
+      </w:r>
+      <w:r>
+        <w:t>Divide the work on small tasks which will be easy to change.</w:t>
+      </w:r>
+    </w:p>
+    <w:p>
+      <w:pPr>
+        <w:pStyle w:val="Leipteksti1"/>
+        <w:rPr>
+          <w:b/>
+        </w:rPr>
+      </w:pPr>
+    </w:p>
+    <w:p>
+      <w:pPr>
+        <w:pStyle w:val="Nadpis3"/>
+        <w:ind w:left="1418" w:hanging="1418"/>
+      </w:pPr>
+      <w:r>
+        <w:t>Risk</w:t>
+      </w:r>
+      <w:r>
+        <w:t xml:space="preserve"> C2 – Requirements unclear</w:t>
+      </w:r>
+      <w:r>
+        <w:t xml:space="preserve"> </w:t>
+      </w:r>
+    </w:p>
+    <w:p>
+      <w:pPr>
+        <w:pStyle w:val="Leipteksti1"/>
+        <w:rPr>
+          <w:b/>
+        </w:rPr>
+      </w:pPr>
+      <w:r>
+        <w:rPr>
+          <w:b/>
+        </w:rPr>
+        <w:t>Root cause:</w:t>
+      </w:r>
+      <w:r>
+        <w:rPr>
+          <w:b/>
+        </w:rPr>
+        <w:t xml:space="preserve"> </w:t>
+      </w:r>
+      <w:r>
+        <w:t>Requirements</w:t>
+      </w:r>
+      <w:r>
+        <w:t xml:space="preserve"> are not as clear as they could be.</w:t>
+      </w:r>
+    </w:p>
+    <w:p>
+      <w:pPr>
+        <w:pStyle w:val="Leipteksti1"/>
+        <w:rPr>
+          <w:b/>
+        </w:rPr>
+      </w:pPr>
+    </w:p>
+    <w:p>
+      <w:pPr>
+        <w:pStyle w:val="Leipteksti1"/>
+      </w:pPr>
+      <w:r>
+        <w:rPr>
+          <w:b/>
         </w:rPr>
         <w:t>Seriousness:</w:t>
       </w:r>
       <w:r>
         <w:rPr>
-          <w:szCs w:val="24"/>
-          <w:lang w:val="en-GB" w:eastAsia="en-GB"/>
-        </w:rPr>
-        <w:t xml:space="preserve"> 2 </w:t>
+          <w:b/>
+        </w:rPr>
+        <w:t xml:space="preserve"> </w:t>
+      </w:r>
+      <w:r>
+        <w:t>This risk i</w:t>
+      </w:r>
+      <w:r>
+        <w:t xml:space="preserve">s very serious, because there is high probability of this and it could have medium impact on our work. </w:t>
+      </w:r>
+    </w:p>
+    <w:p>
+      <w:pPr>
+        <w:pStyle w:val="Leipteksti1"/>
+        <w:rPr>
+          <w:b/>
+        </w:rPr>
+      </w:pPr>
+    </w:p>
+    <w:p>
+      <w:pPr>
+        <w:pStyle w:val="Leipteksti1"/>
+      </w:pPr>
+      <w:r>
+        <w:rPr>
+          <w:b/>
+        </w:rPr>
+        <w:t>How to avoid:</w:t>
+      </w:r>
+      <w:r>
+        <w:rPr>
+          <w:b/>
+        </w:rPr>
+        <w:t xml:space="preserve"> </w:t>
+      </w:r>
+      <w:r>
+        <w:t>Ask customer about every detail about the product and his requirements in advance and write it down.</w:t>
+      </w:r>
+    </w:p>
+    <w:p>
+      <w:pPr>
+        <w:pStyle w:val="Leipteksti1"/>
+        <w:rPr>
+          <w:b/>
+        </w:rPr>
+      </w:pPr>
+    </w:p>
+    <w:p>
+      <w:pPr>
+        <w:pStyle w:val="Leipteksti1"/>
+      </w:pPr>
+      <w:r>
+        <w:rPr>
+          <w:b/>
+        </w:rPr>
+        <w:t>How to prevent:</w:t>
+      </w:r>
+      <w:r>
+        <w:rPr>
+          <w:b/>
+        </w:rPr>
+        <w:t xml:space="preserve"> </w:t>
+      </w:r>
+      <w:r>
+        <w:t>Ask about every requirement more times</w:t>
+      </w:r>
+      <w:r>
+        <w:t xml:space="preserve"> and let explain his/her the unclear things.</w:t>
+      </w:r>
+    </w:p>
+    <w:p>
+      <w:pPr>
+        <w:pStyle w:val="Leipteksti1"/>
+      </w:pPr>
+    </w:p>
+    <w:p>
+      <w:pPr>
+        <w:pStyle w:val="Leipteksti1"/>
+        <w:rPr>
+          <w:b/>
+        </w:rPr>
+      </w:pPr>
+      <w:r>
+        <w:rPr>
+          <w:b/>
+        </w:rPr>
+        <w:t>How to survive:</w:t>
+      </w:r>
+      <w:r>
+        <w:rPr>
+          <w:b/>
+        </w:rPr>
+        <w:t xml:space="preserve"> </w:t>
+      </w:r>
+      <w:r>
+        <w:t>Divide the work on small tasks which will be easy to change.</w:t>
+      </w:r>
+    </w:p>
+    <w:p>
+      <w:pPr>
+        <w:pStyle w:val="Leipteksti1"/>
+        <w:rPr>
+          <w:b/>
+        </w:rPr>
+      </w:pPr>
+    </w:p>
+    <w:p>
+      <w:pPr>
+        <w:pStyle w:val="Nadpis2"/>
+        <w:rPr>
+          <w:lang w:val="en-GB"/>
+        </w:rPr>
+      </w:pPr>
+      <w:r>
+        <w:rPr>
+          <w:lang w:val="en-GB"/>
+        </w:rPr>
+        <w:tab/>
+        <w:t>Environment</w:t>
+      </w:r>
+      <w:r>
+        <w:rPr>
+          <w:lang w:val="en-GB"/>
+        </w:rPr>
+        <w:t>al</w:t>
+      </w:r>
+      <w:r>
+        <w:rPr>
+          <w:lang w:val="en-GB"/>
+        </w:rPr>
+        <w:t xml:space="preserve"> risks</w:t>
+      </w:r>
+    </w:p>
+    <w:p>
+      <w:pPr>
+        <w:pStyle w:val="Nadpis3"/>
+        <w:ind w:left="1418" w:hanging="1418"/>
+      </w:pPr>
+      <w:r>
+        <w:t>Risk</w:t>
+      </w:r>
+      <w:r>
+        <w:t xml:space="preserve"> E1 – HW failure</w:t>
+      </w:r>
+      <w:r>
+        <w:t xml:space="preserve"> </w:t>
+      </w:r>
+    </w:p>
+    <w:p>
+      <w:pPr>
+        <w:pStyle w:val="Leipteksti1"/>
+      </w:pPr>
+      <w:r>
+        <w:rPr>
+          <w:b/>
+        </w:rPr>
+        <w:t>Root cause:</w:t>
+      </w:r>
+      <w:r>
+        <w:rPr>
+          <w:b/>
+        </w:rPr>
+        <w:t xml:space="preserve"> </w:t>
+      </w:r>
+      <w:r>
+        <w:t>Bad condition of HW</w:t>
+      </w:r>
+      <w:r>
+        <w:t>, it is old or broken.</w:t>
+      </w:r>
+    </w:p>
+    <w:p>
+      <w:pPr>
+        <w:pStyle w:val="Leipteksti1"/>
+      </w:pPr>
+    </w:p>
+    <w:p>
+      <w:pPr>
+        <w:pStyle w:val="Leipteksti1"/>
+      </w:pPr>
+      <w:r>
+        <w:rPr>
+          <w:b/>
+        </w:rPr>
+        <w:t>Seriousness:</w:t>
+      </w:r>
+      <w:r>
+        <w:rPr>
+          <w:b/>
+        </w:rPr>
+        <w:t xml:space="preserve"> </w:t>
+      </w:r>
+      <w:r>
+        <w:t xml:space="preserve">There is a low chance this will </w:t>
       </w:r>
       <w:proofErr w:type="gramStart"/>
       <w:r>
-        <w:rPr>
-          <w:szCs w:val="24"/>
-          <w:lang w:val="en-GB" w:eastAsia="en-GB"/>
-        </w:rPr>
-        <w:t>medium</w:t>
+        <w:t>happe</w:t>
+      </w:r>
+      <w:r>
+        <w:t>n</w:t>
       </w:r>
       <w:proofErr w:type="gramEnd"/>
       <w:r>
-        <w:rPr>
-          <w:szCs w:val="24"/>
-          <w:lang w:val="en-GB" w:eastAsia="en-GB"/>
-        </w:rPr>
-        <w:t xml:space="preserve"> (on scale 1-3) </w:t>
-      </w:r>
-    </w:p>
-    <w:p>
-      <w:pPr>
-        <w:autoSpaceDE w:val="0"/>
-        <w:autoSpaceDN w:val="0"/>
-        <w:adjustRightInd w:val="0"/>
-        <w:spacing w:line="240" w:lineRule="auto"/>
-        <w:ind w:left="1418"/>
-        <w:jc w:val="left"/>
-        <w:rPr>
-          <w:szCs w:val="24"/>
-          <w:lang w:val="en-GB" w:eastAsia="en-GB"/>
-        </w:rPr>
-      </w:pPr>
-      <w:r>
-        <w:rPr>
-          <w:b/>
-          <w:szCs w:val="24"/>
-          <w:lang w:val="en-GB" w:eastAsia="en-GB"/>
+        <w:t xml:space="preserve"> and it would have just medium impact.</w:t>
+      </w:r>
+    </w:p>
+    <w:p>
+      <w:pPr>
+        <w:pStyle w:val="Leipteksti1"/>
+        <w:rPr>
+          <w:b/>
+        </w:rPr>
+      </w:pPr>
+    </w:p>
+    <w:p>
+      <w:pPr>
+        <w:pStyle w:val="Leipteksti1"/>
+      </w:pPr>
+      <w:r>
+        <w:rPr>
+          <w:b/>
         </w:rPr>
         <w:t>How to avoid:</w:t>
       </w:r>
       <w:r>
         <w:rPr>
-          <w:szCs w:val="24"/>
-          <w:lang w:val="en-GB" w:eastAsia="en-GB"/>
-        </w:rPr>
-        <w:t xml:space="preserve"> buy a new disk when starting a project. </w:t>
-      </w:r>
-    </w:p>
-    <w:p>
-      <w:pPr>
-        <w:autoSpaceDE w:val="0"/>
-        <w:autoSpaceDN w:val="0"/>
-        <w:adjustRightInd w:val="0"/>
-        <w:spacing w:line="240" w:lineRule="auto"/>
-        <w:ind w:left="1418"/>
-        <w:jc w:val="left"/>
-        <w:rPr>
-          <w:szCs w:val="24"/>
-          <w:lang w:val="en-GB" w:eastAsia="en-GB"/>
-        </w:rPr>
-      </w:pPr>
-      <w:r>
-        <w:rPr>
-          <w:b/>
-          <w:szCs w:val="24"/>
-          <w:lang w:val="en-GB" w:eastAsia="en-GB"/>
+          <w:b/>
+        </w:rPr>
+        <w:t xml:space="preserve"> </w:t>
+      </w:r>
+      <w:r>
+        <w:t>Regularly check out HW condition.</w:t>
+      </w:r>
+    </w:p>
+    <w:p>
+      <w:pPr>
+        <w:pStyle w:val="Leipteksti1"/>
+        <w:rPr>
+          <w:b/>
+        </w:rPr>
+      </w:pPr>
+    </w:p>
+    <w:p>
+      <w:pPr>
+        <w:pStyle w:val="Leipteksti1"/>
+      </w:pPr>
+      <w:r>
+        <w:rPr>
+          <w:b/>
         </w:rPr>
         <w:t>How to prevent:</w:t>
       </w:r>
       <w:r>
         <w:rPr>
-          <w:szCs w:val="24"/>
-          <w:lang w:val="en-GB" w:eastAsia="en-GB"/>
-        </w:rPr>
-        <w:t xml:space="preserve"> when</w:t>
-      </w:r>
-      <w:r>
-        <w:rPr>
-          <w:szCs w:val="24"/>
-          <w:lang w:val="en-GB" w:eastAsia="en-GB"/>
-        </w:rPr>
-        <w:t xml:space="preserve"> first</w:t>
-      </w:r>
-      <w:r>
-        <w:rPr>
-          <w:szCs w:val="24"/>
-          <w:lang w:val="en-GB" w:eastAsia="en-GB"/>
-        </w:rPr>
-        <w:t xml:space="preserve"> symptoms occur, take additional back-ups and</w:t>
-      </w:r>
-      <w:r>
-        <w:rPr>
-          <w:szCs w:val="24"/>
-          <w:lang w:val="en-GB" w:eastAsia="en-GB"/>
+          <w:b/>
         </w:rPr>
         <w:t xml:space="preserve"> </w:t>
       </w:r>
       <w:r>
-        <w:rPr>
-          <w:szCs w:val="24"/>
-          <w:lang w:val="en-GB" w:eastAsia="en-GB"/>
-        </w:rPr>
-        <w:t>change the disk a</w:t>
-      </w:r>
-      <w:r>
-        <w:rPr>
-          <w:szCs w:val="24"/>
-          <w:lang w:val="en-GB" w:eastAsia="en-GB"/>
-        </w:rPr>
-        <w:t>s soon as possible</w:t>
-      </w:r>
-      <w:r>
-        <w:rPr>
-          <w:szCs w:val="24"/>
-          <w:lang w:val="en-GB" w:eastAsia="en-GB"/>
-        </w:rPr>
-        <w:t>.</w:t>
-      </w:r>
-    </w:p>
-    <w:p>
-      <w:pPr>
-        <w:autoSpaceDE w:val="0"/>
-        <w:autoSpaceDN w:val="0"/>
-        <w:adjustRightInd w:val="0"/>
-        <w:spacing w:line="240" w:lineRule="auto"/>
-        <w:ind w:left="1418"/>
-        <w:jc w:val="left"/>
-        <w:rPr>
-          <w:szCs w:val="24"/>
-          <w:lang w:val="en-GB" w:eastAsia="en-GB"/>
-        </w:rPr>
-      </w:pPr>
-      <w:r>
-        <w:rPr>
-          <w:b/>
-          <w:szCs w:val="24"/>
-          <w:lang w:val="en-GB" w:eastAsia="en-GB"/>
+        <w:t>Sav</w:t>
+      </w:r>
+      <w:r>
+        <w:t>e</w:t>
+      </w:r>
+      <w:r>
+        <w:t xml:space="preserve"> </w:t>
+      </w:r>
+      <w:r>
+        <w:t>a done</w:t>
+      </w:r>
+      <w:r>
+        <w:t xml:space="preserve"> work </w:t>
+      </w:r>
+      <w:r>
+        <w:t>into the cloud.</w:t>
+      </w:r>
+    </w:p>
+    <w:p>
+      <w:pPr>
+        <w:pStyle w:val="Leipteksti1"/>
+        <w:rPr>
+          <w:b/>
+        </w:rPr>
+      </w:pPr>
+    </w:p>
+    <w:p>
+      <w:pPr>
+        <w:pStyle w:val="Leipteksti1"/>
+      </w:pPr>
+      <w:r>
+        <w:rPr>
+          <w:b/>
         </w:rPr>
         <w:lastRenderedPageBreak/>
         <w:t>How to survive:</w:t>
       </w:r>
       <w:r>
         <w:rPr>
-          <w:szCs w:val="24"/>
-          <w:lang w:val="en-GB" w:eastAsia="en-GB"/>
-        </w:rPr>
-        <w:t xml:space="preserve"> back-ups, and a replacement disk or whole computer. </w:t>
-      </w:r>
-    </w:p>
-    <w:p>
-      <w:pPr>
-        <w:pStyle w:val="Leipteksti1"/>
-        <w:rPr>
-          <w:szCs w:val="24"/>
+          <w:b/>
+        </w:rPr>
+        <w:t xml:space="preserve"> </w:t>
+      </w:r>
+      <w:r>
+        <w:t>Use school HW.</w:t>
+      </w:r>
+    </w:p>
+    <w:p>
+      <w:pPr>
+        <w:pStyle w:val="Leipteksti1"/>
+        <w:rPr>
           <w:lang w:val="en-GB"/>
         </w:rPr>
       </w:pPr>
     </w:p>
     <w:p>
       <w:pPr>
-        <w:pStyle w:val="Nadpis2"/>
+        <w:pStyle w:val="Nadpis3"/>
+        <w:ind w:left="1418" w:hanging="1418"/>
+      </w:pPr>
+      <w:r>
+        <w:t>Risk</w:t>
+      </w:r>
+      <w:r>
+        <w:t xml:space="preserve"> E2</w:t>
+      </w:r>
+      <w:r>
+        <w:t xml:space="preserve"> – Internet failure</w:t>
+      </w:r>
+      <w:r>
+        <w:t xml:space="preserve"> </w:t>
+      </w:r>
+    </w:p>
+    <w:p>
+      <w:pPr>
+        <w:pStyle w:val="Leipteksti1"/>
+      </w:pPr>
+      <w:r>
+        <w:rPr>
+          <w:b/>
+        </w:rPr>
+        <w:t>Root cause:</w:t>
+      </w:r>
+      <w:r>
+        <w:rPr>
+          <w:b/>
+        </w:rPr>
+        <w:t xml:space="preserve"> </w:t>
+      </w:r>
+      <w:r>
+        <w:t xml:space="preserve">It is not possible to connect to the </w:t>
+      </w:r>
+      <w:r>
+        <w:t>Internet either in school</w:t>
+      </w:r>
+      <w:r>
+        <w:t xml:space="preserve">, or </w:t>
+      </w:r>
+      <w:r>
+        <w:t>in our dormitory.</w:t>
+      </w:r>
+    </w:p>
+    <w:p>
+      <w:pPr>
+        <w:pStyle w:val="Leipteksti1"/>
+      </w:pPr>
+    </w:p>
+    <w:p>
+      <w:pPr>
+        <w:pStyle w:val="Leipteksti1"/>
+      </w:pPr>
+      <w:r>
+        <w:rPr>
+          <w:b/>
+        </w:rPr>
+        <w:t>Seriousness:</w:t>
+      </w:r>
+      <w:r>
+        <w:rPr>
+          <w:b/>
+        </w:rPr>
+        <w:t xml:space="preserve"> </w:t>
+      </w:r>
+      <w:r>
+        <w:t>This has very low possibility, but high impact.</w:t>
+      </w:r>
+    </w:p>
+    <w:p>
+      <w:pPr>
+        <w:pStyle w:val="Leipteksti1"/>
+      </w:pPr>
+    </w:p>
+    <w:p>
+      <w:pPr>
+        <w:pStyle w:val="Leipteksti1"/>
+      </w:pPr>
+      <w:r>
+        <w:rPr>
+          <w:b/>
+        </w:rPr>
+        <w:t>How to avoid:</w:t>
+      </w:r>
+      <w:r>
+        <w:rPr>
+          <w:b/>
+        </w:rPr>
+        <w:t xml:space="preserve"> </w:t>
+      </w:r>
+      <w:r>
+        <w:t>Have a prepaid mobile internet</w:t>
+      </w:r>
+      <w:r>
+        <w:t>.</w:t>
+      </w:r>
+    </w:p>
+    <w:p>
+      <w:pPr>
+        <w:pStyle w:val="Leipteksti1"/>
+        <w:rPr>
+          <w:b/>
+        </w:rPr>
+      </w:pPr>
+    </w:p>
+    <w:p>
+      <w:pPr>
+        <w:pStyle w:val="Leipteksti1"/>
+      </w:pPr>
+      <w:r>
+        <w:rPr>
+          <w:b/>
+        </w:rPr>
+        <w:t>How to prevent:</w:t>
+      </w:r>
+      <w:r>
+        <w:rPr>
+          <w:b/>
+        </w:rPr>
+        <w:t xml:space="preserve"> </w:t>
+      </w:r>
+      <w:r>
+        <w:t>Call Internet service provider</w:t>
+      </w:r>
+      <w:r>
+        <w:t>.</w:t>
+      </w:r>
+    </w:p>
+    <w:p>
+      <w:pPr>
+        <w:pStyle w:val="Leipteksti1"/>
+      </w:pPr>
+    </w:p>
+    <w:p>
+      <w:pPr>
+        <w:pStyle w:val="Leipteksti1"/>
+      </w:pPr>
+      <w:r>
+        <w:rPr>
+          <w:b/>
+        </w:rPr>
+        <w:t>How to survive:</w:t>
+      </w:r>
+      <w:r>
+        <w:rPr>
+          <w:b/>
+        </w:rPr>
+        <w:t xml:space="preserve"> </w:t>
+      </w:r>
+      <w:r>
+        <w:t>Everyone has</w:t>
+      </w:r>
+      <w:r>
+        <w:t xml:space="preserve"> prepaid mobile internet and saved work also in the computer, not just cloud.</w:t>
+      </w:r>
+    </w:p>
+    <w:p>
+      <w:pPr>
+        <w:pStyle w:val="Leipteksti1"/>
         <w:rPr>
           <w:lang w:val="en-GB"/>
         </w:rPr>
       </w:pPr>
-      <w:r>
+    </w:p>
+    <w:p>
+      <w:pPr>
+        <w:pStyle w:val="Nadpis3"/>
+        <w:ind w:left="1418" w:hanging="1418"/>
+      </w:pPr>
+      <w:r>
+        <w:t>Risk</w:t>
+      </w:r>
+      <w:r>
+        <w:t xml:space="preserve"> </w:t>
+      </w:r>
+      <w:r>
+        <w:t>E3 – Change of SW environment</w:t>
+      </w:r>
+      <w:r>
+        <w:t xml:space="preserve"> </w:t>
+      </w:r>
+    </w:p>
+    <w:p>
+      <w:pPr>
+        <w:pStyle w:val="Leipteksti1"/>
+        <w:rPr>
+          <w:b/>
+        </w:rPr>
+      </w:pPr>
+      <w:r>
+        <w:rPr>
+          <w:b/>
+        </w:rPr>
+        <w:t>Root cause:</w:t>
+      </w:r>
+      <w:r>
+        <w:rPr>
+          <w:b/>
+        </w:rPr>
+        <w:t xml:space="preserve"> </w:t>
+      </w:r>
+    </w:p>
+    <w:p>
+      <w:pPr>
+        <w:pStyle w:val="Leipteksti1"/>
+        <w:rPr>
+          <w:b/>
+        </w:rPr>
+      </w:pPr>
+      <w:r>
+        <w:rPr>
+          <w:b/>
+        </w:rPr>
+        <w:t>Seriousness:</w:t>
+      </w:r>
+    </w:p>
+    <w:p>
+      <w:pPr>
+        <w:pStyle w:val="Leipteksti1"/>
+        <w:rPr>
+          <w:b/>
+        </w:rPr>
+      </w:pPr>
+      <w:r>
+        <w:rPr>
+          <w:b/>
+        </w:rPr>
+        <w:t>How to avoid:</w:t>
+      </w:r>
+    </w:p>
+    <w:p>
+      <w:pPr>
+        <w:pStyle w:val="Leipteksti1"/>
+        <w:rPr>
+          <w:b/>
+        </w:rPr>
+      </w:pPr>
+      <w:r>
+        <w:rPr>
+          <w:b/>
+        </w:rPr>
+        <w:t>How to prevent:</w:t>
+      </w:r>
+    </w:p>
+    <w:p>
+      <w:pPr>
+        <w:pStyle w:val="Leipteksti1"/>
+        <w:rPr>
+          <w:b/>
+        </w:rPr>
+      </w:pPr>
+      <w:r>
+        <w:rPr>
+          <w:b/>
+        </w:rPr>
+        <w:t>How to survive:</w:t>
+      </w:r>
+    </w:p>
+    <w:p>
+      <w:pPr>
+        <w:pStyle w:val="Leipteksti1"/>
         <w:rPr>
           <w:lang w:val="en-GB"/>
         </w:rPr>
-        <w:tab/>
-        <w:t>Customer risks</w:t>
-      </w:r>
-    </w:p>
-    <w:p>
-      <w:pPr>
-        <w:pStyle w:val="Nadpis2"/>
+      </w:pPr>
+    </w:p>
+    <w:p>
+      <w:pPr>
+        <w:pStyle w:val="Nadpis3"/>
+        <w:ind w:left="1418" w:hanging="1418"/>
+      </w:pPr>
+      <w:r>
+        <w:t>Risk</w:t>
+      </w:r>
+      <w:r>
+        <w:t xml:space="preserve"> </w:t>
+      </w:r>
+      <w:r>
+        <w:t>E4 – AgileFant unavailability</w:t>
+      </w:r>
+      <w:r>
+        <w:t xml:space="preserve"> </w:t>
+      </w:r>
+    </w:p>
+    <w:p>
+      <w:pPr>
+        <w:pStyle w:val="Leipteksti1"/>
+        <w:rPr>
+          <w:b/>
+        </w:rPr>
+      </w:pPr>
+      <w:r>
+        <w:rPr>
+          <w:b/>
+        </w:rPr>
+        <w:t>Root cause:</w:t>
+      </w:r>
+    </w:p>
+    <w:p>
+      <w:pPr>
+        <w:pStyle w:val="Leipteksti1"/>
+        <w:rPr>
+          <w:b/>
+        </w:rPr>
+      </w:pPr>
+      <w:r>
+        <w:rPr>
+          <w:b/>
+        </w:rPr>
+        <w:t>Seriousness:</w:t>
+      </w:r>
+    </w:p>
+    <w:p>
+      <w:pPr>
+        <w:pStyle w:val="Leipteksti1"/>
+        <w:rPr>
+          <w:b/>
+        </w:rPr>
+      </w:pPr>
+      <w:r>
+        <w:rPr>
+          <w:b/>
+        </w:rPr>
+        <w:t>How to avoid:</w:t>
+      </w:r>
+    </w:p>
+    <w:p>
+      <w:pPr>
+        <w:pStyle w:val="Leipteksti1"/>
+        <w:rPr>
+          <w:b/>
+        </w:rPr>
+      </w:pPr>
+      <w:r>
+        <w:rPr>
+          <w:b/>
+        </w:rPr>
+        <w:t>How to prevent:</w:t>
+      </w:r>
+    </w:p>
+    <w:p>
+      <w:pPr>
+        <w:pStyle w:val="Leipteksti1"/>
+        <w:rPr>
+          <w:b/>
+        </w:rPr>
+      </w:pPr>
+      <w:r>
+        <w:rPr>
+          <w:b/>
+        </w:rPr>
+        <w:t>How to survive:</w:t>
+      </w:r>
+    </w:p>
+    <w:p>
+      <w:pPr>
+        <w:pStyle w:val="Leipteksti1"/>
         <w:rPr>
           <w:lang w:val="en-GB"/>
         </w:rPr>
       </w:pPr>
-      <w:r>
+    </w:p>
+    <w:p>
+      <w:pPr>
+        <w:pStyle w:val="Nadpis3"/>
+        <w:ind w:left="1418" w:hanging="1418"/>
+      </w:pPr>
+      <w:r>
+        <w:t>Risk</w:t>
+      </w:r>
+      <w:r>
+        <w:t xml:space="preserve"> </w:t>
+      </w:r>
+      <w:r>
+        <w:t>E5 – GitLab unavailibility</w:t>
+      </w:r>
+      <w:r>
+        <w:t xml:space="preserve"> </w:t>
+      </w:r>
+    </w:p>
+    <w:p>
+      <w:pPr>
+        <w:pStyle w:val="Leipteksti1"/>
+        <w:rPr>
+          <w:b/>
+        </w:rPr>
+      </w:pPr>
+      <w:r>
+        <w:rPr>
+          <w:b/>
+        </w:rPr>
+        <w:t>Root cause:</w:t>
+      </w:r>
+    </w:p>
+    <w:p>
+      <w:pPr>
+        <w:pStyle w:val="Leipteksti1"/>
+        <w:rPr>
+          <w:b/>
+        </w:rPr>
+      </w:pPr>
+      <w:r>
+        <w:rPr>
+          <w:b/>
+        </w:rPr>
+        <w:t>Seriousness:</w:t>
+      </w:r>
+    </w:p>
+    <w:p>
+      <w:pPr>
+        <w:pStyle w:val="Leipteksti1"/>
+        <w:rPr>
+          <w:b/>
+        </w:rPr>
+      </w:pPr>
+      <w:r>
+        <w:rPr>
+          <w:b/>
+        </w:rPr>
+        <w:t>How to avoid:</w:t>
+      </w:r>
+    </w:p>
+    <w:p>
+      <w:pPr>
+        <w:pStyle w:val="Leipteksti1"/>
+        <w:rPr>
+          <w:b/>
+        </w:rPr>
+      </w:pPr>
+      <w:r>
+        <w:rPr>
+          <w:b/>
+        </w:rPr>
+        <w:t>How to prevent:</w:t>
+      </w:r>
+    </w:p>
+    <w:p>
+      <w:pPr>
+        <w:pStyle w:val="Leipteksti1"/>
+        <w:rPr>
+          <w:b/>
+        </w:rPr>
+      </w:pPr>
+      <w:r>
+        <w:rPr>
+          <w:b/>
+        </w:rPr>
+        <w:t>How to survive:</w:t>
+      </w:r>
+    </w:p>
+    <w:p>
+      <w:pPr>
+        <w:pStyle w:val="Leipteksti1"/>
         <w:rPr>
           <w:lang w:val="en-GB"/>
         </w:rPr>
-        <w:tab/>
-        <w:t>Environment risks</w:t>
-      </w:r>
+      </w:pPr>
     </w:p>
     <w:p>
       <w:pPr>
@@ -10290,6 +11525,354 @@
         </w:rPr>
         <w:tab/>
         <w:t>Project management risks</w:t>
+      </w:r>
+    </w:p>
+    <w:p>
+      <w:pPr>
+        <w:pStyle w:val="Nadpis3"/>
+        <w:ind w:left="1418" w:hanging="1418"/>
+      </w:pPr>
+      <w:r>
+        <w:t>Risk</w:t>
+      </w:r>
+      <w:r>
+        <w:t xml:space="preserve"> P</w:t>
+      </w:r>
+      <w:r>
+        <w:t>M</w:t>
+      </w:r>
+      <w:r>
+        <w:t xml:space="preserve">1 </w:t>
+      </w:r>
+      <w:r>
+        <w:t>–</w:t>
+      </w:r>
+      <w:r>
+        <w:t xml:space="preserve"> </w:t>
+      </w:r>
+      <w:r>
+        <w:t>Forgetting things</w:t>
+      </w:r>
+    </w:p>
+    <w:p>
+      <w:pPr>
+        <w:pStyle w:val="Leipteksti1"/>
+      </w:pPr>
+      <w:r>
+        <w:rPr>
+          <w:b/>
+        </w:rPr>
+        <w:t>Root cause:</w:t>
+      </w:r>
+      <w:r>
+        <w:rPr>
+          <w:b/>
+        </w:rPr>
+        <w:t xml:space="preserve"> </w:t>
+      </w:r>
+      <w:r>
+        <w:t>We could overlook something within planning project.</w:t>
+      </w:r>
+    </w:p>
+    <w:p>
+      <w:pPr>
+        <w:pStyle w:val="Leipteksti1"/>
+      </w:pPr>
+    </w:p>
+    <w:p>
+      <w:pPr>
+        <w:pStyle w:val="Leipteksti1"/>
+      </w:pPr>
+      <w:r>
+        <w:rPr>
+          <w:b/>
+        </w:rPr>
+        <w:t>Seriousness:</w:t>
+      </w:r>
+      <w:r>
+        <w:rPr>
+          <w:b/>
+        </w:rPr>
+        <w:t xml:space="preserve"> </w:t>
+      </w:r>
+      <w:r>
+        <w:t>This risk has medium pro</w:t>
+      </w:r>
+      <w:r>
+        <w:t>bability and medium impact.</w:t>
+      </w:r>
+    </w:p>
+    <w:p>
+      <w:pPr>
+        <w:pStyle w:val="Leipteksti1"/>
+        <w:rPr>
+          <w:b/>
+        </w:rPr>
+      </w:pPr>
+    </w:p>
+    <w:p>
+      <w:pPr>
+        <w:pStyle w:val="Leipteksti1"/>
+      </w:pPr>
+      <w:r>
+        <w:rPr>
+          <w:b/>
+        </w:rPr>
+        <w:lastRenderedPageBreak/>
+        <w:t>How to avoid:</w:t>
+      </w:r>
+      <w:r>
+        <w:rPr>
+          <w:b/>
+        </w:rPr>
+        <w:t xml:space="preserve"> </w:t>
+      </w:r>
+      <w:r>
+        <w:t>We can avoid it by careful planning of the project and all team should have participated.</w:t>
+      </w:r>
+    </w:p>
+    <w:p>
+      <w:pPr>
+        <w:pStyle w:val="Leipteksti1"/>
+      </w:pPr>
+    </w:p>
+    <w:p>
+      <w:pPr>
+        <w:pStyle w:val="Leipteksti1"/>
+      </w:pPr>
+      <w:r>
+        <w:rPr>
+          <w:b/>
+        </w:rPr>
+        <w:t>How to prevent:</w:t>
+      </w:r>
+      <w:r>
+        <w:rPr>
+          <w:b/>
+        </w:rPr>
+        <w:t xml:space="preserve"> </w:t>
+      </w:r>
+      <w:r>
+        <w:t>Consult the project process with a teacher</w:t>
+      </w:r>
+      <w:r>
+        <w:t xml:space="preserve"> after planning process.</w:t>
+      </w:r>
+    </w:p>
+    <w:p>
+      <w:pPr>
+        <w:pStyle w:val="Leipteksti1"/>
+      </w:pPr>
+    </w:p>
+    <w:p>
+      <w:pPr>
+        <w:pStyle w:val="Leipteksti1"/>
+      </w:pPr>
+      <w:r>
+        <w:rPr>
+          <w:b/>
+        </w:rPr>
+        <w:t>How to survive:</w:t>
+      </w:r>
+      <w:r>
+        <w:rPr>
+          <w:b/>
+        </w:rPr>
+        <w:t xml:space="preserve"> </w:t>
+      </w:r>
+      <w:r>
+        <w:t>Divide the project into small tasks</w:t>
+      </w:r>
+      <w:r>
+        <w:t>, that will be easy to add something.</w:t>
+      </w:r>
+      <w:bookmarkStart w:id="12" w:name="_GoBack"/>
+      <w:bookmarkEnd w:id="12"/>
+    </w:p>
+    <w:p>
+      <w:pPr>
+        <w:pStyle w:val="Leipteksti1"/>
+        <w:rPr>
+          <w:lang w:val="en-GB"/>
+        </w:rPr>
+      </w:pPr>
+    </w:p>
+    <w:p>
+      <w:pPr>
+        <w:pStyle w:val="Nadpis3"/>
+        <w:ind w:left="1418" w:hanging="1418"/>
+      </w:pPr>
+      <w:r>
+        <w:t>Risk</w:t>
+      </w:r>
+      <w:r>
+        <w:t xml:space="preserve"> P</w:t>
+      </w:r>
+      <w:r>
+        <w:t>M2 – Bad communication</w:t>
+      </w:r>
+    </w:p>
+    <w:p>
+      <w:pPr>
+        <w:pStyle w:val="Leipteksti1"/>
+        <w:rPr>
+          <w:b/>
+        </w:rPr>
+      </w:pPr>
+      <w:r>
+        <w:rPr>
+          <w:b/>
+        </w:rPr>
+        <w:t>Root cause:</w:t>
+      </w:r>
+    </w:p>
+    <w:p>
+      <w:pPr>
+        <w:pStyle w:val="Leipteksti1"/>
+        <w:rPr>
+          <w:b/>
+        </w:rPr>
+      </w:pPr>
+      <w:r>
+        <w:rPr>
+          <w:b/>
+        </w:rPr>
+        <w:t>Seriousness:</w:t>
+      </w:r>
+    </w:p>
+    <w:p>
+      <w:pPr>
+        <w:pStyle w:val="Leipteksti1"/>
+        <w:rPr>
+          <w:b/>
+        </w:rPr>
+      </w:pPr>
+      <w:r>
+        <w:rPr>
+          <w:b/>
+        </w:rPr>
+        <w:t>How to avoid:</w:t>
+      </w:r>
+    </w:p>
+    <w:p>
+      <w:pPr>
+        <w:pStyle w:val="Leipteksti1"/>
+        <w:rPr>
+          <w:b/>
+        </w:rPr>
+      </w:pPr>
+      <w:r>
+        <w:rPr>
+          <w:b/>
+        </w:rPr>
+        <w:t>How to prevent:</w:t>
+      </w:r>
+    </w:p>
+    <w:p>
+      <w:pPr>
+        <w:pStyle w:val="Leipteksti1"/>
+        <w:rPr>
+          <w:b/>
+        </w:rPr>
+      </w:pPr>
+      <w:r>
+        <w:rPr>
+          <w:b/>
+        </w:rPr>
+        <w:t>How to survive:</w:t>
+      </w:r>
+    </w:p>
+    <w:p>
+      <w:pPr>
+        <w:pStyle w:val="Leipteksti1"/>
+        <w:rPr>
+          <w:lang w:val="en-GB"/>
+        </w:rPr>
+      </w:pPr>
+    </w:p>
+    <w:p>
+      <w:pPr>
+        <w:pStyle w:val="Nadpis3"/>
+        <w:ind w:left="1418" w:hanging="1418"/>
+      </w:pPr>
+      <w:r>
+        <w:t>Risk</w:t>
+      </w:r>
+      <w:r>
+        <w:t xml:space="preserve"> P</w:t>
+      </w:r>
+      <w:r>
+        <w:t>M3 – Bad scheduling</w:t>
+      </w:r>
+    </w:p>
+    <w:p>
+      <w:pPr>
+        <w:pStyle w:val="Leipteksti1"/>
+        <w:rPr>
+          <w:b/>
+        </w:rPr>
+      </w:pPr>
+      <w:r>
+        <w:rPr>
+          <w:b/>
+        </w:rPr>
+        <w:t>Root cause:</w:t>
+      </w:r>
+    </w:p>
+    <w:p>
+      <w:pPr>
+        <w:pStyle w:val="Leipteksti1"/>
+        <w:rPr>
+          <w:b/>
+        </w:rPr>
+      </w:pPr>
+      <w:r>
+        <w:rPr>
+          <w:b/>
+        </w:rPr>
+        <w:t>Seriousness:</w:t>
+      </w:r>
+    </w:p>
+    <w:p>
+      <w:pPr>
+        <w:pStyle w:val="Leipteksti1"/>
+        <w:rPr>
+          <w:b/>
+        </w:rPr>
+      </w:pPr>
+      <w:r>
+        <w:rPr>
+          <w:b/>
+        </w:rPr>
+        <w:t>How to avoid:</w:t>
+      </w:r>
+    </w:p>
+    <w:p>
+      <w:pPr>
+        <w:pStyle w:val="Leipteksti1"/>
+        <w:rPr>
+          <w:b/>
+        </w:rPr>
+      </w:pPr>
+      <w:r>
+        <w:rPr>
+          <w:b/>
+        </w:rPr>
+        <w:t>How to prevent:</w:t>
+      </w:r>
+    </w:p>
+    <w:p>
+      <w:pPr>
+        <w:pStyle w:val="Leipteksti1"/>
+        <w:rPr>
+          <w:b/>
+        </w:rPr>
+      </w:pPr>
+      <w:r>
+        <w:rPr>
+          <w:b/>
+        </w:rPr>
+        <w:t>How to survive:</w:t>
       </w:r>
     </w:p>
     <w:sectPr>
@@ -10352,7 +11935,7 @@
       <w:rPr>
         <w:noProof/>
       </w:rPr>
-      <w:t>02.02.2018 14:45</w:t>
+      <w:t>02.02.2018 19:25</w:t>
     </w:r>
     <w:r>
       <w:fldChar w:fldCharType="end"/>
@@ -10376,7 +11959,7 @@
       <w:rPr>
         <w:noProof/>
       </w:rPr>
-      <w:t>11</w:t>
+      <w:t>13</w:t>
     </w:r>
     <w:r>
       <w:fldChar w:fldCharType="end"/>
@@ -10389,7 +11972,7 @@
         <w:rPr>
           <w:noProof/>
         </w:rPr>
-        <w:t>11</w:t>
+        <w:t>14</w:t>
       </w:r>
     </w:fldSimple>
   </w:p>
@@ -13664,7 +15247,7 @@
 </file>
 
 <file path=customXml/itemProps1.xml><?xml version="1.0" encoding="utf-8"?>
-<ds:datastoreItem xmlns:ds="http://schemas.openxmlformats.org/officeDocument/2006/customXml" ds:itemID="{9D9D18A3-0000-484F-85B8-61F95D855F11}">
+<ds:datastoreItem xmlns:ds="http://schemas.openxmlformats.org/officeDocument/2006/customXml" ds:itemID="{3254CF60-6E63-42EE-8158-5B252001F1EF}">
   <ds:schemaRefs>
     <ds:schemaRef ds:uri="http://schemas.openxmlformats.org/officeDocument/2006/bibliography"/>
   </ds:schemaRefs>

</xml_diff>

<commit_message>
Filled missing risk descriptions
</commit_message>
<xml_diff>
--- a/doc/G10_project_plan.docx
+++ b/doc/G10_project_plan.docx
@@ -496,10 +496,18 @@
               <w:t xml:space="preserve">: </w:t>
             </w:r>
             <w:r>
-              <w:t xml:space="preserve">Anna Vaňková, </w:t>
+              <w:t xml:space="preserve">Anna </w:t>
             </w:r>
             <w:proofErr w:type="spellStart"/>
             <w:r>
+              <w:t>Vaňková</w:t>
+            </w:r>
+            <w:proofErr w:type="spellEnd"/>
+            <w:r>
+              <w:t xml:space="preserve">, </w:t>
+            </w:r>
+            <w:proofErr w:type="spellStart"/>
+            <w:r>
               <w:t>Miloš</w:t>
             </w:r>
             <w:proofErr w:type="spellEnd"/>
@@ -512,15 +520,7 @@
             </w:r>
             <w:proofErr w:type="spellEnd"/>
             <w:r>
-              <w:t xml:space="preserve">, </w:t>
-            </w:r>
-            <w:proofErr w:type="spellStart"/>
-            <w:r>
-              <w:t>Nejc</w:t>
-            </w:r>
-            <w:proofErr w:type="spellEnd"/>
-            <w:r>
-              <w:t xml:space="preserve"> </w:t>
+              <w:t xml:space="preserve">, Nejc </w:t>
             </w:r>
             <w:proofErr w:type="spellStart"/>
             <w:r>
@@ -736,7 +736,7 @@
                 <w:noProof/>
                 <w:lang w:val="fi-FI"/>
               </w:rPr>
-              <w:t>03.02.2018 17:44</w:t>
+              <w:t>03.02.2018 20:03</w:t>
             </w:r>
             <w:r>
               <w:rPr>
@@ -1938,7 +1938,7 @@
     </w:p>
     <w:p>
       <w:pPr>
-        <w:pStyle w:val="Obsah1"/>
+        <w:pStyle w:val="TOC1"/>
         <w:tabs>
           <w:tab w:val="left" w:pos="480"/>
         </w:tabs>
@@ -2012,7 +2012,7 @@
     </w:p>
     <w:p>
       <w:pPr>
-        <w:pStyle w:val="Obsah2"/>
+        <w:pStyle w:val="TOC2"/>
         <w:tabs>
           <w:tab w:val="left" w:pos="720"/>
         </w:tabs>
@@ -2075,7 +2075,7 @@
     </w:p>
     <w:p>
       <w:pPr>
-        <w:pStyle w:val="Obsah2"/>
+        <w:pStyle w:val="TOC2"/>
         <w:tabs>
           <w:tab w:val="left" w:pos="720"/>
         </w:tabs>
@@ -2138,7 +2138,7 @@
     </w:p>
     <w:p>
       <w:pPr>
-        <w:pStyle w:val="Obsah2"/>
+        <w:pStyle w:val="TOC2"/>
         <w:tabs>
           <w:tab w:val="left" w:pos="720"/>
         </w:tabs>
@@ -2201,7 +2201,7 @@
     </w:p>
     <w:p>
       <w:pPr>
-        <w:pStyle w:val="Obsah2"/>
+        <w:pStyle w:val="TOC2"/>
         <w:tabs>
           <w:tab w:val="left" w:pos="720"/>
         </w:tabs>
@@ -2264,7 +2264,7 @@
     </w:p>
     <w:p>
       <w:pPr>
-        <w:pStyle w:val="Obsah3"/>
+        <w:pStyle w:val="TOC3"/>
         <w:tabs>
           <w:tab w:val="left" w:pos="1200"/>
         </w:tabs>
@@ -2327,7 +2327,7 @@
     </w:p>
     <w:p>
       <w:pPr>
-        <w:pStyle w:val="Obsah1"/>
+        <w:pStyle w:val="TOC1"/>
         <w:tabs>
           <w:tab w:val="left" w:pos="480"/>
         </w:tabs>
@@ -2392,7 +2392,7 @@
     </w:p>
     <w:p>
       <w:pPr>
-        <w:pStyle w:val="Obsah2"/>
+        <w:pStyle w:val="TOC2"/>
         <w:tabs>
           <w:tab w:val="left" w:pos="720"/>
         </w:tabs>
@@ -2455,7 +2455,7 @@
     </w:p>
     <w:p>
       <w:pPr>
-        <w:pStyle w:val="Obsah3"/>
+        <w:pStyle w:val="TOC3"/>
         <w:tabs>
           <w:tab w:val="left" w:pos="1200"/>
         </w:tabs>
@@ -2518,7 +2518,7 @@
     </w:p>
     <w:p>
       <w:pPr>
-        <w:pStyle w:val="Obsah2"/>
+        <w:pStyle w:val="TOC2"/>
         <w:tabs>
           <w:tab w:val="left" w:pos="720"/>
         </w:tabs>
@@ -2581,7 +2581,7 @@
     </w:p>
     <w:p>
       <w:pPr>
-        <w:pStyle w:val="Obsah1"/>
+        <w:pStyle w:val="TOC1"/>
         <w:tabs>
           <w:tab w:val="left" w:pos="480"/>
         </w:tabs>
@@ -2646,7 +2646,7 @@
     </w:p>
     <w:p>
       <w:pPr>
-        <w:pStyle w:val="Obsah2"/>
+        <w:pStyle w:val="TOC2"/>
         <w:tabs>
           <w:tab w:val="left" w:pos="720"/>
         </w:tabs>
@@ -2717,7 +2717,7 @@
     </w:p>
     <w:p>
       <w:pPr>
-        <w:pStyle w:val="Obsah3"/>
+        <w:pStyle w:val="TOC3"/>
         <w:tabs>
           <w:tab w:val="left" w:pos="1200"/>
         </w:tabs>
@@ -2780,7 +2780,7 @@
     </w:p>
     <w:p>
       <w:pPr>
-        <w:pStyle w:val="Obsah2"/>
+        <w:pStyle w:val="TOC2"/>
         <w:tabs>
           <w:tab w:val="left" w:pos="720"/>
         </w:tabs>
@@ -2843,7 +2843,7 @@
     </w:p>
     <w:p>
       <w:pPr>
-        <w:pStyle w:val="Obsah3"/>
+        <w:pStyle w:val="TOC3"/>
         <w:tabs>
           <w:tab w:val="left" w:pos="1200"/>
         </w:tabs>
@@ -2932,7 +2932,7 @@
     </w:p>
     <w:p>
       <w:pPr>
-        <w:pStyle w:val="Nadpis1"/>
+        <w:pStyle w:val="Heading1"/>
       </w:pPr>
       <w:r>
         <w:lastRenderedPageBreak/>
@@ -2996,7 +2996,7 @@
     </w:p>
     <w:p>
       <w:pPr>
-        <w:pStyle w:val="Nadpis1"/>
+        <w:pStyle w:val="Heading1"/>
       </w:pPr>
       <w:r>
         <w:tab/>
@@ -3012,7 +3012,7 @@
     </w:p>
     <w:p>
       <w:pPr>
-        <w:pStyle w:val="Nadpis2"/>
+        <w:pStyle w:val="Heading2"/>
         <w:ind w:left="1418" w:hanging="1418"/>
       </w:pPr>
       <w:bookmarkStart w:id="1" w:name="_Toc410136835"/>
@@ -3029,7 +3029,7 @@
     </w:p>
     <w:p>
       <w:pPr>
-        <w:pStyle w:val="Nadpis3"/>
+        <w:pStyle w:val="Heading3"/>
       </w:pPr>
       <w:r>
         <w:tab/>
@@ -3098,7 +3098,7 @@
       <w:hyperlink r:id="rId8" w:history="1">
         <w:r>
           <w:rPr>
-            <w:rStyle w:val="Hypertextovodkaz"/>
+            <w:rStyle w:val="Hyperlink"/>
             <w:lang w:val="fi-FI"/>
           </w:rPr>
           <w:t>anna.vankova@student.tut.fi</w:t>
@@ -3422,7 +3422,7 @@
     </w:p>
     <w:p>
       <w:pPr>
-        <w:pStyle w:val="Nadpis3"/>
+        <w:pStyle w:val="Heading3"/>
       </w:pPr>
       <w:r>
         <w:tab/>
@@ -3500,7 +3500,7 @@
       <w:hyperlink r:id="rId9" w:history="1">
         <w:r>
           <w:rPr>
-            <w:rStyle w:val="Hypertextovodkaz"/>
+            <w:rStyle w:val="Hyperlink"/>
             <w:lang w:val="fi-FI"/>
           </w:rPr>
           <w:t>milos.svana@student.tut.fi</w:t>
@@ -3605,7 +3605,7 @@
       <w:hyperlink r:id="rId10">
         <w:r>
           <w:rPr>
-            <w:rStyle w:val="Hypertextovodkaz"/>
+            <w:rStyle w:val="Hyperlink"/>
             <w:lang w:val="fi-FI"/>
           </w:rPr>
           <w:t>https://goo.gl/zsAZLJ</w:t>
@@ -3948,7 +3948,7 @@
     </w:p>
     <w:p>
       <w:pPr>
-        <w:pStyle w:val="Nadpis3"/>
+        <w:pStyle w:val="Heading3"/>
       </w:pPr>
       <w:r>
         <w:tab/>
@@ -4035,7 +4035,7 @@
       <w:hyperlink r:id="rId11" w:history="1">
         <w:r>
           <w:rPr>
-            <w:rStyle w:val="Hypertextovodkaz"/>
+            <w:rStyle w:val="Hyperlink"/>
             <w:lang w:val="fi-FI"/>
           </w:rPr>
           <w:t>wladimir.hofmann@student.tut.fi</w:t>
@@ -4262,7 +4262,7 @@
     </w:p>
     <w:p>
       <w:pPr>
-        <w:pStyle w:val="Nadpis3"/>
+        <w:pStyle w:val="Heading3"/>
       </w:pPr>
       <w:r>
         <w:tab/>
@@ -4331,7 +4331,7 @@
       <w:hyperlink r:id="rId12" w:history="1">
         <w:r>
           <w:rPr>
-            <w:rStyle w:val="Hypertextovodkaz"/>
+            <w:rStyle w:val="Hyperlink"/>
             <w:lang w:val="fi-FI"/>
           </w:rPr>
           <w:t>macek@student.tut.fi</w:t>
@@ -4358,7 +4358,7 @@
       <w:hyperlink r:id="rId13" w:history="1">
         <w:r>
           <w:rPr>
-            <w:rStyle w:val="Hypertextovodkaz"/>
+            <w:rStyle w:val="Hyperlink"/>
             <w:lang w:val="fi-FI"/>
           </w:rPr>
           <w:t>macek.nejc@gmail.com</w:t>
@@ -4379,7 +4379,7 @@
       <w:hyperlink r:id="rId14" w:history="1">
         <w:r>
           <w:rPr>
-            <w:rStyle w:val="Hypertextovodkaz"/>
+            <w:rStyle w:val="Hyperlink"/>
             <w:lang w:val="fi-FI"/>
           </w:rPr>
           <w:t>nejc.macek@student.um.si</w:t>
@@ -4418,7 +4418,7 @@
           <w:numId w:val="16"/>
         </w:numPr>
         <w:rPr>
-          <w:rStyle w:val="Hypertextovodkaz"/>
+          <w:rStyle w:val="Hyperlink"/>
           <w:lang w:val="fi-FI"/>
         </w:rPr>
       </w:pPr>
@@ -4449,7 +4449,7 @@
       <w:hyperlink r:id="rId15" w:history="1">
         <w:r>
           <w:rPr>
-            <w:rStyle w:val="Hypertextovodkaz"/>
+            <w:rStyle w:val="Hyperlink"/>
             <w:lang w:val="fi-FI"/>
           </w:rPr>
           <w:t>nejcmacek</w:t>
@@ -4464,7 +4464,7 @@
           <w:numId w:val="16"/>
         </w:numPr>
         <w:rPr>
-          <w:rStyle w:val="Hypertextovodkaz"/>
+          <w:rStyle w:val="Hyperlink"/>
           <w:lang w:val="fi-FI"/>
         </w:rPr>
       </w:pPr>
@@ -4477,7 +4477,7 @@
       <w:hyperlink r:id="rId16" w:history="1">
         <w:r>
           <w:rPr>
-            <w:rStyle w:val="Hypertextovodkaz"/>
+            <w:rStyle w:val="Hyperlink"/>
             <w:lang w:val="fi-FI"/>
           </w:rPr>
           <w:t>Nejc Maček</w:t>
@@ -4504,7 +4504,7 @@
       <w:hyperlink r:id="rId17" w:history="1">
         <w:r>
           <w:rPr>
-            <w:rStyle w:val="Hypertextovodkaz"/>
+            <w:rStyle w:val="Hyperlink"/>
             <w:lang w:val="fi-FI"/>
           </w:rPr>
           <w:t>Nejc Maček</w:t>
@@ -4531,7 +4531,7 @@
       <w:hyperlink r:id="rId18" w:history="1">
         <w:r>
           <w:rPr>
-            <w:rStyle w:val="Hypertextovodkaz"/>
+            <w:rStyle w:val="Hyperlink"/>
             <w:lang w:val="fi-FI"/>
           </w:rPr>
           <w:t>nejo.si</w:t>
@@ -4667,14 +4667,14 @@
       <w:hyperlink r:id="rId19" w:history="1">
         <w:r>
           <w:rPr>
-            <w:rStyle w:val="Hypertextovodkaz"/>
+            <w:rStyle w:val="Hyperlink"/>
             <w:lang w:val="fi-FI"/>
           </w:rPr>
           <w:t xml:space="preserve">OpenScience </w:t>
         </w:r>
         <w:r>
           <w:rPr>
-            <w:rStyle w:val="Hypertextovodkaz"/>
+            <w:rStyle w:val="Hyperlink"/>
             <w:lang w:val="fi-FI"/>
           </w:rPr>
           <w:t>Alternative Frontend</w:t>
@@ -4695,7 +4695,7 @@
       <w:hyperlink r:id="rId20" w:history="1">
         <w:r>
           <w:rPr>
-            <w:rStyle w:val="Hypertextovodkaz"/>
+            <w:rStyle w:val="Hyperlink"/>
             <w:lang w:val="fi-FI"/>
           </w:rPr>
           <w:t>Many personal projects</w:t>
@@ -4850,14 +4850,14 @@
       </w:r>
       <w:r>
         <w:rPr>
-          <w:rStyle w:val="Hypertextovodkaz"/>
+          <w:rStyle w:val="Hyperlink"/>
           <w:lang w:val="fi-FI"/>
         </w:rPr>
         <w:t>nejo.si/skills</w:t>
       </w:r>
       <w:r>
         <w:rPr>
-          <w:rStyle w:val="Hypertextovodkaz"/>
+          <w:rStyle w:val="Hyperlink"/>
           <w:lang w:val="fi-FI"/>
         </w:rPr>
         <w:fldChar w:fldCharType="end"/>
@@ -4949,7 +4949,7 @@
     </w:p>
     <w:p>
       <w:pPr>
-        <w:pStyle w:val="Nadpis3"/>
+        <w:pStyle w:val="Heading3"/>
       </w:pPr>
       <w:r>
         <w:t>Ali Doruk Gezici</w:t>
@@ -5017,7 +5017,7 @@
       <w:hyperlink r:id="rId21" w:history="1">
         <w:r>
           <w:rPr>
-            <w:rStyle w:val="Hypertextovodkaz"/>
+            <w:rStyle w:val="Hyperlink"/>
           </w:rPr>
           <w:t>ali.gezici@student.tut.fi</w:t>
         </w:r>
@@ -5037,7 +5037,7 @@
       <w:hyperlink r:id="rId22" w:history="1">
         <w:r>
           <w:rPr>
-            <w:rStyle w:val="Hypertextovodkaz"/>
+            <w:rStyle w:val="Hyperlink"/>
           </w:rPr>
           <w:t>doruk@gezici.me</w:t>
         </w:r>
@@ -5093,7 +5093,7 @@
           <w:numId w:val="16"/>
         </w:numPr>
         <w:rPr>
-          <w:rStyle w:val="Hypertextovodkaz"/>
+          <w:rStyle w:val="Hyperlink"/>
           <w:lang w:val="fi-FI"/>
         </w:rPr>
       </w:pPr>
@@ -5130,7 +5130,7 @@
           <w:numId w:val="16"/>
         </w:numPr>
         <w:rPr>
-          <w:rStyle w:val="Hypertextovodkaz"/>
+          <w:rStyle w:val="Hyperlink"/>
           <w:lang w:val="fi-FI"/>
         </w:rPr>
       </w:pPr>
@@ -5188,7 +5188,7 @@
       <w:hyperlink r:id="rId23" w:history="1">
         <w:r>
           <w:rPr>
-            <w:rStyle w:val="Hypertextovodkaz"/>
+            <w:rStyle w:val="Hyperlink"/>
           </w:rPr>
           <w:t>dorukgezici.com</w:t>
         </w:r>
@@ -5656,7 +5656,7 @@
     </w:p>
     <w:p>
       <w:pPr>
-        <w:pStyle w:val="Nadpis2"/>
+        <w:pStyle w:val="Heading2"/>
       </w:pPr>
       <w:r>
         <w:tab/>
@@ -5669,7 +5669,7 @@
     </w:p>
     <w:p>
       <w:pPr>
-        <w:pStyle w:val="Nadpis3"/>
+        <w:pStyle w:val="Heading3"/>
       </w:pPr>
       <w:r>
         <w:tab/>
@@ -5706,7 +5706,7 @@
     </w:p>
     <w:p>
       <w:pPr>
-        <w:pStyle w:val="Nadpis4"/>
+        <w:pStyle w:val="Heading4"/>
       </w:pPr>
       <w:r>
         <w:tab/>
@@ -5731,7 +5731,7 @@
     </w:p>
     <w:p>
       <w:pPr>
-        <w:pStyle w:val="Nadpis4"/>
+        <w:pStyle w:val="Heading4"/>
       </w:pPr>
       <w:r>
         <w:tab/>
@@ -5768,7 +5768,7 @@
     </w:p>
     <w:p>
       <w:pPr>
-        <w:pStyle w:val="Nadpis4"/>
+        <w:pStyle w:val="Heading4"/>
       </w:pPr>
       <w:r>
         <w:tab/>
@@ -5805,7 +5805,7 @@
     </w:p>
     <w:p>
       <w:pPr>
-        <w:pStyle w:val="Nadpis4"/>
+        <w:pStyle w:val="Heading4"/>
       </w:pPr>
       <w:r>
         <w:tab/>
@@ -5836,7 +5836,7 @@
     </w:p>
     <w:p>
       <w:pPr>
-        <w:pStyle w:val="Nadpis3"/>
+        <w:pStyle w:val="Heading3"/>
       </w:pPr>
       <w:r>
         <w:tab/>
@@ -5891,7 +5891,7 @@
     </w:p>
     <w:p>
       <w:pPr>
-        <w:pStyle w:val="Nadpis3"/>
+        <w:pStyle w:val="Heading3"/>
       </w:pPr>
       <w:r>
         <w:tab/>
@@ -5913,7 +5913,7 @@
     </w:p>
     <w:p>
       <w:pPr>
-        <w:pStyle w:val="Nadpis4"/>
+        <w:pStyle w:val="Heading4"/>
       </w:pPr>
       <w:r>
         <w:tab/>
@@ -5962,7 +5962,7 @@
     </w:p>
     <w:p>
       <w:pPr>
-        <w:pStyle w:val="Nadpis4"/>
+        <w:pStyle w:val="Heading4"/>
       </w:pPr>
       <w:r>
         <w:lastRenderedPageBreak/>
@@ -6018,7 +6018,7 @@
     </w:p>
     <w:p>
       <w:pPr>
-        <w:pStyle w:val="Nadpis4"/>
+        <w:pStyle w:val="Heading4"/>
       </w:pPr>
       <w:r>
         <w:tab/>
@@ -6052,7 +6052,7 @@
     </w:p>
     <w:p>
       <w:pPr>
-        <w:pStyle w:val="Nadpis4"/>
+        <w:pStyle w:val="Heading4"/>
       </w:pPr>
       <w:r>
         <w:tab/>
@@ -6083,7 +6083,7 @@
     </w:p>
     <w:p>
       <w:pPr>
-        <w:pStyle w:val="Nadpis4"/>
+        <w:pStyle w:val="Heading4"/>
       </w:pPr>
       <w:r>
         <w:tab/>
@@ -6131,7 +6131,7 @@
     </w:p>
     <w:p>
       <w:pPr>
-        <w:pStyle w:val="Nadpis2"/>
+        <w:pStyle w:val="Heading2"/>
         <w:ind w:left="1418" w:hanging="1418"/>
       </w:pPr>
       <w:bookmarkStart w:id="3" w:name="_Toc410136837"/>
@@ -6402,7 +6402,7 @@
             <w:hyperlink r:id="rId24" w:history="1">
               <w:r>
                 <w:rPr>
-                  <w:rStyle w:val="Hypertextovodkaz"/>
+                  <w:rStyle w:val="Hyperlink"/>
                   <w:lang w:val="en-GB"/>
                 </w:rPr>
                 <w:t>office.microsoft.com</w:t>
@@ -6510,7 +6510,7 @@
             <w:hyperlink r:id="rId25" w:history="1">
               <w:r>
                 <w:rPr>
-                  <w:rStyle w:val="Hypertextovodkaz"/>
+                  <w:rStyle w:val="Hyperlink"/>
                 </w:rPr>
                 <w:t>https://www.whatsapp.com/</w:t>
               </w:r>
@@ -6622,7 +6622,7 @@
             <w:hyperlink r:id="rId26" w:history="1">
               <w:r>
                 <w:rPr>
-                  <w:rStyle w:val="Hypertextovodkaz"/>
+                  <w:rStyle w:val="Hyperlink"/>
                 </w:rPr>
                 <w:t>http://www.skype.org</w:t>
               </w:r>
@@ -6733,7 +6733,7 @@
             <w:hyperlink r:id="rId27" w:history="1">
               <w:r>
                 <w:rPr>
-                  <w:rStyle w:val="Hypertextovodkaz"/>
+                  <w:rStyle w:val="Hyperlink"/>
                   <w:lang w:val="fi-FI"/>
                 </w:rPr>
                 <w:t>https://git-scm.com/</w:t>
@@ -6781,7 +6781,7 @@
             <w:hyperlink r:id="rId28" w:history="1">
               <w:r>
                 <w:rPr>
-                  <w:rStyle w:val="Hypertextovodkaz"/>
+                  <w:rStyle w:val="Hyperlink"/>
                   <w:lang w:val="en-GB"/>
                 </w:rPr>
                 <w:t>https://course-gitlab.tut.fi/sweng_2018/g10---</w:t>
@@ -6789,7 +6789,7 @@
               <w:proofErr w:type="spellStart"/>
               <w:r>
                 <w:rPr>
-                  <w:rStyle w:val="Hypertextovodkaz"/>
+                  <w:rStyle w:val="Hyperlink"/>
                   <w:lang w:val="en-GB"/>
                 </w:rPr>
                 <w:t>thegroup</w:t>
@@ -6989,7 +6989,7 @@
             <w:hyperlink r:id="rId29" w:history="1">
               <w:r>
                 <w:rPr>
-                  <w:rStyle w:val="Hypertextovodkaz"/>
+                  <w:rStyle w:val="Hyperlink"/>
                   <w:lang w:val="fi-FI"/>
                 </w:rPr>
                 <w:t>https://app.agilefant.com/login</w:t>
@@ -7103,7 +7103,7 @@
             <w:hyperlink r:id="rId30" w:history="1">
               <w:r>
                 <w:rPr>
-                  <w:rStyle w:val="Hypertextovodkaz"/>
+                  <w:rStyle w:val="Hyperlink"/>
                   <w:lang w:val="fi-FI"/>
                 </w:rPr>
                 <w:t>https://code.visualstudio.com/</w:t>
@@ -7228,7 +7228,7 @@
             <w:hyperlink r:id="rId31" w:history="1">
               <w:r>
                 <w:rPr>
-                  <w:rStyle w:val="Hypertextovodkaz"/>
+                  <w:rStyle w:val="Hyperlink"/>
                   <w:lang w:val="fi-FI"/>
                 </w:rPr>
                 <w:t>https://www.jetbrains.com/idea/</w:t>
@@ -7294,7 +7294,7 @@
     </w:tbl>
     <w:p>
       <w:pPr>
-        <w:pStyle w:val="Nadpis1"/>
+        <w:pStyle w:val="Heading1"/>
       </w:pPr>
       <w:r>
         <w:rPr>
@@ -7346,7 +7346,7 @@
     </w:p>
     <w:p>
       <w:pPr>
-        <w:pStyle w:val="Nadpis2"/>
+        <w:pStyle w:val="Heading2"/>
       </w:pPr>
       <w:r>
         <w:tab/>
@@ -7389,7 +7389,7 @@
     </w:p>
     <w:p>
       <w:pPr>
-        <w:pStyle w:val="Nadpis3"/>
+        <w:pStyle w:val="Heading3"/>
       </w:pPr>
       <w:r>
         <w:t>What went well</w:t>
@@ -7397,7 +7397,7 @@
     </w:p>
     <w:p>
       <w:pPr>
-        <w:pStyle w:val="Nadpis3"/>
+        <w:pStyle w:val="Heading3"/>
       </w:pPr>
       <w:r>
         <w:t>What difficulties you had</w:t>
@@ -7405,7 +7405,7 @@
     </w:p>
     <w:p>
       <w:pPr>
-        <w:pStyle w:val="Nadpis3"/>
+        <w:pStyle w:val="Heading3"/>
       </w:pPr>
       <w:r>
         <w:t>What were the main learn</w:t>
@@ -7419,7 +7419,7 @@
     </w:p>
     <w:p>
       <w:pPr>
-        <w:pStyle w:val="Nadpis3"/>
+        <w:pStyle w:val="Heading3"/>
       </w:pPr>
       <w:r>
         <w:t>What did you decid</w:t>
@@ -7435,7 +7435,7 @@
     </w:p>
     <w:p>
       <w:pPr>
-        <w:pStyle w:val="Nadpis2"/>
+        <w:pStyle w:val="Heading2"/>
       </w:pPr>
       <w:r>
         <w:tab/>
@@ -7454,7 +7454,7 @@
     </w:p>
     <w:p>
       <w:pPr>
-        <w:pStyle w:val="Nadpis3"/>
+        <w:pStyle w:val="Heading3"/>
       </w:pPr>
       <w:r>
         <w:t>What went well</w:t>
@@ -7462,7 +7462,7 @@
     </w:p>
     <w:p>
       <w:pPr>
-        <w:pStyle w:val="Nadpis3"/>
+        <w:pStyle w:val="Heading3"/>
       </w:pPr>
       <w:r>
         <w:t>What difficulties you had</w:t>
@@ -7470,7 +7470,7 @@
     </w:p>
     <w:p>
       <w:pPr>
-        <w:pStyle w:val="Nadpis3"/>
+        <w:pStyle w:val="Heading3"/>
       </w:pPr>
       <w:r>
         <w:t>What were the main learn</w:t>
@@ -7484,7 +7484,7 @@
     </w:p>
     <w:p>
       <w:pPr>
-        <w:pStyle w:val="Nadpis3"/>
+        <w:pStyle w:val="Heading3"/>
       </w:pPr>
       <w:r>
         <w:t>What did you decid</w:t>
@@ -7495,7 +7495,7 @@
     </w:p>
     <w:p>
       <w:pPr>
-        <w:pStyle w:val="Nadpis1"/>
+        <w:pStyle w:val="Heading1"/>
       </w:pPr>
       <w:r>
         <w:t xml:space="preserve"> </w:t>
@@ -9520,7 +9520,7 @@
     </w:tbl>
     <w:p>
       <w:pPr>
-        <w:pStyle w:val="Nadpis2"/>
+        <w:pStyle w:val="Heading2"/>
         <w:numPr>
           <w:ilvl w:val="0"/>
           <w:numId w:val="0"/>
@@ -9533,7 +9533,7 @@
     </w:p>
     <w:p>
       <w:pPr>
-        <w:pStyle w:val="Nadpis2"/>
+        <w:pStyle w:val="Heading2"/>
         <w:ind w:left="1418" w:hanging="1418"/>
         <w:rPr>
           <w:lang w:val="en-GB"/>
@@ -9549,7 +9549,7 @@
     </w:p>
     <w:p>
       <w:pPr>
-        <w:pStyle w:val="Nadpis3"/>
+        <w:pStyle w:val="Heading3"/>
         <w:ind w:left="1418" w:hanging="1418"/>
       </w:pPr>
       <w:bookmarkStart w:id="10" w:name="_Toc410136846"/>
@@ -9753,22 +9753,20 @@
         <w:t xml:space="preserve">We will divide </w:t>
       </w:r>
       <w:r>
-        <w:t xml:space="preserve">a missing person’s work and we will try to keep in touch, also with ill person throw </w:t>
+        <w:t>a missing person’s work and we will try to keep in touch, also with ill person throw S</w:t>
+      </w:r>
+      <w:r>
+        <w:t>k</w:t>
+      </w:r>
+      <w:r>
+        <w:t xml:space="preserve">ype and </w:t>
       </w:r>
       <w:proofErr w:type="spellStart"/>
       <w:r>
-        <w:t>Sype</w:t>
+        <w:t>Whatsapp</w:t>
       </w:r>
       <w:proofErr w:type="spellEnd"/>
       <w:r>
-        <w:t xml:space="preserve"> and </w:t>
-      </w:r>
-      <w:proofErr w:type="spellStart"/>
-      <w:r>
-        <w:t>Whatsapp</w:t>
-      </w:r>
-      <w:proofErr w:type="spellEnd"/>
-      <w:r>
         <w:t>.</w:t>
       </w:r>
     </w:p>
@@ -9782,7 +9780,7 @@
     </w:p>
     <w:p>
       <w:pPr>
-        <w:pStyle w:val="Nadpis3"/>
+        <w:pStyle w:val="Heading3"/>
         <w:ind w:left="1418" w:hanging="1418"/>
       </w:pPr>
       <w:r>
@@ -9948,7 +9946,7 @@
     </w:p>
     <w:p>
       <w:pPr>
-        <w:pStyle w:val="Nadpis3"/>
+        <w:pStyle w:val="Heading3"/>
         <w:ind w:left="1418" w:hanging="1418"/>
       </w:pPr>
       <w:r>
@@ -10095,7 +10093,7 @@
     </w:p>
     <w:p>
       <w:pPr>
-        <w:pStyle w:val="Nadpis2"/>
+        <w:pStyle w:val="Heading2"/>
         <w:ind w:left="1418" w:hanging="1418"/>
       </w:pPr>
       <w:bookmarkStart w:id="11" w:name="_Toc410136847"/>
@@ -10106,7 +10104,7 @@
     </w:p>
     <w:p>
       <w:pPr>
-        <w:pStyle w:val="Nadpis3"/>
+        <w:pStyle w:val="Heading3"/>
         <w:ind w:left="1418" w:hanging="1418"/>
       </w:pPr>
       <w:r>
@@ -10135,6 +10133,34 @@
         </w:rPr>
         <w:t>Root cause:</w:t>
       </w:r>
+      <w:r>
+        <w:rPr>
+          <w:b/>
+        </w:rPr>
+        <w:t xml:space="preserve"> </w:t>
+      </w:r>
+      <w:r>
+        <w:t>I</w:t>
+      </w:r>
+      <w:r>
+        <w:t xml:space="preserve">nstalling </w:t>
+      </w:r>
+      <w:proofErr w:type="spellStart"/>
+      <w:r>
+        <w:t>npm</w:t>
+      </w:r>
+      <w:proofErr w:type="spellEnd"/>
+      <w:r>
+        <w:t xml:space="preserve"> packages causes libraries of different version to be installed on different machines, causing functionality mismatch, resulting in misbehaving or malfunctioning application </w:t>
+      </w:r>
+      <w:proofErr w:type="spellStart"/>
+      <w:r>
+        <w:t>componets</w:t>
+      </w:r>
+      <w:proofErr w:type="spellEnd"/>
+      <w:r>
+        <w:t>.</w:t>
+      </w:r>
     </w:p>
     <w:p>
       <w:pPr>
@@ -10154,6 +10180,23 @@
         </w:rPr>
         <w:t>Seriousness:</w:t>
       </w:r>
+      <w:r>
+        <w:rPr>
+          <w:b/>
+        </w:rPr>
+        <w:t xml:space="preserve"> </w:t>
+      </w:r>
+      <w:r>
+        <w:t xml:space="preserve">Probability is low as </w:t>
+      </w:r>
+      <w:proofErr w:type="spellStart"/>
+      <w:r>
+        <w:t>npm</w:t>
+      </w:r>
+      <w:proofErr w:type="spellEnd"/>
+      <w:r>
+        <w:t xml:space="preserve"> handles versioning well. Severity is medium as this would result in wasted hours trying to solve the issue.</w:t>
+      </w:r>
     </w:p>
     <w:p>
       <w:pPr>
@@ -10173,6 +10216,15 @@
         </w:rPr>
         <w:t>How to avoid:</w:t>
       </w:r>
+      <w:r>
+        <w:rPr>
+          <w:b/>
+        </w:rPr>
+        <w:t xml:space="preserve"> </w:t>
+      </w:r>
+      <w:r>
+        <w:t>Anticipate which libraries might change in future and specify their definite version.</w:t>
+      </w:r>
     </w:p>
     <w:p>
       <w:pPr>
@@ -10192,6 +10244,18 @@
         </w:rPr>
         <w:t>How to prevent:</w:t>
       </w:r>
+      <w:r>
+        <w:rPr>
+          <w:b/>
+        </w:rPr>
+        <w:t xml:space="preserve"> </w:t>
+      </w:r>
+      <w:r>
+        <w:t>Discuss</w:t>
+      </w:r>
+      <w:r>
+        <w:t xml:space="preserve"> the issue with other team members to find most appropriate solution. Changing version on your own and not informing others about the issue may worsen the problem for future development.</w:t>
+      </w:r>
     </w:p>
     <w:p>
       <w:pPr>
@@ -10211,18 +10275,27 @@
         </w:rPr>
         <w:t>How to survive:</w:t>
       </w:r>
-    </w:p>
-    <w:p>
-      <w:pPr>
-        <w:pStyle w:val="Leipteksti1"/>
-        <w:rPr>
-          <w:b/>
-        </w:rPr>
-      </w:pPr>
-    </w:p>
-    <w:p>
-      <w:pPr>
-        <w:pStyle w:val="Nadpis3"/>
+      <w:r>
+        <w:rPr>
+          <w:b/>
+        </w:rPr>
+        <w:t xml:space="preserve"> </w:t>
+      </w:r>
+      <w:r>
+        <w:t>Find which library and its version caused the issue. Resolve the issue by updating libraries or specifying their definite version. Inform other team members who should update their libraries as well.</w:t>
+      </w:r>
+    </w:p>
+    <w:p>
+      <w:pPr>
+        <w:pStyle w:val="Leipteksti1"/>
+        <w:rPr>
+          <w:b/>
+        </w:rPr>
+      </w:pPr>
+    </w:p>
+    <w:p>
+      <w:pPr>
+        <w:pStyle w:val="Heading3"/>
         <w:ind w:left="1418" w:hanging="1418"/>
       </w:pPr>
       <w:r>
@@ -10332,18 +10405,361 @@
       <w:r>
         <w:t xml:space="preserve">At least one team member </w:t>
       </w:r>
+      <w:r>
+        <w:t>knows</w:t>
+      </w:r>
+      <w:r>
+        <w:t xml:space="preserve"> the technology.</w:t>
+      </w:r>
+    </w:p>
+    <w:p>
+      <w:pPr>
+        <w:pStyle w:val="Leipteksti1"/>
+      </w:pPr>
+    </w:p>
+    <w:p>
+      <w:pPr>
+        <w:pStyle w:val="Leipteksti1"/>
+      </w:pPr>
+      <w:r>
+        <w:rPr>
+          <w:b/>
+        </w:rPr>
+        <w:lastRenderedPageBreak/>
+        <w:t>How to survive:</w:t>
+      </w:r>
+      <w:r>
+        <w:rPr>
+          <w:b/>
+        </w:rPr>
+        <w:t xml:space="preserve"> </w:t>
+      </w:r>
+      <w:r>
+        <w:t>We will have meeting every week, where we will discuss our problems, we will help each other and explaining unclear things.</w:t>
+      </w:r>
+    </w:p>
+    <w:p>
+      <w:pPr>
+        <w:pStyle w:val="Leipteksti1"/>
+        <w:rPr>
+          <w:b/>
+        </w:rPr>
+      </w:pPr>
+    </w:p>
+    <w:p>
+      <w:pPr>
+        <w:pStyle w:val="Heading3"/>
+        <w:ind w:left="1418" w:hanging="1418"/>
+      </w:pPr>
+      <w:r>
+        <w:t>Risk</w:t>
+      </w:r>
+      <w:r>
+        <w:t xml:space="preserve"> T3 – Framework malfunction</w:t>
+      </w:r>
+      <w:r>
+        <w:t xml:space="preserve"> </w:t>
+      </w:r>
+    </w:p>
+    <w:p>
+      <w:pPr>
+        <w:pStyle w:val="Leipteksti1"/>
+      </w:pPr>
+      <w:r>
+        <w:rPr>
+          <w:b/>
+        </w:rPr>
+        <w:t>Root cause:</w:t>
+      </w:r>
+      <w:r>
+        <w:rPr>
+          <w:b/>
+        </w:rPr>
+        <w:t xml:space="preserve"> </w:t>
+      </w:r>
+      <w:r>
+        <w:t xml:space="preserve">Chosen framework won’t have required </w:t>
+      </w:r>
+      <w:r>
+        <w:t>functions, or they are malfunctioning.</w:t>
+      </w:r>
+    </w:p>
+    <w:p>
+      <w:pPr>
+        <w:pStyle w:val="Leipteksti1"/>
+      </w:pPr>
+    </w:p>
+    <w:p>
+      <w:pPr>
+        <w:pStyle w:val="Leipteksti1"/>
+      </w:pPr>
+      <w:r>
+        <w:rPr>
+          <w:b/>
+        </w:rPr>
+        <w:t>Seriousness:</w:t>
+      </w:r>
+      <w:r>
+        <w:rPr>
+          <w:b/>
+        </w:rPr>
+        <w:t xml:space="preserve"> </w:t>
+      </w:r>
+      <w:r>
+        <w:t>Impact of this would be high, but probability of this is very low.</w:t>
+      </w:r>
+    </w:p>
+    <w:p>
+      <w:pPr>
+        <w:pStyle w:val="Leipteksti1"/>
+      </w:pPr>
+    </w:p>
+    <w:p>
+      <w:pPr>
+        <w:pStyle w:val="Leipteksti1"/>
+      </w:pPr>
+      <w:r>
+        <w:rPr>
+          <w:b/>
+        </w:rPr>
+        <w:t>How to avoid:</w:t>
+      </w:r>
+      <w:r>
+        <w:rPr>
+          <w:b/>
+        </w:rPr>
+        <w:t xml:space="preserve"> </w:t>
+      </w:r>
+      <w:r>
+        <w:t>Learn as much as possible about the framework before project starts.</w:t>
+      </w:r>
+    </w:p>
+    <w:p>
+      <w:pPr>
+        <w:pStyle w:val="Leipteksti1"/>
+      </w:pPr>
+    </w:p>
+    <w:p>
+      <w:pPr>
+        <w:pStyle w:val="Leipteksti1"/>
+      </w:pPr>
+      <w:r>
+        <w:rPr>
+          <w:b/>
+        </w:rPr>
+        <w:t>How to prevent:</w:t>
+      </w:r>
+      <w:r>
+        <w:rPr>
+          <w:b/>
+        </w:rPr>
+        <w:t xml:space="preserve"> </w:t>
+      </w:r>
+      <w:r>
+        <w:t>Use different features, which have been tested to work.</w:t>
+      </w:r>
+    </w:p>
+    <w:p>
+      <w:pPr>
+        <w:pStyle w:val="Leipteksti1"/>
+        <w:rPr>
+          <w:b/>
+        </w:rPr>
+      </w:pPr>
+    </w:p>
+    <w:p>
+      <w:pPr>
+        <w:pStyle w:val="Leipteksti1"/>
+      </w:pPr>
+      <w:r>
+        <w:rPr>
+          <w:b/>
+        </w:rPr>
+        <w:t>How to survive:</w:t>
+      </w:r>
+      <w:r>
+        <w:rPr>
+          <w:b/>
+        </w:rPr>
+        <w:t xml:space="preserve"> </w:t>
+      </w:r>
+      <w:r>
+        <w:t>Find a workaround, implement custom error handling logic</w:t>
+      </w:r>
+      <w:r>
+        <w:t>,</w:t>
+      </w:r>
+      <w:r>
+        <w:t xml:space="preserve"> or, at worst, change the framework used. The latter should only be considered in events of apocalyptic severity.</w:t>
+      </w:r>
+    </w:p>
+    <w:p>
+      <w:pPr>
+        <w:pStyle w:val="Leipteksti1"/>
+      </w:pPr>
+      <w:bookmarkStart w:id="12" w:name="_GoBack"/>
+      <w:bookmarkEnd w:id="12"/>
+    </w:p>
+    <w:p>
+      <w:pPr>
+        <w:pStyle w:val="Heading2"/>
+        <w:rPr>
+          <w:lang w:val="en-GB"/>
+        </w:rPr>
+      </w:pPr>
+      <w:r>
+        <w:rPr>
+          <w:lang w:val="en-GB"/>
+        </w:rPr>
+        <w:tab/>
+        <w:t>Customer risks</w:t>
+      </w:r>
+    </w:p>
+    <w:p>
+      <w:pPr>
+        <w:pStyle w:val="Heading3"/>
+        <w:ind w:left="1418" w:hanging="1418"/>
+      </w:pPr>
+      <w:r>
+        <w:t>Risk</w:t>
+      </w:r>
+      <w:r>
+        <w:t xml:space="preserve"> C1 – Changing requirements</w:t>
+      </w:r>
+      <w:r>
+        <w:t xml:space="preserve"> </w:t>
+      </w:r>
+    </w:p>
+    <w:p>
+      <w:pPr>
+        <w:pStyle w:val="Leipteksti1"/>
+      </w:pPr>
+      <w:r>
+        <w:rPr>
+          <w:b/>
+        </w:rPr>
+        <w:t>Root cause:</w:t>
+      </w:r>
+      <w:r>
+        <w:rPr>
+          <w:b/>
+        </w:rPr>
+        <w:t xml:space="preserve"> </w:t>
+      </w:r>
+      <w:r>
+        <w:t>Customer will change his/her mind about requirements.</w:t>
+      </w:r>
+    </w:p>
+    <w:p>
+      <w:pPr>
+        <w:pStyle w:val="Leipteksti1"/>
+      </w:pPr>
+    </w:p>
+    <w:p>
+      <w:pPr>
+        <w:pStyle w:val="Leipteksti1"/>
+      </w:pPr>
+      <w:r>
+        <w:rPr>
+          <w:b/>
+        </w:rPr>
+        <w:t>Seriousness:</w:t>
+      </w:r>
+      <w:r>
+        <w:rPr>
+          <w:b/>
+        </w:rPr>
+        <w:t xml:space="preserve"> </w:t>
+      </w:r>
+      <w:r>
+        <w:t>Because we are learning it, probability that some requirement will be changed is high</w:t>
+      </w:r>
+      <w:r>
+        <w:t>,</w:t>
+      </w:r>
+      <w:r>
+        <w:t xml:space="preserve"> anyway we are </w:t>
+      </w:r>
       <w:proofErr w:type="gramStart"/>
       <w:r>
-        <w:t>know</w:t>
+        <w:t>prepare</w:t>
       </w:r>
       <w:proofErr w:type="gramEnd"/>
       <w:r>
-        <w:t xml:space="preserve"> the technology.</w:t>
-      </w:r>
-    </w:p>
-    <w:p>
-      <w:pPr>
-        <w:pStyle w:val="Leipteksti1"/>
+        <w:t xml:space="preserve"> for </w:t>
+      </w:r>
+      <w:r>
+        <w:t>this situation</w:t>
+      </w:r>
+      <w:r>
+        <w:t xml:space="preserve"> that’s why impact is low.</w:t>
+      </w:r>
+    </w:p>
+    <w:p>
+      <w:pPr>
+        <w:pStyle w:val="Leipteksti1"/>
+        <w:rPr>
+          <w:b/>
+        </w:rPr>
+      </w:pPr>
+    </w:p>
+    <w:p>
+      <w:pPr>
+        <w:pStyle w:val="Leipteksti1"/>
+      </w:pPr>
+      <w:r>
+        <w:rPr>
+          <w:b/>
+        </w:rPr>
+        <w:t>How to avoid:</w:t>
+      </w:r>
+      <w:r>
+        <w:rPr>
+          <w:b/>
+        </w:rPr>
+        <w:t xml:space="preserve"> </w:t>
+      </w:r>
+      <w:r>
+        <w:t xml:space="preserve">Ask customer </w:t>
+      </w:r>
+      <w:r>
+        <w:t>about</w:t>
+      </w:r>
+      <w:r>
+        <w:t xml:space="preserve"> every detail about the product and his requirements in advance and write it down.</w:t>
+      </w:r>
+    </w:p>
+    <w:p>
+      <w:pPr>
+        <w:pStyle w:val="Leipteksti1"/>
+      </w:pPr>
+    </w:p>
+    <w:p>
+      <w:pPr>
+        <w:pStyle w:val="Leipteksti1"/>
+      </w:pPr>
+      <w:r>
+        <w:rPr>
+          <w:b/>
+        </w:rPr>
+        <w:t>How to prevent:</w:t>
+      </w:r>
+      <w:r>
+        <w:rPr>
+          <w:b/>
+        </w:rPr>
+        <w:t xml:space="preserve"> </w:t>
+      </w:r>
+      <w:r>
+        <w:t>Meet with customer often to approve our work.</w:t>
+      </w:r>
+    </w:p>
+    <w:p>
+      <w:pPr>
+        <w:pStyle w:val="Leipteksti1"/>
+        <w:rPr>
+          <w:b/>
+        </w:rPr>
       </w:pPr>
     </w:p>
     <w:p>
@@ -10363,27 +10779,27 @@
         <w:t xml:space="preserve"> </w:t>
       </w:r>
       <w:r>
-        <w:t>We will have meeting every week, where we will discuss our problems, we will help each other and explaining unclear things.</w:t>
-      </w:r>
-    </w:p>
-    <w:p>
-      <w:pPr>
-        <w:pStyle w:val="Leipteksti1"/>
-        <w:rPr>
-          <w:b/>
-        </w:rPr>
-      </w:pPr>
-    </w:p>
-    <w:p>
-      <w:pPr>
-        <w:pStyle w:val="Nadpis3"/>
+        <w:t>Divide the work on small tasks which will be easy to change.</w:t>
+      </w:r>
+    </w:p>
+    <w:p>
+      <w:pPr>
+        <w:pStyle w:val="Leipteksti1"/>
+        <w:rPr>
+          <w:b/>
+        </w:rPr>
+      </w:pPr>
+    </w:p>
+    <w:p>
+      <w:pPr>
+        <w:pStyle w:val="Heading3"/>
         <w:ind w:left="1418" w:hanging="1418"/>
       </w:pPr>
       <w:r>
         <w:t>Risk</w:t>
       </w:r>
       <w:r>
-        <w:t xml:space="preserve"> T3 – Framework malfunction</w:t>
+        <w:t xml:space="preserve"> C2 – Requirements unclear</w:t>
       </w:r>
       <w:r>
         <w:t xml:space="preserve"> </w:t>
@@ -10392,6 +10808,9 @@
     <w:p>
       <w:pPr>
         <w:pStyle w:val="Leipteksti1"/>
+        <w:rPr>
+          <w:b/>
+        </w:rPr>
       </w:pPr>
       <w:r>
         <w:rPr>
@@ -10406,12 +10825,18 @@
         <w:t xml:space="preserve"> </w:t>
       </w:r>
       <w:r>
-        <w:t>Chosen framework won’t have required functions.</w:t>
-      </w:r>
-    </w:p>
-    <w:p>
-      <w:pPr>
-        <w:pStyle w:val="Leipteksti1"/>
+        <w:t>Requirements</w:t>
+      </w:r>
+      <w:r>
+        <w:t xml:space="preserve"> are not as clear as they could be.</w:t>
+      </w:r>
+    </w:p>
+    <w:p>
+      <w:pPr>
+        <w:pStyle w:val="Leipteksti1"/>
+        <w:rPr>
+          <w:b/>
+        </w:rPr>
       </w:pPr>
     </w:p>
     <w:p>
@@ -10431,12 +10856,18 @@
         <w:t xml:space="preserve"> </w:t>
       </w:r>
       <w:r>
-        <w:t>Impact of this would be high, but probability of this is very low.</w:t>
-      </w:r>
-    </w:p>
-    <w:p>
-      <w:pPr>
-        <w:pStyle w:val="Leipteksti1"/>
+        <w:t>This risk i</w:t>
+      </w:r>
+      <w:r>
+        <w:t xml:space="preserve">s very serious, because there is high probability of this and it could have medium impact on our work. </w:t>
+      </w:r>
+    </w:p>
+    <w:p>
+      <w:pPr>
+        <w:pStyle w:val="Leipteksti1"/>
+        <w:rPr>
+          <w:b/>
+        </w:rPr>
       </w:pPr>
     </w:p>
     <w:p>
@@ -10457,12 +10888,15 @@
         <w:t xml:space="preserve"> </w:t>
       </w:r>
       <w:r>
-        <w:t>Learn as much as possible about the framework before project starts.</w:t>
-      </w:r>
-    </w:p>
-    <w:p>
-      <w:pPr>
-        <w:pStyle w:val="Leipteksti1"/>
+        <w:t>Ask customer about every detail about the product and his requirements in advance and write it down.</w:t>
+      </w:r>
+    </w:p>
+    <w:p>
+      <w:pPr>
+        <w:pStyle w:val="Leipteksti1"/>
+        <w:rPr>
+          <w:b/>
+        </w:rPr>
       </w:pPr>
     </w:p>
     <w:p>
@@ -10475,18 +10909,30 @@
         </w:rPr>
         <w:t>How to prevent:</w:t>
       </w:r>
-    </w:p>
-    <w:p>
-      <w:pPr>
-        <w:pStyle w:val="Leipteksti1"/>
-        <w:rPr>
-          <w:b/>
-        </w:rPr>
-      </w:pPr>
-    </w:p>
-    <w:p>
-      <w:pPr>
-        <w:pStyle w:val="Leipteksti1"/>
+      <w:r>
+        <w:rPr>
+          <w:b/>
+        </w:rPr>
+        <w:t xml:space="preserve"> </w:t>
+      </w:r>
+      <w:r>
+        <w:t>Ask about every requirement more times</w:t>
+      </w:r>
+      <w:r>
+        <w:t xml:space="preserve"> and let explain his/her the unclear things.</w:t>
+      </w:r>
+    </w:p>
+    <w:p>
+      <w:pPr>
+        <w:pStyle w:val="Leipteksti1"/>
+      </w:pPr>
+    </w:p>
+    <w:p>
+      <w:pPr>
+        <w:pStyle w:val="Leipteksti1"/>
+        <w:rPr>
+          <w:b/>
+        </w:rPr>
       </w:pPr>
       <w:r>
         <w:rPr>
@@ -10494,195 +10940,12 @@
         </w:rPr>
         <w:t>How to survive:</w:t>
       </w:r>
-    </w:p>
-    <w:p>
-      <w:pPr>
-        <w:pStyle w:val="Leipteksti1"/>
-        <w:ind w:left="0"/>
-        <w:rPr>
-          <w:szCs w:val="24"/>
-          <w:lang w:val="en-GB"/>
-        </w:rPr>
-      </w:pPr>
-    </w:p>
-    <w:p>
-      <w:pPr>
-        <w:pStyle w:val="Nadpis2"/>
-        <w:rPr>
-          <w:lang w:val="en-GB"/>
-        </w:rPr>
-      </w:pPr>
-      <w:r>
-        <w:rPr>
-          <w:lang w:val="en-GB"/>
-        </w:rPr>
-        <w:tab/>
-        <w:t>Customer risks</w:t>
-      </w:r>
-    </w:p>
-    <w:p>
-      <w:pPr>
-        <w:pStyle w:val="Nadpis3"/>
-        <w:ind w:left="1418" w:hanging="1418"/>
-      </w:pPr>
-      <w:r>
-        <w:t>Risk</w:t>
-      </w:r>
-      <w:r>
-        <w:t xml:space="preserve"> C1 – Changing requirements</w:t>
-      </w:r>
-      <w:r>
+      <w:r>
+        <w:rPr>
+          <w:b/>
+        </w:rPr>
         <w:t xml:space="preserve"> </w:t>
       </w:r>
-    </w:p>
-    <w:p>
-      <w:pPr>
-        <w:pStyle w:val="Leipteksti1"/>
-      </w:pPr>
-      <w:r>
-        <w:rPr>
-          <w:b/>
-        </w:rPr>
-        <w:t>Root cause:</w:t>
-      </w:r>
-      <w:r>
-        <w:rPr>
-          <w:b/>
-        </w:rPr>
-        <w:t xml:space="preserve"> </w:t>
-      </w:r>
-      <w:r>
-        <w:t>Customer will change his/her mind about requirements.</w:t>
-      </w:r>
-    </w:p>
-    <w:p>
-      <w:pPr>
-        <w:pStyle w:val="Leipteksti1"/>
-      </w:pPr>
-    </w:p>
-    <w:p>
-      <w:pPr>
-        <w:pStyle w:val="Leipteksti1"/>
-      </w:pPr>
-      <w:r>
-        <w:rPr>
-          <w:b/>
-        </w:rPr>
-        <w:t>Seriousness:</w:t>
-      </w:r>
-      <w:r>
-        <w:rPr>
-          <w:b/>
-        </w:rPr>
-        <w:t xml:space="preserve"> </w:t>
-      </w:r>
-      <w:r>
-        <w:t>Because we are learning it, probability that some requirement will be changed is high</w:t>
-      </w:r>
-      <w:r>
-        <w:t>,</w:t>
-      </w:r>
-      <w:r>
-        <w:t xml:space="preserve"> anyway we are </w:t>
-      </w:r>
-      <w:proofErr w:type="gramStart"/>
-      <w:r>
-        <w:t>prepare</w:t>
-      </w:r>
-      <w:proofErr w:type="gramEnd"/>
-      <w:r>
-        <w:t xml:space="preserve"> for </w:t>
-      </w:r>
-      <w:r>
-        <w:t>this situation</w:t>
-      </w:r>
-      <w:r>
-        <w:t xml:space="preserve"> that’s why impact is low.</w:t>
-      </w:r>
-    </w:p>
-    <w:p>
-      <w:pPr>
-        <w:pStyle w:val="Leipteksti1"/>
-        <w:rPr>
-          <w:b/>
-        </w:rPr>
-      </w:pPr>
-    </w:p>
-    <w:p>
-      <w:pPr>
-        <w:pStyle w:val="Leipteksti1"/>
-      </w:pPr>
-      <w:r>
-        <w:rPr>
-          <w:b/>
-        </w:rPr>
-        <w:t>How to avoid:</w:t>
-      </w:r>
-      <w:r>
-        <w:rPr>
-          <w:b/>
-        </w:rPr>
-        <w:t xml:space="preserve"> </w:t>
-      </w:r>
-      <w:r>
-        <w:t xml:space="preserve">Ask customer </w:t>
-      </w:r>
-      <w:r>
-        <w:t>about</w:t>
-      </w:r>
-      <w:r>
-        <w:t xml:space="preserve"> every detail about the product and his requirements in advance and write it down.</w:t>
-      </w:r>
-    </w:p>
-    <w:p>
-      <w:pPr>
-        <w:pStyle w:val="Leipteksti1"/>
-      </w:pPr>
-    </w:p>
-    <w:p>
-      <w:pPr>
-        <w:pStyle w:val="Leipteksti1"/>
-      </w:pPr>
-      <w:r>
-        <w:rPr>
-          <w:b/>
-        </w:rPr>
-        <w:t>How to prevent:</w:t>
-      </w:r>
-      <w:r>
-        <w:rPr>
-          <w:b/>
-        </w:rPr>
-        <w:t xml:space="preserve"> </w:t>
-      </w:r>
-      <w:r>
-        <w:t>Meet with customer often to approve our work.</w:t>
-      </w:r>
-    </w:p>
-    <w:p>
-      <w:pPr>
-        <w:pStyle w:val="Leipteksti1"/>
-        <w:rPr>
-          <w:b/>
-        </w:rPr>
-      </w:pPr>
-    </w:p>
-    <w:p>
-      <w:pPr>
-        <w:pStyle w:val="Leipteksti1"/>
-      </w:pPr>
-      <w:r>
-        <w:rPr>
-          <w:b/>
-        </w:rPr>
-        <w:t>How to survive:</w:t>
-      </w:r>
-      <w:r>
-        <w:rPr>
-          <w:b/>
-        </w:rPr>
-        <w:t xml:space="preserve"> </w:t>
-      </w:r>
       <w:r>
         <w:t>Divide the work on small tasks which will be easy to change.</w:t>
       </w:r>
@@ -10697,174 +10960,7 @@
     </w:p>
     <w:p>
       <w:pPr>
-        <w:pStyle w:val="Nadpis3"/>
-        <w:ind w:left="1418" w:hanging="1418"/>
-      </w:pPr>
-      <w:r>
-        <w:t>Risk</w:t>
-      </w:r>
-      <w:r>
-        <w:t xml:space="preserve"> C2 – Requirements unclear</w:t>
-      </w:r>
-      <w:r>
-        <w:t xml:space="preserve"> </w:t>
-      </w:r>
-    </w:p>
-    <w:p>
-      <w:pPr>
-        <w:pStyle w:val="Leipteksti1"/>
-        <w:rPr>
-          <w:b/>
-        </w:rPr>
-      </w:pPr>
-      <w:r>
-        <w:rPr>
-          <w:b/>
-        </w:rPr>
-        <w:t>Root cause:</w:t>
-      </w:r>
-      <w:r>
-        <w:rPr>
-          <w:b/>
-        </w:rPr>
-        <w:t xml:space="preserve"> </w:t>
-      </w:r>
-      <w:r>
-        <w:t>Requirements</w:t>
-      </w:r>
-      <w:r>
-        <w:t xml:space="preserve"> are not as clear as they could be.</w:t>
-      </w:r>
-    </w:p>
-    <w:p>
-      <w:pPr>
-        <w:pStyle w:val="Leipteksti1"/>
-        <w:rPr>
-          <w:b/>
-        </w:rPr>
-      </w:pPr>
-    </w:p>
-    <w:p>
-      <w:pPr>
-        <w:pStyle w:val="Leipteksti1"/>
-      </w:pPr>
-      <w:r>
-        <w:rPr>
-          <w:b/>
-        </w:rPr>
-        <w:t>Seriousness:</w:t>
-      </w:r>
-      <w:r>
-        <w:rPr>
-          <w:b/>
-        </w:rPr>
-        <w:t xml:space="preserve"> </w:t>
-      </w:r>
-      <w:r>
-        <w:t>This risk i</w:t>
-      </w:r>
-      <w:r>
-        <w:t xml:space="preserve">s very serious, because there is high probability of this and it could have medium impact on our work. </w:t>
-      </w:r>
-    </w:p>
-    <w:p>
-      <w:pPr>
-        <w:pStyle w:val="Leipteksti1"/>
-        <w:rPr>
-          <w:b/>
-        </w:rPr>
-      </w:pPr>
-    </w:p>
-    <w:p>
-      <w:pPr>
-        <w:pStyle w:val="Leipteksti1"/>
-      </w:pPr>
-      <w:r>
-        <w:rPr>
-          <w:b/>
-        </w:rPr>
-        <w:t>How to avoid:</w:t>
-      </w:r>
-      <w:r>
-        <w:rPr>
-          <w:b/>
-        </w:rPr>
-        <w:t xml:space="preserve"> </w:t>
-      </w:r>
-      <w:r>
-        <w:t>Ask customer about every detail about the product and his requirements in advance and write it down.</w:t>
-      </w:r>
-    </w:p>
-    <w:p>
-      <w:pPr>
-        <w:pStyle w:val="Leipteksti1"/>
-        <w:rPr>
-          <w:b/>
-        </w:rPr>
-      </w:pPr>
-    </w:p>
-    <w:p>
-      <w:pPr>
-        <w:pStyle w:val="Leipteksti1"/>
-      </w:pPr>
-      <w:r>
-        <w:rPr>
-          <w:b/>
-        </w:rPr>
-        <w:t>How to prevent:</w:t>
-      </w:r>
-      <w:r>
-        <w:rPr>
-          <w:b/>
-        </w:rPr>
-        <w:t xml:space="preserve"> </w:t>
-      </w:r>
-      <w:r>
-        <w:t>Ask about every requirement more times</w:t>
-      </w:r>
-      <w:r>
-        <w:t xml:space="preserve"> and let explain his/her the unclear things.</w:t>
-      </w:r>
-    </w:p>
-    <w:p>
-      <w:pPr>
-        <w:pStyle w:val="Leipteksti1"/>
-      </w:pPr>
-    </w:p>
-    <w:p>
-      <w:pPr>
-        <w:pStyle w:val="Leipteksti1"/>
-        <w:rPr>
-          <w:b/>
-        </w:rPr>
-      </w:pPr>
-      <w:r>
-        <w:rPr>
-          <w:b/>
-        </w:rPr>
-        <w:t>How to survive:</w:t>
-      </w:r>
-      <w:r>
-        <w:rPr>
-          <w:b/>
-        </w:rPr>
-        <w:t xml:space="preserve"> </w:t>
-      </w:r>
-      <w:r>
-        <w:t>Divide the work on small tasks which will be easy to change.</w:t>
-      </w:r>
-    </w:p>
-    <w:p>
-      <w:pPr>
-        <w:pStyle w:val="Leipteksti1"/>
-        <w:rPr>
-          <w:b/>
-        </w:rPr>
-      </w:pPr>
-    </w:p>
-    <w:p>
-      <w:pPr>
-        <w:pStyle w:val="Nadpis2"/>
+        <w:pStyle w:val="Heading2"/>
         <w:rPr>
           <w:lang w:val="en-GB"/>
         </w:rPr>
@@ -10891,7 +10987,7 @@
     </w:p>
     <w:p>
       <w:pPr>
-        <w:pStyle w:val="Nadpis3"/>
+        <w:pStyle w:val="Heading3"/>
         <w:ind w:left="1418" w:hanging="1418"/>
       </w:pPr>
       <w:r>
@@ -10940,7 +11036,536 @@
         <w:rPr>
           <w:b/>
         </w:rPr>
+        <w:t>Seriousness:</w:t>
+      </w:r>
+      <w:r>
+        <w:rPr>
+          <w:b/>
+        </w:rPr>
+        <w:t xml:space="preserve"> </w:t>
+      </w:r>
+      <w:r>
+        <w:t xml:space="preserve">There is a low chance this will </w:t>
+      </w:r>
+      <w:proofErr w:type="gramStart"/>
+      <w:r>
+        <w:t>happe</w:t>
+      </w:r>
+      <w:r>
+        <w:t>n</w:t>
+      </w:r>
+      <w:proofErr w:type="gramEnd"/>
+      <w:r>
+        <w:t xml:space="preserve"> and it would have just medium impact.</w:t>
+      </w:r>
+    </w:p>
+    <w:p>
+      <w:pPr>
+        <w:pStyle w:val="Leipteksti1"/>
+        <w:rPr>
+          <w:b/>
+        </w:rPr>
+      </w:pPr>
+    </w:p>
+    <w:p>
+      <w:pPr>
+        <w:pStyle w:val="Leipteksti1"/>
+      </w:pPr>
+      <w:r>
+        <w:rPr>
+          <w:b/>
+        </w:rPr>
+        <w:t>How to avoid:</w:t>
+      </w:r>
+      <w:r>
+        <w:rPr>
+          <w:b/>
+        </w:rPr>
+        <w:t xml:space="preserve"> </w:t>
+      </w:r>
+      <w:r>
+        <w:t>Regularly check out HW condition.</w:t>
+      </w:r>
+    </w:p>
+    <w:p>
+      <w:pPr>
+        <w:pStyle w:val="Leipteksti1"/>
+        <w:rPr>
+          <w:b/>
+        </w:rPr>
+      </w:pPr>
+    </w:p>
+    <w:p>
+      <w:pPr>
+        <w:pStyle w:val="Leipteksti1"/>
+      </w:pPr>
+      <w:r>
+        <w:rPr>
+          <w:b/>
+        </w:rPr>
+        <w:t>How to prevent:</w:t>
+      </w:r>
+      <w:r>
+        <w:rPr>
+          <w:b/>
+        </w:rPr>
+        <w:t xml:space="preserve"> </w:t>
+      </w:r>
+      <w:r>
+        <w:t>Sav</w:t>
+      </w:r>
+      <w:r>
+        <w:t>e</w:t>
+      </w:r>
+      <w:r>
+        <w:t xml:space="preserve"> </w:t>
+      </w:r>
+      <w:r>
+        <w:t>a done</w:t>
+      </w:r>
+      <w:r>
+        <w:t xml:space="preserve"> work </w:t>
+      </w:r>
+      <w:r>
+        <w:t>into the cloud.</w:t>
+      </w:r>
+    </w:p>
+    <w:p>
+      <w:pPr>
+        <w:pStyle w:val="Leipteksti1"/>
+        <w:rPr>
+          <w:b/>
+        </w:rPr>
+      </w:pPr>
+    </w:p>
+    <w:p>
+      <w:pPr>
+        <w:pStyle w:val="Leipteksti1"/>
+      </w:pPr>
+      <w:r>
+        <w:rPr>
+          <w:b/>
+        </w:rPr>
+        <w:t>How to survive:</w:t>
+      </w:r>
+      <w:r>
+        <w:rPr>
+          <w:b/>
+        </w:rPr>
+        <w:t xml:space="preserve"> </w:t>
+      </w:r>
+      <w:r>
+        <w:t>Use school HW.</w:t>
+      </w:r>
+    </w:p>
+    <w:p>
+      <w:pPr>
+        <w:pStyle w:val="Leipteksti1"/>
+        <w:rPr>
+          <w:lang w:val="en-GB"/>
+        </w:rPr>
+      </w:pPr>
+    </w:p>
+    <w:p>
+      <w:pPr>
+        <w:pStyle w:val="Heading3"/>
+        <w:ind w:left="1418" w:hanging="1418"/>
+      </w:pPr>
+      <w:r>
+        <w:t>Risk</w:t>
+      </w:r>
+      <w:r>
+        <w:t xml:space="preserve"> E2</w:t>
+      </w:r>
+      <w:r>
+        <w:t xml:space="preserve"> – Internet failure</w:t>
+      </w:r>
+      <w:r>
+        <w:t xml:space="preserve"> </w:t>
+      </w:r>
+    </w:p>
+    <w:p>
+      <w:pPr>
+        <w:pStyle w:val="Leipteksti1"/>
+      </w:pPr>
+      <w:r>
+        <w:rPr>
+          <w:b/>
+        </w:rPr>
+        <w:t>Root cause:</w:t>
+      </w:r>
+      <w:r>
+        <w:rPr>
+          <w:b/>
+        </w:rPr>
+        <w:t xml:space="preserve"> </w:t>
+      </w:r>
+      <w:r>
+        <w:t xml:space="preserve">It is not possible to connect to the </w:t>
+      </w:r>
+      <w:r>
+        <w:t>Internet either in school</w:t>
+      </w:r>
+      <w:r>
+        <w:t xml:space="preserve">, or </w:t>
+      </w:r>
+      <w:r>
+        <w:t>in our dormitory.</w:t>
+      </w:r>
+    </w:p>
+    <w:p>
+      <w:pPr>
+        <w:pStyle w:val="Leipteksti1"/>
+      </w:pPr>
+    </w:p>
+    <w:p>
+      <w:pPr>
+        <w:pStyle w:val="Leipteksti1"/>
+      </w:pPr>
+      <w:r>
+        <w:rPr>
+          <w:b/>
+        </w:rPr>
+        <w:t>Seriousness:</w:t>
+      </w:r>
+      <w:r>
+        <w:rPr>
+          <w:b/>
+        </w:rPr>
+        <w:t xml:space="preserve"> </w:t>
+      </w:r>
+      <w:r>
+        <w:t>This has very low possibility, but high impact.</w:t>
+      </w:r>
+    </w:p>
+    <w:p>
+      <w:pPr>
+        <w:pStyle w:val="Leipteksti1"/>
+      </w:pPr>
+    </w:p>
+    <w:p>
+      <w:pPr>
+        <w:pStyle w:val="Leipteksti1"/>
+      </w:pPr>
+      <w:r>
+        <w:rPr>
+          <w:b/>
+        </w:rPr>
+        <w:t>How to avoid:</w:t>
+      </w:r>
+      <w:r>
+        <w:rPr>
+          <w:b/>
+        </w:rPr>
+        <w:t xml:space="preserve"> </w:t>
+      </w:r>
+      <w:r>
+        <w:t>Have a prepaid mobile internet</w:t>
+      </w:r>
+      <w:r>
+        <w:t>.</w:t>
+      </w:r>
+    </w:p>
+    <w:p>
+      <w:pPr>
+        <w:pStyle w:val="Leipteksti1"/>
+        <w:rPr>
+          <w:b/>
+        </w:rPr>
+      </w:pPr>
+    </w:p>
+    <w:p>
+      <w:pPr>
+        <w:pStyle w:val="Leipteksti1"/>
+      </w:pPr>
+      <w:r>
+        <w:rPr>
+          <w:b/>
+        </w:rPr>
+        <w:t>How to prevent:</w:t>
+      </w:r>
+      <w:r>
+        <w:rPr>
+          <w:b/>
+        </w:rPr>
+        <w:t xml:space="preserve"> </w:t>
+      </w:r>
+      <w:r>
+        <w:t>Call Internet service provider</w:t>
+      </w:r>
+      <w:r>
+        <w:t>.</w:t>
+      </w:r>
+    </w:p>
+    <w:p>
+      <w:pPr>
+        <w:pStyle w:val="Leipteksti1"/>
+      </w:pPr>
+    </w:p>
+    <w:p>
+      <w:pPr>
+        <w:pStyle w:val="Leipteksti1"/>
+      </w:pPr>
+      <w:r>
+        <w:rPr>
+          <w:b/>
+        </w:rPr>
+        <w:t>How to survive:</w:t>
+      </w:r>
+      <w:r>
+        <w:rPr>
+          <w:b/>
+        </w:rPr>
+        <w:t xml:space="preserve"> </w:t>
+      </w:r>
+      <w:r>
+        <w:t>Everyone has</w:t>
+      </w:r>
+      <w:r>
+        <w:t xml:space="preserve"> prepaid mobile internet and saved work also in the computer, not just cloud.</w:t>
+      </w:r>
+    </w:p>
+    <w:p>
+      <w:pPr>
+        <w:pStyle w:val="Leipteksti1"/>
+        <w:rPr>
+          <w:lang w:val="en-GB"/>
+        </w:rPr>
+      </w:pPr>
+    </w:p>
+    <w:p>
+      <w:pPr>
+        <w:pStyle w:val="Heading3"/>
+        <w:ind w:left="1418" w:hanging="1418"/>
+      </w:pPr>
+      <w:r>
+        <w:t>Risk</w:t>
+      </w:r>
+      <w:r>
+        <w:t xml:space="preserve"> </w:t>
+      </w:r>
+      <w:r>
+        <w:t>E3 – Change of SW environment</w:t>
+      </w:r>
+      <w:r>
+        <w:t xml:space="preserve"> </w:t>
+      </w:r>
+    </w:p>
+    <w:p>
+      <w:pPr>
+        <w:pStyle w:val="Leipteksti1"/>
+      </w:pPr>
+      <w:r>
+        <w:rPr>
+          <w:b/>
+        </w:rPr>
+        <w:t>Root cause:</w:t>
+      </w:r>
+      <w:r>
+        <w:rPr>
+          <w:b/>
+        </w:rPr>
+        <w:t xml:space="preserve"> </w:t>
+      </w:r>
+      <w:r>
+        <w:t>Personal reasons for changing development environment (e.g. change of operating system, change of IDE or text editor).</w:t>
+      </w:r>
+    </w:p>
+    <w:p>
+      <w:pPr>
+        <w:pStyle w:val="Leipteksti1"/>
+        <w:rPr>
+          <w:b/>
+        </w:rPr>
+      </w:pPr>
+    </w:p>
+    <w:p>
+      <w:pPr>
+        <w:pStyle w:val="Leipteksti1"/>
+      </w:pPr>
+      <w:r>
+        <w:rPr>
+          <w:b/>
+        </w:rPr>
+        <w:t>Seriousness:</w:t>
+      </w:r>
+      <w:r>
+        <w:rPr>
+          <w:b/>
+        </w:rPr>
+        <w:t xml:space="preserve"> </w:t>
+      </w:r>
+      <w:r>
+        <w:t>A</w:t>
+      </w:r>
+      <w:r>
+        <w:t xml:space="preserve">s the reason for the change would be our own preferences and not a certain threat, we can consider this issue unserious. It may lead to problems such as the need to set up the development environment again, which is time consuming. </w:t>
+      </w:r>
+    </w:p>
+    <w:p>
+      <w:pPr>
+        <w:pStyle w:val="Leipteksti1"/>
+        <w:rPr>
+          <w:b/>
+        </w:rPr>
+      </w:pPr>
+    </w:p>
+    <w:p>
+      <w:pPr>
+        <w:pStyle w:val="Leipteksti1"/>
+      </w:pPr>
+      <w:r>
+        <w:rPr>
+          <w:b/>
+        </w:rPr>
         <w:lastRenderedPageBreak/>
+        <w:t>How to avoid:</w:t>
+      </w:r>
+      <w:r>
+        <w:rPr>
+          <w:b/>
+        </w:rPr>
+        <w:t xml:space="preserve"> </w:t>
+      </w:r>
+      <w:r>
+        <w:t>Try to anticipate which SW is better</w:t>
+      </w:r>
+      <w:r>
+        <w:t xml:space="preserve"> and use it from start.</w:t>
+      </w:r>
+    </w:p>
+    <w:p>
+      <w:pPr>
+        <w:pStyle w:val="Leipteksti1"/>
+        <w:rPr>
+          <w:b/>
+        </w:rPr>
+      </w:pPr>
+    </w:p>
+    <w:p>
+      <w:pPr>
+        <w:pStyle w:val="Leipteksti1"/>
+      </w:pPr>
+      <w:r>
+        <w:rPr>
+          <w:b/>
+        </w:rPr>
+        <w:t>How to prevent:</w:t>
+      </w:r>
+      <w:r>
+        <w:rPr>
+          <w:b/>
+        </w:rPr>
+        <w:t xml:space="preserve"> </w:t>
+      </w:r>
+      <w:r>
+        <w:t>Try to cope with existing software until an appropriate time to make the change appears.</w:t>
+      </w:r>
+    </w:p>
+    <w:p>
+      <w:pPr>
+        <w:pStyle w:val="Leipteksti1"/>
+        <w:rPr>
+          <w:b/>
+        </w:rPr>
+      </w:pPr>
+    </w:p>
+    <w:p>
+      <w:pPr>
+        <w:pStyle w:val="Leipteksti1"/>
+      </w:pPr>
+      <w:r>
+        <w:rPr>
+          <w:b/>
+        </w:rPr>
+        <w:t>How to survive:</w:t>
+      </w:r>
+      <w:r>
+        <w:rPr>
+          <w:b/>
+        </w:rPr>
+        <w:t xml:space="preserve"> </w:t>
+      </w:r>
+      <w:r>
+        <w:t>Make sure to reserve enough time for changing the SW environment.</w:t>
+      </w:r>
+      <w:r>
+        <w:t xml:space="preserve"> </w:t>
+      </w:r>
+      <w:r>
+        <w:t>Risk of arising problems should be considered. Backup you work first.</w:t>
+      </w:r>
+    </w:p>
+    <w:p>
+      <w:pPr>
+        <w:pStyle w:val="Leipteksti1"/>
+        <w:rPr>
+          <w:lang w:val="en-GB"/>
+        </w:rPr>
+      </w:pPr>
+    </w:p>
+    <w:p>
+      <w:pPr>
+        <w:pStyle w:val="Heading3"/>
+        <w:ind w:left="1418" w:hanging="1418"/>
+      </w:pPr>
+      <w:r>
+        <w:t>Risk</w:t>
+      </w:r>
+      <w:r>
+        <w:t xml:space="preserve"> </w:t>
+      </w:r>
+      <w:r>
+        <w:t>E4 – AgileFant unavailability</w:t>
+      </w:r>
+      <w:r>
+        <w:t xml:space="preserve"> </w:t>
+      </w:r>
+    </w:p>
+    <w:p>
+      <w:pPr>
+        <w:pStyle w:val="Leipteksti1"/>
+      </w:pPr>
+      <w:r>
+        <w:rPr>
+          <w:b/>
+        </w:rPr>
+        <w:t>Root cause:</w:t>
+      </w:r>
+      <w:r>
+        <w:rPr>
+          <w:b/>
+        </w:rPr>
+        <w:t xml:space="preserve"> </w:t>
+      </w:r>
+      <w:r>
+        <w:t xml:space="preserve">It is not possible to use </w:t>
+      </w:r>
+      <w:proofErr w:type="spellStart"/>
+      <w:r>
+        <w:t>AgileFant</w:t>
+      </w:r>
+      <w:proofErr w:type="spellEnd"/>
+      <w:r>
+        <w:t xml:space="preserve">, there is some problem with the app. </w:t>
+      </w:r>
+    </w:p>
+    <w:p>
+      <w:pPr>
+        <w:pStyle w:val="Leipteksti1"/>
+        <w:rPr>
+          <w:b/>
+        </w:rPr>
+      </w:pPr>
+    </w:p>
+    <w:p>
+      <w:pPr>
+        <w:pStyle w:val="Leipteksti1"/>
+      </w:pPr>
+      <w:r>
+        <w:rPr>
+          <w:b/>
+        </w:rPr>
         <w:t>Seriousness:</w:t>
       </w:r>
       <w:r>
@@ -10950,33 +11575,32 @@
         <w:t xml:space="preserve"> </w:t>
       </w:r>
       <w:r>
-        <w:t xml:space="preserve">There is a low chance this will </w:t>
-      </w:r>
-      <w:proofErr w:type="gramStart"/>
-      <w:r>
-        <w:t>happe</w:t>
-      </w:r>
-      <w:r>
-        <w:t>n</w:t>
-      </w:r>
-      <w:proofErr w:type="gramEnd"/>
-      <w:r>
-        <w:t xml:space="preserve"> and it would have just medium impact.</w:t>
-      </w:r>
-      <w:bookmarkStart w:id="12" w:name="_GoBack"/>
-    </w:p>
-    <w:bookmarkEnd w:id="12"/>
-    <w:p>
-      <w:pPr>
-        <w:pStyle w:val="Leipteksti1"/>
-        <w:rPr>
-          <w:b/>
-        </w:rPr>
-      </w:pPr>
-    </w:p>
-    <w:p>
-      <w:pPr>
-        <w:pStyle w:val="Leipteksti1"/>
+        <w:t>Probability of this is very low, but it woul</w:t>
+      </w:r>
+      <w:r>
+        <w:t>d ha</w:t>
+      </w:r>
+      <w:r>
+        <w:t>ve</w:t>
+      </w:r>
+      <w:r>
+        <w:t xml:space="preserve"> high impact on the project.</w:t>
+      </w:r>
+    </w:p>
+    <w:p>
+      <w:pPr>
+        <w:pStyle w:val="Leipteksti1"/>
+        <w:rPr>
+          <w:b/>
+        </w:rPr>
+      </w:pPr>
+    </w:p>
+    <w:p>
+      <w:pPr>
+        <w:pStyle w:val="Leipteksti1"/>
+        <w:rPr>
+          <w:b/>
+        </w:rPr>
       </w:pPr>
       <w:r>
         <w:rPr>
@@ -10991,7 +11615,7 @@
         <w:t xml:space="preserve"> </w:t>
       </w:r>
       <w:r>
-        <w:t>Regularly check out HW condition.</w:t>
+        <w:t>Use some alternative SW.</w:t>
       </w:r>
     </w:p>
     <w:p>
@@ -11019,22 +11643,159 @@
         <w:t xml:space="preserve"> </w:t>
       </w:r>
       <w:r>
-        <w:t>Sav</w:t>
-      </w:r>
-      <w:r>
-        <w:t>e</w:t>
+        <w:t>Inform a teacher about this issue.</w:t>
+      </w:r>
+    </w:p>
+    <w:p>
+      <w:pPr>
+        <w:pStyle w:val="Leipteksti1"/>
+        <w:rPr>
+          <w:b/>
+        </w:rPr>
+      </w:pPr>
+    </w:p>
+    <w:p>
+      <w:pPr>
+        <w:pStyle w:val="Leipteksti1"/>
+      </w:pPr>
+      <w:r>
+        <w:rPr>
+          <w:b/>
+        </w:rPr>
+        <w:t>How to survive:</w:t>
+      </w:r>
+      <w:r>
+        <w:t xml:space="preserve"> We would plane our activities just in a paper, or some text document.</w:t>
+      </w:r>
+    </w:p>
+    <w:p>
+      <w:pPr>
+        <w:pStyle w:val="Leipteksti1"/>
+        <w:rPr>
+          <w:lang w:val="en-GB"/>
+        </w:rPr>
+      </w:pPr>
+    </w:p>
+    <w:p>
+      <w:pPr>
+        <w:pStyle w:val="Heading3"/>
+        <w:ind w:left="1418" w:hanging="1418"/>
+      </w:pPr>
+      <w:r>
+        <w:t>Risk</w:t>
       </w:r>
       <w:r>
         <w:t xml:space="preserve"> </w:t>
       </w:r>
       <w:r>
-        <w:t>a done</w:t>
-      </w:r>
-      <w:r>
-        <w:t xml:space="preserve"> work </w:t>
-      </w:r>
-      <w:r>
-        <w:t>into the cloud.</w:t>
+        <w:t>E5 – GitLab unavailibility</w:t>
+      </w:r>
+      <w:r>
+        <w:t xml:space="preserve"> </w:t>
+      </w:r>
+    </w:p>
+    <w:p>
+      <w:pPr>
+        <w:pStyle w:val="Leipteksti1"/>
+      </w:pPr>
+      <w:r>
+        <w:rPr>
+          <w:b/>
+        </w:rPr>
+        <w:t>Root cause:</w:t>
+      </w:r>
+      <w:r>
+        <w:rPr>
+          <w:b/>
+        </w:rPr>
+        <w:t xml:space="preserve"> </w:t>
+      </w:r>
+      <w:r>
+        <w:t>Server malfunction, system crash.</w:t>
+      </w:r>
+    </w:p>
+    <w:p>
+      <w:pPr>
+        <w:pStyle w:val="Leipteksti1"/>
+        <w:rPr>
+          <w:b/>
+        </w:rPr>
+      </w:pPr>
+    </w:p>
+    <w:p>
+      <w:pPr>
+        <w:pStyle w:val="Leipteksti1"/>
+      </w:pPr>
+      <w:r>
+        <w:rPr>
+          <w:b/>
+        </w:rPr>
+        <w:t>Seriousness:</w:t>
+      </w:r>
+      <w:r>
+        <w:rPr>
+          <w:b/>
+        </w:rPr>
+        <w:t xml:space="preserve"> </w:t>
+      </w:r>
+      <w:r>
+        <w:t>The issue is considered unserious as local copies of remote repository still exist on our computer.</w:t>
+      </w:r>
+    </w:p>
+    <w:p>
+      <w:pPr>
+        <w:pStyle w:val="Leipteksti1"/>
+        <w:rPr>
+          <w:b/>
+        </w:rPr>
+      </w:pPr>
+    </w:p>
+    <w:p>
+      <w:pPr>
+        <w:pStyle w:val="Leipteksti1"/>
+      </w:pPr>
+      <w:r>
+        <w:rPr>
+          <w:b/>
+        </w:rPr>
+        <w:t>How to avoid:</w:t>
+      </w:r>
+      <w:r>
+        <w:rPr>
+          <w:b/>
+        </w:rPr>
+        <w:t xml:space="preserve"> </w:t>
+      </w:r>
+      <w:r>
+        <w:t>Keep a copy of the remote repository locally.</w:t>
+      </w:r>
+    </w:p>
+    <w:p>
+      <w:pPr>
+        <w:pStyle w:val="Leipteksti1"/>
+        <w:rPr>
+          <w:b/>
+        </w:rPr>
+      </w:pPr>
+    </w:p>
+    <w:p>
+      <w:pPr>
+        <w:pStyle w:val="Leipteksti1"/>
+      </w:pPr>
+      <w:r>
+        <w:rPr>
+          <w:b/>
+        </w:rPr>
+        <w:t>How to prevent:</w:t>
+      </w:r>
+      <w:r>
+        <w:rPr>
+          <w:b/>
+        </w:rPr>
+        <w:t xml:space="preserve"> </w:t>
+      </w:r>
+      <w:r>
+        <w:t>Inform staff about system malfunction.</w:t>
       </w:r>
     </w:p>
     <w:p>
@@ -11062,7 +11823,7 @@
         <w:t xml:space="preserve"> </w:t>
       </w:r>
       <w:r>
-        <w:t>Use school HW.</w:t>
+        <w:t>Setup new git repository on a different git system.</w:t>
       </w:r>
     </w:p>
     <w:p>
@@ -11075,600 +11836,7 @@
     </w:p>
     <w:p>
       <w:pPr>
-        <w:pStyle w:val="Nadpis3"/>
-        <w:ind w:left="1418" w:hanging="1418"/>
-      </w:pPr>
-      <w:r>
-        <w:t>Risk</w:t>
-      </w:r>
-      <w:r>
-        <w:t xml:space="preserve"> E2</w:t>
-      </w:r>
-      <w:r>
-        <w:t xml:space="preserve"> – Internet failure</w:t>
-      </w:r>
-      <w:r>
-        <w:t xml:space="preserve"> </w:t>
-      </w:r>
-    </w:p>
-    <w:p>
-      <w:pPr>
-        <w:pStyle w:val="Leipteksti1"/>
-      </w:pPr>
-      <w:r>
-        <w:rPr>
-          <w:b/>
-        </w:rPr>
-        <w:t>Root cause:</w:t>
-      </w:r>
-      <w:r>
-        <w:rPr>
-          <w:b/>
-        </w:rPr>
-        <w:t xml:space="preserve"> </w:t>
-      </w:r>
-      <w:r>
-        <w:t xml:space="preserve">It is not possible to connect to the </w:t>
-      </w:r>
-      <w:r>
-        <w:t>Internet either in school</w:t>
-      </w:r>
-      <w:r>
-        <w:t xml:space="preserve">, or </w:t>
-      </w:r>
-      <w:r>
-        <w:t>in our dormitory.</w:t>
-      </w:r>
-    </w:p>
-    <w:p>
-      <w:pPr>
-        <w:pStyle w:val="Leipteksti1"/>
-      </w:pPr>
-    </w:p>
-    <w:p>
-      <w:pPr>
-        <w:pStyle w:val="Leipteksti1"/>
-      </w:pPr>
-      <w:r>
-        <w:rPr>
-          <w:b/>
-        </w:rPr>
-        <w:t>Seriousness:</w:t>
-      </w:r>
-      <w:r>
-        <w:rPr>
-          <w:b/>
-        </w:rPr>
-        <w:t xml:space="preserve"> </w:t>
-      </w:r>
-      <w:r>
-        <w:t>This has very low possibility, but high impact.</w:t>
-      </w:r>
-    </w:p>
-    <w:p>
-      <w:pPr>
-        <w:pStyle w:val="Leipteksti1"/>
-      </w:pPr>
-    </w:p>
-    <w:p>
-      <w:pPr>
-        <w:pStyle w:val="Leipteksti1"/>
-      </w:pPr>
-      <w:r>
-        <w:rPr>
-          <w:b/>
-        </w:rPr>
-        <w:t>How to avoid:</w:t>
-      </w:r>
-      <w:r>
-        <w:rPr>
-          <w:b/>
-        </w:rPr>
-        <w:t xml:space="preserve"> </w:t>
-      </w:r>
-      <w:r>
-        <w:t>Have a prepaid mobile internet</w:t>
-      </w:r>
-      <w:r>
-        <w:t>.</w:t>
-      </w:r>
-    </w:p>
-    <w:p>
-      <w:pPr>
-        <w:pStyle w:val="Leipteksti1"/>
-        <w:rPr>
-          <w:b/>
-        </w:rPr>
-      </w:pPr>
-    </w:p>
-    <w:p>
-      <w:pPr>
-        <w:pStyle w:val="Leipteksti1"/>
-      </w:pPr>
-      <w:r>
-        <w:rPr>
-          <w:b/>
-        </w:rPr>
-        <w:t>How to prevent:</w:t>
-      </w:r>
-      <w:r>
-        <w:rPr>
-          <w:b/>
-        </w:rPr>
-        <w:t xml:space="preserve"> </w:t>
-      </w:r>
-      <w:r>
-        <w:t>Call Internet service provider</w:t>
-      </w:r>
-      <w:r>
-        <w:t>.</w:t>
-      </w:r>
-    </w:p>
-    <w:p>
-      <w:pPr>
-        <w:pStyle w:val="Leipteksti1"/>
-      </w:pPr>
-    </w:p>
-    <w:p>
-      <w:pPr>
-        <w:pStyle w:val="Leipteksti1"/>
-      </w:pPr>
-      <w:r>
-        <w:rPr>
-          <w:b/>
-        </w:rPr>
-        <w:t>How to survive:</w:t>
-      </w:r>
-      <w:r>
-        <w:rPr>
-          <w:b/>
-        </w:rPr>
-        <w:t xml:space="preserve"> </w:t>
-      </w:r>
-      <w:r>
-        <w:t>Everyone has</w:t>
-      </w:r>
-      <w:r>
-        <w:t xml:space="preserve"> prepaid mobile internet and saved work also in the computer, not just cloud.</w:t>
-      </w:r>
-    </w:p>
-    <w:p>
-      <w:pPr>
-        <w:pStyle w:val="Leipteksti1"/>
-        <w:rPr>
-          <w:lang w:val="en-GB"/>
-        </w:rPr>
-      </w:pPr>
-    </w:p>
-    <w:p>
-      <w:pPr>
-        <w:pStyle w:val="Nadpis3"/>
-        <w:ind w:left="1418" w:hanging="1418"/>
-      </w:pPr>
-      <w:r>
-        <w:t>Risk</w:t>
-      </w:r>
-      <w:r>
-        <w:t xml:space="preserve"> </w:t>
-      </w:r>
-      <w:r>
-        <w:t>E3 – Change of SW environment</w:t>
-      </w:r>
-      <w:r>
-        <w:t xml:space="preserve"> </w:t>
-      </w:r>
-    </w:p>
-    <w:p>
-      <w:pPr>
-        <w:pStyle w:val="Leipteksti1"/>
-      </w:pPr>
-      <w:r>
-        <w:rPr>
-          <w:b/>
-        </w:rPr>
-        <w:t>Root cause:</w:t>
-      </w:r>
-      <w:r>
-        <w:rPr>
-          <w:b/>
-        </w:rPr>
-        <w:t xml:space="preserve"> </w:t>
-      </w:r>
-    </w:p>
-    <w:p>
-      <w:pPr>
-        <w:pStyle w:val="Leipteksti1"/>
-        <w:rPr>
-          <w:b/>
-        </w:rPr>
-      </w:pPr>
-    </w:p>
-    <w:p>
-      <w:pPr>
-        <w:pStyle w:val="Leipteksti1"/>
-      </w:pPr>
-      <w:r>
-        <w:rPr>
-          <w:b/>
-        </w:rPr>
-        <w:t>Seriousness:</w:t>
-      </w:r>
-    </w:p>
-    <w:p>
-      <w:pPr>
-        <w:pStyle w:val="Leipteksti1"/>
-        <w:rPr>
-          <w:b/>
-        </w:rPr>
-      </w:pPr>
-    </w:p>
-    <w:p>
-      <w:pPr>
-        <w:pStyle w:val="Leipteksti1"/>
-      </w:pPr>
-      <w:r>
-        <w:rPr>
-          <w:b/>
-        </w:rPr>
-        <w:t>How to avoid:</w:t>
-      </w:r>
-    </w:p>
-    <w:p>
-      <w:pPr>
-        <w:pStyle w:val="Leipteksti1"/>
-        <w:rPr>
-          <w:b/>
-        </w:rPr>
-      </w:pPr>
-    </w:p>
-    <w:p>
-      <w:pPr>
-        <w:pStyle w:val="Leipteksti1"/>
-      </w:pPr>
-      <w:r>
-        <w:rPr>
-          <w:b/>
-        </w:rPr>
-        <w:t>How to prevent:</w:t>
-      </w:r>
-    </w:p>
-    <w:p>
-      <w:pPr>
-        <w:pStyle w:val="Leipteksti1"/>
-        <w:rPr>
-          <w:b/>
-        </w:rPr>
-      </w:pPr>
-    </w:p>
-    <w:p>
-      <w:pPr>
-        <w:pStyle w:val="Leipteksti1"/>
-      </w:pPr>
-      <w:r>
-        <w:rPr>
-          <w:b/>
-        </w:rPr>
-        <w:t>How to survive:</w:t>
-      </w:r>
-      <w:r>
-        <w:rPr>
-          <w:b/>
-        </w:rPr>
-        <w:t xml:space="preserve"> </w:t>
-      </w:r>
-    </w:p>
-    <w:p>
-      <w:pPr>
-        <w:pStyle w:val="Leipteksti1"/>
-        <w:rPr>
-          <w:lang w:val="en-GB"/>
-        </w:rPr>
-      </w:pPr>
-    </w:p>
-    <w:p>
-      <w:pPr>
-        <w:pStyle w:val="Nadpis3"/>
-        <w:ind w:left="1418" w:hanging="1418"/>
-      </w:pPr>
-      <w:r>
-        <w:t>Risk</w:t>
-      </w:r>
-      <w:r>
-        <w:t xml:space="preserve"> </w:t>
-      </w:r>
-      <w:r>
-        <w:t>E4 – AgileFant unavailability</w:t>
-      </w:r>
-      <w:r>
-        <w:t xml:space="preserve"> </w:t>
-      </w:r>
-    </w:p>
-    <w:p>
-      <w:pPr>
-        <w:pStyle w:val="Leipteksti1"/>
-      </w:pPr>
-      <w:r>
-        <w:rPr>
-          <w:b/>
-        </w:rPr>
-        <w:t>Root cause:</w:t>
-      </w:r>
-      <w:r>
-        <w:rPr>
-          <w:b/>
-        </w:rPr>
-        <w:t xml:space="preserve"> </w:t>
-      </w:r>
-      <w:r>
-        <w:t xml:space="preserve">It is not possible to use </w:t>
-      </w:r>
-      <w:proofErr w:type="spellStart"/>
-      <w:r>
-        <w:t>AgileFant</w:t>
-      </w:r>
-      <w:proofErr w:type="spellEnd"/>
-      <w:r>
-        <w:t xml:space="preserve">, there is some problem with the app. </w:t>
-      </w:r>
-    </w:p>
-    <w:p>
-      <w:pPr>
-        <w:pStyle w:val="Leipteksti1"/>
-        <w:rPr>
-          <w:b/>
-        </w:rPr>
-      </w:pPr>
-    </w:p>
-    <w:p>
-      <w:pPr>
-        <w:pStyle w:val="Leipteksti1"/>
-      </w:pPr>
-      <w:r>
-        <w:rPr>
-          <w:b/>
-        </w:rPr>
-        <w:t>Seriousness:</w:t>
-      </w:r>
-      <w:r>
-        <w:rPr>
-          <w:b/>
-        </w:rPr>
-        <w:t xml:space="preserve"> </w:t>
-      </w:r>
-      <w:r>
-        <w:t>Probability of this is very low, but it woul</w:t>
-      </w:r>
-      <w:r>
-        <w:t>d ha</w:t>
-      </w:r>
-      <w:r>
-        <w:t>ve</w:t>
-      </w:r>
-      <w:r>
-        <w:t xml:space="preserve"> high impact on the project.</w:t>
-      </w:r>
-    </w:p>
-    <w:p>
-      <w:pPr>
-        <w:pStyle w:val="Leipteksti1"/>
-        <w:rPr>
-          <w:b/>
-        </w:rPr>
-      </w:pPr>
-    </w:p>
-    <w:p>
-      <w:pPr>
-        <w:pStyle w:val="Leipteksti1"/>
-        <w:rPr>
-          <w:b/>
-        </w:rPr>
-      </w:pPr>
-      <w:r>
-        <w:rPr>
-          <w:b/>
-        </w:rPr>
-        <w:t>How to avoid:</w:t>
-      </w:r>
-      <w:r>
-        <w:rPr>
-          <w:b/>
-        </w:rPr>
-        <w:t xml:space="preserve"> </w:t>
-      </w:r>
-      <w:r>
-        <w:t>Use some alternative SW.</w:t>
-      </w:r>
-    </w:p>
-    <w:p>
-      <w:pPr>
-        <w:pStyle w:val="Leipteksti1"/>
-        <w:rPr>
-          <w:b/>
-        </w:rPr>
-      </w:pPr>
-    </w:p>
-    <w:p>
-      <w:pPr>
-        <w:pStyle w:val="Leipteksti1"/>
-      </w:pPr>
-      <w:r>
-        <w:rPr>
-          <w:b/>
-        </w:rPr>
-        <w:t>How to prevent:</w:t>
-      </w:r>
-      <w:r>
-        <w:rPr>
-          <w:b/>
-        </w:rPr>
-        <w:t xml:space="preserve"> </w:t>
-      </w:r>
-      <w:r>
-        <w:t>Inform a teacher about this issue.</w:t>
-      </w:r>
-    </w:p>
-    <w:p>
-      <w:pPr>
-        <w:pStyle w:val="Leipteksti1"/>
-        <w:rPr>
-          <w:b/>
-        </w:rPr>
-      </w:pPr>
-    </w:p>
-    <w:p>
-      <w:pPr>
-        <w:pStyle w:val="Leipteksti1"/>
-      </w:pPr>
-      <w:r>
-        <w:rPr>
-          <w:b/>
-        </w:rPr>
-        <w:lastRenderedPageBreak/>
-        <w:t>How to survive:</w:t>
-      </w:r>
-      <w:r>
-        <w:t xml:space="preserve"> We would plane our activities just in a paper, or some text document.</w:t>
-      </w:r>
-    </w:p>
-    <w:p>
-      <w:pPr>
-        <w:pStyle w:val="Leipteksti1"/>
-        <w:rPr>
-          <w:lang w:val="en-GB"/>
-        </w:rPr>
-      </w:pPr>
-    </w:p>
-    <w:p>
-      <w:pPr>
-        <w:pStyle w:val="Nadpis3"/>
-        <w:ind w:left="1418" w:hanging="1418"/>
-      </w:pPr>
-      <w:r>
-        <w:t>Risk</w:t>
-      </w:r>
-      <w:r>
-        <w:t xml:space="preserve"> </w:t>
-      </w:r>
-      <w:r>
-        <w:t>E5 – GitLab unavailibility</w:t>
-      </w:r>
-      <w:r>
-        <w:t xml:space="preserve"> </w:t>
-      </w:r>
-    </w:p>
-    <w:p>
-      <w:pPr>
-        <w:pStyle w:val="Leipteksti1"/>
-        <w:rPr>
-          <w:b/>
-        </w:rPr>
-      </w:pPr>
-      <w:r>
-        <w:rPr>
-          <w:b/>
-        </w:rPr>
-        <w:t>Root cause:</w:t>
-      </w:r>
-    </w:p>
-    <w:p>
-      <w:pPr>
-        <w:pStyle w:val="Leipteksti1"/>
-        <w:rPr>
-          <w:b/>
-        </w:rPr>
-      </w:pPr>
-    </w:p>
-    <w:p>
-      <w:pPr>
-        <w:pStyle w:val="Leipteksti1"/>
-        <w:rPr>
-          <w:b/>
-        </w:rPr>
-      </w:pPr>
-      <w:r>
-        <w:rPr>
-          <w:b/>
-        </w:rPr>
-        <w:t>Seriousness:</w:t>
-      </w:r>
-    </w:p>
-    <w:p>
-      <w:pPr>
-        <w:pStyle w:val="Leipteksti1"/>
-        <w:rPr>
-          <w:b/>
-        </w:rPr>
-      </w:pPr>
-    </w:p>
-    <w:p>
-      <w:pPr>
-        <w:pStyle w:val="Leipteksti1"/>
-        <w:rPr>
-          <w:b/>
-        </w:rPr>
-      </w:pPr>
-      <w:r>
-        <w:rPr>
-          <w:b/>
-        </w:rPr>
-        <w:t>How to avoid:</w:t>
-      </w:r>
-    </w:p>
-    <w:p>
-      <w:pPr>
-        <w:pStyle w:val="Leipteksti1"/>
-        <w:rPr>
-          <w:b/>
-        </w:rPr>
-      </w:pPr>
-    </w:p>
-    <w:p>
-      <w:pPr>
-        <w:pStyle w:val="Leipteksti1"/>
-        <w:rPr>
-          <w:b/>
-        </w:rPr>
-      </w:pPr>
-      <w:r>
-        <w:rPr>
-          <w:b/>
-        </w:rPr>
-        <w:t>How to prevent:</w:t>
-      </w:r>
-    </w:p>
-    <w:p>
-      <w:pPr>
-        <w:pStyle w:val="Leipteksti1"/>
-        <w:rPr>
-          <w:b/>
-        </w:rPr>
-      </w:pPr>
-    </w:p>
-    <w:p>
-      <w:pPr>
-        <w:pStyle w:val="Leipteksti1"/>
-        <w:rPr>
-          <w:b/>
-        </w:rPr>
-      </w:pPr>
-      <w:r>
-        <w:rPr>
-          <w:b/>
-        </w:rPr>
-        <w:t>How to survive:</w:t>
-      </w:r>
-    </w:p>
-    <w:p>
-      <w:pPr>
-        <w:pStyle w:val="Leipteksti1"/>
-        <w:rPr>
-          <w:lang w:val="en-GB"/>
-        </w:rPr>
-      </w:pPr>
-    </w:p>
-    <w:p>
-      <w:pPr>
-        <w:pStyle w:val="Nadpis2"/>
+        <w:pStyle w:val="Heading2"/>
         <w:rPr>
           <w:lang w:val="en-GB"/>
         </w:rPr>
@@ -11683,7 +11851,7 @@
     </w:p>
     <w:p>
       <w:pPr>
-        <w:pStyle w:val="Nadpis3"/>
+        <w:pStyle w:val="Heading3"/>
         <w:ind w:left="1418" w:hanging="1418"/>
       </w:pPr>
       <w:r>
@@ -11850,7 +12018,7 @@
     </w:p>
     <w:p>
       <w:pPr>
-        <w:pStyle w:val="Nadpis3"/>
+        <w:pStyle w:val="Heading3"/>
         <w:ind w:left="1418" w:hanging="1418"/>
       </w:pPr>
       <w:r>
@@ -12008,11 +12176,10 @@
     </w:p>
     <w:p>
       <w:pPr>
-        <w:pStyle w:val="Nadpis3"/>
+        <w:pStyle w:val="Heading3"/>
         <w:ind w:left="1418" w:hanging="1418"/>
       </w:pPr>
       <w:r>
-        <w:lastRenderedPageBreak/>
         <w:t>Risk</w:t>
       </w:r>
       <w:r>
@@ -12217,7 +12384,7 @@
 <w:ftr xmlns:wpc="http://schemas.microsoft.com/office/word/2010/wordprocessingCanvas" xmlns:cx="http://schemas.microsoft.com/office/drawing/2014/chartex" xmlns:cx1="http://schemas.microsoft.com/office/drawing/2015/9/8/chartex" xmlns:cx2="http://schemas.microsoft.com/office/drawing/2015/10/21/chartex" xmlns:cx3="http://schemas.microsoft.com/office/drawing/2016/5/9/chartex" xmlns:cx4="http://schemas.microsoft.com/office/drawing/2016/5/10/chartex" xmlns:cx5="http://schemas.microsoft.com/office/drawing/2016/5/11/chartex" xmlns:cx6="http://schemas.microsoft.com/office/drawing/2016/5/12/chartex" xmlns:cx7="http://schemas.microsoft.com/office/drawing/2016/5/13/chartex" xmlns:cx8="http://schemas.microsoft.com/office/drawing/2016/5/14/chartex" xmlns:mc="http://schemas.openxmlformats.org/markup-compatibility/2006" xmlns:aink="http://schemas.microsoft.com/office/drawing/2016/ink" xmlns:am3d="http://schemas.microsoft.com/office/drawing/2017/model3d" xmlns:o="urn:schemas-microsoft-com:office:office" xmlns:r="http://schemas.openxmlformats.org/officeDocument/2006/relationships" xmlns:m="http://schemas.openxmlformats.org/officeDocument/2006/math" xmlns:v="urn:schemas-microsoft-com:vml" xmlns:wp14="http://schemas.microsoft.com/office/word/2010/wordprocessingDrawing" xmlns:wp="http://schemas.openxmlformats.org/drawingml/2006/wordprocessingDrawing" xmlns:w10="urn:schemas-microsoft-com:office:word" xmlns:w="http://schemas.openxmlformats.org/wordprocessingml/2006/main" xmlns:w14="http://schemas.microsoft.com/office/word/2010/wordml" xmlns:w15="http://schemas.microsoft.com/office/word/2012/wordml" xmlns:w16cid="http://schemas.microsoft.com/office/word/2016/wordml/cid" xmlns:w16se="http://schemas.microsoft.com/office/word/2015/wordml/symex" xmlns:wpg="http://schemas.microsoft.com/office/word/2010/wordprocessingGroup" xmlns:wpi="http://schemas.microsoft.com/office/word/2010/wordprocessingInk" xmlns:wne="http://schemas.microsoft.com/office/word/2006/wordml" xmlns:wps="http://schemas.microsoft.com/office/word/2010/wordprocessingShape" mc:Ignorable="w14 w15 w16se w16cid wp14">
   <w:p>
     <w:pPr>
-      <w:pStyle w:val="Zpat"/>
+      <w:pStyle w:val="Footer"/>
     </w:pPr>
     <w:r>
       <w:t xml:space="preserve">Modified: </w:t>
@@ -12235,7 +12402,7 @@
       <w:rPr>
         <w:noProof/>
       </w:rPr>
-      <w:t>03.02.2018 17:44</w:t>
+      <w:t>03.02.2018 20:03</w:t>
     </w:r>
     <w:r>
       <w:fldChar w:fldCharType="end"/>
@@ -12259,7 +12426,7 @@
       <w:rPr>
         <w:noProof/>
       </w:rPr>
-      <w:t>15</w:t>
+      <w:t>12</w:t>
     </w:r>
     <w:r>
       <w:fldChar w:fldCharType="end"/>
@@ -12309,7 +12476,7 @@
 <w:hdr xmlns:wpc="http://schemas.microsoft.com/office/word/2010/wordprocessingCanvas" xmlns:cx="http://schemas.microsoft.com/office/drawing/2014/chartex" xmlns:cx1="http://schemas.microsoft.com/office/drawing/2015/9/8/chartex" xmlns:cx2="http://schemas.microsoft.com/office/drawing/2015/10/21/chartex" xmlns:cx3="http://schemas.microsoft.com/office/drawing/2016/5/9/chartex" xmlns:cx4="http://schemas.microsoft.com/office/drawing/2016/5/10/chartex" xmlns:cx5="http://schemas.microsoft.com/office/drawing/2016/5/11/chartex" xmlns:cx6="http://schemas.microsoft.com/office/drawing/2016/5/12/chartex" xmlns:cx7="http://schemas.microsoft.com/office/drawing/2016/5/13/chartex" xmlns:cx8="http://schemas.microsoft.com/office/drawing/2016/5/14/chartex" xmlns:mc="http://schemas.openxmlformats.org/markup-compatibility/2006" xmlns:aink="http://schemas.microsoft.com/office/drawing/2016/ink" xmlns:am3d="http://schemas.microsoft.com/office/drawing/2017/model3d" xmlns:o="urn:schemas-microsoft-com:office:office" xmlns:r="http://schemas.openxmlformats.org/officeDocument/2006/relationships" xmlns:m="http://schemas.openxmlformats.org/officeDocument/2006/math" xmlns:v="urn:schemas-microsoft-com:vml" xmlns:wp14="http://schemas.microsoft.com/office/word/2010/wordprocessingDrawing" xmlns:wp="http://schemas.openxmlformats.org/drawingml/2006/wordprocessingDrawing" xmlns:w10="urn:schemas-microsoft-com:office:word" xmlns:w="http://schemas.openxmlformats.org/wordprocessingml/2006/main" xmlns:w14="http://schemas.microsoft.com/office/word/2010/wordml" xmlns:w15="http://schemas.microsoft.com/office/word/2012/wordml" xmlns:w16cid="http://schemas.microsoft.com/office/word/2016/wordml/cid" xmlns:w16se="http://schemas.microsoft.com/office/word/2015/wordml/symex" xmlns:wpg="http://schemas.microsoft.com/office/word/2010/wordprocessingGroup" xmlns:wpi="http://schemas.microsoft.com/office/word/2010/wordprocessingInk" xmlns:wne="http://schemas.microsoft.com/office/word/2006/wordml" xmlns:wps="http://schemas.microsoft.com/office/word/2010/wordprocessingShape" mc:Ignorable="w14 w15 w16se w16cid wp14">
   <w:p>
     <w:pPr>
-      <w:pStyle w:val="Zhlav"/>
+      <w:pStyle w:val="Header"/>
       <w:pBdr>
         <w:bottom w:val="single" w:sz="6" w:space="1" w:color="auto"/>
       </w:pBdr>
@@ -12337,7 +12504,7 @@
   </w:p>
   <w:p>
     <w:pPr>
-      <w:pStyle w:val="Zhlav"/>
+      <w:pStyle w:val="Header"/>
       <w:pBdr>
         <w:bottom w:val="single" w:sz="6" w:space="1" w:color="auto"/>
       </w:pBdr>
@@ -12358,7 +12525,7 @@
     <w:lvl w:ilvl="0">
       <w:start w:val="1"/>
       <w:numFmt w:val="decimal"/>
-      <w:pStyle w:val="Nadpis1"/>
+      <w:pStyle w:val="Heading1"/>
       <w:lvlText w:val="%1."/>
       <w:legacy w:legacy="1" w:legacySpace="144" w:legacyIndent="0"/>
       <w:lvlJc w:val="left"/>
@@ -12366,7 +12533,7 @@
     <w:lvl w:ilvl="1">
       <w:start w:val="1"/>
       <w:numFmt w:val="decimal"/>
-      <w:pStyle w:val="Nadpis2"/>
+      <w:pStyle w:val="Heading2"/>
       <w:lvlText w:val="%1.%2"/>
       <w:legacy w:legacy="1" w:legacySpace="144" w:legacyIndent="0"/>
       <w:lvlJc w:val="left"/>
@@ -12374,7 +12541,7 @@
     <w:lvl w:ilvl="2">
       <w:start w:val="1"/>
       <w:numFmt w:val="decimal"/>
-      <w:pStyle w:val="Nadpis3"/>
+      <w:pStyle w:val="Heading3"/>
       <w:lvlText w:val="%1.%2.%3"/>
       <w:legacy w:legacy="1" w:legacySpace="144" w:legacyIndent="0"/>
       <w:lvlJc w:val="left"/>
@@ -12382,7 +12549,7 @@
     <w:lvl w:ilvl="3">
       <w:start w:val="1"/>
       <w:numFmt w:val="decimal"/>
-      <w:pStyle w:val="Nadpis4"/>
+      <w:pStyle w:val="Heading4"/>
       <w:lvlText w:val="%1.%2.%3.%4"/>
       <w:legacy w:legacy="1" w:legacySpace="144" w:legacyIndent="0"/>
       <w:lvlJc w:val="left"/>
@@ -12390,7 +12557,7 @@
     <w:lvl w:ilvl="4">
       <w:start w:val="1"/>
       <w:numFmt w:val="decimal"/>
-      <w:pStyle w:val="Nadpis5"/>
+      <w:pStyle w:val="Heading5"/>
       <w:lvlText w:val="%1.%2.%3.%4.%5"/>
       <w:legacy w:legacy="1" w:legacySpace="144" w:legacyIndent="0"/>
       <w:lvlJc w:val="left"/>
@@ -12398,7 +12565,7 @@
     <w:lvl w:ilvl="5">
       <w:start w:val="1"/>
       <w:numFmt w:val="decimal"/>
-      <w:pStyle w:val="Nadpis6"/>
+      <w:pStyle w:val="Heading6"/>
       <w:lvlText w:val="%1.%2.%3.%4.%5.%6"/>
       <w:legacy w:legacy="1" w:legacySpace="144" w:legacyIndent="0"/>
       <w:lvlJc w:val="left"/>
@@ -12406,7 +12573,7 @@
     <w:lvl w:ilvl="6">
       <w:start w:val="1"/>
       <w:numFmt w:val="decimal"/>
-      <w:pStyle w:val="Nadpis7"/>
+      <w:pStyle w:val="Heading7"/>
       <w:lvlText w:val="%1.%2.%3.%4.%5.%6.%7"/>
       <w:legacy w:legacy="1" w:legacySpace="144" w:legacyIndent="0"/>
       <w:lvlJc w:val="left"/>
@@ -12414,7 +12581,7 @@
     <w:lvl w:ilvl="7">
       <w:start w:val="1"/>
       <w:numFmt w:val="decimal"/>
-      <w:pStyle w:val="Nadpis8"/>
+      <w:pStyle w:val="Heading8"/>
       <w:lvlText w:val="%1.%2.%3.%4.%5.%6.%7.%8"/>
       <w:legacy w:legacy="1" w:legacySpace="144" w:legacyIndent="0"/>
       <w:lvlJc w:val="left"/>
@@ -12422,7 +12589,7 @@
     <w:lvl w:ilvl="8">
       <w:start w:val="1"/>
       <w:numFmt w:val="decimal"/>
-      <w:pStyle w:val="Nadpis9"/>
+      <w:pStyle w:val="Heading9"/>
       <w:lvlText w:val="%1.%2.%3.%4.%5.%6.%7.%8.%9"/>
       <w:legacy w:legacy="1" w:legacySpace="144" w:legacyIndent="0"/>
       <w:lvlJc w:val="left"/>
@@ -14689,7 +14856,7 @@
     <w:lsdException w:name="Mention" w:semiHidden="1" w:uiPriority="99" w:unhideWhenUsed="1"/>
     <w:lsdException w:name="Smart Hyperlink" w:semiHidden="1" w:uiPriority="99" w:unhideWhenUsed="1"/>
   </w:latentStyles>
-  <w:style w:type="paragraph" w:default="1" w:styleId="Normln">
+  <w:style w:type="paragraph" w:default="1" w:styleId="Normal">
     <w:name w:val="Normal"/>
     <w:qFormat/>
     <w:pPr>
@@ -14701,9 +14868,9 @@
       <w:lang w:eastAsia="en-US"/>
     </w:rPr>
   </w:style>
-  <w:style w:type="paragraph" w:styleId="Nadpis1">
+  <w:style w:type="paragraph" w:styleId="Heading1">
     <w:name w:val="heading 1"/>
-    <w:basedOn w:val="Normln"/>
+    <w:basedOn w:val="Normal"/>
     <w:next w:val="Leipteksti1"/>
     <w:qFormat/>
     <w:rsid w:val="00E357C0"/>
@@ -14726,9 +14893,9 @@
       <w:caps/>
     </w:rPr>
   </w:style>
-  <w:style w:type="paragraph" w:styleId="Nadpis2">
+  <w:style w:type="paragraph" w:styleId="Heading2">
     <w:name w:val="heading 2"/>
-    <w:basedOn w:val="Normln"/>
+    <w:basedOn w:val="Normal"/>
     <w:next w:val="Leipteksti1"/>
     <w:qFormat/>
     <w:pPr>
@@ -14748,9 +14915,9 @@
       <w:b/>
     </w:rPr>
   </w:style>
-  <w:style w:type="paragraph" w:styleId="Nadpis3">
+  <w:style w:type="paragraph" w:styleId="Heading3">
     <w:name w:val="heading 3"/>
-    <w:basedOn w:val="Nadpis2"/>
+    <w:basedOn w:val="Heading2"/>
     <w:next w:val="Leipteksti1"/>
     <w:qFormat/>
     <w:pPr>
@@ -14765,9 +14932,9 @@
       <w:b w:val="0"/>
     </w:rPr>
   </w:style>
-  <w:style w:type="paragraph" w:styleId="Nadpis4">
+  <w:style w:type="paragraph" w:styleId="Heading4">
     <w:name w:val="heading 4"/>
-    <w:basedOn w:val="Nadpis3"/>
+    <w:basedOn w:val="Heading3"/>
     <w:next w:val="Leipteksti1"/>
     <w:qFormat/>
     <w:pPr>
@@ -14777,9 +14944,9 @@
       <w:outlineLvl w:val="3"/>
     </w:pPr>
   </w:style>
-  <w:style w:type="paragraph" w:styleId="Nadpis5">
+  <w:style w:type="paragraph" w:styleId="Heading5">
     <w:name w:val="heading 5"/>
-    <w:basedOn w:val="Nadpis4"/>
+    <w:basedOn w:val="Heading4"/>
     <w:next w:val="Leipteksti1"/>
     <w:qFormat/>
     <w:pPr>
@@ -14789,10 +14956,10 @@
       <w:outlineLvl w:val="4"/>
     </w:pPr>
   </w:style>
-  <w:style w:type="paragraph" w:styleId="Nadpis6">
+  <w:style w:type="paragraph" w:styleId="Heading6">
     <w:name w:val="heading 6"/>
-    <w:basedOn w:val="Normln"/>
-    <w:next w:val="Normln"/>
+    <w:basedOn w:val="Normal"/>
+    <w:next w:val="Normal"/>
     <w:qFormat/>
     <w:pPr>
       <w:numPr>
@@ -14806,10 +14973,10 @@
       <w:u w:val="single"/>
     </w:rPr>
   </w:style>
-  <w:style w:type="paragraph" w:styleId="Nadpis7">
+  <w:style w:type="paragraph" w:styleId="Heading7">
     <w:name w:val="heading 7"/>
-    <w:basedOn w:val="Normln"/>
-    <w:next w:val="Normln"/>
+    <w:basedOn w:val="Normal"/>
+    <w:next w:val="Normal"/>
     <w:qFormat/>
     <w:pPr>
       <w:numPr>
@@ -14824,10 +14991,10 @@
       <w:sz w:val="20"/>
     </w:rPr>
   </w:style>
-  <w:style w:type="paragraph" w:styleId="Nadpis8">
+  <w:style w:type="paragraph" w:styleId="Heading8">
     <w:name w:val="heading 8"/>
-    <w:basedOn w:val="Normln"/>
-    <w:next w:val="Normln"/>
+    <w:basedOn w:val="Normal"/>
+    <w:next w:val="Normal"/>
     <w:qFormat/>
     <w:pPr>
       <w:numPr>
@@ -14843,10 +15010,10 @@
       <w:sz w:val="20"/>
     </w:rPr>
   </w:style>
-  <w:style w:type="paragraph" w:styleId="Nadpis9">
+  <w:style w:type="paragraph" w:styleId="Heading9">
     <w:name w:val="heading 9"/>
-    <w:basedOn w:val="Normln"/>
-    <w:next w:val="Normln"/>
+    <w:basedOn w:val="Normal"/>
+    <w:next w:val="Normal"/>
     <w:qFormat/>
     <w:pPr>
       <w:numPr>
@@ -14862,13 +15029,12 @@
       <w:sz w:val="18"/>
     </w:rPr>
   </w:style>
-  <w:style w:type="character" w:default="1" w:styleId="Standardnpsmoodstavce">
+  <w:style w:type="character" w:default="1" w:styleId="DefaultParagraphFont">
     <w:name w:val="Default Paragraph Font"/>
     <w:uiPriority w:val="1"/>
-    <w:semiHidden/>
     <w:unhideWhenUsed/>
   </w:style>
-  <w:style w:type="table" w:default="1" w:styleId="Normlntabulka">
+  <w:style w:type="table" w:default="1" w:styleId="TableNormal">
     <w:name w:val="Normal Table"/>
     <w:uiPriority w:val="99"/>
     <w:semiHidden/>
@@ -14883,7 +15049,7 @@
       </w:tblCellMar>
     </w:tblPr>
   </w:style>
-  <w:style w:type="numbering" w:default="1" w:styleId="Bezseznamu">
+  <w:style w:type="numbering" w:default="1" w:styleId="NoList">
     <w:name w:val="No List"/>
     <w:uiPriority w:val="99"/>
     <w:semiHidden/>
@@ -14891,7 +15057,7 @@
   </w:style>
   <w:style w:type="paragraph" w:customStyle="1" w:styleId="Leipteksti1">
     <w:name w:val="Leipäteksti1"/>
-    <w:basedOn w:val="Normln"/>
+    <w:basedOn w:val="Normal"/>
     <w:pPr>
       <w:spacing w:before="1" w:after="1" w:line="240" w:lineRule="auto"/>
       <w:ind w:left="1418"/>
@@ -14901,9 +15067,9 @@
       <w:lang w:val="en-US"/>
     </w:rPr>
   </w:style>
-  <w:style w:type="paragraph" w:styleId="Zpat">
+  <w:style w:type="paragraph" w:styleId="Footer">
     <w:name w:val="footer"/>
-    <w:basedOn w:val="Zhlav"/>
+    <w:basedOn w:val="Header"/>
     <w:pPr>
       <w:pBdr>
         <w:top w:val="single" w:sz="6" w:space="1" w:color="auto"/>
@@ -14911,9 +15077,9 @@
       </w:pBdr>
     </w:pPr>
   </w:style>
-  <w:style w:type="paragraph" w:styleId="Zhlav">
+  <w:style w:type="paragraph" w:styleId="Header">
     <w:name w:val="header"/>
-    <w:basedOn w:val="Normln"/>
+    <w:basedOn w:val="Normal"/>
     <w:pPr>
       <w:pBdr>
         <w:bottom w:val="single" w:sz="6" w:space="0" w:color="auto"/>
@@ -14932,7 +15098,7 @@
   </w:style>
   <w:style w:type="paragraph" w:customStyle="1" w:styleId="kuva">
     <w:name w:val="kuva"/>
-    <w:basedOn w:val="Normln"/>
+    <w:basedOn w:val="Normal"/>
     <w:pPr>
       <w:pBdr>
         <w:top w:val="single" w:sz="6" w:space="10" w:color="auto"/>
@@ -14943,7 +15109,7 @@
   </w:style>
   <w:style w:type="paragraph" w:customStyle="1" w:styleId="kuvateksti">
     <w:name w:val="kuvateksti"/>
-    <w:basedOn w:val="Normln"/>
+    <w:basedOn w:val="Normal"/>
     <w:pPr>
       <w:tabs>
         <w:tab w:val="left" w:pos="1418"/>
@@ -14957,7 +15123,7 @@
   </w:style>
   <w:style w:type="paragraph" w:customStyle="1" w:styleId="Otsikkonumeroimaton">
     <w:name w:val="Otsikko (numeroimaton)"/>
-    <w:basedOn w:val="Nadpis1"/>
+    <w:basedOn w:val="Heading1"/>
     <w:pPr>
       <w:outlineLvl w:val="9"/>
     </w:pPr>
@@ -15000,10 +15166,10 @@
       </w:pBdr>
     </w:pPr>
   </w:style>
-  <w:style w:type="paragraph" w:styleId="Obsah1">
+  <w:style w:type="paragraph" w:styleId="TOC1">
     <w:name w:val="toc 1"/>
-    <w:basedOn w:val="Normln"/>
-    <w:next w:val="Normln"/>
+    <w:basedOn w:val="Normal"/>
+    <w:next w:val="Normal"/>
     <w:uiPriority w:val="39"/>
     <w:pPr>
       <w:tabs>
@@ -15018,10 +15184,10 @@
       <w:sz w:val="20"/>
     </w:rPr>
   </w:style>
-  <w:style w:type="paragraph" w:styleId="Obsah2">
+  <w:style w:type="paragraph" w:styleId="TOC2">
     <w:name w:val="toc 2"/>
-    <w:basedOn w:val="Normln"/>
-    <w:next w:val="Normln"/>
+    <w:basedOn w:val="Normal"/>
+    <w:next w:val="Normal"/>
     <w:uiPriority w:val="39"/>
     <w:pPr>
       <w:tabs>
@@ -15035,10 +15201,10 @@
       <w:sz w:val="20"/>
     </w:rPr>
   </w:style>
-  <w:style w:type="paragraph" w:styleId="Obsah3">
+  <w:style w:type="paragraph" w:styleId="TOC3">
     <w:name w:val="toc 3"/>
-    <w:basedOn w:val="Normln"/>
-    <w:next w:val="Normln"/>
+    <w:basedOn w:val="Normal"/>
+    <w:next w:val="Normal"/>
     <w:uiPriority w:val="39"/>
     <w:pPr>
       <w:tabs>
@@ -15052,10 +15218,10 @@
       <w:sz w:val="20"/>
     </w:rPr>
   </w:style>
-  <w:style w:type="paragraph" w:styleId="Obsah4">
+  <w:style w:type="paragraph" w:styleId="TOC4">
     <w:name w:val="toc 4"/>
-    <w:basedOn w:val="Normln"/>
-    <w:next w:val="Normln"/>
+    <w:basedOn w:val="Normal"/>
+    <w:next w:val="Normal"/>
     <w:semiHidden/>
     <w:pPr>
       <w:tabs>
@@ -15068,10 +15234,10 @@
       <w:sz w:val="18"/>
     </w:rPr>
   </w:style>
-  <w:style w:type="paragraph" w:styleId="Obsah5">
+  <w:style w:type="paragraph" w:styleId="TOC5">
     <w:name w:val="toc 5"/>
-    <w:basedOn w:val="Normln"/>
-    <w:next w:val="Normln"/>
+    <w:basedOn w:val="Normal"/>
+    <w:next w:val="Normal"/>
     <w:semiHidden/>
     <w:pPr>
       <w:tabs>
@@ -15084,10 +15250,10 @@
       <w:sz w:val="18"/>
     </w:rPr>
   </w:style>
-  <w:style w:type="paragraph" w:styleId="Obsah6">
+  <w:style w:type="paragraph" w:styleId="TOC6">
     <w:name w:val="toc 6"/>
-    <w:basedOn w:val="Normln"/>
-    <w:next w:val="Normln"/>
+    <w:basedOn w:val="Normal"/>
+    <w:next w:val="Normal"/>
     <w:semiHidden/>
     <w:pPr>
       <w:tabs>
@@ -15100,10 +15266,10 @@
       <w:sz w:val="18"/>
     </w:rPr>
   </w:style>
-  <w:style w:type="paragraph" w:styleId="Obsah7">
+  <w:style w:type="paragraph" w:styleId="TOC7">
     <w:name w:val="toc 7"/>
-    <w:basedOn w:val="Normln"/>
-    <w:next w:val="Normln"/>
+    <w:basedOn w:val="Normal"/>
+    <w:next w:val="Normal"/>
     <w:semiHidden/>
     <w:pPr>
       <w:tabs>
@@ -15116,10 +15282,10 @@
       <w:sz w:val="18"/>
     </w:rPr>
   </w:style>
-  <w:style w:type="paragraph" w:styleId="Obsah8">
+  <w:style w:type="paragraph" w:styleId="TOC8">
     <w:name w:val="toc 8"/>
-    <w:basedOn w:val="Normln"/>
-    <w:next w:val="Normln"/>
+    <w:basedOn w:val="Normal"/>
+    <w:next w:val="Normal"/>
     <w:semiHidden/>
     <w:pPr>
       <w:tabs>
@@ -15132,10 +15298,10 @@
       <w:sz w:val="18"/>
     </w:rPr>
   </w:style>
-  <w:style w:type="paragraph" w:styleId="Obsah9">
+  <w:style w:type="paragraph" w:styleId="TOC9">
     <w:name w:val="toc 9"/>
-    <w:basedOn w:val="Normln"/>
-    <w:next w:val="Normln"/>
+    <w:basedOn w:val="Normal"/>
+    <w:next w:val="Normal"/>
     <w:semiHidden/>
     <w:pPr>
       <w:tabs>
@@ -15148,20 +15314,20 @@
       <w:sz w:val="18"/>
     </w:rPr>
   </w:style>
-  <w:style w:type="character" w:styleId="Hypertextovodkaz">
+  <w:style w:type="character" w:styleId="Hyperlink">
     <w:name w:val="Hyperlink"/>
     <w:rPr>
       <w:color w:val="0000FF"/>
       <w:u w:val="single"/>
     </w:rPr>
   </w:style>
-  <w:style w:type="character" w:styleId="slostrnky">
+  <w:style w:type="character" w:styleId="PageNumber">
     <w:name w:val="page number"/>
-    <w:basedOn w:val="Standardnpsmoodstavce"/>
+    <w:basedOn w:val="DefaultParagraphFont"/>
   </w:style>
-  <w:style w:type="paragraph" w:styleId="FormtovanvHTML">
+  <w:style w:type="paragraph" w:styleId="HTMLPreformatted">
     <w:name w:val="HTML Preformatted"/>
-    <w:basedOn w:val="Normln"/>
+    <w:basedOn w:val="Normal"/>
     <w:pPr>
       <w:tabs>
         <w:tab w:val="left" w:pos="916"/>
@@ -15190,17 +15356,17 @@
       <w:lang w:val="en-GB"/>
     </w:rPr>
   </w:style>
-  <w:style w:type="character" w:styleId="Sledovanodkaz">
+  <w:style w:type="character" w:styleId="FollowedHyperlink">
     <w:name w:val="FollowedHyperlink"/>
     <w:rPr>
       <w:color w:val="800080"/>
       <w:u w:val="single"/>
     </w:rPr>
   </w:style>
-  <w:style w:type="paragraph" w:styleId="Textbubliny">
+  <w:style w:type="paragraph" w:styleId="BalloonText">
     <w:name w:val="Balloon Text"/>
-    <w:basedOn w:val="Normln"/>
-    <w:link w:val="TextbublinyChar"/>
+    <w:basedOn w:val="Normal"/>
+    <w:link w:val="BalloonTextChar"/>
     <w:rsid w:val="00A51BE5"/>
     <w:pPr>
       <w:spacing w:line="240" w:lineRule="auto"/>
@@ -15211,9 +15377,9 @@
       <w:szCs w:val="16"/>
     </w:rPr>
   </w:style>
-  <w:style w:type="character" w:customStyle="1" w:styleId="TextbublinyChar">
-    <w:name w:val="Text bubliny Char"/>
-    <w:link w:val="Textbubliny"/>
+  <w:style w:type="character" w:customStyle="1" w:styleId="BalloonTextChar">
+    <w:name w:val="Balloon Text Char"/>
+    <w:link w:val="BalloonText"/>
     <w:rsid w:val="00A51BE5"/>
     <w:rPr>
       <w:rFonts w:ascii="Tahoma" w:hAnsi="Tahoma" w:cs="Tahoma"/>
@@ -15222,24 +15388,24 @@
       <w:lang w:eastAsia="en-US"/>
     </w:rPr>
   </w:style>
-  <w:style w:type="paragraph" w:styleId="Textpoznpodarou">
+  <w:style w:type="paragraph" w:styleId="FootnoteText">
     <w:name w:val="footnote text"/>
-    <w:basedOn w:val="Normln"/>
-    <w:link w:val="TextpoznpodarouChar"/>
+    <w:basedOn w:val="Normal"/>
+    <w:link w:val="FootnoteTextChar"/>
     <w:rsid w:val="00A51BE5"/>
     <w:rPr>
       <w:sz w:val="20"/>
     </w:rPr>
   </w:style>
-  <w:style w:type="character" w:customStyle="1" w:styleId="TextpoznpodarouChar">
-    <w:name w:val="Text pozn. pod čarou Char"/>
-    <w:link w:val="Textpoznpodarou"/>
+  <w:style w:type="character" w:customStyle="1" w:styleId="FootnoteTextChar">
+    <w:name w:val="Footnote Text Char"/>
+    <w:link w:val="FootnoteText"/>
     <w:rsid w:val="00A51BE5"/>
     <w:rPr>
       <w:lang w:eastAsia="en-US"/>
     </w:rPr>
   </w:style>
-  <w:style w:type="character" w:styleId="Znakapoznpodarou">
+  <w:style w:type="character" w:styleId="FootnoteReference">
     <w:name w:val="footnote reference"/>
     <w:rsid w:val="00A51BE5"/>
     <w:rPr>
@@ -15248,7 +15414,7 @@
   </w:style>
   <w:style w:type="character" w:customStyle="1" w:styleId="Nevyrieenzmienka1">
     <w:name w:val="Nevyriešená zmienka1"/>
-    <w:basedOn w:val="Standardnpsmoodstavce"/>
+    <w:basedOn w:val="DefaultParagraphFont"/>
     <w:uiPriority w:val="99"/>
     <w:semiHidden/>
     <w:unhideWhenUsed/>
@@ -15258,7 +15424,7 @@
       <w:shd w:val="clear" w:color="auto" w:fill="E6E6E6"/>
     </w:rPr>
   </w:style>
-  <w:style w:type="paragraph" w:styleId="Revize">
+  <w:style w:type="paragraph" w:styleId="Revision">
     <w:name w:val="Revision"/>
     <w:hidden/>
     <w:uiPriority w:val="99"/>
@@ -15271,7 +15437,7 @@
   </w:style>
   <w:style w:type="character" w:customStyle="1" w:styleId="Nevyeenzmnka1">
     <w:name w:val="Nevyřešená zmínka1"/>
-    <w:basedOn w:val="Standardnpsmoodstavce"/>
+    <w:basedOn w:val="DefaultParagraphFont"/>
     <w:rsid w:val="00251079"/>
     <w:rPr>
       <w:color w:val="808080"/>
@@ -15547,7 +15713,7 @@
 </file>
 
 <file path=customXml/itemProps1.xml><?xml version="1.0" encoding="utf-8"?>
-<ds:datastoreItem xmlns:ds="http://schemas.openxmlformats.org/officeDocument/2006/customXml" ds:itemID="{39E61D78-E8C7-4F97-BBB5-B4843E455DB5}">
+<ds:datastoreItem xmlns:ds="http://schemas.openxmlformats.org/officeDocument/2006/customXml" ds:itemID="{FC09AADC-57FB-4B5D-8932-9E33F58F6B46}">
   <ds:schemaRefs>
     <ds:schemaRef ds:uri="http://schemas.openxmlformats.org/officeDocument/2006/bibliography"/>
   </ds:schemaRefs>

</xml_diff>

<commit_message>
Study diary 3 added
</commit_message>
<xml_diff>
--- a/doc/G10_project_plan.docx
+++ b/doc/G10_project_plan.docx
@@ -736,7 +736,7 @@
                 <w:noProof/>
                 <w:lang w:val="fi-FI"/>
               </w:rPr>
-              <w:t>19.02.2018 13:25</w:t>
+              <w:t>11.03.2018 17:33</w:t>
             </w:r>
             <w:r>
               <w:rPr>
@@ -10613,6 +10613,12 @@
         </w:rPr>
         <w:t>reation of swinging wines were easier than we expected</w:t>
       </w:r>
+      <w:r>
+        <w:rPr>
+          <w:lang w:val="fi-FI"/>
+        </w:rPr>
+        <w:t>.</w:t>
+      </w:r>
     </w:p>
     <w:p>
       <w:pPr>
@@ -10631,6 +10637,12 @@
         </w:rPr>
         <w:t>Tasks were better distributed</w:t>
       </w:r>
+      <w:r>
+        <w:rPr>
+          <w:lang w:val="fi-FI"/>
+        </w:rPr>
+        <w:t>.</w:t>
+      </w:r>
     </w:p>
     <w:p>
       <w:pPr>
@@ -10649,6 +10661,12 @@
         </w:rPr>
         <w:t>Our sprint planning was shorter and better organized</w:t>
       </w:r>
+      <w:r>
+        <w:rPr>
+          <w:lang w:val="fi-FI"/>
+        </w:rPr>
+        <w:t>.</w:t>
+      </w:r>
     </w:p>
     <w:p>
       <w:pPr>
@@ -10673,6 +10691,12 @@
         </w:rPr>
         <w:t>an Agilefant so much</w:t>
       </w:r>
+      <w:r>
+        <w:rPr>
+          <w:lang w:val="fi-FI"/>
+        </w:rPr>
+        <w:t>.</w:t>
+      </w:r>
     </w:p>
     <w:p>
       <w:pPr>
@@ -10715,6 +10739,12 @@
         </w:rPr>
         <w:t>Because of exams and assignment we didn’t have as much time as we wanted</w:t>
       </w:r>
+      <w:r>
+        <w:rPr>
+          <w:lang w:val="fi-FI"/>
+        </w:rPr>
+        <w:t>.</w:t>
+      </w:r>
     </w:p>
     <w:p>
       <w:pPr>
@@ -10733,6 +10763,12 @@
         </w:rPr>
         <w:t>We have found some bugs in framework</w:t>
       </w:r>
+      <w:r>
+        <w:rPr>
+          <w:lang w:val="fi-FI"/>
+        </w:rPr>
+        <w:t>.</w:t>
+      </w:r>
     </w:p>
     <w:p>
       <w:pPr>
@@ -10757,8 +10793,6 @@
         </w:rPr>
         <w:t>detection</w:t>
       </w:r>
-      <w:bookmarkStart w:id="22" w:name="_GoBack"/>
-      <w:bookmarkEnd w:id="22"/>
       <w:r>
         <w:rPr>
           <w:lang w:val="fi-FI"/>
@@ -10776,6 +10810,12 @@
           <w:lang w:val="fi-FI"/>
         </w:rPr>
         <w:t xml:space="preserve"> of this task</w:t>
+      </w:r>
+      <w:r>
+        <w:rPr>
+          <w:lang w:val="fi-FI"/>
+        </w:rPr>
+        <w:t>.</w:t>
       </w:r>
     </w:p>
     <w:p>
@@ -10795,6 +10835,12 @@
         </w:rPr>
         <w:t>We couldn’t find suitable sprites</w:t>
       </w:r>
+      <w:r>
+        <w:rPr>
+          <w:lang w:val="fi-FI"/>
+        </w:rPr>
+        <w:t>.</w:t>
+      </w:r>
     </w:p>
     <w:p>
       <w:pPr>
@@ -10813,6 +10859,12 @@
         </w:rPr>
         <w:t>Broken arm</w:t>
       </w:r>
+      <w:r>
+        <w:rPr>
+          <w:lang w:val="fi-FI"/>
+        </w:rPr>
+        <w:t>.</w:t>
+      </w:r>
     </w:p>
     <w:p>
       <w:pPr>
@@ -10827,7 +10879,7 @@
       <w:pPr>
         <w:pStyle w:val="Nadpis3"/>
       </w:pPr>
-      <w:bookmarkStart w:id="23" w:name="_Toc505672140"/>
+      <w:bookmarkStart w:id="22" w:name="_Toc505672140"/>
       <w:r>
         <w:t>What were the main learn</w:t>
       </w:r>
@@ -10837,7 +10889,7 @@
       <w:r>
         <w:t>ngs</w:t>
       </w:r>
-      <w:bookmarkEnd w:id="23"/>
+      <w:bookmarkEnd w:id="22"/>
     </w:p>
     <w:p>
       <w:pPr>
@@ -10868,6 +10920,12 @@
         </w:rPr>
         <w:t>then we expected</w:t>
       </w:r>
+      <w:r>
+        <w:rPr>
+          <w:lang w:val="fi-FI"/>
+        </w:rPr>
+        <w:t>.</w:t>
+      </w:r>
     </w:p>
     <w:p>
       <w:pPr>
@@ -10886,6 +10944,12 @@
         </w:rPr>
         <w:t>New findings about the framework</w:t>
       </w:r>
+      <w:r>
+        <w:rPr>
+          <w:lang w:val="fi-FI"/>
+        </w:rPr>
+        <w:t>.</w:t>
+      </w:r>
     </w:p>
     <w:p>
       <w:pPr>
@@ -10899,7 +10963,7 @@
       <w:pPr>
         <w:pStyle w:val="Nadpis3"/>
       </w:pPr>
-      <w:bookmarkStart w:id="24" w:name="_Toc505672141"/>
+      <w:bookmarkStart w:id="23" w:name="_Toc505672141"/>
       <w:r>
         <w:t xml:space="preserve">What did </w:t>
       </w:r>
@@ -10912,7 +10976,7 @@
       <w:r>
         <w:t>e to change for the next sprint</w:t>
       </w:r>
-      <w:bookmarkEnd w:id="24"/>
+      <w:bookmarkEnd w:id="23"/>
     </w:p>
     <w:p>
       <w:pPr>
@@ -10931,6 +10995,12 @@
         </w:rPr>
         <w:t>Better presentation of our product</w:t>
       </w:r>
+      <w:r>
+        <w:rPr>
+          <w:lang w:val="fi-FI"/>
+        </w:rPr>
+        <w:t>.</w:t>
+      </w:r>
     </w:p>
     <w:p>
       <w:pPr>
@@ -10967,6 +11037,68 @@
     </w:p>
     <w:p>
       <w:pPr>
+        <w:pStyle w:val="Leipteksti1"/>
+        <w:numPr>
+          <w:ilvl w:val="0"/>
+          <w:numId w:val="30"/>
+        </w:numPr>
+        <w:rPr>
+          <w:lang w:val="fi-FI"/>
+        </w:rPr>
+      </w:pPr>
+      <w:r>
+        <w:rPr>
+          <w:lang w:val="fi-FI"/>
+        </w:rPr>
+        <w:t>Basic and most importatn things for this sprint were implemented on time.</w:t>
+      </w:r>
+    </w:p>
+    <w:p>
+      <w:pPr>
+        <w:pStyle w:val="Leipteksti1"/>
+        <w:numPr>
+          <w:ilvl w:val="0"/>
+          <w:numId w:val="30"/>
+        </w:numPr>
+        <w:rPr>
+          <w:lang w:val="fi-FI"/>
+        </w:rPr>
+      </w:pPr>
+      <w:r>
+        <w:rPr>
+          <w:lang w:val="fi-FI"/>
+        </w:rPr>
+        <w:t>We had better work distribution.</w:t>
+      </w:r>
+    </w:p>
+    <w:p>
+      <w:pPr>
+        <w:pStyle w:val="Leipteksti1"/>
+        <w:numPr>
+          <w:ilvl w:val="0"/>
+          <w:numId w:val="30"/>
+        </w:numPr>
+        <w:rPr>
+          <w:lang w:val="fi-FI"/>
+        </w:rPr>
+      </w:pPr>
+      <w:r>
+        <w:rPr>
+          <w:lang w:val="fi-FI"/>
+        </w:rPr>
+        <w:t>Basic things are done and we have enough time to finish everytnig in last sprint.</w:t>
+      </w:r>
+    </w:p>
+    <w:p>
+      <w:pPr>
+        <w:pStyle w:val="Leipteksti1"/>
+        <w:rPr>
+          <w:lang w:val="fi-FI"/>
+        </w:rPr>
+      </w:pPr>
+    </w:p>
+    <w:p>
+      <w:pPr>
         <w:pStyle w:val="Nadpis3"/>
       </w:pPr>
       <w:r>
@@ -10981,6 +11113,105 @@
     </w:p>
     <w:p>
       <w:pPr>
+        <w:pStyle w:val="Leipteksti1"/>
+        <w:numPr>
+          <w:ilvl w:val="0"/>
+          <w:numId w:val="32"/>
+        </w:numPr>
+        <w:rPr>
+          <w:lang w:val="fi-FI"/>
+        </w:rPr>
+      </w:pPr>
+      <w:r>
+        <w:rPr>
+          <w:lang w:val="fi-FI"/>
+        </w:rPr>
+        <w:t>Members of the team were traveling a lot within this sprint.</w:t>
+      </w:r>
+    </w:p>
+    <w:p>
+      <w:pPr>
+        <w:pStyle w:val="Leipteksti1"/>
+        <w:numPr>
+          <w:ilvl w:val="0"/>
+          <w:numId w:val="32"/>
+        </w:numPr>
+        <w:rPr>
+          <w:lang w:val="fi-FI"/>
+        </w:rPr>
+      </w:pPr>
+      <w:r>
+        <w:rPr>
+          <w:lang w:val="fi-FI"/>
+        </w:rPr>
+        <w:t>B</w:t>
+      </w:r>
+      <w:r>
+        <w:rPr>
+          <w:lang w:val="fi-FI"/>
+        </w:rPr>
+        <w:t xml:space="preserve">ad delegation of </w:t>
+      </w:r>
+      <w:r>
+        <w:rPr>
+          <w:lang w:val="fi-FI"/>
+        </w:rPr>
+        <w:t>Döruk</w:t>
+      </w:r>
+      <w:r>
+        <w:rPr>
+          <w:lang w:val="fi-FI"/>
+        </w:rPr>
+        <w:t>s' work while he was gone</w:t>
+      </w:r>
+      <w:r>
+        <w:rPr>
+          <w:lang w:val="fi-FI"/>
+        </w:rPr>
+        <w:t>.</w:t>
+      </w:r>
+    </w:p>
+    <w:p>
+      <w:pPr>
+        <w:pStyle w:val="Leipteksti1"/>
+        <w:numPr>
+          <w:ilvl w:val="0"/>
+          <w:numId w:val="32"/>
+        </w:numPr>
+        <w:rPr>
+          <w:lang w:val="fi-FI"/>
+        </w:rPr>
+      </w:pPr>
+      <w:r>
+        <w:rPr>
+          <w:lang w:val="fi-FI"/>
+        </w:rPr>
+        <w:t xml:space="preserve">Git merging – we didn’t merge </w:t>
+      </w:r>
+      <w:r>
+        <w:rPr>
+          <w:lang w:val="fi-FI"/>
+        </w:rPr>
+        <w:t>older branches on time which caused some problems</w:t>
+      </w:r>
+      <w:r>
+        <w:rPr>
+          <w:lang w:val="fi-FI"/>
+        </w:rPr>
+        <w:t>.</w:t>
+      </w:r>
+    </w:p>
+    <w:p>
+      <w:pPr>
+        <w:pStyle w:val="Leipteksti1"/>
+        <w:ind w:left="0"/>
+        <w:rPr>
+          <w:lang w:val="fi-FI"/>
+        </w:rPr>
+      </w:pPr>
+    </w:p>
+    <w:p>
+      <w:pPr>
         <w:pStyle w:val="Nadpis3"/>
       </w:pPr>
       <w:r>
@@ -10989,9 +11220,28 @@
     </w:p>
     <w:p>
       <w:pPr>
+        <w:pStyle w:val="Leipteksti1"/>
+        <w:numPr>
+          <w:ilvl w:val="0"/>
+          <w:numId w:val="33"/>
+        </w:numPr>
+        <w:rPr>
+          <w:lang w:val="fi-FI"/>
+        </w:rPr>
+      </w:pPr>
+      <w:r>
+        <w:rPr>
+          <w:lang w:val="fi-FI"/>
+        </w:rPr>
+        <w:t>We need to delegate the work when somebody is missing.</w:t>
+      </w:r>
+    </w:p>
+    <w:p>
+      <w:pPr>
         <w:pStyle w:val="Nadpis3"/>
       </w:pPr>
       <w:r>
+        <w:lastRenderedPageBreak/>
         <w:t>What did we decid</w:t>
       </w:r>
       <w:r>
@@ -11001,10 +11251,22 @@
     <w:p>
       <w:pPr>
         <w:pStyle w:val="Leipteksti1"/>
-        <w:rPr>
-          <w:lang w:val="fi-FI"/>
-        </w:rPr>
-      </w:pPr>
+        <w:numPr>
+          <w:ilvl w:val="0"/>
+          <w:numId w:val="33"/>
+        </w:numPr>
+        <w:rPr>
+          <w:lang w:val="fi-FI"/>
+        </w:rPr>
+      </w:pPr>
+      <w:r>
+        <w:rPr>
+          <w:lang w:val="fi-FI"/>
+        </w:rPr>
+        <w:t>Be more careful about the time.</w:t>
+      </w:r>
+      <w:bookmarkStart w:id="24" w:name="_GoBack"/>
+      <w:bookmarkEnd w:id="24"/>
     </w:p>
     <w:p>
       <w:pPr>
@@ -11036,7 +11298,6 @@
         <w:pStyle w:val="Nadpis3"/>
       </w:pPr>
       <w:r>
-        <w:lastRenderedPageBreak/>
         <w:t>What went well</w:t>
       </w:r>
     </w:p>
@@ -11922,6 +12183,7 @@
               <w:rPr>
                 <w:lang w:val="en-GB"/>
               </w:rPr>
+              <w:lastRenderedPageBreak/>
               <w:t>T3</w:t>
             </w:r>
           </w:p>
@@ -12246,7 +12508,6 @@
               <w:rPr>
                 <w:lang w:val="en-GB"/>
               </w:rPr>
-              <w:lastRenderedPageBreak/>
               <w:t>E1</w:t>
             </w:r>
           </w:p>
@@ -13375,6 +13636,7 @@
       </w:pPr>
       <w:bookmarkStart w:id="29" w:name="_Toc505672145"/>
       <w:r>
+        <w:lastRenderedPageBreak/>
         <w:t>Risk</w:t>
       </w:r>
       <w:r>
@@ -13812,6 +14074,7 @@
         <w:rPr>
           <w:b/>
         </w:rPr>
+        <w:lastRenderedPageBreak/>
         <w:t>How to avoid:</w:t>
       </w:r>
       <w:r>
@@ -13853,6 +14116,1421 @@
       </w:r>
       <w:r>
         <w:t xml:space="preserve"> the issue with other team members to find most appropriate solution. Changing version on your own and not informing others about the issue may worsen the problem for future development.</w:t>
+      </w:r>
+    </w:p>
+    <w:p>
+      <w:pPr>
+        <w:pStyle w:val="Leipteksti1"/>
+        <w:rPr>
+          <w:b/>
+        </w:rPr>
+      </w:pPr>
+    </w:p>
+    <w:p>
+      <w:pPr>
+        <w:pStyle w:val="Leipteksti1"/>
+      </w:pPr>
+      <w:r>
+        <w:rPr>
+          <w:b/>
+        </w:rPr>
+        <w:t>How to survive:</w:t>
+      </w:r>
+      <w:r>
+        <w:rPr>
+          <w:b/>
+        </w:rPr>
+        <w:t xml:space="preserve"> </w:t>
+      </w:r>
+      <w:r>
+        <w:t>Find which library and its version caused the issue. Resolve the issue by updating libraries or specifying their definite version. Inform other team members who should update their libraries as well.</w:t>
+      </w:r>
+    </w:p>
+    <w:p>
+      <w:pPr>
+        <w:pStyle w:val="Leipteksti1"/>
+        <w:rPr>
+          <w:b/>
+        </w:rPr>
+      </w:pPr>
+    </w:p>
+    <w:p>
+      <w:pPr>
+        <w:pStyle w:val="Nadpis3"/>
+        <w:ind w:left="1418" w:hanging="1418"/>
+      </w:pPr>
+      <w:bookmarkStart w:id="33" w:name="_Toc505672149"/>
+      <w:r>
+        <w:t>Risk</w:t>
+      </w:r>
+      <w:r>
+        <w:t xml:space="preserve"> T2 – Learning new technologies issues</w:t>
+      </w:r>
+      <w:bookmarkEnd w:id="33"/>
+      <w:r>
+        <w:t xml:space="preserve"> </w:t>
+      </w:r>
+    </w:p>
+    <w:p>
+      <w:pPr>
+        <w:pStyle w:val="Leipteksti1"/>
+      </w:pPr>
+      <w:r>
+        <w:rPr>
+          <w:b/>
+        </w:rPr>
+        <w:t>Root cause:</w:t>
+      </w:r>
+      <w:r>
+        <w:rPr>
+          <w:b/>
+        </w:rPr>
+        <w:t xml:space="preserve"> </w:t>
+      </w:r>
+      <w:r>
+        <w:t xml:space="preserve">Some technologies are </w:t>
+      </w:r>
+      <w:r>
+        <w:t>new for most of us and learn it can be harder than we expected.</w:t>
+      </w:r>
+    </w:p>
+    <w:p>
+      <w:pPr>
+        <w:pStyle w:val="Leipteksti1"/>
+      </w:pPr>
+      <w:r>
+        <w:t xml:space="preserve"> </w:t>
+      </w:r>
+    </w:p>
+    <w:p>
+      <w:pPr>
+        <w:pStyle w:val="Leipteksti1"/>
+      </w:pPr>
+      <w:r>
+        <w:rPr>
+          <w:b/>
+        </w:rPr>
+        <w:t>Seriousness:</w:t>
+      </w:r>
+      <w:r>
+        <w:rPr>
+          <w:b/>
+        </w:rPr>
+        <w:t xml:space="preserve"> </w:t>
+      </w:r>
+      <w:r>
+        <w:t>It will happen with high probability, but impact is not so high.</w:t>
+      </w:r>
+    </w:p>
+    <w:p>
+      <w:pPr>
+        <w:pStyle w:val="Leipteksti1"/>
+      </w:pPr>
+    </w:p>
+    <w:p>
+      <w:pPr>
+        <w:pStyle w:val="Leipteksti1"/>
+      </w:pPr>
+      <w:r>
+        <w:rPr>
+          <w:b/>
+        </w:rPr>
+        <w:t>How to avoid:</w:t>
+      </w:r>
+      <w:r>
+        <w:t xml:space="preserve"> We should agree on technologies we will use in advance.</w:t>
+      </w:r>
+    </w:p>
+    <w:p>
+      <w:pPr>
+        <w:pStyle w:val="Leipteksti1"/>
+        <w:rPr>
+          <w:b/>
+        </w:rPr>
+      </w:pPr>
+    </w:p>
+    <w:p>
+      <w:pPr>
+        <w:pStyle w:val="Leipteksti1"/>
+      </w:pPr>
+      <w:r>
+        <w:rPr>
+          <w:b/>
+        </w:rPr>
+        <w:t>How to prevent:</w:t>
+      </w:r>
+      <w:r>
+        <w:rPr>
+          <w:b/>
+        </w:rPr>
+        <w:t xml:space="preserve"> </w:t>
+      </w:r>
+      <w:r>
+        <w:t xml:space="preserve">At least one team member </w:t>
+      </w:r>
+      <w:r>
+        <w:t>knows</w:t>
+      </w:r>
+      <w:r>
+        <w:t xml:space="preserve"> the technology.</w:t>
+      </w:r>
+    </w:p>
+    <w:p>
+      <w:pPr>
+        <w:pStyle w:val="Leipteksti1"/>
+      </w:pPr>
+    </w:p>
+    <w:p>
+      <w:pPr>
+        <w:pStyle w:val="Leipteksti1"/>
+      </w:pPr>
+      <w:r>
+        <w:rPr>
+          <w:b/>
+        </w:rPr>
+        <w:t>How to survive:</w:t>
+      </w:r>
+      <w:r>
+        <w:rPr>
+          <w:b/>
+        </w:rPr>
+        <w:t xml:space="preserve"> </w:t>
+      </w:r>
+      <w:r>
+        <w:t>We will have meeting every week, where we will discuss our problems, we will help each other and explaining unclear things.</w:t>
+      </w:r>
+    </w:p>
+    <w:p>
+      <w:pPr>
+        <w:pStyle w:val="Leipteksti1"/>
+        <w:rPr>
+          <w:b/>
+        </w:rPr>
+      </w:pPr>
+    </w:p>
+    <w:p>
+      <w:pPr>
+        <w:pStyle w:val="Nadpis3"/>
+        <w:ind w:left="1418" w:hanging="1418"/>
+      </w:pPr>
+      <w:bookmarkStart w:id="34" w:name="_Toc505672150"/>
+      <w:r>
+        <w:t>Risk</w:t>
+      </w:r>
+      <w:r>
+        <w:t xml:space="preserve"> T3 – Framework malfunction</w:t>
+      </w:r>
+      <w:bookmarkEnd w:id="34"/>
+      <w:r>
+        <w:t xml:space="preserve"> </w:t>
+      </w:r>
+    </w:p>
+    <w:p>
+      <w:pPr>
+        <w:pStyle w:val="Leipteksti1"/>
+      </w:pPr>
+      <w:r>
+        <w:rPr>
+          <w:b/>
+        </w:rPr>
+        <w:t>Root cause:</w:t>
+      </w:r>
+      <w:r>
+        <w:rPr>
+          <w:b/>
+        </w:rPr>
+        <w:t xml:space="preserve"> </w:t>
+      </w:r>
+      <w:r>
+        <w:t xml:space="preserve">Chosen framework won’t have required </w:t>
+      </w:r>
+      <w:r>
+        <w:t>functions, or they are malfunctioning.</w:t>
+      </w:r>
+    </w:p>
+    <w:p>
+      <w:pPr>
+        <w:pStyle w:val="Leipteksti1"/>
+      </w:pPr>
+    </w:p>
+    <w:p>
+      <w:pPr>
+        <w:pStyle w:val="Leipteksti1"/>
+      </w:pPr>
+      <w:r>
+        <w:rPr>
+          <w:b/>
+        </w:rPr>
+        <w:t>Seriousness:</w:t>
+      </w:r>
+      <w:r>
+        <w:rPr>
+          <w:b/>
+        </w:rPr>
+        <w:t xml:space="preserve"> </w:t>
+      </w:r>
+      <w:r>
+        <w:t>Impact of this would be high, but probability of this is very low.</w:t>
+      </w:r>
+    </w:p>
+    <w:p>
+      <w:pPr>
+        <w:pStyle w:val="Leipteksti1"/>
+      </w:pPr>
+    </w:p>
+    <w:p>
+      <w:pPr>
+        <w:pStyle w:val="Leipteksti1"/>
+      </w:pPr>
+      <w:r>
+        <w:rPr>
+          <w:b/>
+        </w:rPr>
+        <w:t>How to avoid:</w:t>
+      </w:r>
+      <w:r>
+        <w:rPr>
+          <w:b/>
+        </w:rPr>
+        <w:t xml:space="preserve"> </w:t>
+      </w:r>
+      <w:r>
+        <w:t>Learn as much as possible about the framework before project starts.</w:t>
+      </w:r>
+    </w:p>
+    <w:p>
+      <w:pPr>
+        <w:pStyle w:val="Leipteksti1"/>
+      </w:pPr>
+    </w:p>
+    <w:p>
+      <w:pPr>
+        <w:pStyle w:val="Leipteksti1"/>
+      </w:pPr>
+      <w:r>
+        <w:rPr>
+          <w:b/>
+        </w:rPr>
+        <w:t>How to prevent:</w:t>
+      </w:r>
+      <w:r>
+        <w:rPr>
+          <w:b/>
+        </w:rPr>
+        <w:t xml:space="preserve"> </w:t>
+      </w:r>
+      <w:r>
+        <w:t>Use different features, which have been tested to work.</w:t>
+      </w:r>
+    </w:p>
+    <w:p>
+      <w:pPr>
+        <w:pStyle w:val="Leipteksti1"/>
+        <w:rPr>
+          <w:b/>
+        </w:rPr>
+      </w:pPr>
+    </w:p>
+    <w:p>
+      <w:pPr>
+        <w:pStyle w:val="Leipteksti1"/>
+      </w:pPr>
+      <w:r>
+        <w:rPr>
+          <w:b/>
+        </w:rPr>
+        <w:t>How to survive:</w:t>
+      </w:r>
+      <w:r>
+        <w:rPr>
+          <w:b/>
+        </w:rPr>
+        <w:t xml:space="preserve"> </w:t>
+      </w:r>
+      <w:r>
+        <w:t>Find a workaround, implement custom error handling logic</w:t>
+      </w:r>
+      <w:r>
+        <w:t>,</w:t>
+      </w:r>
+      <w:r>
+        <w:t xml:space="preserve"> or, at worst, change the framework used. The latter should only be considered in events of apocalyptic severity.</w:t>
+      </w:r>
+    </w:p>
+    <w:p>
+      <w:pPr>
+        <w:pStyle w:val="Leipteksti1"/>
+      </w:pPr>
+    </w:p>
+    <w:p>
+      <w:pPr>
+        <w:pStyle w:val="Nadpis2"/>
+        <w:rPr>
+          <w:lang w:val="en-GB"/>
+        </w:rPr>
+      </w:pPr>
+      <w:r>
+        <w:rPr>
+          <w:lang w:val="en-GB"/>
+        </w:rPr>
+        <w:lastRenderedPageBreak/>
+        <w:tab/>
+      </w:r>
+      <w:bookmarkStart w:id="35" w:name="_Toc505672151"/>
+      <w:r>
+        <w:rPr>
+          <w:lang w:val="en-GB"/>
+        </w:rPr>
+        <w:t>Customer risks</w:t>
+      </w:r>
+      <w:bookmarkEnd w:id="35"/>
+    </w:p>
+    <w:p>
+      <w:pPr>
+        <w:pStyle w:val="Nadpis3"/>
+        <w:ind w:left="1418" w:hanging="1418"/>
+      </w:pPr>
+      <w:bookmarkStart w:id="36" w:name="_Toc505672152"/>
+      <w:r>
+        <w:t>Risk</w:t>
+      </w:r>
+      <w:r>
+        <w:t xml:space="preserve"> C1 – Changing requirements</w:t>
+      </w:r>
+      <w:bookmarkEnd w:id="36"/>
+      <w:r>
+        <w:t xml:space="preserve"> </w:t>
+      </w:r>
+    </w:p>
+    <w:p>
+      <w:pPr>
+        <w:pStyle w:val="Leipteksti1"/>
+      </w:pPr>
+      <w:r>
+        <w:rPr>
+          <w:b/>
+        </w:rPr>
+        <w:t>Root cause:</w:t>
+      </w:r>
+      <w:r>
+        <w:rPr>
+          <w:b/>
+        </w:rPr>
+        <w:t xml:space="preserve"> </w:t>
+      </w:r>
+      <w:r>
+        <w:t>Customer will change his/her mind about requirements.</w:t>
+      </w:r>
+    </w:p>
+    <w:p>
+      <w:pPr>
+        <w:pStyle w:val="Leipteksti1"/>
+      </w:pPr>
+    </w:p>
+    <w:p>
+      <w:pPr>
+        <w:pStyle w:val="Leipteksti1"/>
+      </w:pPr>
+      <w:r>
+        <w:rPr>
+          <w:b/>
+        </w:rPr>
+        <w:t>Seriousness:</w:t>
+      </w:r>
+      <w:r>
+        <w:rPr>
+          <w:b/>
+        </w:rPr>
+        <w:t xml:space="preserve"> </w:t>
+      </w:r>
+      <w:r>
+        <w:t>Because we are learning it, probability that some requirement will be changed is high</w:t>
+      </w:r>
+      <w:r>
+        <w:t>,</w:t>
+      </w:r>
+      <w:r>
+        <w:t xml:space="preserve"> anyway we are </w:t>
+      </w:r>
+      <w:proofErr w:type="gramStart"/>
+      <w:r>
+        <w:t>prepare</w:t>
+      </w:r>
+      <w:proofErr w:type="gramEnd"/>
+      <w:r>
+        <w:t xml:space="preserve"> for </w:t>
+      </w:r>
+      <w:r>
+        <w:t>this situation</w:t>
+      </w:r>
+      <w:r>
+        <w:t xml:space="preserve"> that’s why impact is low.</w:t>
+      </w:r>
+    </w:p>
+    <w:p>
+      <w:pPr>
+        <w:pStyle w:val="Leipteksti1"/>
+        <w:rPr>
+          <w:b/>
+        </w:rPr>
+      </w:pPr>
+    </w:p>
+    <w:p>
+      <w:pPr>
+        <w:pStyle w:val="Leipteksti1"/>
+      </w:pPr>
+      <w:r>
+        <w:rPr>
+          <w:b/>
+        </w:rPr>
+        <w:t>How to avoid:</w:t>
+      </w:r>
+      <w:r>
+        <w:rPr>
+          <w:b/>
+        </w:rPr>
+        <w:t xml:space="preserve"> </w:t>
+      </w:r>
+      <w:r>
+        <w:t xml:space="preserve">Ask customer </w:t>
+      </w:r>
+      <w:r>
+        <w:t>about</w:t>
+      </w:r>
+      <w:r>
+        <w:t xml:space="preserve"> every detail about the product and his requirements in advance and write it down.</w:t>
+      </w:r>
+    </w:p>
+    <w:p>
+      <w:pPr>
+        <w:pStyle w:val="Leipteksti1"/>
+      </w:pPr>
+    </w:p>
+    <w:p>
+      <w:pPr>
+        <w:pStyle w:val="Leipteksti1"/>
+      </w:pPr>
+      <w:r>
+        <w:rPr>
+          <w:b/>
+        </w:rPr>
+        <w:t>How to prevent:</w:t>
+      </w:r>
+      <w:r>
+        <w:rPr>
+          <w:b/>
+        </w:rPr>
+        <w:t xml:space="preserve"> </w:t>
+      </w:r>
+      <w:r>
+        <w:t>Meet with customer often to approve our work.</w:t>
+      </w:r>
+    </w:p>
+    <w:p>
+      <w:pPr>
+        <w:pStyle w:val="Leipteksti1"/>
+        <w:rPr>
+          <w:b/>
+        </w:rPr>
+      </w:pPr>
+    </w:p>
+    <w:p>
+      <w:pPr>
+        <w:pStyle w:val="Leipteksti1"/>
+      </w:pPr>
+      <w:r>
+        <w:rPr>
+          <w:b/>
+        </w:rPr>
+        <w:t>How to survive:</w:t>
+      </w:r>
+      <w:r>
+        <w:rPr>
+          <w:b/>
+        </w:rPr>
+        <w:t xml:space="preserve"> </w:t>
+      </w:r>
+      <w:r>
+        <w:t>Divide the work on small tasks which will be easy to change.</w:t>
+      </w:r>
+    </w:p>
+    <w:p>
+      <w:pPr>
+        <w:pStyle w:val="Leipteksti1"/>
+        <w:rPr>
+          <w:b/>
+        </w:rPr>
+      </w:pPr>
+    </w:p>
+    <w:p>
+      <w:pPr>
+        <w:pStyle w:val="Nadpis3"/>
+        <w:ind w:left="1418" w:hanging="1418"/>
+      </w:pPr>
+      <w:bookmarkStart w:id="37" w:name="_Toc505672153"/>
+      <w:r>
+        <w:t>Risk</w:t>
+      </w:r>
+      <w:r>
+        <w:t xml:space="preserve"> C2 – Requirements unclear</w:t>
+      </w:r>
+      <w:bookmarkEnd w:id="37"/>
+      <w:r>
+        <w:t xml:space="preserve"> </w:t>
+      </w:r>
+    </w:p>
+    <w:p>
+      <w:pPr>
+        <w:pStyle w:val="Leipteksti1"/>
+        <w:rPr>
+          <w:b/>
+        </w:rPr>
+      </w:pPr>
+      <w:r>
+        <w:rPr>
+          <w:b/>
+        </w:rPr>
+        <w:t>Root cause:</w:t>
+      </w:r>
+      <w:r>
+        <w:rPr>
+          <w:b/>
+        </w:rPr>
+        <w:t xml:space="preserve"> </w:t>
+      </w:r>
+      <w:r>
+        <w:t>Requirements</w:t>
+      </w:r>
+      <w:r>
+        <w:t xml:space="preserve"> are not as clear as they could be.</w:t>
+      </w:r>
+    </w:p>
+    <w:p>
+      <w:pPr>
+        <w:pStyle w:val="Leipteksti1"/>
+        <w:rPr>
+          <w:b/>
+        </w:rPr>
+      </w:pPr>
+    </w:p>
+    <w:p>
+      <w:pPr>
+        <w:pStyle w:val="Leipteksti1"/>
+      </w:pPr>
+      <w:r>
+        <w:rPr>
+          <w:b/>
+        </w:rPr>
+        <w:t>Seriousness:</w:t>
+      </w:r>
+      <w:r>
+        <w:rPr>
+          <w:b/>
+        </w:rPr>
+        <w:t xml:space="preserve"> </w:t>
+      </w:r>
+      <w:r>
+        <w:t>This risk i</w:t>
+      </w:r>
+      <w:r>
+        <w:t xml:space="preserve">s very serious, because there is high probability of this and it could have medium impact on our work. </w:t>
+      </w:r>
+    </w:p>
+    <w:p>
+      <w:pPr>
+        <w:pStyle w:val="Leipteksti1"/>
+        <w:rPr>
+          <w:b/>
+        </w:rPr>
+      </w:pPr>
+    </w:p>
+    <w:p>
+      <w:pPr>
+        <w:pStyle w:val="Leipteksti1"/>
+      </w:pPr>
+      <w:r>
+        <w:rPr>
+          <w:b/>
+        </w:rPr>
+        <w:t>How to avoid:</w:t>
+      </w:r>
+      <w:r>
+        <w:rPr>
+          <w:b/>
+        </w:rPr>
+        <w:t xml:space="preserve"> </w:t>
+      </w:r>
+      <w:r>
+        <w:t>Ask customer about every detail about the product and his requirements in advance and write it down.</w:t>
+      </w:r>
+    </w:p>
+    <w:p>
+      <w:pPr>
+        <w:pStyle w:val="Leipteksti1"/>
+        <w:rPr>
+          <w:b/>
+        </w:rPr>
+      </w:pPr>
+    </w:p>
+    <w:p>
+      <w:pPr>
+        <w:pStyle w:val="Leipteksti1"/>
+      </w:pPr>
+      <w:r>
+        <w:rPr>
+          <w:b/>
+        </w:rPr>
+        <w:t>How to prevent:</w:t>
+      </w:r>
+      <w:r>
+        <w:rPr>
+          <w:b/>
+        </w:rPr>
+        <w:t xml:space="preserve"> </w:t>
+      </w:r>
+      <w:r>
+        <w:t>Ask about every requirement more times</w:t>
+      </w:r>
+      <w:r>
+        <w:t xml:space="preserve"> and let explain his/her the unclear things.</w:t>
+      </w:r>
+    </w:p>
+    <w:p>
+      <w:pPr>
+        <w:pStyle w:val="Leipteksti1"/>
+      </w:pPr>
+    </w:p>
+    <w:p>
+      <w:pPr>
+        <w:pStyle w:val="Leipteksti1"/>
+        <w:rPr>
+          <w:b/>
+        </w:rPr>
+      </w:pPr>
+      <w:r>
+        <w:rPr>
+          <w:b/>
+        </w:rPr>
+        <w:t>How to survive:</w:t>
+      </w:r>
+      <w:r>
+        <w:rPr>
+          <w:b/>
+        </w:rPr>
+        <w:t xml:space="preserve"> </w:t>
+      </w:r>
+      <w:r>
+        <w:t>Divide the work on small tasks which will be easy to change.</w:t>
+      </w:r>
+    </w:p>
+    <w:p>
+      <w:pPr>
+        <w:pStyle w:val="Leipteksti1"/>
+        <w:rPr>
+          <w:b/>
+        </w:rPr>
+      </w:pPr>
+    </w:p>
+    <w:p>
+      <w:pPr>
+        <w:pStyle w:val="Nadpis2"/>
+        <w:rPr>
+          <w:lang w:val="en-GB"/>
+        </w:rPr>
+      </w:pPr>
+      <w:r>
+        <w:rPr>
+          <w:lang w:val="en-GB"/>
+        </w:rPr>
+        <w:tab/>
+      </w:r>
+      <w:bookmarkStart w:id="38" w:name="_Toc505672154"/>
+      <w:r>
+        <w:rPr>
+          <w:lang w:val="en-GB"/>
+        </w:rPr>
+        <w:t>Environment</w:t>
+      </w:r>
+      <w:r>
+        <w:rPr>
+          <w:lang w:val="en-GB"/>
+        </w:rPr>
+        <w:t>al</w:t>
+      </w:r>
+      <w:r>
+        <w:rPr>
+          <w:lang w:val="en-GB"/>
+        </w:rPr>
+        <w:t xml:space="preserve"> risks</w:t>
+      </w:r>
+      <w:bookmarkEnd w:id="38"/>
+    </w:p>
+    <w:p>
+      <w:pPr>
+        <w:pStyle w:val="Nadpis3"/>
+        <w:ind w:left="1418" w:hanging="1418"/>
+      </w:pPr>
+      <w:bookmarkStart w:id="39" w:name="_Toc505672155"/>
+      <w:r>
+        <w:t>Risk</w:t>
+      </w:r>
+      <w:r>
+        <w:t xml:space="preserve"> E1 – HW failure</w:t>
+      </w:r>
+      <w:bookmarkEnd w:id="39"/>
+      <w:r>
+        <w:t xml:space="preserve"> </w:t>
+      </w:r>
+    </w:p>
+    <w:p>
+      <w:pPr>
+        <w:pStyle w:val="Leipteksti1"/>
+      </w:pPr>
+      <w:r>
+        <w:rPr>
+          <w:b/>
+        </w:rPr>
+        <w:t>Root cause:</w:t>
+      </w:r>
+      <w:r>
+        <w:rPr>
+          <w:b/>
+        </w:rPr>
+        <w:t xml:space="preserve"> </w:t>
+      </w:r>
+      <w:r>
+        <w:t>Bad condition of HW</w:t>
+      </w:r>
+      <w:r>
+        <w:t>, it is old or broken.</w:t>
+      </w:r>
+    </w:p>
+    <w:p>
+      <w:pPr>
+        <w:pStyle w:val="Leipteksti1"/>
+      </w:pPr>
+    </w:p>
+    <w:p>
+      <w:pPr>
+        <w:pStyle w:val="Leipteksti1"/>
+      </w:pPr>
+      <w:r>
+        <w:rPr>
+          <w:b/>
+        </w:rPr>
+        <w:t>Seriousness:</w:t>
+      </w:r>
+      <w:r>
+        <w:rPr>
+          <w:b/>
+        </w:rPr>
+        <w:t xml:space="preserve"> </w:t>
+      </w:r>
+      <w:r>
+        <w:t xml:space="preserve">There is a low chance this will </w:t>
+      </w:r>
+      <w:proofErr w:type="gramStart"/>
+      <w:r>
+        <w:t>happe</w:t>
+      </w:r>
+      <w:r>
+        <w:t>n</w:t>
+      </w:r>
+      <w:proofErr w:type="gramEnd"/>
+      <w:r>
+        <w:t xml:space="preserve"> and it would have just medium impact.</w:t>
+      </w:r>
+    </w:p>
+    <w:p>
+      <w:pPr>
+        <w:pStyle w:val="Leipteksti1"/>
+        <w:rPr>
+          <w:b/>
+        </w:rPr>
+      </w:pPr>
+    </w:p>
+    <w:p>
+      <w:pPr>
+        <w:pStyle w:val="Leipteksti1"/>
+      </w:pPr>
+      <w:r>
+        <w:rPr>
+          <w:b/>
+        </w:rPr>
+        <w:t>How to avoid:</w:t>
+      </w:r>
+      <w:r>
+        <w:rPr>
+          <w:b/>
+        </w:rPr>
+        <w:t xml:space="preserve"> </w:t>
+      </w:r>
+      <w:r>
+        <w:t>Regularly check out HW condition.</w:t>
+      </w:r>
+    </w:p>
+    <w:p>
+      <w:pPr>
+        <w:pStyle w:val="Leipteksti1"/>
+        <w:rPr>
+          <w:b/>
+        </w:rPr>
+      </w:pPr>
+    </w:p>
+    <w:p>
+      <w:pPr>
+        <w:pStyle w:val="Leipteksti1"/>
+      </w:pPr>
+      <w:r>
+        <w:rPr>
+          <w:b/>
+        </w:rPr>
+        <w:t>How to prevent:</w:t>
+      </w:r>
+      <w:r>
+        <w:rPr>
+          <w:b/>
+        </w:rPr>
+        <w:t xml:space="preserve"> </w:t>
+      </w:r>
+      <w:r>
+        <w:t>Sav</w:t>
+      </w:r>
+      <w:r>
+        <w:t>e</w:t>
+      </w:r>
+      <w:r>
+        <w:t xml:space="preserve"> </w:t>
+      </w:r>
+      <w:r>
+        <w:t>a done</w:t>
+      </w:r>
+      <w:r>
+        <w:t xml:space="preserve"> work </w:t>
+      </w:r>
+      <w:r>
+        <w:t>into the cloud.</w:t>
+      </w:r>
+    </w:p>
+    <w:p>
+      <w:pPr>
+        <w:pStyle w:val="Leipteksti1"/>
+        <w:rPr>
+          <w:b/>
+        </w:rPr>
+      </w:pPr>
+    </w:p>
+    <w:p>
+      <w:pPr>
+        <w:pStyle w:val="Leipteksti1"/>
+      </w:pPr>
+      <w:r>
+        <w:rPr>
+          <w:b/>
+        </w:rPr>
+        <w:t>How to survive:</w:t>
+      </w:r>
+      <w:r>
+        <w:rPr>
+          <w:b/>
+        </w:rPr>
+        <w:t xml:space="preserve"> </w:t>
+      </w:r>
+      <w:r>
+        <w:t>Use school HW.</w:t>
+      </w:r>
+    </w:p>
+    <w:p>
+      <w:pPr>
+        <w:pStyle w:val="Leipteksti1"/>
+        <w:rPr>
+          <w:lang w:val="en-GB"/>
+        </w:rPr>
+      </w:pPr>
+    </w:p>
+    <w:p>
+      <w:pPr>
+        <w:pStyle w:val="Nadpis3"/>
+        <w:ind w:left="1418" w:hanging="1418"/>
+      </w:pPr>
+      <w:bookmarkStart w:id="40" w:name="_Toc505672156"/>
+      <w:r>
+        <w:t>Risk</w:t>
+      </w:r>
+      <w:r>
+        <w:t xml:space="preserve"> E2</w:t>
+      </w:r>
+      <w:r>
+        <w:t xml:space="preserve"> – Internet failure</w:t>
+      </w:r>
+      <w:bookmarkEnd w:id="40"/>
+      <w:r>
+        <w:t xml:space="preserve"> </w:t>
+      </w:r>
+    </w:p>
+    <w:p>
+      <w:pPr>
+        <w:pStyle w:val="Leipteksti1"/>
+      </w:pPr>
+      <w:r>
+        <w:rPr>
+          <w:b/>
+        </w:rPr>
+        <w:t>Root cause:</w:t>
+      </w:r>
+      <w:r>
+        <w:rPr>
+          <w:b/>
+        </w:rPr>
+        <w:t xml:space="preserve"> </w:t>
+      </w:r>
+      <w:r>
+        <w:t xml:space="preserve">It is not possible to connect to the </w:t>
+      </w:r>
+      <w:r>
+        <w:t>Internet either in school</w:t>
+      </w:r>
+      <w:r>
+        <w:t xml:space="preserve">, or </w:t>
+      </w:r>
+      <w:r>
+        <w:t>in our dormitory.</w:t>
+      </w:r>
+    </w:p>
+    <w:p>
+      <w:pPr>
+        <w:pStyle w:val="Leipteksti1"/>
+      </w:pPr>
+    </w:p>
+    <w:p>
+      <w:pPr>
+        <w:pStyle w:val="Leipteksti1"/>
+      </w:pPr>
+      <w:r>
+        <w:rPr>
+          <w:b/>
+        </w:rPr>
+        <w:t>Seriousness:</w:t>
+      </w:r>
+      <w:r>
+        <w:rPr>
+          <w:b/>
+        </w:rPr>
+        <w:t xml:space="preserve"> </w:t>
+      </w:r>
+      <w:r>
+        <w:t>This has very low possibility, but high impact.</w:t>
+      </w:r>
+    </w:p>
+    <w:p>
+      <w:pPr>
+        <w:pStyle w:val="Leipteksti1"/>
+      </w:pPr>
+    </w:p>
+    <w:p>
+      <w:pPr>
+        <w:pStyle w:val="Leipteksti1"/>
+      </w:pPr>
+      <w:r>
+        <w:rPr>
+          <w:b/>
+        </w:rPr>
+        <w:t>How to avoid:</w:t>
+      </w:r>
+      <w:r>
+        <w:rPr>
+          <w:b/>
+        </w:rPr>
+        <w:t xml:space="preserve"> </w:t>
+      </w:r>
+      <w:r>
+        <w:t>Have a prepaid mobile internet</w:t>
+      </w:r>
+      <w:r>
+        <w:t>.</w:t>
+      </w:r>
+    </w:p>
+    <w:p>
+      <w:pPr>
+        <w:pStyle w:val="Leipteksti1"/>
+        <w:rPr>
+          <w:b/>
+        </w:rPr>
+      </w:pPr>
+    </w:p>
+    <w:p>
+      <w:pPr>
+        <w:pStyle w:val="Leipteksti1"/>
+      </w:pPr>
+      <w:r>
+        <w:rPr>
+          <w:b/>
+        </w:rPr>
+        <w:t>How to prevent:</w:t>
+      </w:r>
+      <w:r>
+        <w:rPr>
+          <w:b/>
+        </w:rPr>
+        <w:t xml:space="preserve"> </w:t>
+      </w:r>
+      <w:r>
+        <w:t>Call Internet service provider</w:t>
+      </w:r>
+      <w:r>
+        <w:t>.</w:t>
+      </w:r>
+    </w:p>
+    <w:p>
+      <w:pPr>
+        <w:pStyle w:val="Leipteksti1"/>
+      </w:pPr>
+    </w:p>
+    <w:p>
+      <w:pPr>
+        <w:pStyle w:val="Leipteksti1"/>
+      </w:pPr>
+      <w:r>
+        <w:rPr>
+          <w:b/>
+        </w:rPr>
+        <w:t>How to survive:</w:t>
+      </w:r>
+      <w:r>
+        <w:rPr>
+          <w:b/>
+        </w:rPr>
+        <w:t xml:space="preserve"> </w:t>
+      </w:r>
+      <w:r>
+        <w:t>Everyone has</w:t>
+      </w:r>
+      <w:r>
+        <w:t xml:space="preserve"> prepaid mobile internet and saved work also in the computer, not just cloud.</w:t>
+      </w:r>
+    </w:p>
+    <w:p>
+      <w:pPr>
+        <w:pStyle w:val="Leipteksti1"/>
+        <w:rPr>
+          <w:lang w:val="en-GB"/>
+        </w:rPr>
+      </w:pPr>
+    </w:p>
+    <w:p>
+      <w:pPr>
+        <w:pStyle w:val="Nadpis3"/>
+        <w:ind w:left="1418" w:hanging="1418"/>
+      </w:pPr>
+      <w:bookmarkStart w:id="41" w:name="_Toc505672157"/>
+      <w:r>
+        <w:t>Risk</w:t>
+      </w:r>
+      <w:r>
+        <w:t xml:space="preserve"> </w:t>
+      </w:r>
+      <w:r>
+        <w:t>E3 – Change of SW environment</w:t>
+      </w:r>
+      <w:bookmarkEnd w:id="41"/>
+      <w:r>
+        <w:t xml:space="preserve"> </w:t>
+      </w:r>
+    </w:p>
+    <w:p>
+      <w:pPr>
+        <w:pStyle w:val="Leipteksti1"/>
+      </w:pPr>
+      <w:r>
+        <w:rPr>
+          <w:b/>
+        </w:rPr>
+        <w:t>Root cause:</w:t>
+      </w:r>
+      <w:r>
+        <w:rPr>
+          <w:b/>
+        </w:rPr>
+        <w:t xml:space="preserve"> </w:t>
+      </w:r>
+      <w:r>
+        <w:t>Personal reasons for changing development environment (e.g. change of operating system, change of IDE or text editor).</w:t>
+      </w:r>
+    </w:p>
+    <w:p>
+      <w:pPr>
+        <w:pStyle w:val="Leipteksti1"/>
+        <w:rPr>
+          <w:b/>
+        </w:rPr>
+      </w:pPr>
+    </w:p>
+    <w:p>
+      <w:pPr>
+        <w:pStyle w:val="Leipteksti1"/>
+      </w:pPr>
+      <w:r>
+        <w:rPr>
+          <w:b/>
+        </w:rPr>
+        <w:t>Seriousness:</w:t>
+      </w:r>
+      <w:r>
+        <w:rPr>
+          <w:b/>
+        </w:rPr>
+        <w:t xml:space="preserve"> </w:t>
+      </w:r>
+      <w:r>
+        <w:t>A</w:t>
+      </w:r>
+      <w:r>
+        <w:t xml:space="preserve">s the reason for the change would be our own preferences and not a certain threat, we can consider this issue unserious. It may lead to problems such as the need to set up the development environment again, which is time consuming. </w:t>
+      </w:r>
+    </w:p>
+    <w:p>
+      <w:pPr>
+        <w:pStyle w:val="Leipteksti1"/>
+        <w:rPr>
+          <w:b/>
+        </w:rPr>
+      </w:pPr>
+    </w:p>
+    <w:p>
+      <w:pPr>
+        <w:pStyle w:val="Leipteksti1"/>
+      </w:pPr>
+      <w:r>
+        <w:rPr>
+          <w:b/>
+        </w:rPr>
+        <w:t>How to avoid:</w:t>
+      </w:r>
+      <w:r>
+        <w:rPr>
+          <w:b/>
+        </w:rPr>
+        <w:t xml:space="preserve"> </w:t>
+      </w:r>
+      <w:r>
+        <w:t>Try to anticipate which SW is better</w:t>
+      </w:r>
+      <w:r>
+        <w:t xml:space="preserve"> and use it from start.</w:t>
+      </w:r>
+    </w:p>
+    <w:p>
+      <w:pPr>
+        <w:pStyle w:val="Leipteksti1"/>
+        <w:rPr>
+          <w:b/>
+        </w:rPr>
+      </w:pPr>
+    </w:p>
+    <w:p>
+      <w:pPr>
+        <w:pStyle w:val="Leipteksti1"/>
+      </w:pPr>
+      <w:r>
+        <w:rPr>
+          <w:b/>
+        </w:rPr>
+        <w:t>How to prevent:</w:t>
+      </w:r>
+      <w:r>
+        <w:rPr>
+          <w:b/>
+        </w:rPr>
+        <w:t xml:space="preserve"> </w:t>
+      </w:r>
+      <w:r>
+        <w:t>Try to cope with existing software until an appropriate time to make the change appears.</w:t>
+      </w:r>
+    </w:p>
+    <w:p>
+      <w:pPr>
+        <w:pStyle w:val="Leipteksti1"/>
+        <w:rPr>
+          <w:b/>
+        </w:rPr>
+      </w:pPr>
+    </w:p>
+    <w:p>
+      <w:pPr>
+        <w:pStyle w:val="Leipteksti1"/>
+      </w:pPr>
+      <w:r>
+        <w:rPr>
+          <w:b/>
+        </w:rPr>
+        <w:t>How to survive:</w:t>
+      </w:r>
+      <w:r>
+        <w:rPr>
+          <w:b/>
+        </w:rPr>
+        <w:t xml:space="preserve"> </w:t>
+      </w:r>
+      <w:r>
+        <w:t>Make sure to reserve enough time for changing the SW environment.</w:t>
+      </w:r>
+      <w:r>
+        <w:t xml:space="preserve"> </w:t>
+      </w:r>
+      <w:r>
+        <w:t>Risk of arising problems should be considered. Backup you work first.</w:t>
+      </w:r>
+    </w:p>
+    <w:p>
+      <w:pPr>
+        <w:pStyle w:val="Leipteksti1"/>
+        <w:rPr>
+          <w:lang w:val="en-GB"/>
+        </w:rPr>
+      </w:pPr>
+    </w:p>
+    <w:p>
+      <w:pPr>
+        <w:pStyle w:val="Nadpis3"/>
+        <w:ind w:left="1418" w:hanging="1418"/>
+      </w:pPr>
+      <w:bookmarkStart w:id="42" w:name="_Toc505672158"/>
+      <w:r>
+        <w:t>Risk</w:t>
+      </w:r>
+      <w:r>
+        <w:t xml:space="preserve"> </w:t>
+      </w:r>
+      <w:r>
+        <w:t>E4 – AgileFant unavailability</w:t>
+      </w:r>
+      <w:bookmarkEnd w:id="42"/>
+      <w:r>
+        <w:t xml:space="preserve"> </w:t>
+      </w:r>
+    </w:p>
+    <w:p>
+      <w:pPr>
+        <w:pStyle w:val="Leipteksti1"/>
+      </w:pPr>
+      <w:r>
+        <w:rPr>
+          <w:b/>
+        </w:rPr>
+        <w:t>Root cause:</w:t>
+      </w:r>
+      <w:r>
+        <w:rPr>
+          <w:b/>
+        </w:rPr>
+        <w:t xml:space="preserve"> </w:t>
+      </w:r>
+      <w:r>
+        <w:t xml:space="preserve">It is not possible to use </w:t>
+      </w:r>
+      <w:proofErr w:type="spellStart"/>
+      <w:r>
+        <w:t>AgileFant</w:t>
+      </w:r>
+      <w:proofErr w:type="spellEnd"/>
+      <w:r>
+        <w:t xml:space="preserve">, there is some problem with the app. </w:t>
+      </w:r>
+    </w:p>
+    <w:p>
+      <w:pPr>
+        <w:pStyle w:val="Leipteksti1"/>
+        <w:rPr>
+          <w:b/>
+        </w:rPr>
+      </w:pPr>
+    </w:p>
+    <w:p>
+      <w:pPr>
+        <w:pStyle w:val="Leipteksti1"/>
+      </w:pPr>
+      <w:r>
+        <w:rPr>
+          <w:b/>
+        </w:rPr>
+        <w:t>Seriousness:</w:t>
+      </w:r>
+      <w:r>
+        <w:rPr>
+          <w:b/>
+        </w:rPr>
+        <w:t xml:space="preserve"> </w:t>
+      </w:r>
+      <w:r>
+        <w:t>Probability of this is very low, but it woul</w:t>
+      </w:r>
+      <w:r>
+        <w:t>d ha</w:t>
+      </w:r>
+      <w:r>
+        <w:t>ve</w:t>
+      </w:r>
+      <w:r>
+        <w:t xml:space="preserve"> high impact on the project.</w:t>
+      </w:r>
+    </w:p>
+    <w:p>
+      <w:pPr>
+        <w:pStyle w:val="Leipteksti1"/>
+        <w:rPr>
+          <w:b/>
+        </w:rPr>
+      </w:pPr>
+    </w:p>
+    <w:p>
+      <w:pPr>
+        <w:pStyle w:val="Leipteksti1"/>
+        <w:rPr>
+          <w:b/>
+        </w:rPr>
+      </w:pPr>
+      <w:r>
+        <w:rPr>
+          <w:b/>
+        </w:rPr>
+        <w:t>How to avoid:</w:t>
+      </w:r>
+      <w:r>
+        <w:rPr>
+          <w:b/>
+        </w:rPr>
+        <w:t xml:space="preserve"> </w:t>
+      </w:r>
+      <w:r>
+        <w:t>Use some alternative SW.</w:t>
+      </w:r>
+    </w:p>
+    <w:p>
+      <w:pPr>
+        <w:pStyle w:val="Leipteksti1"/>
+        <w:rPr>
+          <w:b/>
+        </w:rPr>
+      </w:pPr>
+    </w:p>
+    <w:p>
+      <w:pPr>
+        <w:pStyle w:val="Leipteksti1"/>
+      </w:pPr>
+      <w:r>
+        <w:rPr>
+          <w:b/>
+        </w:rPr>
+        <w:t>How to prevent:</w:t>
+      </w:r>
+      <w:r>
+        <w:rPr>
+          <w:b/>
+        </w:rPr>
+        <w:t xml:space="preserve"> </w:t>
+      </w:r>
+      <w:r>
+        <w:t>Inform a teacher about this issue.</w:t>
       </w:r>
     </w:p>
     <w:p>
@@ -13875,20 +15553,14 @@
         <w:t>How to survive:</w:t>
       </w:r>
       <w:r>
-        <w:rPr>
-          <w:b/>
-        </w:rPr>
-        <w:t xml:space="preserve"> </w:t>
-      </w:r>
-      <w:r>
-        <w:t>Find which library and its version caused the issue. Resolve the issue by updating libraries or specifying their definite version. Inform other team members who should update their libraries as well.</w:t>
-      </w:r>
-    </w:p>
-    <w:p>
-      <w:pPr>
-        <w:pStyle w:val="Leipteksti1"/>
-        <w:rPr>
-          <w:b/>
+        <w:t xml:space="preserve"> We would plane our activities just in a paper, or some text document.</w:t>
+      </w:r>
+    </w:p>
+    <w:p>
+      <w:pPr>
+        <w:pStyle w:val="Leipteksti1"/>
+        <w:rPr>
+          <w:lang w:val="en-GB"/>
         </w:rPr>
       </w:pPr>
     </w:p>
@@ -13897,17 +15569,20 @@
         <w:pStyle w:val="Nadpis3"/>
         <w:ind w:left="1418" w:hanging="1418"/>
       </w:pPr>
-      <w:bookmarkStart w:id="33" w:name="_Toc505672149"/>
+      <w:bookmarkStart w:id="43" w:name="_Toc505672159"/>
       <w:r>
         <w:t>Risk</w:t>
       </w:r>
       <w:r>
-        <w:t xml:space="preserve"> T2 – Learning new technologies issues</w:t>
-      </w:r>
-      <w:bookmarkEnd w:id="33"/>
-      <w:r>
         <w:t xml:space="preserve"> </w:t>
       </w:r>
+      <w:r>
+        <w:t>E5 – GitLab unavailibility</w:t>
+      </w:r>
+      <w:bookmarkEnd w:id="43"/>
+      <w:r>
+        <w:t xml:space="preserve"> </w:t>
+      </w:r>
     </w:p>
     <w:p>
       <w:pPr>
@@ -13926,142 +15601,179 @@
         <w:t xml:space="preserve"> </w:t>
       </w:r>
       <w:r>
-        <w:t xml:space="preserve">Some technologies are </w:t>
-      </w:r>
-      <w:r>
-        <w:t>new for most of us and learn it can be harder than we expected.</w:t>
-      </w:r>
-    </w:p>
-    <w:p>
-      <w:pPr>
-        <w:pStyle w:val="Leipteksti1"/>
-      </w:pPr>
-      <w:r>
+        <w:t>Server malfunction, system crash.</w:t>
+      </w:r>
+    </w:p>
+    <w:p>
+      <w:pPr>
+        <w:pStyle w:val="Leipteksti1"/>
+        <w:rPr>
+          <w:b/>
+        </w:rPr>
+      </w:pPr>
+    </w:p>
+    <w:p>
+      <w:pPr>
+        <w:pStyle w:val="Leipteksti1"/>
+      </w:pPr>
+      <w:r>
+        <w:rPr>
+          <w:b/>
+        </w:rPr>
+        <w:t>Seriousness:</w:t>
+      </w:r>
+      <w:r>
+        <w:rPr>
+          <w:b/>
+        </w:rPr>
         <w:t xml:space="preserve"> </w:t>
       </w:r>
-    </w:p>
-    <w:p>
-      <w:pPr>
-        <w:pStyle w:val="Leipteksti1"/>
-      </w:pPr>
-      <w:r>
+      <w:r>
+        <w:t>The issue is considered unserious as local copies of remote repository still exist on our computer.</w:t>
+      </w:r>
+    </w:p>
+    <w:p>
+      <w:pPr>
+        <w:pStyle w:val="Leipteksti1"/>
         <w:rPr>
           <w:b/>
         </w:rPr>
-        <w:t>Seriousness:</w:t>
-      </w:r>
+      </w:pPr>
+    </w:p>
+    <w:p>
+      <w:pPr>
+        <w:pStyle w:val="Leipteksti1"/>
+      </w:pPr>
       <w:r>
         <w:rPr>
           <w:b/>
         </w:rPr>
+        <w:t>How to avoid:</w:t>
+      </w:r>
+      <w:r>
+        <w:rPr>
+          <w:b/>
+        </w:rPr>
         <w:t xml:space="preserve"> </w:t>
       </w:r>
       <w:r>
-        <w:t>It will happen with high probability, but impact is not so high.</w:t>
-      </w:r>
-    </w:p>
-    <w:p>
-      <w:pPr>
-        <w:pStyle w:val="Leipteksti1"/>
-      </w:pPr>
-    </w:p>
-    <w:p>
-      <w:pPr>
-        <w:pStyle w:val="Leipteksti1"/>
-      </w:pPr>
-      <w:r>
+        <w:t>Keep a copy of the remote repository locally.</w:t>
+      </w:r>
+    </w:p>
+    <w:p>
+      <w:pPr>
+        <w:pStyle w:val="Leipteksti1"/>
         <w:rPr>
           <w:b/>
         </w:rPr>
-        <w:t>How to avoid:</w:t>
-      </w:r>
-      <w:r>
-        <w:t xml:space="preserve"> We should agree on technologies we will use in advance.</w:t>
-      </w:r>
-    </w:p>
-    <w:p>
-      <w:pPr>
-        <w:pStyle w:val="Leipteksti1"/>
+      </w:pPr>
+    </w:p>
+    <w:p>
+      <w:pPr>
+        <w:pStyle w:val="Leipteksti1"/>
+      </w:pPr>
+      <w:r>
         <w:rPr>
           <w:b/>
         </w:rPr>
-      </w:pPr>
-    </w:p>
-    <w:p>
-      <w:pPr>
-        <w:pStyle w:val="Leipteksti1"/>
-      </w:pPr>
+        <w:t>How to prevent:</w:t>
+      </w:r>
       <w:r>
         <w:rPr>
           <w:b/>
         </w:rPr>
-        <w:t>How to prevent:</w:t>
-      </w:r>
-      <w:r>
+        <w:t xml:space="preserve"> </w:t>
+      </w:r>
+      <w:r>
+        <w:t>Inform staff about system malfunction.</w:t>
+      </w:r>
+    </w:p>
+    <w:p>
+      <w:pPr>
+        <w:pStyle w:val="Leipteksti1"/>
         <w:rPr>
           <w:b/>
         </w:rPr>
+      </w:pPr>
+    </w:p>
+    <w:p>
+      <w:pPr>
+        <w:pStyle w:val="Leipteksti1"/>
+      </w:pPr>
+      <w:r>
+        <w:rPr>
+          <w:b/>
+        </w:rPr>
+        <w:t>How to survive:</w:t>
+      </w:r>
+      <w:r>
+        <w:rPr>
+          <w:b/>
+        </w:rPr>
         <w:t xml:space="preserve"> </w:t>
       </w:r>
       <w:r>
-        <w:t xml:space="preserve">At least one team member </w:t>
-      </w:r>
-      <w:r>
-        <w:t>knows</w:t>
-      </w:r>
-      <w:r>
-        <w:t xml:space="preserve"> the technology.</w:t>
-      </w:r>
-    </w:p>
-    <w:p>
-      <w:pPr>
-        <w:pStyle w:val="Leipteksti1"/>
-      </w:pPr>
-    </w:p>
-    <w:p>
-      <w:pPr>
-        <w:pStyle w:val="Leipteksti1"/>
-      </w:pPr>
-      <w:r>
-        <w:rPr>
-          <w:b/>
-        </w:rPr>
-        <w:t>How to survive:</w:t>
-      </w:r>
-      <w:r>
-        <w:rPr>
-          <w:b/>
-        </w:rPr>
-        <w:t xml:space="preserve"> </w:t>
-      </w:r>
-      <w:r>
-        <w:t>We will have meeting every week, where we will discuss our problems, we will help each other and explaining unclear things.</w:t>
-      </w:r>
-    </w:p>
-    <w:p>
-      <w:pPr>
-        <w:pStyle w:val="Leipteksti1"/>
-        <w:rPr>
-          <w:b/>
-        </w:rPr>
-      </w:pPr>
+        <w:t>Setup new git repository on a different git system.</w:t>
+      </w:r>
+    </w:p>
+    <w:p>
+      <w:pPr>
+        <w:pStyle w:val="Leipteksti1"/>
+        <w:rPr>
+          <w:lang w:val="en-GB"/>
+        </w:rPr>
+      </w:pPr>
+    </w:p>
+    <w:p>
+      <w:pPr>
+        <w:pStyle w:val="Nadpis2"/>
+        <w:rPr>
+          <w:lang w:val="en-GB"/>
+        </w:rPr>
+      </w:pPr>
+      <w:r>
+        <w:rPr>
+          <w:lang w:val="en-GB"/>
+        </w:rPr>
+        <w:tab/>
+      </w:r>
+      <w:bookmarkStart w:id="44" w:name="_Toc505672160"/>
+      <w:r>
+        <w:rPr>
+          <w:lang w:val="en-GB"/>
+        </w:rPr>
+        <w:t>Project management risks</w:t>
+      </w:r>
+      <w:bookmarkEnd w:id="44"/>
     </w:p>
     <w:p>
       <w:pPr>
         <w:pStyle w:val="Nadpis3"/>
         <w:ind w:left="1418" w:hanging="1418"/>
       </w:pPr>
-      <w:bookmarkStart w:id="34" w:name="_Toc505672150"/>
+      <w:bookmarkStart w:id="45" w:name="_Toc505672161"/>
       <w:r>
         <w:t>Risk</w:t>
       </w:r>
       <w:r>
-        <w:t xml:space="preserve"> T3 – Framework malfunction</w:t>
-      </w:r>
-      <w:bookmarkEnd w:id="34"/>
+        <w:t xml:space="preserve"> P</w:t>
+      </w:r>
+      <w:r>
+        <w:t>M</w:t>
+      </w:r>
+      <w:r>
+        <w:t xml:space="preserve">1 </w:t>
+      </w:r>
+      <w:r>
+        <w:t>–</w:t>
+      </w:r>
       <w:r>
         <w:t xml:space="preserve"> </w:t>
       </w:r>
+      <w:r>
+        <w:t>Forgetting things</w:t>
+      </w:r>
+      <w:bookmarkEnd w:id="45"/>
     </w:p>
     <w:p>
       <w:pPr>
@@ -14080,10 +15792,7 @@
         <w:t xml:space="preserve"> </w:t>
       </w:r>
       <w:r>
-        <w:t xml:space="preserve">Chosen framework won’t have required </w:t>
-      </w:r>
-      <w:r>
-        <w:t>functions, or they are malfunctioning.</w:t>
+        <w:t>We could overlook something within planning project.</w:t>
       </w:r>
     </w:p>
     <w:p>
@@ -14108,22 +15817,28 @@
         <w:t xml:space="preserve"> </w:t>
       </w:r>
       <w:r>
-        <w:t>Impact of this would be high, but probability of this is very low.</w:t>
-      </w:r>
-    </w:p>
-    <w:p>
-      <w:pPr>
-        <w:pStyle w:val="Leipteksti1"/>
-      </w:pPr>
-    </w:p>
-    <w:p>
-      <w:pPr>
-        <w:pStyle w:val="Leipteksti1"/>
-      </w:pPr>
-      <w:r>
+        <w:t>This risk has medium pro</w:t>
+      </w:r>
+      <w:r>
+        <w:t>bability and medium impact.</w:t>
+      </w:r>
+    </w:p>
+    <w:p>
+      <w:pPr>
+        <w:pStyle w:val="Leipteksti1"/>
         <w:rPr>
           <w:b/>
         </w:rPr>
+      </w:pPr>
+    </w:p>
+    <w:p>
+      <w:pPr>
+        <w:pStyle w:val="Leipteksti1"/>
+      </w:pPr>
+      <w:r>
+        <w:rPr>
+          <w:b/>
+        </w:rPr>
         <w:t>How to avoid:</w:t>
       </w:r>
       <w:r>
@@ -14133,7 +15848,7 @@
         <w:t xml:space="preserve"> </w:t>
       </w:r>
       <w:r>
-        <w:t>Learn as much as possible about the framework before project starts.</w:t>
+        <w:t>We can avoid it by careful planning of the project and all team should have participated.</w:t>
       </w:r>
     </w:p>
     <w:p>
@@ -14158,86 +15873,92 @@
         <w:t xml:space="preserve"> </w:t>
       </w:r>
       <w:r>
-        <w:t>Use different features, which have been tested to work.</w:t>
-      </w:r>
-    </w:p>
-    <w:p>
-      <w:pPr>
-        <w:pStyle w:val="Leipteksti1"/>
+        <w:t>Consult the project process with a teacher</w:t>
+      </w:r>
+      <w:r>
+        <w:t xml:space="preserve"> after planning process.</w:t>
+      </w:r>
+    </w:p>
+    <w:p>
+      <w:pPr>
+        <w:pStyle w:val="Leipteksti1"/>
+      </w:pPr>
+    </w:p>
+    <w:p>
+      <w:pPr>
+        <w:pStyle w:val="Leipteksti1"/>
+      </w:pPr>
+      <w:r>
         <w:rPr>
           <w:b/>
         </w:rPr>
-      </w:pPr>
-    </w:p>
-    <w:p>
-      <w:pPr>
-        <w:pStyle w:val="Leipteksti1"/>
-      </w:pPr>
+        <w:t>How to survive:</w:t>
+      </w:r>
       <w:r>
         <w:rPr>
           <w:b/>
         </w:rPr>
-        <w:t>How to survive:</w:t>
-      </w:r>
-      <w:r>
-        <w:rPr>
-          <w:b/>
-        </w:rPr>
         <w:t xml:space="preserve"> </w:t>
       </w:r>
       <w:r>
-        <w:t>Find a workaround, implement custom error handling logic</w:t>
-      </w:r>
-      <w:r>
-        <w:t>,</w:t>
-      </w:r>
-      <w:r>
-        <w:t xml:space="preserve"> or, at worst, change the framework used. The latter should only be considered in events of apocalyptic severity.</w:t>
-      </w:r>
-    </w:p>
-    <w:p>
-      <w:pPr>
-        <w:pStyle w:val="Leipteksti1"/>
-      </w:pPr>
-    </w:p>
-    <w:p>
-      <w:pPr>
-        <w:pStyle w:val="Nadpis2"/>
+        <w:t>Divide the project into small tasks</w:t>
+      </w:r>
+      <w:r>
+        <w:t>, that will be easy to add something.</w:t>
+      </w:r>
+    </w:p>
+    <w:p>
+      <w:pPr>
+        <w:pStyle w:val="Leipteksti1"/>
         <w:rPr>
           <w:lang w:val="en-GB"/>
         </w:rPr>
       </w:pPr>
-      <w:r>
-        <w:rPr>
-          <w:lang w:val="en-GB"/>
-        </w:rPr>
-        <w:tab/>
-      </w:r>
-      <w:bookmarkStart w:id="35" w:name="_Toc505672151"/>
-      <w:r>
-        <w:rPr>
-          <w:lang w:val="en-GB"/>
-        </w:rPr>
-        <w:t>Customer risks</w:t>
-      </w:r>
-      <w:bookmarkEnd w:id="35"/>
     </w:p>
     <w:p>
       <w:pPr>
         <w:pStyle w:val="Nadpis3"/>
         <w:ind w:left="1418" w:hanging="1418"/>
       </w:pPr>
-      <w:bookmarkStart w:id="36" w:name="_Toc505672152"/>
+      <w:bookmarkStart w:id="46" w:name="_Toc505672162"/>
       <w:r>
         <w:t>Risk</w:t>
       </w:r>
       <w:r>
-        <w:t xml:space="preserve"> C1 – Changing requirements</w:t>
-      </w:r>
-      <w:bookmarkEnd w:id="36"/>
-      <w:r>
+        <w:t xml:space="preserve"> P</w:t>
+      </w:r>
+      <w:r>
+        <w:t>M2 – Bad communication</w:t>
+      </w:r>
+      <w:bookmarkEnd w:id="46"/>
+    </w:p>
+    <w:p>
+      <w:pPr>
+        <w:pStyle w:val="Leipteksti1"/>
+      </w:pPr>
+      <w:r>
+        <w:rPr>
+          <w:b/>
+        </w:rPr>
+        <w:t>Root cause:</w:t>
+      </w:r>
+      <w:r>
+        <w:rPr>
+          <w:b/>
+        </w:rPr>
         <w:t xml:space="preserve"> </w:t>
       </w:r>
+      <w:r>
+        <w:t xml:space="preserve">Team members are not </w:t>
+      </w:r>
+      <w:r>
+        <w:t>aware what the others are doing.</w:t>
+      </w:r>
+    </w:p>
+    <w:p>
+      <w:pPr>
+        <w:pStyle w:val="Leipteksti1"/>
+      </w:pPr>
     </w:p>
     <w:p>
       <w:pPr>
@@ -14247,7 +15968,7 @@
         <w:rPr>
           <w:b/>
         </w:rPr>
-        <w:t>Root cause:</w:t>
+        <w:t>Seriousness:</w:t>
       </w:r>
       <w:r>
         <w:rPr>
@@ -14256,7 +15977,10 @@
         <w:t xml:space="preserve"> </w:t>
       </w:r>
       <w:r>
-        <w:t>Customer will change his/her mind about requirements.</w:t>
+        <w:t>This risk has medium pro</w:t>
+      </w:r>
+      <w:r>
+        <w:t>bability and medium impact.</w:t>
       </w:r>
     </w:p>
     <w:p>
@@ -14272,8 +15996,7 @@
         <w:rPr>
           <w:b/>
         </w:rPr>
-        <w:lastRenderedPageBreak/>
-        <w:t>Seriousness:</w:t>
+        <w:t>How to avoid:</w:t>
       </w:r>
       <w:r>
         <w:rPr>
@@ -14282,27 +16005,7 @@
         <w:t xml:space="preserve"> </w:t>
       </w:r>
       <w:r>
-        <w:t>Because we are learning it, probability that some requirement will be changed is high</w:t>
-      </w:r>
-      <w:r>
-        <w:t>,</w:t>
-      </w:r>
-      <w:r>
-        <w:t xml:space="preserve"> anyway we are </w:t>
-      </w:r>
-      <w:proofErr w:type="gramStart"/>
-      <w:r>
-        <w:t>prepare</w:t>
-      </w:r>
-      <w:proofErr w:type="gramEnd"/>
-      <w:r>
-        <w:t xml:space="preserve"> for </w:t>
-      </w:r>
-      <w:r>
-        <w:t>this situation</w:t>
-      </w:r>
-      <w:r>
-        <w:t xml:space="preserve"> that’s why impact is low.</w:t>
+        <w:t>Agree on communication channels and meet personally every week.</w:t>
       </w:r>
     </w:p>
     <w:p>
@@ -14321,7 +16024,7 @@
         <w:rPr>
           <w:b/>
         </w:rPr>
-        <w:t>How to avoid:</w:t>
+        <w:t>How to prevent:</w:t>
       </w:r>
       <w:r>
         <w:rPr>
@@ -14330,73 +16033,45 @@
         <w:t xml:space="preserve"> </w:t>
       </w:r>
       <w:r>
-        <w:t xml:space="preserve">Ask customer </w:t>
-      </w:r>
-      <w:r>
-        <w:t>about</w:t>
-      </w:r>
-      <w:r>
-        <w:t xml:space="preserve"> every detail about the product and his requirements in advance and write it down.</w:t>
-      </w:r>
-    </w:p>
-    <w:p>
-      <w:pPr>
-        <w:pStyle w:val="Leipteksti1"/>
-      </w:pPr>
-    </w:p>
-    <w:p>
-      <w:pPr>
-        <w:pStyle w:val="Leipteksti1"/>
-      </w:pPr>
-      <w:r>
+        <w:t>Try to initiate the conversation</w:t>
+      </w:r>
+      <w:r>
+        <w:t>.</w:t>
+      </w:r>
+    </w:p>
+    <w:p>
+      <w:pPr>
+        <w:pStyle w:val="Leipteksti1"/>
         <w:rPr>
           <w:b/>
         </w:rPr>
-        <w:t>How to prevent:</w:t>
-      </w:r>
+      </w:pPr>
+    </w:p>
+    <w:p>
+      <w:pPr>
+        <w:pStyle w:val="Leipteksti1"/>
+      </w:pPr>
       <w:r>
         <w:rPr>
           <w:b/>
         </w:rPr>
+        <w:t>How to survive:</w:t>
+      </w:r>
+      <w:r>
+        <w:rPr>
+          <w:b/>
+        </w:rPr>
         <w:t xml:space="preserve"> </w:t>
       </w:r>
       <w:r>
-        <w:t>Meet with customer often to approve our work.</w:t>
-      </w:r>
-    </w:p>
-    <w:p>
-      <w:pPr>
-        <w:pStyle w:val="Leipteksti1"/>
-        <w:rPr>
-          <w:b/>
-        </w:rPr>
-      </w:pPr>
-    </w:p>
-    <w:p>
-      <w:pPr>
-        <w:pStyle w:val="Leipteksti1"/>
-      </w:pPr>
-      <w:r>
-        <w:rPr>
-          <w:b/>
-        </w:rPr>
-        <w:t>How to survive:</w:t>
-      </w:r>
-      <w:r>
-        <w:rPr>
-          <w:b/>
-        </w:rPr>
-        <w:t xml:space="preserve"> </w:t>
-      </w:r>
-      <w:r>
-        <w:t>Divide the work on small tasks which will be easy to change.</w:t>
-      </w:r>
-    </w:p>
-    <w:p>
-      <w:pPr>
-        <w:pStyle w:val="Leipteksti1"/>
-        <w:rPr>
-          <w:b/>
+        <w:t>We have meeting every Friday, where everyone can ask what is unclear and divide the work.</w:t>
+      </w:r>
+    </w:p>
+    <w:p>
+      <w:pPr>
+        <w:pStyle w:val="Leipteksti1"/>
+        <w:rPr>
+          <w:lang w:val="en-GB"/>
         </w:rPr>
       </w:pPr>
     </w:p>
@@ -14405,1422 +16080,9 @@
         <w:pStyle w:val="Nadpis3"/>
         <w:ind w:left="1418" w:hanging="1418"/>
       </w:pPr>
-      <w:bookmarkStart w:id="37" w:name="_Toc505672153"/>
-      <w:r>
-        <w:t>Risk</w:t>
-      </w:r>
-      <w:r>
-        <w:t xml:space="preserve"> C2 – Requirements unclear</w:t>
-      </w:r>
-      <w:bookmarkEnd w:id="37"/>
-      <w:r>
-        <w:t xml:space="preserve"> </w:t>
-      </w:r>
-    </w:p>
-    <w:p>
-      <w:pPr>
-        <w:pStyle w:val="Leipteksti1"/>
-        <w:rPr>
-          <w:b/>
-        </w:rPr>
-      </w:pPr>
-      <w:r>
-        <w:rPr>
-          <w:b/>
-        </w:rPr>
-        <w:t>Root cause:</w:t>
-      </w:r>
-      <w:r>
-        <w:rPr>
-          <w:b/>
-        </w:rPr>
-        <w:t xml:space="preserve"> </w:t>
-      </w:r>
-      <w:r>
-        <w:t>Requirements</w:t>
-      </w:r>
-      <w:r>
-        <w:t xml:space="preserve"> are not as clear as they could be.</w:t>
-      </w:r>
-    </w:p>
-    <w:p>
-      <w:pPr>
-        <w:pStyle w:val="Leipteksti1"/>
-        <w:rPr>
-          <w:b/>
-        </w:rPr>
-      </w:pPr>
-    </w:p>
-    <w:p>
-      <w:pPr>
-        <w:pStyle w:val="Leipteksti1"/>
-      </w:pPr>
-      <w:r>
-        <w:rPr>
-          <w:b/>
-        </w:rPr>
-        <w:t>Seriousness:</w:t>
-      </w:r>
-      <w:r>
-        <w:rPr>
-          <w:b/>
-        </w:rPr>
-        <w:t xml:space="preserve"> </w:t>
-      </w:r>
-      <w:r>
-        <w:t>This risk i</w:t>
-      </w:r>
-      <w:r>
-        <w:t xml:space="preserve">s very serious, because there is high probability of this and it could have medium impact on our work. </w:t>
-      </w:r>
-    </w:p>
-    <w:p>
-      <w:pPr>
-        <w:pStyle w:val="Leipteksti1"/>
-        <w:rPr>
-          <w:b/>
-        </w:rPr>
-      </w:pPr>
-    </w:p>
-    <w:p>
-      <w:pPr>
-        <w:pStyle w:val="Leipteksti1"/>
-      </w:pPr>
-      <w:r>
-        <w:rPr>
-          <w:b/>
-        </w:rPr>
-        <w:t>How to avoid:</w:t>
-      </w:r>
-      <w:r>
-        <w:rPr>
-          <w:b/>
-        </w:rPr>
-        <w:t xml:space="preserve"> </w:t>
-      </w:r>
-      <w:r>
-        <w:t>Ask customer about every detail about the product and his requirements in advance and write it down.</w:t>
-      </w:r>
-    </w:p>
-    <w:p>
-      <w:pPr>
-        <w:pStyle w:val="Leipteksti1"/>
-        <w:rPr>
-          <w:b/>
-        </w:rPr>
-      </w:pPr>
-    </w:p>
-    <w:p>
-      <w:pPr>
-        <w:pStyle w:val="Leipteksti1"/>
-      </w:pPr>
-      <w:r>
-        <w:rPr>
-          <w:b/>
-        </w:rPr>
-        <w:t>How to prevent:</w:t>
-      </w:r>
-      <w:r>
-        <w:rPr>
-          <w:b/>
-        </w:rPr>
-        <w:t xml:space="preserve"> </w:t>
-      </w:r>
-      <w:r>
-        <w:t>Ask about every requirement more times</w:t>
-      </w:r>
-      <w:r>
-        <w:t xml:space="preserve"> and let explain his/her the unclear things.</w:t>
-      </w:r>
-    </w:p>
-    <w:p>
-      <w:pPr>
-        <w:pStyle w:val="Leipteksti1"/>
-      </w:pPr>
-    </w:p>
-    <w:p>
-      <w:pPr>
-        <w:pStyle w:val="Leipteksti1"/>
-        <w:rPr>
-          <w:b/>
-        </w:rPr>
-      </w:pPr>
-      <w:r>
-        <w:rPr>
-          <w:b/>
-        </w:rPr>
-        <w:t>How to survive:</w:t>
-      </w:r>
-      <w:r>
-        <w:rPr>
-          <w:b/>
-        </w:rPr>
-        <w:t xml:space="preserve"> </w:t>
-      </w:r>
-      <w:r>
-        <w:t>Divide the work on small tasks which will be easy to change.</w:t>
-      </w:r>
-    </w:p>
-    <w:p>
-      <w:pPr>
-        <w:pStyle w:val="Leipteksti1"/>
-        <w:rPr>
-          <w:b/>
-        </w:rPr>
-      </w:pPr>
-    </w:p>
-    <w:p>
-      <w:pPr>
-        <w:pStyle w:val="Nadpis2"/>
-        <w:rPr>
-          <w:lang w:val="en-GB"/>
-        </w:rPr>
-      </w:pPr>
-      <w:r>
-        <w:rPr>
-          <w:lang w:val="en-GB"/>
-        </w:rPr>
-        <w:tab/>
-      </w:r>
-      <w:bookmarkStart w:id="38" w:name="_Toc505672154"/>
-      <w:r>
-        <w:rPr>
-          <w:lang w:val="en-GB"/>
-        </w:rPr>
-        <w:t>Environment</w:t>
-      </w:r>
-      <w:r>
-        <w:rPr>
-          <w:lang w:val="en-GB"/>
-        </w:rPr>
-        <w:t>al</w:t>
-      </w:r>
-      <w:r>
-        <w:rPr>
-          <w:lang w:val="en-GB"/>
-        </w:rPr>
-        <w:t xml:space="preserve"> risks</w:t>
-      </w:r>
-      <w:bookmarkEnd w:id="38"/>
-    </w:p>
-    <w:p>
-      <w:pPr>
-        <w:pStyle w:val="Nadpis3"/>
-        <w:ind w:left="1418" w:hanging="1418"/>
-      </w:pPr>
-      <w:bookmarkStart w:id="39" w:name="_Toc505672155"/>
-      <w:r>
-        <w:t>Risk</w:t>
-      </w:r>
-      <w:r>
-        <w:t xml:space="preserve"> E1 – HW failure</w:t>
-      </w:r>
-      <w:bookmarkEnd w:id="39"/>
-      <w:r>
-        <w:t xml:space="preserve"> </w:t>
-      </w:r>
-    </w:p>
-    <w:p>
-      <w:pPr>
-        <w:pStyle w:val="Leipteksti1"/>
-      </w:pPr>
-      <w:r>
-        <w:rPr>
-          <w:b/>
-        </w:rPr>
-        <w:t>Root cause:</w:t>
-      </w:r>
-      <w:r>
-        <w:rPr>
-          <w:b/>
-        </w:rPr>
-        <w:t xml:space="preserve"> </w:t>
-      </w:r>
-      <w:r>
-        <w:t>Bad condition of HW</w:t>
-      </w:r>
-      <w:r>
-        <w:t>, it is old or broken.</w:t>
-      </w:r>
-    </w:p>
-    <w:p>
-      <w:pPr>
-        <w:pStyle w:val="Leipteksti1"/>
-      </w:pPr>
-    </w:p>
-    <w:p>
-      <w:pPr>
-        <w:pStyle w:val="Leipteksti1"/>
-      </w:pPr>
-      <w:r>
-        <w:rPr>
-          <w:b/>
-        </w:rPr>
-        <w:t>Seriousness:</w:t>
-      </w:r>
-      <w:r>
-        <w:rPr>
-          <w:b/>
-        </w:rPr>
-        <w:t xml:space="preserve"> </w:t>
-      </w:r>
-      <w:r>
-        <w:t xml:space="preserve">There is a low chance this will </w:t>
-      </w:r>
-      <w:proofErr w:type="gramStart"/>
-      <w:r>
-        <w:t>happe</w:t>
-      </w:r>
-      <w:r>
-        <w:t>n</w:t>
-      </w:r>
-      <w:proofErr w:type="gramEnd"/>
-      <w:r>
-        <w:t xml:space="preserve"> and it would have just medium impact.</w:t>
-      </w:r>
-    </w:p>
-    <w:p>
-      <w:pPr>
-        <w:pStyle w:val="Leipteksti1"/>
-        <w:rPr>
-          <w:b/>
-        </w:rPr>
-      </w:pPr>
-    </w:p>
-    <w:p>
-      <w:pPr>
-        <w:pStyle w:val="Leipteksti1"/>
-      </w:pPr>
-      <w:r>
-        <w:rPr>
-          <w:b/>
-        </w:rPr>
-        <w:t>How to avoid:</w:t>
-      </w:r>
-      <w:r>
-        <w:rPr>
-          <w:b/>
-        </w:rPr>
-        <w:t xml:space="preserve"> </w:t>
-      </w:r>
-      <w:r>
-        <w:t>Regularly check out HW condition.</w:t>
-      </w:r>
-    </w:p>
-    <w:p>
-      <w:pPr>
-        <w:pStyle w:val="Leipteksti1"/>
-        <w:rPr>
-          <w:b/>
-        </w:rPr>
-      </w:pPr>
-    </w:p>
-    <w:p>
-      <w:pPr>
-        <w:pStyle w:val="Leipteksti1"/>
-      </w:pPr>
-      <w:r>
-        <w:rPr>
-          <w:b/>
-        </w:rPr>
-        <w:t>How to prevent:</w:t>
-      </w:r>
-      <w:r>
-        <w:rPr>
-          <w:b/>
-        </w:rPr>
-        <w:t xml:space="preserve"> </w:t>
-      </w:r>
-      <w:r>
-        <w:t>Sav</w:t>
-      </w:r>
-      <w:r>
-        <w:t>e</w:t>
-      </w:r>
-      <w:r>
-        <w:t xml:space="preserve"> </w:t>
-      </w:r>
-      <w:r>
-        <w:t>a done</w:t>
-      </w:r>
-      <w:r>
-        <w:t xml:space="preserve"> work </w:t>
-      </w:r>
-      <w:r>
-        <w:t>into the cloud.</w:t>
-      </w:r>
-    </w:p>
-    <w:p>
-      <w:pPr>
-        <w:pStyle w:val="Leipteksti1"/>
-        <w:rPr>
-          <w:b/>
-        </w:rPr>
-      </w:pPr>
-    </w:p>
-    <w:p>
-      <w:pPr>
-        <w:pStyle w:val="Leipteksti1"/>
-      </w:pPr>
-      <w:r>
-        <w:rPr>
-          <w:b/>
-        </w:rPr>
-        <w:t>How to survive:</w:t>
-      </w:r>
-      <w:r>
-        <w:rPr>
-          <w:b/>
-        </w:rPr>
-        <w:t xml:space="preserve"> </w:t>
-      </w:r>
-      <w:r>
-        <w:t>Use school HW.</w:t>
-      </w:r>
-    </w:p>
-    <w:p>
-      <w:pPr>
-        <w:pStyle w:val="Leipteksti1"/>
-        <w:rPr>
-          <w:lang w:val="en-GB"/>
-        </w:rPr>
-      </w:pPr>
-    </w:p>
-    <w:p>
-      <w:pPr>
-        <w:pStyle w:val="Nadpis3"/>
-        <w:ind w:left="1418" w:hanging="1418"/>
-      </w:pPr>
-      <w:bookmarkStart w:id="40" w:name="_Toc505672156"/>
-      <w:r>
-        <w:t>Risk</w:t>
-      </w:r>
-      <w:r>
-        <w:t xml:space="preserve"> E2</w:t>
-      </w:r>
-      <w:r>
-        <w:t xml:space="preserve"> – Internet failure</w:t>
-      </w:r>
-      <w:bookmarkEnd w:id="40"/>
-      <w:r>
-        <w:t xml:space="preserve"> </w:t>
-      </w:r>
-    </w:p>
-    <w:p>
-      <w:pPr>
-        <w:pStyle w:val="Leipteksti1"/>
-      </w:pPr>
-      <w:r>
-        <w:rPr>
-          <w:b/>
-        </w:rPr>
-        <w:t>Root cause:</w:t>
-      </w:r>
-      <w:r>
-        <w:rPr>
-          <w:b/>
-        </w:rPr>
-        <w:t xml:space="preserve"> </w:t>
-      </w:r>
-      <w:r>
-        <w:t xml:space="preserve">It is not possible to connect to the </w:t>
-      </w:r>
-      <w:r>
-        <w:t>Internet either in school</w:t>
-      </w:r>
-      <w:r>
-        <w:t xml:space="preserve">, or </w:t>
-      </w:r>
-      <w:r>
-        <w:t>in our dormitory.</w:t>
-      </w:r>
-    </w:p>
-    <w:p>
-      <w:pPr>
-        <w:pStyle w:val="Leipteksti1"/>
-      </w:pPr>
-    </w:p>
-    <w:p>
-      <w:pPr>
-        <w:pStyle w:val="Leipteksti1"/>
-      </w:pPr>
-      <w:r>
-        <w:rPr>
-          <w:b/>
-        </w:rPr>
+      <w:bookmarkStart w:id="47" w:name="_Toc505672163"/>
+      <w:r>
         <w:lastRenderedPageBreak/>
-        <w:t>Seriousness:</w:t>
-      </w:r>
-      <w:r>
-        <w:rPr>
-          <w:b/>
-        </w:rPr>
-        <w:t xml:space="preserve"> </w:t>
-      </w:r>
-      <w:r>
-        <w:t>This has very low possibility, but high impact.</w:t>
-      </w:r>
-    </w:p>
-    <w:p>
-      <w:pPr>
-        <w:pStyle w:val="Leipteksti1"/>
-      </w:pPr>
-    </w:p>
-    <w:p>
-      <w:pPr>
-        <w:pStyle w:val="Leipteksti1"/>
-      </w:pPr>
-      <w:r>
-        <w:rPr>
-          <w:b/>
-        </w:rPr>
-        <w:t>How to avoid:</w:t>
-      </w:r>
-      <w:r>
-        <w:rPr>
-          <w:b/>
-        </w:rPr>
-        <w:t xml:space="preserve"> </w:t>
-      </w:r>
-      <w:r>
-        <w:t>Have a prepaid mobile internet</w:t>
-      </w:r>
-      <w:r>
-        <w:t>.</w:t>
-      </w:r>
-    </w:p>
-    <w:p>
-      <w:pPr>
-        <w:pStyle w:val="Leipteksti1"/>
-        <w:rPr>
-          <w:b/>
-        </w:rPr>
-      </w:pPr>
-    </w:p>
-    <w:p>
-      <w:pPr>
-        <w:pStyle w:val="Leipteksti1"/>
-      </w:pPr>
-      <w:r>
-        <w:rPr>
-          <w:b/>
-        </w:rPr>
-        <w:t>How to prevent:</w:t>
-      </w:r>
-      <w:r>
-        <w:rPr>
-          <w:b/>
-        </w:rPr>
-        <w:t xml:space="preserve"> </w:t>
-      </w:r>
-      <w:r>
-        <w:t>Call Internet service provider</w:t>
-      </w:r>
-      <w:r>
-        <w:t>.</w:t>
-      </w:r>
-    </w:p>
-    <w:p>
-      <w:pPr>
-        <w:pStyle w:val="Leipteksti1"/>
-      </w:pPr>
-    </w:p>
-    <w:p>
-      <w:pPr>
-        <w:pStyle w:val="Leipteksti1"/>
-      </w:pPr>
-      <w:r>
-        <w:rPr>
-          <w:b/>
-        </w:rPr>
-        <w:t>How to survive:</w:t>
-      </w:r>
-      <w:r>
-        <w:rPr>
-          <w:b/>
-        </w:rPr>
-        <w:t xml:space="preserve"> </w:t>
-      </w:r>
-      <w:r>
-        <w:t>Everyone has</w:t>
-      </w:r>
-      <w:r>
-        <w:t xml:space="preserve"> prepaid mobile internet and saved work also in the computer, not just cloud.</w:t>
-      </w:r>
-    </w:p>
-    <w:p>
-      <w:pPr>
-        <w:pStyle w:val="Leipteksti1"/>
-        <w:rPr>
-          <w:lang w:val="en-GB"/>
-        </w:rPr>
-      </w:pPr>
-    </w:p>
-    <w:p>
-      <w:pPr>
-        <w:pStyle w:val="Nadpis3"/>
-        <w:ind w:left="1418" w:hanging="1418"/>
-      </w:pPr>
-      <w:bookmarkStart w:id="41" w:name="_Toc505672157"/>
-      <w:r>
-        <w:t>Risk</w:t>
-      </w:r>
-      <w:r>
-        <w:t xml:space="preserve"> </w:t>
-      </w:r>
-      <w:r>
-        <w:t>E3 – Change of SW environment</w:t>
-      </w:r>
-      <w:bookmarkEnd w:id="41"/>
-      <w:r>
-        <w:t xml:space="preserve"> </w:t>
-      </w:r>
-    </w:p>
-    <w:p>
-      <w:pPr>
-        <w:pStyle w:val="Leipteksti1"/>
-      </w:pPr>
-      <w:r>
-        <w:rPr>
-          <w:b/>
-        </w:rPr>
-        <w:t>Root cause:</w:t>
-      </w:r>
-      <w:r>
-        <w:rPr>
-          <w:b/>
-        </w:rPr>
-        <w:t xml:space="preserve"> </w:t>
-      </w:r>
-      <w:r>
-        <w:t>Personal reasons for changing development environment (e.g. change of operating system, change of IDE or text editor).</w:t>
-      </w:r>
-    </w:p>
-    <w:p>
-      <w:pPr>
-        <w:pStyle w:val="Leipteksti1"/>
-        <w:rPr>
-          <w:b/>
-        </w:rPr>
-      </w:pPr>
-    </w:p>
-    <w:p>
-      <w:pPr>
-        <w:pStyle w:val="Leipteksti1"/>
-      </w:pPr>
-      <w:r>
-        <w:rPr>
-          <w:b/>
-        </w:rPr>
-        <w:t>Seriousness:</w:t>
-      </w:r>
-      <w:r>
-        <w:rPr>
-          <w:b/>
-        </w:rPr>
-        <w:t xml:space="preserve"> </w:t>
-      </w:r>
-      <w:r>
-        <w:t>A</w:t>
-      </w:r>
-      <w:r>
-        <w:t xml:space="preserve">s the reason for the change would be our own preferences and not a certain threat, we can consider this issue unserious. It may lead to problems such as the need to set up the development environment again, which is time consuming. </w:t>
-      </w:r>
-    </w:p>
-    <w:p>
-      <w:pPr>
-        <w:pStyle w:val="Leipteksti1"/>
-        <w:rPr>
-          <w:b/>
-        </w:rPr>
-      </w:pPr>
-    </w:p>
-    <w:p>
-      <w:pPr>
-        <w:pStyle w:val="Leipteksti1"/>
-      </w:pPr>
-      <w:r>
-        <w:rPr>
-          <w:b/>
-        </w:rPr>
-        <w:t>How to avoid:</w:t>
-      </w:r>
-      <w:r>
-        <w:rPr>
-          <w:b/>
-        </w:rPr>
-        <w:t xml:space="preserve"> </w:t>
-      </w:r>
-      <w:r>
-        <w:t>Try to anticipate which SW is better</w:t>
-      </w:r>
-      <w:r>
-        <w:t xml:space="preserve"> and use it from start.</w:t>
-      </w:r>
-    </w:p>
-    <w:p>
-      <w:pPr>
-        <w:pStyle w:val="Leipteksti1"/>
-        <w:rPr>
-          <w:b/>
-        </w:rPr>
-      </w:pPr>
-    </w:p>
-    <w:p>
-      <w:pPr>
-        <w:pStyle w:val="Leipteksti1"/>
-      </w:pPr>
-      <w:r>
-        <w:rPr>
-          <w:b/>
-        </w:rPr>
-        <w:t>How to prevent:</w:t>
-      </w:r>
-      <w:r>
-        <w:rPr>
-          <w:b/>
-        </w:rPr>
-        <w:t xml:space="preserve"> </w:t>
-      </w:r>
-      <w:r>
-        <w:t>Try to cope with existing software until an appropriate time to make the change appears.</w:t>
-      </w:r>
-    </w:p>
-    <w:p>
-      <w:pPr>
-        <w:pStyle w:val="Leipteksti1"/>
-        <w:rPr>
-          <w:b/>
-        </w:rPr>
-      </w:pPr>
-    </w:p>
-    <w:p>
-      <w:pPr>
-        <w:pStyle w:val="Leipteksti1"/>
-      </w:pPr>
-      <w:r>
-        <w:rPr>
-          <w:b/>
-        </w:rPr>
-        <w:t>How to survive:</w:t>
-      </w:r>
-      <w:r>
-        <w:rPr>
-          <w:b/>
-        </w:rPr>
-        <w:t xml:space="preserve"> </w:t>
-      </w:r>
-      <w:r>
-        <w:t>Make sure to reserve enough time for changing the SW environment.</w:t>
-      </w:r>
-      <w:r>
-        <w:t xml:space="preserve"> </w:t>
-      </w:r>
-      <w:r>
-        <w:t>Risk of arising problems should be considered. Backup you work first.</w:t>
-      </w:r>
-    </w:p>
-    <w:p>
-      <w:pPr>
-        <w:pStyle w:val="Leipteksti1"/>
-        <w:rPr>
-          <w:lang w:val="en-GB"/>
-        </w:rPr>
-      </w:pPr>
-    </w:p>
-    <w:p>
-      <w:pPr>
-        <w:pStyle w:val="Nadpis3"/>
-        <w:ind w:left="1418" w:hanging="1418"/>
-      </w:pPr>
-      <w:bookmarkStart w:id="42" w:name="_Toc505672158"/>
-      <w:r>
-        <w:t>Risk</w:t>
-      </w:r>
-      <w:r>
-        <w:t xml:space="preserve"> </w:t>
-      </w:r>
-      <w:r>
-        <w:t>E4 – AgileFant unavailability</w:t>
-      </w:r>
-      <w:bookmarkEnd w:id="42"/>
-      <w:r>
-        <w:t xml:space="preserve"> </w:t>
-      </w:r>
-    </w:p>
-    <w:p>
-      <w:pPr>
-        <w:pStyle w:val="Leipteksti1"/>
-      </w:pPr>
-      <w:r>
-        <w:rPr>
-          <w:b/>
-        </w:rPr>
-        <w:t>Root cause:</w:t>
-      </w:r>
-      <w:r>
-        <w:rPr>
-          <w:b/>
-        </w:rPr>
-        <w:t xml:space="preserve"> </w:t>
-      </w:r>
-      <w:r>
-        <w:t xml:space="preserve">It is not possible to use </w:t>
-      </w:r>
-      <w:proofErr w:type="spellStart"/>
-      <w:r>
-        <w:t>AgileFant</w:t>
-      </w:r>
-      <w:proofErr w:type="spellEnd"/>
-      <w:r>
-        <w:t xml:space="preserve">, there is some problem with the app. </w:t>
-      </w:r>
-    </w:p>
-    <w:p>
-      <w:pPr>
-        <w:pStyle w:val="Leipteksti1"/>
-        <w:rPr>
-          <w:b/>
-        </w:rPr>
-      </w:pPr>
-    </w:p>
-    <w:p>
-      <w:pPr>
-        <w:pStyle w:val="Leipteksti1"/>
-      </w:pPr>
-      <w:r>
-        <w:rPr>
-          <w:b/>
-        </w:rPr>
-        <w:t>Seriousness:</w:t>
-      </w:r>
-      <w:r>
-        <w:rPr>
-          <w:b/>
-        </w:rPr>
-        <w:t xml:space="preserve"> </w:t>
-      </w:r>
-      <w:r>
-        <w:t>Probability of this is very low, but it woul</w:t>
-      </w:r>
-      <w:r>
-        <w:t>d ha</w:t>
-      </w:r>
-      <w:r>
-        <w:t>ve</w:t>
-      </w:r>
-      <w:r>
-        <w:t xml:space="preserve"> high impact on the project.</w:t>
-      </w:r>
-    </w:p>
-    <w:p>
-      <w:pPr>
-        <w:pStyle w:val="Leipteksti1"/>
-        <w:rPr>
-          <w:b/>
-        </w:rPr>
-      </w:pPr>
-    </w:p>
-    <w:p>
-      <w:pPr>
-        <w:pStyle w:val="Leipteksti1"/>
-        <w:rPr>
-          <w:b/>
-        </w:rPr>
-      </w:pPr>
-      <w:r>
-        <w:rPr>
-          <w:b/>
-        </w:rPr>
-        <w:t>How to avoid:</w:t>
-      </w:r>
-      <w:r>
-        <w:rPr>
-          <w:b/>
-        </w:rPr>
-        <w:t xml:space="preserve"> </w:t>
-      </w:r>
-      <w:r>
-        <w:t>Use some alternative SW.</w:t>
-      </w:r>
-    </w:p>
-    <w:p>
-      <w:pPr>
-        <w:pStyle w:val="Leipteksti1"/>
-        <w:rPr>
-          <w:b/>
-        </w:rPr>
-      </w:pPr>
-    </w:p>
-    <w:p>
-      <w:pPr>
-        <w:pStyle w:val="Leipteksti1"/>
-      </w:pPr>
-      <w:r>
-        <w:rPr>
-          <w:b/>
-        </w:rPr>
-        <w:t>How to prevent:</w:t>
-      </w:r>
-      <w:r>
-        <w:rPr>
-          <w:b/>
-        </w:rPr>
-        <w:t xml:space="preserve"> </w:t>
-      </w:r>
-      <w:r>
-        <w:t>Inform a teacher about this issue.</w:t>
-      </w:r>
-    </w:p>
-    <w:p>
-      <w:pPr>
-        <w:pStyle w:val="Leipteksti1"/>
-        <w:rPr>
-          <w:b/>
-        </w:rPr>
-      </w:pPr>
-    </w:p>
-    <w:p>
-      <w:pPr>
-        <w:pStyle w:val="Leipteksti1"/>
-      </w:pPr>
-      <w:r>
-        <w:rPr>
-          <w:b/>
-        </w:rPr>
-        <w:t>How to survive:</w:t>
-      </w:r>
-      <w:r>
-        <w:t xml:space="preserve"> We would plane our activities just in a paper, or some text document.</w:t>
-      </w:r>
-    </w:p>
-    <w:p>
-      <w:pPr>
-        <w:pStyle w:val="Leipteksti1"/>
-        <w:rPr>
-          <w:lang w:val="en-GB"/>
-        </w:rPr>
-      </w:pPr>
-    </w:p>
-    <w:p>
-      <w:pPr>
-        <w:pStyle w:val="Nadpis3"/>
-        <w:ind w:left="1418" w:hanging="1418"/>
-      </w:pPr>
-      <w:bookmarkStart w:id="43" w:name="_Toc505672159"/>
-      <w:r>
-        <w:t>Risk</w:t>
-      </w:r>
-      <w:r>
-        <w:t xml:space="preserve"> </w:t>
-      </w:r>
-      <w:r>
-        <w:t>E5 – GitLab unavailibility</w:t>
-      </w:r>
-      <w:bookmarkEnd w:id="43"/>
-      <w:r>
-        <w:t xml:space="preserve"> </w:t>
-      </w:r>
-    </w:p>
-    <w:p>
-      <w:pPr>
-        <w:pStyle w:val="Leipteksti1"/>
-      </w:pPr>
-      <w:r>
-        <w:rPr>
-          <w:b/>
-        </w:rPr>
-        <w:t>Root cause:</w:t>
-      </w:r>
-      <w:r>
-        <w:rPr>
-          <w:b/>
-        </w:rPr>
-        <w:t xml:space="preserve"> </w:t>
-      </w:r>
-      <w:r>
-        <w:t>Server malfunction, system crash.</w:t>
-      </w:r>
-    </w:p>
-    <w:p>
-      <w:pPr>
-        <w:pStyle w:val="Leipteksti1"/>
-        <w:rPr>
-          <w:b/>
-        </w:rPr>
-      </w:pPr>
-    </w:p>
-    <w:p>
-      <w:pPr>
-        <w:pStyle w:val="Leipteksti1"/>
-      </w:pPr>
-      <w:r>
-        <w:rPr>
-          <w:b/>
-        </w:rPr>
-        <w:lastRenderedPageBreak/>
-        <w:t>Seriousness:</w:t>
-      </w:r>
-      <w:r>
-        <w:rPr>
-          <w:b/>
-        </w:rPr>
-        <w:t xml:space="preserve"> </w:t>
-      </w:r>
-      <w:r>
-        <w:t>The issue is considered unserious as local copies of remote repository still exist on our computer.</w:t>
-      </w:r>
-    </w:p>
-    <w:p>
-      <w:pPr>
-        <w:pStyle w:val="Leipteksti1"/>
-        <w:rPr>
-          <w:b/>
-        </w:rPr>
-      </w:pPr>
-    </w:p>
-    <w:p>
-      <w:pPr>
-        <w:pStyle w:val="Leipteksti1"/>
-      </w:pPr>
-      <w:r>
-        <w:rPr>
-          <w:b/>
-        </w:rPr>
-        <w:t>How to avoid:</w:t>
-      </w:r>
-      <w:r>
-        <w:rPr>
-          <w:b/>
-        </w:rPr>
-        <w:t xml:space="preserve"> </w:t>
-      </w:r>
-      <w:r>
-        <w:t>Keep a copy of the remote repository locally.</w:t>
-      </w:r>
-    </w:p>
-    <w:p>
-      <w:pPr>
-        <w:pStyle w:val="Leipteksti1"/>
-        <w:rPr>
-          <w:b/>
-        </w:rPr>
-      </w:pPr>
-    </w:p>
-    <w:p>
-      <w:pPr>
-        <w:pStyle w:val="Leipteksti1"/>
-      </w:pPr>
-      <w:r>
-        <w:rPr>
-          <w:b/>
-        </w:rPr>
-        <w:t>How to prevent:</w:t>
-      </w:r>
-      <w:r>
-        <w:rPr>
-          <w:b/>
-        </w:rPr>
-        <w:t xml:space="preserve"> </w:t>
-      </w:r>
-      <w:r>
-        <w:t>Inform staff about system malfunction.</w:t>
-      </w:r>
-    </w:p>
-    <w:p>
-      <w:pPr>
-        <w:pStyle w:val="Leipteksti1"/>
-        <w:rPr>
-          <w:b/>
-        </w:rPr>
-      </w:pPr>
-    </w:p>
-    <w:p>
-      <w:pPr>
-        <w:pStyle w:val="Leipteksti1"/>
-      </w:pPr>
-      <w:r>
-        <w:rPr>
-          <w:b/>
-        </w:rPr>
-        <w:t>How to survive:</w:t>
-      </w:r>
-      <w:r>
-        <w:rPr>
-          <w:b/>
-        </w:rPr>
-        <w:t xml:space="preserve"> </w:t>
-      </w:r>
-      <w:r>
-        <w:t>Setup new git repository on a different git system.</w:t>
-      </w:r>
-    </w:p>
-    <w:p>
-      <w:pPr>
-        <w:pStyle w:val="Leipteksti1"/>
-        <w:rPr>
-          <w:lang w:val="en-GB"/>
-        </w:rPr>
-      </w:pPr>
-    </w:p>
-    <w:p>
-      <w:pPr>
-        <w:pStyle w:val="Nadpis2"/>
-        <w:rPr>
-          <w:lang w:val="en-GB"/>
-        </w:rPr>
-      </w:pPr>
-      <w:r>
-        <w:rPr>
-          <w:lang w:val="en-GB"/>
-        </w:rPr>
-        <w:tab/>
-      </w:r>
-      <w:bookmarkStart w:id="44" w:name="_Toc505672160"/>
-      <w:r>
-        <w:rPr>
-          <w:lang w:val="en-GB"/>
-        </w:rPr>
-        <w:t>Project management risks</w:t>
-      </w:r>
-      <w:bookmarkEnd w:id="44"/>
-    </w:p>
-    <w:p>
-      <w:pPr>
-        <w:pStyle w:val="Nadpis3"/>
-        <w:ind w:left="1418" w:hanging="1418"/>
-      </w:pPr>
-      <w:bookmarkStart w:id="45" w:name="_Toc505672161"/>
-      <w:r>
-        <w:t>Risk</w:t>
-      </w:r>
-      <w:r>
-        <w:t xml:space="preserve"> P</w:t>
-      </w:r>
-      <w:r>
-        <w:t>M</w:t>
-      </w:r>
-      <w:r>
-        <w:t xml:space="preserve">1 </w:t>
-      </w:r>
-      <w:r>
-        <w:t>–</w:t>
-      </w:r>
-      <w:r>
-        <w:t xml:space="preserve"> </w:t>
-      </w:r>
-      <w:r>
-        <w:t>Forgetting things</w:t>
-      </w:r>
-      <w:bookmarkEnd w:id="45"/>
-    </w:p>
-    <w:p>
-      <w:pPr>
-        <w:pStyle w:val="Leipteksti1"/>
-      </w:pPr>
-      <w:r>
-        <w:rPr>
-          <w:b/>
-        </w:rPr>
-        <w:t>Root cause:</w:t>
-      </w:r>
-      <w:r>
-        <w:rPr>
-          <w:b/>
-        </w:rPr>
-        <w:t xml:space="preserve"> </w:t>
-      </w:r>
-      <w:r>
-        <w:t>We could overlook something within planning project.</w:t>
-      </w:r>
-    </w:p>
-    <w:p>
-      <w:pPr>
-        <w:pStyle w:val="Leipteksti1"/>
-      </w:pPr>
-    </w:p>
-    <w:p>
-      <w:pPr>
-        <w:pStyle w:val="Leipteksti1"/>
-      </w:pPr>
-      <w:r>
-        <w:rPr>
-          <w:b/>
-        </w:rPr>
-        <w:t>Seriousness:</w:t>
-      </w:r>
-      <w:r>
-        <w:rPr>
-          <w:b/>
-        </w:rPr>
-        <w:t xml:space="preserve"> </w:t>
-      </w:r>
-      <w:r>
-        <w:t>This risk has medium pro</w:t>
-      </w:r>
-      <w:r>
-        <w:t>bability and medium impact.</w:t>
-      </w:r>
-    </w:p>
-    <w:p>
-      <w:pPr>
-        <w:pStyle w:val="Leipteksti1"/>
-        <w:rPr>
-          <w:b/>
-        </w:rPr>
-      </w:pPr>
-    </w:p>
-    <w:p>
-      <w:pPr>
-        <w:pStyle w:val="Leipteksti1"/>
-      </w:pPr>
-      <w:r>
-        <w:rPr>
-          <w:b/>
-        </w:rPr>
-        <w:t>How to avoid:</w:t>
-      </w:r>
-      <w:r>
-        <w:rPr>
-          <w:b/>
-        </w:rPr>
-        <w:t xml:space="preserve"> </w:t>
-      </w:r>
-      <w:r>
-        <w:t>We can avoid it by careful planning of the project and all team should have participated.</w:t>
-      </w:r>
-    </w:p>
-    <w:p>
-      <w:pPr>
-        <w:pStyle w:val="Leipteksti1"/>
-      </w:pPr>
-    </w:p>
-    <w:p>
-      <w:pPr>
-        <w:pStyle w:val="Leipteksti1"/>
-      </w:pPr>
-      <w:r>
-        <w:rPr>
-          <w:b/>
-        </w:rPr>
-        <w:t>How to prevent:</w:t>
-      </w:r>
-      <w:r>
-        <w:rPr>
-          <w:b/>
-        </w:rPr>
-        <w:t xml:space="preserve"> </w:t>
-      </w:r>
-      <w:r>
-        <w:t>Consult the project process with a teacher</w:t>
-      </w:r>
-      <w:r>
-        <w:t xml:space="preserve"> after planning process.</w:t>
-      </w:r>
-    </w:p>
-    <w:p>
-      <w:pPr>
-        <w:pStyle w:val="Leipteksti1"/>
-      </w:pPr>
-    </w:p>
-    <w:p>
-      <w:pPr>
-        <w:pStyle w:val="Leipteksti1"/>
-      </w:pPr>
-      <w:r>
-        <w:rPr>
-          <w:b/>
-        </w:rPr>
-        <w:t>How to survive:</w:t>
-      </w:r>
-      <w:r>
-        <w:rPr>
-          <w:b/>
-        </w:rPr>
-        <w:t xml:space="preserve"> </w:t>
-      </w:r>
-      <w:r>
-        <w:t>Divide the project into small tasks</w:t>
-      </w:r>
-      <w:r>
-        <w:t>, that will be easy to add something.</w:t>
-      </w:r>
-    </w:p>
-    <w:p>
-      <w:pPr>
-        <w:pStyle w:val="Leipteksti1"/>
-        <w:rPr>
-          <w:lang w:val="en-GB"/>
-        </w:rPr>
-      </w:pPr>
-    </w:p>
-    <w:p>
-      <w:pPr>
-        <w:pStyle w:val="Nadpis3"/>
-        <w:ind w:left="1418" w:hanging="1418"/>
-      </w:pPr>
-      <w:bookmarkStart w:id="46" w:name="_Toc505672162"/>
-      <w:r>
-        <w:t>Risk</w:t>
-      </w:r>
-      <w:r>
-        <w:t xml:space="preserve"> P</w:t>
-      </w:r>
-      <w:r>
-        <w:t>M2 – Bad communication</w:t>
-      </w:r>
-      <w:bookmarkEnd w:id="46"/>
-    </w:p>
-    <w:p>
-      <w:pPr>
-        <w:pStyle w:val="Leipteksti1"/>
-      </w:pPr>
-      <w:r>
-        <w:rPr>
-          <w:b/>
-        </w:rPr>
-        <w:t>Root cause:</w:t>
-      </w:r>
-      <w:r>
-        <w:rPr>
-          <w:b/>
-        </w:rPr>
-        <w:t xml:space="preserve"> </w:t>
-      </w:r>
-      <w:r>
-        <w:t xml:space="preserve">Team members are not </w:t>
-      </w:r>
-      <w:r>
-        <w:t>aware what the others are doing.</w:t>
-      </w:r>
-    </w:p>
-    <w:p>
-      <w:pPr>
-        <w:pStyle w:val="Leipteksti1"/>
-      </w:pPr>
-    </w:p>
-    <w:p>
-      <w:pPr>
-        <w:pStyle w:val="Leipteksti1"/>
-      </w:pPr>
-      <w:r>
-        <w:rPr>
-          <w:b/>
-        </w:rPr>
-        <w:t>Seriousness:</w:t>
-      </w:r>
-      <w:r>
-        <w:rPr>
-          <w:b/>
-        </w:rPr>
-        <w:t xml:space="preserve"> </w:t>
-      </w:r>
-      <w:r>
-        <w:t>This risk has medium pro</w:t>
-      </w:r>
-      <w:r>
-        <w:t>bability and medium impact.</w:t>
-      </w:r>
-    </w:p>
-    <w:p>
-      <w:pPr>
-        <w:pStyle w:val="Leipteksti1"/>
-      </w:pPr>
-    </w:p>
-    <w:p>
-      <w:pPr>
-        <w:pStyle w:val="Leipteksti1"/>
-      </w:pPr>
-      <w:r>
-        <w:rPr>
-          <w:b/>
-        </w:rPr>
-        <w:t>How to avoid:</w:t>
-      </w:r>
-      <w:r>
-        <w:rPr>
-          <w:b/>
-        </w:rPr>
-        <w:t xml:space="preserve"> </w:t>
-      </w:r>
-      <w:r>
-        <w:t>Agree on communication channels and meet personally every week.</w:t>
-      </w:r>
-    </w:p>
-    <w:p>
-      <w:pPr>
-        <w:pStyle w:val="Leipteksti1"/>
-        <w:rPr>
-          <w:b/>
-        </w:rPr>
-      </w:pPr>
-    </w:p>
-    <w:p>
-      <w:pPr>
-        <w:pStyle w:val="Leipteksti1"/>
-      </w:pPr>
-      <w:r>
-        <w:rPr>
-          <w:b/>
-        </w:rPr>
-        <w:t>How to prevent:</w:t>
-      </w:r>
-      <w:r>
-        <w:rPr>
-          <w:b/>
-        </w:rPr>
-        <w:t xml:space="preserve"> </w:t>
-      </w:r>
-      <w:r>
-        <w:t>Try to initiate the conversation</w:t>
-      </w:r>
-      <w:r>
-        <w:t>.</w:t>
-      </w:r>
-    </w:p>
-    <w:p>
-      <w:pPr>
-        <w:pStyle w:val="Leipteksti1"/>
-        <w:rPr>
-          <w:b/>
-        </w:rPr>
-      </w:pPr>
-    </w:p>
-    <w:p>
-      <w:pPr>
-        <w:pStyle w:val="Leipteksti1"/>
-      </w:pPr>
-      <w:r>
-        <w:rPr>
-          <w:b/>
-        </w:rPr>
-        <w:t>How to survive:</w:t>
-      </w:r>
-      <w:r>
-        <w:rPr>
-          <w:b/>
-        </w:rPr>
-        <w:t xml:space="preserve"> </w:t>
-      </w:r>
-      <w:r>
-        <w:t>We have meeting every Friday, where everyone can ask what is unclear and divide the work.</w:t>
-      </w:r>
-    </w:p>
-    <w:p>
-      <w:pPr>
-        <w:pStyle w:val="Leipteksti1"/>
-        <w:rPr>
-          <w:lang w:val="en-GB"/>
-        </w:rPr>
-      </w:pPr>
-    </w:p>
-    <w:p>
-      <w:pPr>
-        <w:pStyle w:val="Nadpis3"/>
-        <w:ind w:left="1418" w:hanging="1418"/>
-      </w:pPr>
-      <w:bookmarkStart w:id="47" w:name="_Toc505672163"/>
-      <w:r>
         <w:t>Risk</w:t>
       </w:r>
       <w:r>
@@ -16044,7 +16306,7 @@
       <w:rPr>
         <w:noProof/>
       </w:rPr>
-      <w:t>19.02.2018 13:25</w:t>
+      <w:t>11.03.2018 17:33</w:t>
     </w:r>
     <w:r>
       <w:fldChar w:fldCharType="end"/>
@@ -16842,7 +17104,7 @@
   <w:abstractNum w:abstractNumId="7" w15:restartNumberingAfterBreak="0">
     <w:nsid w:val="0ED6502D"/>
     <w:multiLevelType w:val="hybridMultilevel"/>
-    <w:tmpl w:val="47FE3EC0"/>
+    <w:tmpl w:val="5A4A2C7A"/>
     <w:lvl w:ilvl="0" w:tplc="04050001">
       <w:start w:val="1"/>
       <w:numFmt w:val="bullet"/>
@@ -17459,6 +17721,119 @@
     </w:lvl>
   </w:abstractNum>
   <w:abstractNum w:abstractNumId="12" w15:restartNumberingAfterBreak="0">
+    <w:nsid w:val="293E6728"/>
+    <w:multiLevelType w:val="hybridMultilevel"/>
+    <w:tmpl w:val="5B36B5A8"/>
+    <w:lvl w:ilvl="0" w:tplc="04050001">
+      <w:start w:val="1"/>
+      <w:numFmt w:val="bullet"/>
+      <w:lvlText w:val=""/>
+      <w:lvlJc w:val="left"/>
+      <w:pPr>
+        <w:ind w:left="2138" w:hanging="360"/>
+      </w:pPr>
+      <w:rPr>
+        <w:rFonts w:ascii="Symbol" w:hAnsi="Symbol" w:hint="default"/>
+      </w:rPr>
+    </w:lvl>
+    <w:lvl w:ilvl="1" w:tplc="04050003" w:tentative="1">
+      <w:start w:val="1"/>
+      <w:numFmt w:val="bullet"/>
+      <w:lvlText w:val="o"/>
+      <w:lvlJc w:val="left"/>
+      <w:pPr>
+        <w:ind w:left="2858" w:hanging="360"/>
+      </w:pPr>
+      <w:rPr>
+        <w:rFonts w:ascii="Courier New" w:hAnsi="Courier New" w:cs="Courier New" w:hint="default"/>
+      </w:rPr>
+    </w:lvl>
+    <w:lvl w:ilvl="2" w:tplc="04050005" w:tentative="1">
+      <w:start w:val="1"/>
+      <w:numFmt w:val="bullet"/>
+      <w:lvlText w:val=""/>
+      <w:lvlJc w:val="left"/>
+      <w:pPr>
+        <w:ind w:left="3578" w:hanging="360"/>
+      </w:pPr>
+      <w:rPr>
+        <w:rFonts w:ascii="Wingdings" w:hAnsi="Wingdings" w:hint="default"/>
+      </w:rPr>
+    </w:lvl>
+    <w:lvl w:ilvl="3" w:tplc="04050001" w:tentative="1">
+      <w:start w:val="1"/>
+      <w:numFmt w:val="bullet"/>
+      <w:lvlText w:val=""/>
+      <w:lvlJc w:val="left"/>
+      <w:pPr>
+        <w:ind w:left="4298" w:hanging="360"/>
+      </w:pPr>
+      <w:rPr>
+        <w:rFonts w:ascii="Symbol" w:hAnsi="Symbol" w:hint="default"/>
+      </w:rPr>
+    </w:lvl>
+    <w:lvl w:ilvl="4" w:tplc="04050003" w:tentative="1">
+      <w:start w:val="1"/>
+      <w:numFmt w:val="bullet"/>
+      <w:lvlText w:val="o"/>
+      <w:lvlJc w:val="left"/>
+      <w:pPr>
+        <w:ind w:left="5018" w:hanging="360"/>
+      </w:pPr>
+      <w:rPr>
+        <w:rFonts w:ascii="Courier New" w:hAnsi="Courier New" w:cs="Courier New" w:hint="default"/>
+      </w:rPr>
+    </w:lvl>
+    <w:lvl w:ilvl="5" w:tplc="04050005" w:tentative="1">
+      <w:start w:val="1"/>
+      <w:numFmt w:val="bullet"/>
+      <w:lvlText w:val=""/>
+      <w:lvlJc w:val="left"/>
+      <w:pPr>
+        <w:ind w:left="5738" w:hanging="360"/>
+      </w:pPr>
+      <w:rPr>
+        <w:rFonts w:ascii="Wingdings" w:hAnsi="Wingdings" w:hint="default"/>
+      </w:rPr>
+    </w:lvl>
+    <w:lvl w:ilvl="6" w:tplc="04050001" w:tentative="1">
+      <w:start w:val="1"/>
+      <w:numFmt w:val="bullet"/>
+      <w:lvlText w:val=""/>
+      <w:lvlJc w:val="left"/>
+      <w:pPr>
+        <w:ind w:left="6458" w:hanging="360"/>
+      </w:pPr>
+      <w:rPr>
+        <w:rFonts w:ascii="Symbol" w:hAnsi="Symbol" w:hint="default"/>
+      </w:rPr>
+    </w:lvl>
+    <w:lvl w:ilvl="7" w:tplc="04050003" w:tentative="1">
+      <w:start w:val="1"/>
+      <w:numFmt w:val="bullet"/>
+      <w:lvlText w:val="o"/>
+      <w:lvlJc w:val="left"/>
+      <w:pPr>
+        <w:ind w:left="7178" w:hanging="360"/>
+      </w:pPr>
+      <w:rPr>
+        <w:rFonts w:ascii="Courier New" w:hAnsi="Courier New" w:cs="Courier New" w:hint="default"/>
+      </w:rPr>
+    </w:lvl>
+    <w:lvl w:ilvl="8" w:tplc="04050005" w:tentative="1">
+      <w:start w:val="1"/>
+      <w:numFmt w:val="bullet"/>
+      <w:lvlText w:val=""/>
+      <w:lvlJc w:val="left"/>
+      <w:pPr>
+        <w:ind w:left="7898" w:hanging="360"/>
+      </w:pPr>
+      <w:rPr>
+        <w:rFonts w:ascii="Wingdings" w:hAnsi="Wingdings" w:hint="default"/>
+      </w:rPr>
+    </w:lvl>
+  </w:abstractNum>
+  <w:abstractNum w:abstractNumId="13" w15:restartNumberingAfterBreak="0">
     <w:nsid w:val="2B046DE5"/>
     <w:multiLevelType w:val="hybridMultilevel"/>
     <w:tmpl w:val="717CFC4E"/>
@@ -17598,7 +17973,120 @@
       </w:rPr>
     </w:lvl>
   </w:abstractNum>
-  <w:abstractNum w:abstractNumId="13" w15:restartNumberingAfterBreak="0">
+  <w:abstractNum w:abstractNumId="14" w15:restartNumberingAfterBreak="0">
+    <w:nsid w:val="2F201B20"/>
+    <w:multiLevelType w:val="hybridMultilevel"/>
+    <w:tmpl w:val="98101A6C"/>
+    <w:lvl w:ilvl="0" w:tplc="04050001">
+      <w:start w:val="1"/>
+      <w:numFmt w:val="bullet"/>
+      <w:lvlText w:val=""/>
+      <w:lvlJc w:val="left"/>
+      <w:pPr>
+        <w:ind w:left="720" w:hanging="360"/>
+      </w:pPr>
+      <w:rPr>
+        <w:rFonts w:ascii="Symbol" w:hAnsi="Symbol" w:hint="default"/>
+      </w:rPr>
+    </w:lvl>
+    <w:lvl w:ilvl="1" w:tplc="04050003" w:tentative="1">
+      <w:start w:val="1"/>
+      <w:numFmt w:val="bullet"/>
+      <w:lvlText w:val="o"/>
+      <w:lvlJc w:val="left"/>
+      <w:pPr>
+        <w:ind w:left="1440" w:hanging="360"/>
+      </w:pPr>
+      <w:rPr>
+        <w:rFonts w:ascii="Courier New" w:hAnsi="Courier New" w:cs="Courier New" w:hint="default"/>
+      </w:rPr>
+    </w:lvl>
+    <w:lvl w:ilvl="2" w:tplc="04050005" w:tentative="1">
+      <w:start w:val="1"/>
+      <w:numFmt w:val="bullet"/>
+      <w:lvlText w:val=""/>
+      <w:lvlJc w:val="left"/>
+      <w:pPr>
+        <w:ind w:left="2160" w:hanging="360"/>
+      </w:pPr>
+      <w:rPr>
+        <w:rFonts w:ascii="Wingdings" w:hAnsi="Wingdings" w:hint="default"/>
+      </w:rPr>
+    </w:lvl>
+    <w:lvl w:ilvl="3" w:tplc="04050001" w:tentative="1">
+      <w:start w:val="1"/>
+      <w:numFmt w:val="bullet"/>
+      <w:lvlText w:val=""/>
+      <w:lvlJc w:val="left"/>
+      <w:pPr>
+        <w:ind w:left="2880" w:hanging="360"/>
+      </w:pPr>
+      <w:rPr>
+        <w:rFonts w:ascii="Symbol" w:hAnsi="Symbol" w:hint="default"/>
+      </w:rPr>
+    </w:lvl>
+    <w:lvl w:ilvl="4" w:tplc="04050003" w:tentative="1">
+      <w:start w:val="1"/>
+      <w:numFmt w:val="bullet"/>
+      <w:lvlText w:val="o"/>
+      <w:lvlJc w:val="left"/>
+      <w:pPr>
+        <w:ind w:left="3600" w:hanging="360"/>
+      </w:pPr>
+      <w:rPr>
+        <w:rFonts w:ascii="Courier New" w:hAnsi="Courier New" w:cs="Courier New" w:hint="default"/>
+      </w:rPr>
+    </w:lvl>
+    <w:lvl w:ilvl="5" w:tplc="04050005" w:tentative="1">
+      <w:start w:val="1"/>
+      <w:numFmt w:val="bullet"/>
+      <w:lvlText w:val=""/>
+      <w:lvlJc w:val="left"/>
+      <w:pPr>
+        <w:ind w:left="4320" w:hanging="360"/>
+      </w:pPr>
+      <w:rPr>
+        <w:rFonts w:ascii="Wingdings" w:hAnsi="Wingdings" w:hint="default"/>
+      </w:rPr>
+    </w:lvl>
+    <w:lvl w:ilvl="6" w:tplc="04050001" w:tentative="1">
+      <w:start w:val="1"/>
+      <w:numFmt w:val="bullet"/>
+      <w:lvlText w:val=""/>
+      <w:lvlJc w:val="left"/>
+      <w:pPr>
+        <w:ind w:left="5040" w:hanging="360"/>
+      </w:pPr>
+      <w:rPr>
+        <w:rFonts w:ascii="Symbol" w:hAnsi="Symbol" w:hint="default"/>
+      </w:rPr>
+    </w:lvl>
+    <w:lvl w:ilvl="7" w:tplc="04050003" w:tentative="1">
+      <w:start w:val="1"/>
+      <w:numFmt w:val="bullet"/>
+      <w:lvlText w:val="o"/>
+      <w:lvlJc w:val="left"/>
+      <w:pPr>
+        <w:ind w:left="5760" w:hanging="360"/>
+      </w:pPr>
+      <w:rPr>
+        <w:rFonts w:ascii="Courier New" w:hAnsi="Courier New" w:cs="Courier New" w:hint="default"/>
+      </w:rPr>
+    </w:lvl>
+    <w:lvl w:ilvl="8" w:tplc="04050005" w:tentative="1">
+      <w:start w:val="1"/>
+      <w:numFmt w:val="bullet"/>
+      <w:lvlText w:val=""/>
+      <w:lvlJc w:val="left"/>
+      <w:pPr>
+        <w:ind w:left="6480" w:hanging="360"/>
+      </w:pPr>
+      <w:rPr>
+        <w:rFonts w:ascii="Wingdings" w:hAnsi="Wingdings" w:hint="default"/>
+      </w:rPr>
+    </w:lvl>
+  </w:abstractNum>
+  <w:abstractNum w:abstractNumId="15" w15:restartNumberingAfterBreak="0">
     <w:nsid w:val="36116F87"/>
     <w:multiLevelType w:val="hybridMultilevel"/>
     <w:tmpl w:val="B4641134"/>
@@ -17711,7 +18199,7 @@
       </w:rPr>
     </w:lvl>
   </w:abstractNum>
-  <w:abstractNum w:abstractNumId="14" w15:restartNumberingAfterBreak="0">
+  <w:abstractNum w:abstractNumId="16" w15:restartNumberingAfterBreak="0">
     <w:nsid w:val="3727031A"/>
     <w:multiLevelType w:val="hybridMultilevel"/>
     <w:tmpl w:val="45ECC584"/>
@@ -17824,7 +18312,7 @@
       </w:rPr>
     </w:lvl>
   </w:abstractNum>
-  <w:abstractNum w:abstractNumId="15" w15:restartNumberingAfterBreak="0">
+  <w:abstractNum w:abstractNumId="17" w15:restartNumberingAfterBreak="0">
     <w:nsid w:val="3A5E5A41"/>
     <w:multiLevelType w:val="hybridMultilevel"/>
     <w:tmpl w:val="DDC210E2"/>
@@ -17937,7 +18425,7 @@
       </w:rPr>
     </w:lvl>
   </w:abstractNum>
-  <w:abstractNum w:abstractNumId="16" w15:restartNumberingAfterBreak="0">
+  <w:abstractNum w:abstractNumId="18" w15:restartNumberingAfterBreak="0">
     <w:nsid w:val="3FE044D5"/>
     <w:multiLevelType w:val="hybridMultilevel"/>
     <w:tmpl w:val="DF2E63DC"/>
@@ -18050,7 +18538,7 @@
       </w:rPr>
     </w:lvl>
   </w:abstractNum>
-  <w:abstractNum w:abstractNumId="17" w15:restartNumberingAfterBreak="0">
+  <w:abstractNum w:abstractNumId="19" w15:restartNumberingAfterBreak="0">
     <w:nsid w:val="44DA1FF1"/>
     <w:multiLevelType w:val="hybridMultilevel"/>
     <w:tmpl w:val="20E8D946"/>
@@ -18163,7 +18651,120 @@
       </w:rPr>
     </w:lvl>
   </w:abstractNum>
-  <w:abstractNum w:abstractNumId="18" w15:restartNumberingAfterBreak="0">
+  <w:abstractNum w:abstractNumId="20" w15:restartNumberingAfterBreak="0">
+    <w:nsid w:val="453F3CC1"/>
+    <w:multiLevelType w:val="hybridMultilevel"/>
+    <w:tmpl w:val="F814C3A6"/>
+    <w:lvl w:ilvl="0" w:tplc="04050001">
+      <w:start w:val="1"/>
+      <w:numFmt w:val="bullet"/>
+      <w:lvlText w:val=""/>
+      <w:lvlJc w:val="left"/>
+      <w:pPr>
+        <w:ind w:left="720" w:hanging="360"/>
+      </w:pPr>
+      <w:rPr>
+        <w:rFonts w:ascii="Symbol" w:hAnsi="Symbol" w:hint="default"/>
+      </w:rPr>
+    </w:lvl>
+    <w:lvl w:ilvl="1" w:tplc="04050003" w:tentative="1">
+      <w:start w:val="1"/>
+      <w:numFmt w:val="bullet"/>
+      <w:lvlText w:val="o"/>
+      <w:lvlJc w:val="left"/>
+      <w:pPr>
+        <w:ind w:left="1440" w:hanging="360"/>
+      </w:pPr>
+      <w:rPr>
+        <w:rFonts w:ascii="Courier New" w:hAnsi="Courier New" w:cs="Courier New" w:hint="default"/>
+      </w:rPr>
+    </w:lvl>
+    <w:lvl w:ilvl="2" w:tplc="04050005" w:tentative="1">
+      <w:start w:val="1"/>
+      <w:numFmt w:val="bullet"/>
+      <w:lvlText w:val=""/>
+      <w:lvlJc w:val="left"/>
+      <w:pPr>
+        <w:ind w:left="2160" w:hanging="360"/>
+      </w:pPr>
+      <w:rPr>
+        <w:rFonts w:ascii="Wingdings" w:hAnsi="Wingdings" w:hint="default"/>
+      </w:rPr>
+    </w:lvl>
+    <w:lvl w:ilvl="3" w:tplc="04050001" w:tentative="1">
+      <w:start w:val="1"/>
+      <w:numFmt w:val="bullet"/>
+      <w:lvlText w:val=""/>
+      <w:lvlJc w:val="left"/>
+      <w:pPr>
+        <w:ind w:left="2880" w:hanging="360"/>
+      </w:pPr>
+      <w:rPr>
+        <w:rFonts w:ascii="Symbol" w:hAnsi="Symbol" w:hint="default"/>
+      </w:rPr>
+    </w:lvl>
+    <w:lvl w:ilvl="4" w:tplc="04050003" w:tentative="1">
+      <w:start w:val="1"/>
+      <w:numFmt w:val="bullet"/>
+      <w:lvlText w:val="o"/>
+      <w:lvlJc w:val="left"/>
+      <w:pPr>
+        <w:ind w:left="3600" w:hanging="360"/>
+      </w:pPr>
+      <w:rPr>
+        <w:rFonts w:ascii="Courier New" w:hAnsi="Courier New" w:cs="Courier New" w:hint="default"/>
+      </w:rPr>
+    </w:lvl>
+    <w:lvl w:ilvl="5" w:tplc="04050005" w:tentative="1">
+      <w:start w:val="1"/>
+      <w:numFmt w:val="bullet"/>
+      <w:lvlText w:val=""/>
+      <w:lvlJc w:val="left"/>
+      <w:pPr>
+        <w:ind w:left="4320" w:hanging="360"/>
+      </w:pPr>
+      <w:rPr>
+        <w:rFonts w:ascii="Wingdings" w:hAnsi="Wingdings" w:hint="default"/>
+      </w:rPr>
+    </w:lvl>
+    <w:lvl w:ilvl="6" w:tplc="04050001" w:tentative="1">
+      <w:start w:val="1"/>
+      <w:numFmt w:val="bullet"/>
+      <w:lvlText w:val=""/>
+      <w:lvlJc w:val="left"/>
+      <w:pPr>
+        <w:ind w:left="5040" w:hanging="360"/>
+      </w:pPr>
+      <w:rPr>
+        <w:rFonts w:ascii="Symbol" w:hAnsi="Symbol" w:hint="default"/>
+      </w:rPr>
+    </w:lvl>
+    <w:lvl w:ilvl="7" w:tplc="04050003" w:tentative="1">
+      <w:start w:val="1"/>
+      <w:numFmt w:val="bullet"/>
+      <w:lvlText w:val="o"/>
+      <w:lvlJc w:val="left"/>
+      <w:pPr>
+        <w:ind w:left="5760" w:hanging="360"/>
+      </w:pPr>
+      <w:rPr>
+        <w:rFonts w:ascii="Courier New" w:hAnsi="Courier New" w:cs="Courier New" w:hint="default"/>
+      </w:rPr>
+    </w:lvl>
+    <w:lvl w:ilvl="8" w:tplc="04050005" w:tentative="1">
+      <w:start w:val="1"/>
+      <w:numFmt w:val="bullet"/>
+      <w:lvlText w:val=""/>
+      <w:lvlJc w:val="left"/>
+      <w:pPr>
+        <w:ind w:left="6480" w:hanging="360"/>
+      </w:pPr>
+      <w:rPr>
+        <w:rFonts w:ascii="Wingdings" w:hAnsi="Wingdings" w:hint="default"/>
+      </w:rPr>
+    </w:lvl>
+  </w:abstractNum>
+  <w:abstractNum w:abstractNumId="21" w15:restartNumberingAfterBreak="0">
     <w:nsid w:val="475A153C"/>
     <w:multiLevelType w:val="hybridMultilevel"/>
     <w:tmpl w:val="981E3444"/>
@@ -18276,7 +18877,7 @@
       </w:rPr>
     </w:lvl>
   </w:abstractNum>
-  <w:abstractNum w:abstractNumId="19" w15:restartNumberingAfterBreak="0">
+  <w:abstractNum w:abstractNumId="22" w15:restartNumberingAfterBreak="0">
     <w:nsid w:val="47B35974"/>
     <w:multiLevelType w:val="hybridMultilevel"/>
     <w:tmpl w:val="F74833FE"/>
@@ -18416,7 +19017,7 @@
       </w:rPr>
     </w:lvl>
   </w:abstractNum>
-  <w:abstractNum w:abstractNumId="20" w15:restartNumberingAfterBreak="0">
+  <w:abstractNum w:abstractNumId="23" w15:restartNumberingAfterBreak="0">
     <w:nsid w:val="4C75627F"/>
     <w:multiLevelType w:val="hybridMultilevel"/>
     <w:tmpl w:val="A4225CCA"/>
@@ -18529,7 +19130,7 @@
       </w:rPr>
     </w:lvl>
   </w:abstractNum>
-  <w:abstractNum w:abstractNumId="21" w15:restartNumberingAfterBreak="0">
+  <w:abstractNum w:abstractNumId="24" w15:restartNumberingAfterBreak="0">
     <w:nsid w:val="4D5320FB"/>
     <w:multiLevelType w:val="hybridMultilevel"/>
     <w:tmpl w:val="F1001018"/>
@@ -18642,7 +19243,7 @@
       </w:rPr>
     </w:lvl>
   </w:abstractNum>
-  <w:abstractNum w:abstractNumId="22" w15:restartNumberingAfterBreak="0">
+  <w:abstractNum w:abstractNumId="25" w15:restartNumberingAfterBreak="0">
     <w:nsid w:val="50A47619"/>
     <w:multiLevelType w:val="hybridMultilevel"/>
     <w:tmpl w:val="F5321450"/>
@@ -18755,7 +19356,7 @@
       </w:rPr>
     </w:lvl>
   </w:abstractNum>
-  <w:abstractNum w:abstractNumId="23" w15:restartNumberingAfterBreak="0">
+  <w:abstractNum w:abstractNumId="26" w15:restartNumberingAfterBreak="0">
     <w:nsid w:val="580C035F"/>
     <w:multiLevelType w:val="hybridMultilevel"/>
     <w:tmpl w:val="FEC698A4"/>
@@ -18868,7 +19469,7 @@
       </w:rPr>
     </w:lvl>
   </w:abstractNum>
-  <w:abstractNum w:abstractNumId="24" w15:restartNumberingAfterBreak="0">
+  <w:abstractNum w:abstractNumId="27" w15:restartNumberingAfterBreak="0">
     <w:nsid w:val="69DA29B1"/>
     <w:multiLevelType w:val="hybridMultilevel"/>
     <w:tmpl w:val="59FC7DB0"/>
@@ -19008,7 +19609,7 @@
       </w:rPr>
     </w:lvl>
   </w:abstractNum>
-  <w:abstractNum w:abstractNumId="25" w15:restartNumberingAfterBreak="0">
+  <w:abstractNum w:abstractNumId="28" w15:restartNumberingAfterBreak="0">
     <w:nsid w:val="721B4A85"/>
     <w:multiLevelType w:val="hybridMultilevel"/>
     <w:tmpl w:val="15B2C934"/>
@@ -19121,7 +19722,7 @@
       </w:rPr>
     </w:lvl>
   </w:abstractNum>
-  <w:abstractNum w:abstractNumId="26" w15:restartNumberingAfterBreak="0">
+  <w:abstractNum w:abstractNumId="29" w15:restartNumberingAfterBreak="0">
     <w:nsid w:val="7484309B"/>
     <w:multiLevelType w:val="hybridMultilevel"/>
     <w:tmpl w:val="E820D2D0"/>
@@ -19261,7 +19862,7 @@
       </w:rPr>
     </w:lvl>
   </w:abstractNum>
-  <w:abstractNum w:abstractNumId="27" w15:restartNumberingAfterBreak="0">
+  <w:abstractNum w:abstractNumId="30" w15:restartNumberingAfterBreak="0">
     <w:nsid w:val="79C12E60"/>
     <w:multiLevelType w:val="hybridMultilevel"/>
     <w:tmpl w:val="90CC8B24"/>
@@ -19374,7 +19975,7 @@
       </w:rPr>
     </w:lvl>
   </w:abstractNum>
-  <w:abstractNum w:abstractNumId="28" w15:restartNumberingAfterBreak="0">
+  <w:abstractNum w:abstractNumId="31" w15:restartNumberingAfterBreak="0">
     <w:nsid w:val="7C441466"/>
     <w:multiLevelType w:val="hybridMultilevel"/>
     <w:tmpl w:val="6E2ADFD6"/>
@@ -19487,7 +20088,7 @@
       </w:rPr>
     </w:lvl>
   </w:abstractNum>
-  <w:abstractNum w:abstractNumId="29" w15:restartNumberingAfterBreak="0">
+  <w:abstractNum w:abstractNumId="32" w15:restartNumberingAfterBreak="0">
     <w:nsid w:val="7D7E0CC9"/>
     <w:multiLevelType w:val="hybridMultilevel"/>
     <w:tmpl w:val="3B327F1A"/>
@@ -19622,22 +20223,22 @@
     </w:lvlOverride>
   </w:num>
   <w:num w:numId="3">
-    <w:abstractNumId w:val="29"/>
+    <w:abstractNumId w:val="32"/>
   </w:num>
   <w:num w:numId="4">
-    <w:abstractNumId w:val="19"/>
+    <w:abstractNumId w:val="22"/>
   </w:num>
   <w:num w:numId="5">
-    <w:abstractNumId w:val="26"/>
+    <w:abstractNumId w:val="29"/>
   </w:num>
   <w:num w:numId="6">
     <w:abstractNumId w:val="8"/>
   </w:num>
   <w:num w:numId="7">
-    <w:abstractNumId w:val="24"/>
+    <w:abstractNumId w:val="27"/>
   </w:num>
   <w:num w:numId="8">
-    <w:abstractNumId w:val="12"/>
+    <w:abstractNumId w:val="13"/>
   </w:num>
   <w:num w:numId="9">
     <w:abstractNumId w:val="3"/>
@@ -19646,43 +20247,43 @@
     <w:abstractNumId w:val="11"/>
   </w:num>
   <w:num w:numId="11">
-    <w:abstractNumId w:val="20"/>
+    <w:abstractNumId w:val="23"/>
   </w:num>
   <w:num w:numId="12">
     <w:abstractNumId w:val="4"/>
   </w:num>
   <w:num w:numId="13">
-    <w:abstractNumId w:val="13"/>
+    <w:abstractNumId w:val="15"/>
   </w:num>
   <w:num w:numId="14">
-    <w:abstractNumId w:val="18"/>
+    <w:abstractNumId w:val="21"/>
   </w:num>
   <w:num w:numId="15">
-    <w:abstractNumId w:val="22"/>
+    <w:abstractNumId w:val="25"/>
   </w:num>
   <w:num w:numId="16">
     <w:abstractNumId w:val="6"/>
   </w:num>
   <w:num w:numId="17">
-    <w:abstractNumId w:val="15"/>
+    <w:abstractNumId w:val="17"/>
   </w:num>
   <w:num w:numId="18">
     <w:abstractNumId w:val="9"/>
   </w:num>
   <w:num w:numId="19">
-    <w:abstractNumId w:val="21"/>
+    <w:abstractNumId w:val="24"/>
   </w:num>
   <w:num w:numId="20">
-    <w:abstractNumId w:val="27"/>
+    <w:abstractNumId w:val="30"/>
   </w:num>
   <w:num w:numId="21">
     <w:abstractNumId w:val="10"/>
   </w:num>
   <w:num w:numId="22">
-    <w:abstractNumId w:val="25"/>
+    <w:abstractNumId w:val="28"/>
   </w:num>
   <w:num w:numId="23">
-    <w:abstractNumId w:val="23"/>
+    <w:abstractNumId w:val="26"/>
   </w:num>
   <w:num w:numId="24">
     <w:abstractNumId w:val="5"/>
@@ -19691,19 +20292,28 @@
     <w:abstractNumId w:val="2"/>
   </w:num>
   <w:num w:numId="26">
-    <w:abstractNumId w:val="17"/>
+    <w:abstractNumId w:val="19"/>
   </w:num>
   <w:num w:numId="27">
-    <w:abstractNumId w:val="28"/>
+    <w:abstractNumId w:val="31"/>
   </w:num>
   <w:num w:numId="28">
-    <w:abstractNumId w:val="14"/>
+    <w:abstractNumId w:val="16"/>
   </w:num>
   <w:num w:numId="29">
-    <w:abstractNumId w:val="16"/>
+    <w:abstractNumId w:val="18"/>
   </w:num>
   <w:num w:numId="30">
     <w:abstractNumId w:val="7"/>
+  </w:num>
+  <w:num w:numId="31">
+    <w:abstractNumId w:val="12"/>
+  </w:num>
+  <w:num w:numId="32">
+    <w:abstractNumId w:val="20"/>
+  </w:num>
+  <w:num w:numId="33">
+    <w:abstractNumId w:val="14"/>
   </w:num>
 </w:numbering>
 </file>
@@ -20864,7 +21474,7 @@
 </file>
 
 <file path=customXml/itemProps1.xml><?xml version="1.0" encoding="utf-8"?>
-<ds:datastoreItem xmlns:ds="http://schemas.openxmlformats.org/officeDocument/2006/customXml" ds:itemID="{745ABF60-D7A9-4E5B-9374-A673B51346C3}">
+<ds:datastoreItem xmlns:ds="http://schemas.openxmlformats.org/officeDocument/2006/customXml" ds:itemID="{C589162E-1488-4785-B0B0-792331873A31}">
   <ds:schemaRefs>
     <ds:schemaRef ds:uri="http://schemas.openxmlformats.org/officeDocument/2006/bibliography"/>
   </ds:schemaRefs>

</xml_diff>